<commit_message>
Update CORDIC notes and class def
</commit_message>
<xml_diff>
--- a/notes/digital-hw-algorithms.docx
+++ b/notes/digital-hw-algorithms.docx
@@ -2846,15 +2846,7 @@
     <w:p/>
     <w:p>
       <w:r>
-        <w:t xml:space="preserve">The outputs are precomputed. Outputs for values not </w:t>
-      </w:r>
-      <w:proofErr w:type="gramStart"/>
-      <w:r>
-        <w:t>in</w:t>
-      </w:r>
-      <w:proofErr w:type="gramEnd"/>
-      <w:r>
-        <w:t xml:space="preserve"> the table are interpolated. However, accuracy is limited by the size of the LUT, and interpolation itself may require difficult computations.</w:t>
+        <w:t>The outputs are precomputed. Outputs for values not in the table are interpolated. However, accuracy is limited by the size of the LUT, and interpolation itself may require difficult computations.</w:t>
       </w:r>
     </w:p>
     <w:p>
@@ -2909,15 +2901,7 @@
       </w:pPr>
       <w:r>
         <w:lastRenderedPageBreak/>
-        <w:t xml:space="preserve">Simple and efficient </w:t>
-      </w:r>
-      <w:proofErr w:type="gramStart"/>
-      <w:r>
-        <w:t>algorithm</w:t>
-      </w:r>
-      <w:proofErr w:type="gramEnd"/>
-      <w:r>
-        <w:t xml:space="preserve"> to calculate trigonometric functions, hyperbolic functions, square roots, multiplications, divisions, and exponentials and logarithms with arbitrary base</w:t>
+        <w:t>Simple and efficient algorithm to calculate trigonometric functions, hyperbolic functions, square roots, multiplications, divisions, and exponentials and logarithms with arbitrary base</w:t>
       </w:r>
     </w:p>
     <w:p>
@@ -2943,15 +2927,7 @@
         <w:spacing w:line="259" w:lineRule="auto"/>
       </w:pPr>
       <w:r>
-        <w:t xml:space="preserve">Only requires addition, subtraction, </w:t>
-      </w:r>
-      <w:proofErr w:type="spellStart"/>
-      <w:r>
-        <w:t>bitshift</w:t>
-      </w:r>
-      <w:proofErr w:type="spellEnd"/>
-      <w:r>
-        <w:t>, and LUTs</w:t>
+        <w:t>Only requires addition, subtraction, bitshift, and LUTs</w:t>
       </w:r>
     </w:p>
     <w:p>
@@ -7409,2668 +7385,7 @@
         <w:rPr>
           <w:rFonts w:eastAsiaTheme="minorEastAsia"/>
         </w:rPr>
-        <w:t xml:space="preserve"> </w:t>
-      </w:r>
-      <w:proofErr w:type="spellStart"/>
-      <w:r>
-        <w:rPr>
-          <w:rFonts w:eastAsiaTheme="minorEastAsia"/>
-        </w:rPr>
-        <w:t>s.t.</w:t>
-      </w:r>
-      <w:proofErr w:type="spellEnd"/>
-      <w:r>
-        <w:rPr>
-          <w:rFonts w:eastAsiaTheme="minorEastAsia"/>
-        </w:rPr>
-        <w:t xml:space="preserve"> error is less than your requirement.</w:t>
-      </w:r>
-    </w:p>
-    <w:p>
-      <w:pPr>
-        <w:rPr>
-          <w:rFonts w:eastAsiaTheme="minorEastAsia"/>
-        </w:rPr>
-      </w:pPr>
-    </w:p>
-    <w:p>
-      <w:pPr>
-        <w:rPr>
-          <w:rFonts w:eastAsiaTheme="minorEastAsia"/>
-          <w:b/>
-          <w:bCs/>
-        </w:rPr>
-      </w:pPr>
-      <w:r>
-        <w:rPr>
-          <w:rFonts w:eastAsiaTheme="minorEastAsia"/>
-          <w:b/>
-          <w:bCs/>
-        </w:rPr>
-        <w:t>Binary search algorithm to compute an angle</w:t>
-      </w:r>
-      <w:r>
-        <w:rPr>
-          <w:rFonts w:eastAsiaTheme="minorEastAsia"/>
-          <w:b/>
-          <w:bCs/>
-        </w:rPr>
-        <w:t xml:space="preserve"> (also known as vectoring mode)</w:t>
-      </w:r>
-      <w:r>
-        <w:rPr>
-          <w:rFonts w:eastAsiaTheme="minorEastAsia"/>
-          <w:b/>
-          <w:bCs/>
-        </w:rPr>
-        <w:t>:</w:t>
-      </w:r>
-    </w:p>
-    <w:p>
-      <w:pPr>
-        <w:rPr>
-          <w:rFonts w:eastAsiaTheme="minorEastAsia"/>
-        </w:rPr>
-      </w:pPr>
-      <w:r>
-        <w:t xml:space="preserve">Start with </w:t>
-      </w:r>
-      <m:oMath>
-        <m:d>
-          <m:dPr>
-            <m:ctrlPr>
-              <w:rPr>
-                <w:rFonts w:ascii="Cambria Math" w:hAnsi="Cambria Math"/>
-                <w:i/>
-              </w:rPr>
-            </m:ctrlPr>
-          </m:dPr>
-          <m:e>
-            <m:sSub>
-              <m:sSubPr>
-                <m:ctrlPr>
-                  <w:rPr>
-                    <w:rFonts w:ascii="Cambria Math" w:hAnsi="Cambria Math"/>
-                    <w:i/>
-                  </w:rPr>
-                </m:ctrlPr>
-              </m:sSubPr>
-              <m:e>
-                <m:r>
-                  <w:rPr>
-                    <w:rFonts w:ascii="Cambria Math" w:hAnsi="Cambria Math"/>
-                  </w:rPr>
-                  <m:t>x</m:t>
-                </m:r>
-              </m:e>
-              <m:sub>
-                <m:r>
-                  <w:rPr>
-                    <w:rFonts w:ascii="Cambria Math" w:hAnsi="Cambria Math"/>
-                  </w:rPr>
-                  <m:t>0</m:t>
-                </m:r>
-              </m:sub>
-            </m:sSub>
-            <m:r>
-              <w:rPr>
-                <w:rFonts w:ascii="Cambria Math" w:hAnsi="Cambria Math"/>
-              </w:rPr>
-              <m:t>,</m:t>
-            </m:r>
-            <m:sSub>
-              <m:sSubPr>
-                <m:ctrlPr>
-                  <w:rPr>
-                    <w:rFonts w:ascii="Cambria Math" w:hAnsi="Cambria Math"/>
-                    <w:i/>
-                  </w:rPr>
-                </m:ctrlPr>
-              </m:sSubPr>
-              <m:e>
-                <m:r>
-                  <w:rPr>
-                    <w:rFonts w:ascii="Cambria Math" w:hAnsi="Cambria Math"/>
-                  </w:rPr>
-                  <m:t>y</m:t>
-                </m:r>
-              </m:e>
-              <m:sub>
-                <m:r>
-                  <w:rPr>
-                    <w:rFonts w:ascii="Cambria Math" w:hAnsi="Cambria Math"/>
-                  </w:rPr>
-                  <m:t>0</m:t>
-                </m:r>
-              </m:sub>
-            </m:sSub>
-            <m:ctrlPr>
-              <w:rPr>
-                <w:rFonts w:ascii="Cambria Math" w:eastAsiaTheme="minorEastAsia" w:hAnsi="Cambria Math"/>
-                <w:i/>
-              </w:rPr>
-            </m:ctrlPr>
-          </m:e>
-        </m:d>
-      </m:oMath>
-      <w:r>
-        <w:rPr>
-          <w:rFonts w:eastAsiaTheme="minorEastAsia"/>
-        </w:rPr>
-        <w:t>.</w:t>
-      </w:r>
-      <w:r>
-        <w:rPr>
-          <w:rFonts w:eastAsiaTheme="minorEastAsia"/>
-        </w:rPr>
-        <w:t xml:space="preserve"> Assume it is in the first </w:t>
-      </w:r>
-      <w:r>
-        <w:rPr>
-          <w:rFonts w:eastAsiaTheme="minorEastAsia"/>
-        </w:rPr>
-        <w:t xml:space="preserve">or fourth quadrant, i.e. </w:t>
-      </w:r>
-      <m:oMath>
-        <m:sSub>
-          <m:sSubPr>
-            <m:ctrlPr>
-              <w:rPr>
-                <w:rFonts w:ascii="Cambria Math" w:eastAsiaTheme="minorEastAsia" w:hAnsi="Cambria Math"/>
-                <w:i/>
-              </w:rPr>
-            </m:ctrlPr>
-          </m:sSubPr>
-          <m:e>
-            <m:r>
-              <w:rPr>
-                <w:rFonts w:ascii="Cambria Math" w:eastAsiaTheme="minorEastAsia" w:hAnsi="Cambria Math"/>
-              </w:rPr>
-              <m:t>x</m:t>
-            </m:r>
-          </m:e>
-          <m:sub>
-            <m:r>
-              <w:rPr>
-                <w:rFonts w:ascii="Cambria Math" w:eastAsiaTheme="minorEastAsia" w:hAnsi="Cambria Math"/>
-              </w:rPr>
-              <m:t>0</m:t>
-            </m:r>
-          </m:sub>
-        </m:sSub>
-        <m:r>
-          <w:rPr>
-            <w:rFonts w:ascii="Cambria Math" w:eastAsiaTheme="minorEastAsia" w:hAnsi="Cambria Math"/>
-          </w:rPr>
-          <m:t>≥0</m:t>
-        </m:r>
-      </m:oMath>
-      <w:r>
-        <w:rPr>
-          <w:rFonts w:eastAsiaTheme="minorEastAsia"/>
-        </w:rPr>
-        <w:t>.</w:t>
-      </w:r>
-    </w:p>
-    <w:p>
-      <w:pPr>
-        <w:rPr>
-          <w:rFonts w:eastAsiaTheme="minorEastAsia"/>
-        </w:rPr>
-      </w:pPr>
-      <w:r>
-        <w:rPr>
-          <w:rFonts w:eastAsiaTheme="minorEastAsia"/>
-        </w:rPr>
-        <w:t>First rotation:</w:t>
-      </w:r>
-    </w:p>
-    <w:p>
-      <w:pPr>
-        <w:rPr>
-          <w:rFonts w:eastAsiaTheme="minorEastAsia"/>
-        </w:rPr>
-      </w:pPr>
-      <m:oMathPara>
-        <m:oMath>
-          <m:sSub>
-            <m:sSubPr>
-              <m:ctrlPr>
-                <w:rPr>
-                  <w:rFonts w:ascii="Cambria Math" w:eastAsiaTheme="minorEastAsia" w:hAnsi="Cambria Math"/>
-                  <w:i/>
-                </w:rPr>
-              </m:ctrlPr>
-            </m:sSubPr>
-            <m:e>
-              <m:r>
-                <w:rPr>
-                  <w:rFonts w:ascii="Cambria Math" w:eastAsiaTheme="minorEastAsia" w:hAnsi="Cambria Math"/>
-                </w:rPr>
-                <m:t>θ</m:t>
-              </m:r>
-            </m:e>
-            <m:sub>
-              <m:r>
-                <w:rPr>
-                  <w:rFonts w:ascii="Cambria Math" w:eastAsiaTheme="minorEastAsia" w:hAnsi="Cambria Math"/>
-                </w:rPr>
-                <m:t>1</m:t>
-              </m:r>
-            </m:sub>
-          </m:sSub>
-          <m:r>
-            <w:rPr>
-              <w:rFonts w:ascii="Cambria Math" w:eastAsiaTheme="minorEastAsia" w:hAnsi="Cambria Math"/>
-            </w:rPr>
-            <m:t>=</m:t>
-          </m:r>
-          <m:d>
-            <m:dPr>
-              <m:begChr m:val="{"/>
-              <m:endChr m:val=""/>
-              <m:ctrlPr>
-                <w:rPr>
-                  <w:rFonts w:ascii="Cambria Math" w:eastAsiaTheme="minorEastAsia" w:hAnsi="Cambria Math" w:cs="Segoe UI Symbol"/>
-                  <w:i/>
-                </w:rPr>
-              </m:ctrlPr>
-            </m:dPr>
-            <m:e>
-              <m:eqArr>
-                <m:eqArrPr>
-                  <m:ctrlPr>
-                    <w:rPr>
-                      <w:rFonts w:ascii="Cambria Math" w:eastAsiaTheme="minorEastAsia" w:hAnsi="Cambria Math" w:cs="Segoe UI Symbol"/>
-                      <w:i/>
-                    </w:rPr>
-                  </m:ctrlPr>
-                </m:eqArrPr>
-                <m:e>
-                  <m:sSub>
-                    <m:sSubPr>
-                      <m:ctrlPr>
-                        <w:rPr>
-                          <w:rFonts w:ascii="Cambria Math" w:eastAsiaTheme="minorEastAsia" w:hAnsi="Cambria Math"/>
-                          <w:i/>
-                        </w:rPr>
-                      </m:ctrlPr>
-                    </m:sSubPr>
-                    <m:e>
-                      <m:r>
-                        <w:rPr>
-                          <w:rFonts w:ascii="Cambria Math" w:eastAsiaTheme="minorEastAsia" w:hAnsi="Cambria Math"/>
-                        </w:rPr>
-                        <m:t>y</m:t>
-                      </m:r>
-                    </m:e>
-                    <m:sub>
-                      <m:r>
-                        <w:rPr>
-                          <w:rFonts w:ascii="Cambria Math" w:eastAsiaTheme="minorEastAsia" w:hAnsi="Cambria Math"/>
-                        </w:rPr>
-                        <m:t>0</m:t>
-                      </m:r>
-                    </m:sub>
-                  </m:sSub>
-                  <m:r>
-                    <w:rPr>
-                      <w:rFonts w:ascii="Cambria Math" w:eastAsiaTheme="minorEastAsia" w:hAnsi="Cambria Math"/>
-                    </w:rPr>
-                    <m:t>&gt;0, -π</m:t>
-                  </m:r>
-                  <m:r>
-                    <m:rPr>
-                      <m:lit/>
-                    </m:rPr>
-                    <w:rPr>
-                      <w:rFonts w:ascii="Cambria Math" w:eastAsiaTheme="minorEastAsia" w:hAnsi="Cambria Math"/>
-                    </w:rPr>
-                    <m:t>/</m:t>
-                  </m:r>
-                  <m:r>
-                    <w:rPr>
-                      <w:rFonts w:ascii="Cambria Math" w:eastAsiaTheme="minorEastAsia" w:hAnsi="Cambria Math"/>
-                    </w:rPr>
-                    <m:t>4</m:t>
-                  </m:r>
-                  <m:ctrlPr>
-                    <w:rPr>
-                      <w:rFonts w:ascii="Cambria Math" w:eastAsiaTheme="minorEastAsia" w:hAnsi="Cambria Math"/>
-                      <w:i/>
-                    </w:rPr>
-                  </m:ctrlPr>
-                </m:e>
-                <m:e>
-                  <m:sSub>
-                    <m:sSubPr>
-                      <m:ctrlPr>
-                        <w:rPr>
-                          <w:rFonts w:ascii="Cambria Math" w:eastAsiaTheme="minorEastAsia" w:hAnsi="Cambria Math"/>
-                          <w:i/>
-                        </w:rPr>
-                      </m:ctrlPr>
-                    </m:sSubPr>
-                    <m:e>
-                      <m:r>
-                        <w:rPr>
-                          <w:rFonts w:ascii="Cambria Math" w:eastAsiaTheme="minorEastAsia" w:hAnsi="Cambria Math"/>
-                        </w:rPr>
-                        <m:t>y</m:t>
-                      </m:r>
-                    </m:e>
-                    <m:sub>
-                      <m:r>
-                        <w:rPr>
-                          <w:rFonts w:ascii="Cambria Math" w:eastAsiaTheme="minorEastAsia" w:hAnsi="Cambria Math"/>
-                        </w:rPr>
-                        <m:t>0</m:t>
-                      </m:r>
-                    </m:sub>
-                  </m:sSub>
-                  <m:r>
-                    <w:rPr>
-                      <w:rFonts w:ascii="Cambria Math" w:eastAsiaTheme="minorEastAsia" w:hAnsi="Cambria Math"/>
-                    </w:rPr>
-                    <m:t>&lt;0,+π</m:t>
-                  </m:r>
-                  <m:r>
-                    <m:rPr>
-                      <m:lit/>
-                    </m:rPr>
-                    <w:rPr>
-                      <w:rFonts w:ascii="Cambria Math" w:eastAsiaTheme="minorEastAsia" w:hAnsi="Cambria Math"/>
-                    </w:rPr>
-                    <m:t>/</m:t>
-                  </m:r>
-                  <m:r>
-                    <w:rPr>
-                      <w:rFonts w:ascii="Cambria Math" w:eastAsiaTheme="minorEastAsia" w:hAnsi="Cambria Math"/>
-                    </w:rPr>
-                    <m:t>4</m:t>
-                  </m:r>
-                  <m:ctrlPr>
-                    <w:rPr>
-                      <w:rFonts w:ascii="Cambria Math" w:eastAsiaTheme="minorEastAsia" w:hAnsi="Cambria Math"/>
-                      <w:i/>
-                    </w:rPr>
-                  </m:ctrlPr>
-                </m:e>
-              </m:eqArr>
-            </m:e>
-          </m:d>
-        </m:oMath>
-      </m:oMathPara>
-    </w:p>
-    <w:p>
-      <w:pPr>
-        <w:rPr>
-          <w:rFonts w:eastAsiaTheme="minorEastAsia"/>
-        </w:rPr>
-      </w:pPr>
-      <m:oMathPara>
-        <m:oMath>
-          <m:sSub>
-            <m:sSubPr>
-              <m:ctrlPr>
-                <w:rPr>
-                  <w:rFonts w:ascii="Cambria Math" w:eastAsiaTheme="minorEastAsia" w:hAnsi="Cambria Math"/>
-                  <w:i/>
-                </w:rPr>
-              </m:ctrlPr>
-            </m:sSubPr>
-            <m:e>
-              <m:r>
-                <w:rPr>
-                  <w:rFonts w:ascii="Cambria Math" w:eastAsiaTheme="minorEastAsia" w:hAnsi="Cambria Math"/>
-                </w:rPr>
-                <m:t>x</m:t>
-              </m:r>
-            </m:e>
-            <m:sub>
-              <m:r>
-                <w:rPr>
-                  <w:rFonts w:ascii="Cambria Math" w:eastAsiaTheme="minorEastAsia" w:hAnsi="Cambria Math"/>
-                </w:rPr>
-                <m:t>1</m:t>
-              </m:r>
-            </m:sub>
-          </m:sSub>
-          <m:r>
-            <w:rPr>
-              <w:rFonts w:ascii="Cambria Math" w:eastAsiaTheme="minorEastAsia" w:hAnsi="Cambria Math"/>
-            </w:rPr>
-            <m:t>+j</m:t>
-          </m:r>
-          <m:sSub>
-            <m:sSubPr>
-              <m:ctrlPr>
-                <w:rPr>
-                  <w:rFonts w:ascii="Cambria Math" w:eastAsiaTheme="minorEastAsia" w:hAnsi="Cambria Math"/>
-                  <w:i/>
-                </w:rPr>
-              </m:ctrlPr>
-            </m:sSubPr>
-            <m:e>
-              <m:r>
-                <w:rPr>
-                  <w:rFonts w:ascii="Cambria Math" w:eastAsiaTheme="minorEastAsia" w:hAnsi="Cambria Math"/>
-                </w:rPr>
-                <m:t>y</m:t>
-              </m:r>
-            </m:e>
-            <m:sub>
-              <m:r>
-                <w:rPr>
-                  <w:rFonts w:ascii="Cambria Math" w:eastAsiaTheme="minorEastAsia" w:hAnsi="Cambria Math"/>
-                </w:rPr>
-                <m:t>1</m:t>
-              </m:r>
-            </m:sub>
-          </m:sSub>
-          <m:r>
-            <w:rPr>
-              <w:rFonts w:ascii="Cambria Math" w:eastAsiaTheme="minorEastAsia" w:hAnsi="Cambria Math"/>
-            </w:rPr>
-            <m:t>=</m:t>
-          </m:r>
-          <m:d>
-            <m:dPr>
-              <m:ctrlPr>
-                <w:rPr>
-                  <w:rFonts w:ascii="Cambria Math" w:eastAsiaTheme="minorEastAsia" w:hAnsi="Cambria Math"/>
-                  <w:i/>
-                </w:rPr>
-              </m:ctrlPr>
-            </m:dPr>
-            <m:e>
-              <m:sSub>
-                <m:sSubPr>
-                  <m:ctrlPr>
-                    <w:rPr>
-                      <w:rFonts w:ascii="Cambria Math" w:eastAsiaTheme="minorEastAsia" w:hAnsi="Cambria Math"/>
-                      <w:i/>
-                    </w:rPr>
-                  </m:ctrlPr>
-                </m:sSubPr>
-                <m:e>
-                  <m:r>
-                    <w:rPr>
-                      <w:rFonts w:ascii="Cambria Math" w:eastAsiaTheme="minorEastAsia" w:hAnsi="Cambria Math"/>
-                    </w:rPr>
-                    <m:t>x</m:t>
-                  </m:r>
-                </m:e>
-                <m:sub>
-                  <m:r>
-                    <w:rPr>
-                      <w:rFonts w:ascii="Cambria Math" w:eastAsiaTheme="minorEastAsia" w:hAnsi="Cambria Math"/>
-                    </w:rPr>
-                    <m:t>0</m:t>
-                  </m:r>
-                </m:sub>
-              </m:sSub>
-              <m:r>
-                <w:rPr>
-                  <w:rFonts w:ascii="Cambria Math" w:eastAsiaTheme="minorEastAsia" w:hAnsi="Cambria Math"/>
-                </w:rPr>
-                <m:t>+j</m:t>
-              </m:r>
-              <m:sSub>
-                <m:sSubPr>
-                  <m:ctrlPr>
-                    <w:rPr>
-                      <w:rFonts w:ascii="Cambria Math" w:eastAsiaTheme="minorEastAsia" w:hAnsi="Cambria Math"/>
-                      <w:i/>
-                    </w:rPr>
-                  </m:ctrlPr>
-                </m:sSubPr>
-                <m:e>
-                  <m:r>
-                    <w:rPr>
-                      <w:rFonts w:ascii="Cambria Math" w:eastAsiaTheme="minorEastAsia" w:hAnsi="Cambria Math"/>
-                    </w:rPr>
-                    <m:t>y</m:t>
-                  </m:r>
-                </m:e>
-                <m:sub>
-                  <m:r>
-                    <w:rPr>
-                      <w:rFonts w:ascii="Cambria Math" w:eastAsiaTheme="minorEastAsia" w:hAnsi="Cambria Math"/>
-                    </w:rPr>
-                    <m:t>0</m:t>
-                  </m:r>
-                </m:sub>
-              </m:sSub>
-            </m:e>
-          </m:d>
-          <m:sSup>
-            <m:sSupPr>
-              <m:ctrlPr>
-                <w:rPr>
-                  <w:rFonts w:ascii="Cambria Math" w:eastAsiaTheme="minorEastAsia" w:hAnsi="Cambria Math"/>
-                  <w:i/>
-                </w:rPr>
-              </m:ctrlPr>
-            </m:sSupPr>
-            <m:e>
-              <m:r>
-                <w:rPr>
-                  <w:rFonts w:ascii="Cambria Math" w:eastAsiaTheme="minorEastAsia" w:hAnsi="Cambria Math"/>
-                </w:rPr>
-                <m:t>e</m:t>
-              </m:r>
-            </m:e>
-            <m:sup>
-              <m:r>
-                <w:rPr>
-                  <w:rFonts w:ascii="Cambria Math" w:eastAsiaTheme="minorEastAsia" w:hAnsi="Cambria Math"/>
-                </w:rPr>
-                <m:t>j</m:t>
-              </m:r>
-              <m:sSub>
-                <m:sSubPr>
-                  <m:ctrlPr>
-                    <w:rPr>
-                      <w:rFonts w:ascii="Cambria Math" w:eastAsiaTheme="minorEastAsia" w:hAnsi="Cambria Math"/>
-                      <w:i/>
-                    </w:rPr>
-                  </m:ctrlPr>
-                </m:sSubPr>
-                <m:e>
-                  <m:r>
-                    <w:rPr>
-                      <w:rFonts w:ascii="Cambria Math" w:eastAsiaTheme="minorEastAsia" w:hAnsi="Cambria Math"/>
-                    </w:rPr>
-                    <m:t>θ</m:t>
-                  </m:r>
-                </m:e>
-                <m:sub>
-                  <m:r>
-                    <w:rPr>
-                      <w:rFonts w:ascii="Cambria Math" w:eastAsiaTheme="minorEastAsia" w:hAnsi="Cambria Math"/>
-                    </w:rPr>
-                    <m:t>1</m:t>
-                  </m:r>
-                </m:sub>
-              </m:sSub>
-            </m:sup>
-          </m:sSup>
-        </m:oMath>
-      </m:oMathPara>
-    </w:p>
-    <w:p>
-      <w:pPr>
-        <w:rPr>
-          <w:rFonts w:eastAsiaTheme="minorEastAsia"/>
-        </w:rPr>
-      </w:pPr>
-      <w:r>
-        <w:rPr>
-          <w:rFonts w:eastAsiaTheme="minorEastAsia"/>
-        </w:rPr>
-        <w:t>Second rotation:</w:t>
-      </w:r>
-    </w:p>
-    <w:p>
-      <w:pPr>
-        <w:rPr>
-          <w:rFonts w:eastAsiaTheme="minorEastAsia"/>
-        </w:rPr>
-      </w:pPr>
-      <m:oMathPara>
-        <m:oMath>
-          <m:sSub>
-            <m:sSubPr>
-              <m:ctrlPr>
-                <w:rPr>
-                  <w:rFonts w:ascii="Cambria Math" w:eastAsiaTheme="minorEastAsia" w:hAnsi="Cambria Math"/>
-                  <w:i/>
-                </w:rPr>
-              </m:ctrlPr>
-            </m:sSubPr>
-            <m:e>
-              <m:r>
-                <w:rPr>
-                  <w:rFonts w:ascii="Cambria Math" w:eastAsiaTheme="minorEastAsia" w:hAnsi="Cambria Math"/>
-                </w:rPr>
-                <m:t>θ</m:t>
-              </m:r>
-            </m:e>
-            <m:sub>
-              <m:r>
-                <w:rPr>
-                  <w:rFonts w:ascii="Cambria Math" w:eastAsiaTheme="minorEastAsia" w:hAnsi="Cambria Math"/>
-                </w:rPr>
-                <m:t>2</m:t>
-              </m:r>
-            </m:sub>
-          </m:sSub>
-          <m:r>
-            <w:rPr>
-              <w:rFonts w:ascii="Cambria Math" w:eastAsiaTheme="minorEastAsia" w:hAnsi="Cambria Math"/>
-            </w:rPr>
-            <m:t>=</m:t>
-          </m:r>
-          <m:d>
-            <m:dPr>
-              <m:begChr m:val="{"/>
-              <m:endChr m:val=""/>
-              <m:ctrlPr>
-                <w:rPr>
-                  <w:rFonts w:ascii="Cambria Math" w:eastAsiaTheme="minorEastAsia" w:hAnsi="Cambria Math" w:cs="Segoe UI Symbol"/>
-                  <w:i/>
-                </w:rPr>
-              </m:ctrlPr>
-            </m:dPr>
-            <m:e>
-              <m:eqArr>
-                <m:eqArrPr>
-                  <m:ctrlPr>
-                    <w:rPr>
-                      <w:rFonts w:ascii="Cambria Math" w:eastAsiaTheme="minorEastAsia" w:hAnsi="Cambria Math" w:cs="Segoe UI Symbol"/>
-                      <w:i/>
-                    </w:rPr>
-                  </m:ctrlPr>
-                </m:eqArrPr>
-                <m:e>
-                  <m:sSub>
-                    <m:sSubPr>
-                      <m:ctrlPr>
-                        <w:rPr>
-                          <w:rFonts w:ascii="Cambria Math" w:eastAsiaTheme="minorEastAsia" w:hAnsi="Cambria Math"/>
-                          <w:i/>
-                        </w:rPr>
-                      </m:ctrlPr>
-                    </m:sSubPr>
-                    <m:e>
-                      <m:r>
-                        <w:rPr>
-                          <w:rFonts w:ascii="Cambria Math" w:eastAsiaTheme="minorEastAsia" w:hAnsi="Cambria Math"/>
-                        </w:rPr>
-                        <m:t>y</m:t>
-                      </m:r>
-                    </m:e>
-                    <m:sub>
-                      <m:r>
-                        <w:rPr>
-                          <w:rFonts w:ascii="Cambria Math" w:eastAsiaTheme="minorEastAsia" w:hAnsi="Cambria Math"/>
-                        </w:rPr>
-                        <m:t>1</m:t>
-                      </m:r>
-                    </m:sub>
-                  </m:sSub>
-                  <m:r>
-                    <w:rPr>
-                      <w:rFonts w:ascii="Cambria Math" w:eastAsiaTheme="minorEastAsia" w:hAnsi="Cambria Math"/>
-                    </w:rPr>
-                    <m:t>&gt;0, -π</m:t>
-                  </m:r>
-                  <m:r>
-                    <m:rPr>
-                      <m:lit/>
-                    </m:rPr>
-                    <w:rPr>
-                      <w:rFonts w:ascii="Cambria Math" w:eastAsiaTheme="minorEastAsia" w:hAnsi="Cambria Math"/>
-                    </w:rPr>
-                    <m:t>/</m:t>
-                  </m:r>
-                  <m:r>
-                    <w:rPr>
-                      <w:rFonts w:ascii="Cambria Math" w:eastAsiaTheme="minorEastAsia" w:hAnsi="Cambria Math"/>
-                    </w:rPr>
-                    <m:t>8</m:t>
-                  </m:r>
-                  <m:ctrlPr>
-                    <w:rPr>
-                      <w:rFonts w:ascii="Cambria Math" w:eastAsiaTheme="minorEastAsia" w:hAnsi="Cambria Math"/>
-                      <w:i/>
-                    </w:rPr>
-                  </m:ctrlPr>
-                </m:e>
-                <m:e>
-                  <m:sSub>
-                    <m:sSubPr>
-                      <m:ctrlPr>
-                        <w:rPr>
-                          <w:rFonts w:ascii="Cambria Math" w:eastAsiaTheme="minorEastAsia" w:hAnsi="Cambria Math"/>
-                          <w:i/>
-                        </w:rPr>
-                      </m:ctrlPr>
-                    </m:sSubPr>
-                    <m:e>
-                      <m:r>
-                        <w:rPr>
-                          <w:rFonts w:ascii="Cambria Math" w:eastAsiaTheme="minorEastAsia" w:hAnsi="Cambria Math"/>
-                        </w:rPr>
-                        <m:t>y</m:t>
-                      </m:r>
-                    </m:e>
-                    <m:sub>
-                      <m:r>
-                        <w:rPr>
-                          <w:rFonts w:ascii="Cambria Math" w:eastAsiaTheme="minorEastAsia" w:hAnsi="Cambria Math"/>
-                        </w:rPr>
-                        <m:t>1</m:t>
-                      </m:r>
-                    </m:sub>
-                  </m:sSub>
-                  <m:r>
-                    <w:rPr>
-                      <w:rFonts w:ascii="Cambria Math" w:eastAsiaTheme="minorEastAsia" w:hAnsi="Cambria Math"/>
-                    </w:rPr>
-                    <m:t>&lt;0,+π</m:t>
-                  </m:r>
-                  <m:r>
-                    <m:rPr>
-                      <m:lit/>
-                    </m:rPr>
-                    <w:rPr>
-                      <w:rFonts w:ascii="Cambria Math" w:eastAsiaTheme="minorEastAsia" w:hAnsi="Cambria Math"/>
-                    </w:rPr>
-                    <m:t>/</m:t>
-                  </m:r>
-                  <m:r>
-                    <w:rPr>
-                      <w:rFonts w:ascii="Cambria Math" w:eastAsiaTheme="minorEastAsia" w:hAnsi="Cambria Math"/>
-                    </w:rPr>
-                    <m:t>8</m:t>
-                  </m:r>
-                  <m:ctrlPr>
-                    <w:rPr>
-                      <w:rFonts w:ascii="Cambria Math" w:eastAsiaTheme="minorEastAsia" w:hAnsi="Cambria Math"/>
-                      <w:i/>
-                    </w:rPr>
-                  </m:ctrlPr>
-                </m:e>
-              </m:eqArr>
-            </m:e>
-          </m:d>
-        </m:oMath>
-      </m:oMathPara>
-    </w:p>
-    <w:p>
-      <w:pPr>
-        <w:rPr>
-          <w:rFonts w:eastAsiaTheme="minorEastAsia"/>
-        </w:rPr>
-      </w:pPr>
-      <m:oMathPara>
-        <m:oMath>
-          <m:sSub>
-            <m:sSubPr>
-              <m:ctrlPr>
-                <w:rPr>
-                  <w:rFonts w:ascii="Cambria Math" w:eastAsiaTheme="minorEastAsia" w:hAnsi="Cambria Math"/>
-                  <w:i/>
-                </w:rPr>
-              </m:ctrlPr>
-            </m:sSubPr>
-            <m:e>
-              <m:r>
-                <w:rPr>
-                  <w:rFonts w:ascii="Cambria Math" w:eastAsiaTheme="minorEastAsia" w:hAnsi="Cambria Math"/>
-                </w:rPr>
-                <m:t>x</m:t>
-              </m:r>
-            </m:e>
-            <m:sub>
-              <m:r>
-                <w:rPr>
-                  <w:rFonts w:ascii="Cambria Math" w:eastAsiaTheme="minorEastAsia" w:hAnsi="Cambria Math"/>
-                </w:rPr>
-                <m:t>2</m:t>
-              </m:r>
-            </m:sub>
-          </m:sSub>
-          <m:r>
-            <w:rPr>
-              <w:rFonts w:ascii="Cambria Math" w:eastAsiaTheme="minorEastAsia" w:hAnsi="Cambria Math"/>
-            </w:rPr>
-            <m:t>+j</m:t>
-          </m:r>
-          <m:sSub>
-            <m:sSubPr>
-              <m:ctrlPr>
-                <w:rPr>
-                  <w:rFonts w:ascii="Cambria Math" w:eastAsiaTheme="minorEastAsia" w:hAnsi="Cambria Math"/>
-                  <w:i/>
-                </w:rPr>
-              </m:ctrlPr>
-            </m:sSubPr>
-            <m:e>
-              <m:r>
-                <w:rPr>
-                  <w:rFonts w:ascii="Cambria Math" w:eastAsiaTheme="minorEastAsia" w:hAnsi="Cambria Math"/>
-                </w:rPr>
-                <m:t>y</m:t>
-              </m:r>
-            </m:e>
-            <m:sub>
-              <m:r>
-                <w:rPr>
-                  <w:rFonts w:ascii="Cambria Math" w:eastAsiaTheme="minorEastAsia" w:hAnsi="Cambria Math"/>
-                </w:rPr>
-                <m:t>2</m:t>
-              </m:r>
-            </m:sub>
-          </m:sSub>
-          <m:r>
-            <w:rPr>
-              <w:rFonts w:ascii="Cambria Math" w:eastAsiaTheme="minorEastAsia" w:hAnsi="Cambria Math"/>
-            </w:rPr>
-            <m:t>=</m:t>
-          </m:r>
-          <m:d>
-            <m:dPr>
-              <m:ctrlPr>
-                <w:rPr>
-                  <w:rFonts w:ascii="Cambria Math" w:eastAsiaTheme="minorEastAsia" w:hAnsi="Cambria Math"/>
-                  <w:i/>
-                </w:rPr>
-              </m:ctrlPr>
-            </m:dPr>
-            <m:e>
-              <m:sSub>
-                <m:sSubPr>
-                  <m:ctrlPr>
-                    <w:rPr>
-                      <w:rFonts w:ascii="Cambria Math" w:eastAsiaTheme="minorEastAsia" w:hAnsi="Cambria Math"/>
-                      <w:i/>
-                    </w:rPr>
-                  </m:ctrlPr>
-                </m:sSubPr>
-                <m:e>
-                  <m:r>
-                    <w:rPr>
-                      <w:rFonts w:ascii="Cambria Math" w:eastAsiaTheme="minorEastAsia" w:hAnsi="Cambria Math"/>
-                    </w:rPr>
-                    <m:t>x</m:t>
-                  </m:r>
-                </m:e>
-                <m:sub>
-                  <m:r>
-                    <w:rPr>
-                      <w:rFonts w:ascii="Cambria Math" w:eastAsiaTheme="minorEastAsia" w:hAnsi="Cambria Math"/>
-                    </w:rPr>
-                    <m:t>1</m:t>
-                  </m:r>
-                </m:sub>
-              </m:sSub>
-              <m:r>
-                <w:rPr>
-                  <w:rFonts w:ascii="Cambria Math" w:eastAsiaTheme="minorEastAsia" w:hAnsi="Cambria Math"/>
-                </w:rPr>
-                <m:t>+j</m:t>
-              </m:r>
-              <m:sSub>
-                <m:sSubPr>
-                  <m:ctrlPr>
-                    <w:rPr>
-                      <w:rFonts w:ascii="Cambria Math" w:eastAsiaTheme="minorEastAsia" w:hAnsi="Cambria Math"/>
-                      <w:i/>
-                    </w:rPr>
-                  </m:ctrlPr>
-                </m:sSubPr>
-                <m:e>
-                  <m:r>
-                    <w:rPr>
-                      <w:rFonts w:ascii="Cambria Math" w:eastAsiaTheme="minorEastAsia" w:hAnsi="Cambria Math"/>
-                    </w:rPr>
-                    <m:t>y</m:t>
-                  </m:r>
-                </m:e>
-                <m:sub>
-                  <m:r>
-                    <w:rPr>
-                      <w:rFonts w:ascii="Cambria Math" w:eastAsiaTheme="minorEastAsia" w:hAnsi="Cambria Math"/>
-                    </w:rPr>
-                    <m:t>1</m:t>
-                  </m:r>
-                </m:sub>
-              </m:sSub>
-            </m:e>
-          </m:d>
-          <m:sSup>
-            <m:sSupPr>
-              <m:ctrlPr>
-                <w:rPr>
-                  <w:rFonts w:ascii="Cambria Math" w:eastAsiaTheme="minorEastAsia" w:hAnsi="Cambria Math"/>
-                  <w:i/>
-                </w:rPr>
-              </m:ctrlPr>
-            </m:sSupPr>
-            <m:e>
-              <m:r>
-                <w:rPr>
-                  <w:rFonts w:ascii="Cambria Math" w:eastAsiaTheme="minorEastAsia" w:hAnsi="Cambria Math"/>
-                </w:rPr>
-                <m:t>e</m:t>
-              </m:r>
-            </m:e>
-            <m:sup>
-              <m:r>
-                <w:rPr>
-                  <w:rFonts w:ascii="Cambria Math" w:eastAsiaTheme="minorEastAsia" w:hAnsi="Cambria Math"/>
-                </w:rPr>
-                <m:t>j</m:t>
-              </m:r>
-              <m:sSub>
-                <m:sSubPr>
-                  <m:ctrlPr>
-                    <w:rPr>
-                      <w:rFonts w:ascii="Cambria Math" w:eastAsiaTheme="minorEastAsia" w:hAnsi="Cambria Math"/>
-                      <w:i/>
-                    </w:rPr>
-                  </m:ctrlPr>
-                </m:sSubPr>
-                <m:e>
-                  <m:r>
-                    <w:rPr>
-                      <w:rFonts w:ascii="Cambria Math" w:eastAsiaTheme="minorEastAsia" w:hAnsi="Cambria Math"/>
-                    </w:rPr>
-                    <m:t>θ</m:t>
-                  </m:r>
-                </m:e>
-                <m:sub>
-                  <m:r>
-                    <w:rPr>
-                      <w:rFonts w:ascii="Cambria Math" w:eastAsiaTheme="minorEastAsia" w:hAnsi="Cambria Math"/>
-                    </w:rPr>
-                    <m:t>2</m:t>
-                  </m:r>
-                </m:sub>
-              </m:sSub>
-            </m:sup>
-          </m:sSup>
-        </m:oMath>
-      </m:oMathPara>
-    </w:p>
-    <w:p>
-      <w:pPr>
-        <w:rPr>
-          <w:rFonts w:eastAsiaTheme="minorEastAsia"/>
-        </w:rPr>
-      </w:pPr>
-      <w:r>
-        <w:rPr>
-          <w:rFonts w:eastAsiaTheme="minorEastAsia"/>
-        </w:rPr>
-        <w:t>Third rotation:</w:t>
-      </w:r>
-    </w:p>
-    <w:p>
-      <w:pPr>
-        <w:rPr>
-          <w:rFonts w:eastAsiaTheme="minorEastAsia"/>
-        </w:rPr>
-      </w:pPr>
-      <m:oMathPara>
-        <m:oMath>
-          <m:sSub>
-            <m:sSubPr>
-              <m:ctrlPr>
-                <w:rPr>
-                  <w:rFonts w:ascii="Cambria Math" w:eastAsiaTheme="minorEastAsia" w:hAnsi="Cambria Math"/>
-                  <w:i/>
-                </w:rPr>
-              </m:ctrlPr>
-            </m:sSubPr>
-            <m:e>
-              <m:r>
-                <w:rPr>
-                  <w:rFonts w:ascii="Cambria Math" w:eastAsiaTheme="minorEastAsia" w:hAnsi="Cambria Math"/>
-                </w:rPr>
-                <m:t>θ</m:t>
-              </m:r>
-            </m:e>
-            <m:sub>
-              <m:r>
-                <w:rPr>
-                  <w:rFonts w:ascii="Cambria Math" w:eastAsiaTheme="minorEastAsia" w:hAnsi="Cambria Math"/>
-                </w:rPr>
-                <m:t>3</m:t>
-              </m:r>
-            </m:sub>
-          </m:sSub>
-          <m:r>
-            <w:rPr>
-              <w:rFonts w:ascii="Cambria Math" w:eastAsiaTheme="minorEastAsia" w:hAnsi="Cambria Math"/>
-            </w:rPr>
-            <m:t>=</m:t>
-          </m:r>
-          <m:d>
-            <m:dPr>
-              <m:begChr m:val="{"/>
-              <m:endChr m:val=""/>
-              <m:ctrlPr>
-                <w:rPr>
-                  <w:rFonts w:ascii="Cambria Math" w:eastAsiaTheme="minorEastAsia" w:hAnsi="Cambria Math" w:cs="Segoe UI Symbol"/>
-                  <w:i/>
-                </w:rPr>
-              </m:ctrlPr>
-            </m:dPr>
-            <m:e>
-              <m:eqArr>
-                <m:eqArrPr>
-                  <m:ctrlPr>
-                    <w:rPr>
-                      <w:rFonts w:ascii="Cambria Math" w:eastAsiaTheme="minorEastAsia" w:hAnsi="Cambria Math" w:cs="Segoe UI Symbol"/>
-                      <w:i/>
-                    </w:rPr>
-                  </m:ctrlPr>
-                </m:eqArrPr>
-                <m:e>
-                  <m:sSub>
-                    <m:sSubPr>
-                      <m:ctrlPr>
-                        <w:rPr>
-                          <w:rFonts w:ascii="Cambria Math" w:eastAsiaTheme="minorEastAsia" w:hAnsi="Cambria Math"/>
-                          <w:i/>
-                        </w:rPr>
-                      </m:ctrlPr>
-                    </m:sSubPr>
-                    <m:e>
-                      <m:r>
-                        <w:rPr>
-                          <w:rFonts w:ascii="Cambria Math" w:eastAsiaTheme="minorEastAsia" w:hAnsi="Cambria Math"/>
-                        </w:rPr>
-                        <m:t>y</m:t>
-                      </m:r>
-                    </m:e>
-                    <m:sub>
-                      <m:r>
-                        <w:rPr>
-                          <w:rFonts w:ascii="Cambria Math" w:eastAsiaTheme="minorEastAsia" w:hAnsi="Cambria Math"/>
-                        </w:rPr>
-                        <m:t>2</m:t>
-                      </m:r>
-                    </m:sub>
-                  </m:sSub>
-                  <m:r>
-                    <w:rPr>
-                      <w:rFonts w:ascii="Cambria Math" w:eastAsiaTheme="minorEastAsia" w:hAnsi="Cambria Math"/>
-                    </w:rPr>
-                    <m:t>&gt;0, -π</m:t>
-                  </m:r>
-                  <m:r>
-                    <m:rPr>
-                      <m:lit/>
-                    </m:rPr>
-                    <w:rPr>
-                      <w:rFonts w:ascii="Cambria Math" w:eastAsiaTheme="minorEastAsia" w:hAnsi="Cambria Math"/>
-                    </w:rPr>
-                    <m:t>/</m:t>
-                  </m:r>
-                  <m:r>
-                    <w:rPr>
-                      <w:rFonts w:ascii="Cambria Math" w:eastAsiaTheme="minorEastAsia" w:hAnsi="Cambria Math"/>
-                    </w:rPr>
-                    <m:t>16</m:t>
-                  </m:r>
-                  <m:ctrlPr>
-                    <w:rPr>
-                      <w:rFonts w:ascii="Cambria Math" w:eastAsiaTheme="minorEastAsia" w:hAnsi="Cambria Math"/>
-                      <w:i/>
-                    </w:rPr>
-                  </m:ctrlPr>
-                </m:e>
-                <m:e>
-                  <m:sSub>
-                    <m:sSubPr>
-                      <m:ctrlPr>
-                        <w:rPr>
-                          <w:rFonts w:ascii="Cambria Math" w:eastAsiaTheme="minorEastAsia" w:hAnsi="Cambria Math"/>
-                          <w:i/>
-                        </w:rPr>
-                      </m:ctrlPr>
-                    </m:sSubPr>
-                    <m:e>
-                      <m:r>
-                        <w:rPr>
-                          <w:rFonts w:ascii="Cambria Math" w:eastAsiaTheme="minorEastAsia" w:hAnsi="Cambria Math"/>
-                        </w:rPr>
-                        <m:t>y</m:t>
-                      </m:r>
-                    </m:e>
-                    <m:sub>
-                      <m:r>
-                        <w:rPr>
-                          <w:rFonts w:ascii="Cambria Math" w:eastAsiaTheme="minorEastAsia" w:hAnsi="Cambria Math"/>
-                        </w:rPr>
-                        <m:t>2</m:t>
-                      </m:r>
-                    </m:sub>
-                  </m:sSub>
-                  <m:r>
-                    <w:rPr>
-                      <w:rFonts w:ascii="Cambria Math" w:eastAsiaTheme="minorEastAsia" w:hAnsi="Cambria Math"/>
-                    </w:rPr>
-                    <m:t>&lt;0,+π</m:t>
-                  </m:r>
-                  <m:r>
-                    <m:rPr>
-                      <m:lit/>
-                    </m:rPr>
-                    <w:rPr>
-                      <w:rFonts w:ascii="Cambria Math" w:eastAsiaTheme="minorEastAsia" w:hAnsi="Cambria Math"/>
-                    </w:rPr>
-                    <m:t>/</m:t>
-                  </m:r>
-                  <m:r>
-                    <w:rPr>
-                      <w:rFonts w:ascii="Cambria Math" w:eastAsiaTheme="minorEastAsia" w:hAnsi="Cambria Math"/>
-                    </w:rPr>
-                    <m:t>16</m:t>
-                  </m:r>
-                  <m:ctrlPr>
-                    <w:rPr>
-                      <w:rFonts w:ascii="Cambria Math" w:eastAsiaTheme="minorEastAsia" w:hAnsi="Cambria Math"/>
-                      <w:i/>
-                    </w:rPr>
-                  </m:ctrlPr>
-                </m:e>
-              </m:eqArr>
-            </m:e>
-          </m:d>
-        </m:oMath>
-      </m:oMathPara>
-    </w:p>
-    <w:p>
-      <w:pPr>
-        <w:rPr>
-          <w:rFonts w:eastAsiaTheme="minorEastAsia"/>
-        </w:rPr>
-      </w:pPr>
-      <m:oMathPara>
-        <m:oMath>
-          <m:sSub>
-            <m:sSubPr>
-              <m:ctrlPr>
-                <w:rPr>
-                  <w:rFonts w:ascii="Cambria Math" w:eastAsiaTheme="minorEastAsia" w:hAnsi="Cambria Math"/>
-                  <w:i/>
-                </w:rPr>
-              </m:ctrlPr>
-            </m:sSubPr>
-            <m:e>
-              <m:r>
-                <w:rPr>
-                  <w:rFonts w:ascii="Cambria Math" w:eastAsiaTheme="minorEastAsia" w:hAnsi="Cambria Math"/>
-                </w:rPr>
-                <m:t>x</m:t>
-              </m:r>
-            </m:e>
-            <m:sub>
-              <m:r>
-                <w:rPr>
-                  <w:rFonts w:ascii="Cambria Math" w:eastAsiaTheme="minorEastAsia" w:hAnsi="Cambria Math"/>
-                </w:rPr>
-                <m:t>3</m:t>
-              </m:r>
-            </m:sub>
-          </m:sSub>
-          <m:r>
-            <w:rPr>
-              <w:rFonts w:ascii="Cambria Math" w:eastAsiaTheme="minorEastAsia" w:hAnsi="Cambria Math"/>
-            </w:rPr>
-            <m:t>+j</m:t>
-          </m:r>
-          <m:sSub>
-            <m:sSubPr>
-              <m:ctrlPr>
-                <w:rPr>
-                  <w:rFonts w:ascii="Cambria Math" w:eastAsiaTheme="minorEastAsia" w:hAnsi="Cambria Math"/>
-                  <w:i/>
-                </w:rPr>
-              </m:ctrlPr>
-            </m:sSubPr>
-            <m:e>
-              <m:r>
-                <w:rPr>
-                  <w:rFonts w:ascii="Cambria Math" w:eastAsiaTheme="minorEastAsia" w:hAnsi="Cambria Math"/>
-                </w:rPr>
-                <m:t>y</m:t>
-              </m:r>
-            </m:e>
-            <m:sub>
-              <m:r>
-                <w:rPr>
-                  <w:rFonts w:ascii="Cambria Math" w:eastAsiaTheme="minorEastAsia" w:hAnsi="Cambria Math"/>
-                </w:rPr>
-                <m:t>3</m:t>
-              </m:r>
-            </m:sub>
-          </m:sSub>
-          <m:r>
-            <w:rPr>
-              <w:rFonts w:ascii="Cambria Math" w:eastAsiaTheme="minorEastAsia" w:hAnsi="Cambria Math"/>
-            </w:rPr>
-            <m:t>=</m:t>
-          </m:r>
-          <m:d>
-            <m:dPr>
-              <m:ctrlPr>
-                <w:rPr>
-                  <w:rFonts w:ascii="Cambria Math" w:eastAsiaTheme="minorEastAsia" w:hAnsi="Cambria Math"/>
-                  <w:i/>
-                </w:rPr>
-              </m:ctrlPr>
-            </m:dPr>
-            <m:e>
-              <m:sSub>
-                <m:sSubPr>
-                  <m:ctrlPr>
-                    <w:rPr>
-                      <w:rFonts w:ascii="Cambria Math" w:eastAsiaTheme="minorEastAsia" w:hAnsi="Cambria Math"/>
-                      <w:i/>
-                    </w:rPr>
-                  </m:ctrlPr>
-                </m:sSubPr>
-                <m:e>
-                  <m:r>
-                    <w:rPr>
-                      <w:rFonts w:ascii="Cambria Math" w:eastAsiaTheme="minorEastAsia" w:hAnsi="Cambria Math"/>
-                    </w:rPr>
-                    <m:t>x</m:t>
-                  </m:r>
-                </m:e>
-                <m:sub>
-                  <m:r>
-                    <w:rPr>
-                      <w:rFonts w:ascii="Cambria Math" w:eastAsiaTheme="minorEastAsia" w:hAnsi="Cambria Math"/>
-                    </w:rPr>
-                    <m:t>2</m:t>
-                  </m:r>
-                </m:sub>
-              </m:sSub>
-              <m:r>
-                <w:rPr>
-                  <w:rFonts w:ascii="Cambria Math" w:eastAsiaTheme="minorEastAsia" w:hAnsi="Cambria Math"/>
-                </w:rPr>
-                <m:t>+j</m:t>
-              </m:r>
-              <m:sSub>
-                <m:sSubPr>
-                  <m:ctrlPr>
-                    <w:rPr>
-                      <w:rFonts w:ascii="Cambria Math" w:eastAsiaTheme="minorEastAsia" w:hAnsi="Cambria Math"/>
-                      <w:i/>
-                    </w:rPr>
-                  </m:ctrlPr>
-                </m:sSubPr>
-                <m:e>
-                  <m:r>
-                    <w:rPr>
-                      <w:rFonts w:ascii="Cambria Math" w:eastAsiaTheme="minorEastAsia" w:hAnsi="Cambria Math"/>
-                    </w:rPr>
-                    <m:t>y</m:t>
-                  </m:r>
-                </m:e>
-                <m:sub>
-                  <m:r>
-                    <w:rPr>
-                      <w:rFonts w:ascii="Cambria Math" w:eastAsiaTheme="minorEastAsia" w:hAnsi="Cambria Math"/>
-                    </w:rPr>
-                    <m:t>2</m:t>
-                  </m:r>
-                </m:sub>
-              </m:sSub>
-            </m:e>
-          </m:d>
-          <m:sSup>
-            <m:sSupPr>
-              <m:ctrlPr>
-                <w:rPr>
-                  <w:rFonts w:ascii="Cambria Math" w:eastAsiaTheme="minorEastAsia" w:hAnsi="Cambria Math"/>
-                  <w:i/>
-                </w:rPr>
-              </m:ctrlPr>
-            </m:sSupPr>
-            <m:e>
-              <m:r>
-                <w:rPr>
-                  <w:rFonts w:ascii="Cambria Math" w:eastAsiaTheme="minorEastAsia" w:hAnsi="Cambria Math"/>
-                </w:rPr>
-                <m:t>e</m:t>
-              </m:r>
-            </m:e>
-            <m:sup>
-              <m:r>
-                <w:rPr>
-                  <w:rFonts w:ascii="Cambria Math" w:eastAsiaTheme="minorEastAsia" w:hAnsi="Cambria Math"/>
-                </w:rPr>
-                <m:t>j</m:t>
-              </m:r>
-              <m:sSub>
-                <m:sSubPr>
-                  <m:ctrlPr>
-                    <w:rPr>
-                      <w:rFonts w:ascii="Cambria Math" w:eastAsiaTheme="minorEastAsia" w:hAnsi="Cambria Math"/>
-                      <w:i/>
-                    </w:rPr>
-                  </m:ctrlPr>
-                </m:sSubPr>
-                <m:e>
-                  <m:r>
-                    <w:rPr>
-                      <w:rFonts w:ascii="Cambria Math" w:eastAsiaTheme="minorEastAsia" w:hAnsi="Cambria Math"/>
-                    </w:rPr>
-                    <m:t>θ</m:t>
-                  </m:r>
-                </m:e>
-                <m:sub>
-                  <m:r>
-                    <w:rPr>
-                      <w:rFonts w:ascii="Cambria Math" w:eastAsiaTheme="minorEastAsia" w:hAnsi="Cambria Math"/>
-                    </w:rPr>
-                    <m:t>3</m:t>
-                  </m:r>
-                </m:sub>
-              </m:sSub>
-            </m:sup>
-          </m:sSup>
-        </m:oMath>
-      </m:oMathPara>
-    </w:p>
-    <w:p>
-      <w:pPr>
-        <w:rPr>
-          <w:rFonts w:eastAsiaTheme="minorEastAsia"/>
-        </w:rPr>
-      </w:pPr>
-      <w:r>
-        <w:rPr>
-          <w:rFonts w:eastAsiaTheme="minorEastAsia"/>
-        </w:rPr>
-        <w:t>Keep going until the final angle converges to within an acceptable deviation from 0</w:t>
-      </w:r>
-      <w:r>
-        <w:rPr>
-          <w:rFonts w:eastAsiaTheme="minorEastAsia"/>
-        </w:rPr>
-        <w:t>.</w:t>
-      </w:r>
-      <w:r>
-        <w:rPr>
-          <w:rFonts w:eastAsiaTheme="minorEastAsia"/>
-        </w:rPr>
-        <w:t xml:space="preserve"> This is usually a fixed number of iterations based on </w:t>
-      </w:r>
-      <w:r>
-        <w:rPr>
-          <w:rFonts w:eastAsiaTheme="minorEastAsia"/>
-        </w:rPr>
-        <w:t xml:space="preserve">calculation and </w:t>
-      </w:r>
-      <w:r>
-        <w:rPr>
-          <w:rFonts w:eastAsiaTheme="minorEastAsia"/>
-        </w:rPr>
-        <w:t>simulation</w:t>
-      </w:r>
-      <w:r>
-        <w:rPr>
-          <w:rFonts w:eastAsiaTheme="minorEastAsia"/>
-        </w:rPr>
-        <w:t xml:space="preserve"> (i.e. the number of iterations is not dynamically determined).</w:t>
-      </w:r>
-    </w:p>
-    <w:p>
-      <w:r>
-        <w:rPr>
-          <w:rFonts w:eastAsiaTheme="minorEastAsia"/>
-        </w:rPr>
-        <w:t xml:space="preserve">If </w:t>
-      </w:r>
-      <m:oMath>
-        <m:d>
-          <m:dPr>
-            <m:ctrlPr>
-              <w:rPr>
-                <w:rFonts w:ascii="Cambria Math" w:eastAsiaTheme="minorEastAsia" w:hAnsi="Cambria Math"/>
-                <w:i/>
-              </w:rPr>
-            </m:ctrlPr>
-          </m:dPr>
-          <m:e>
-            <m:sSub>
-              <m:sSubPr>
-                <m:ctrlPr>
-                  <w:rPr>
-                    <w:rFonts w:ascii="Cambria Math" w:eastAsiaTheme="minorEastAsia" w:hAnsi="Cambria Math"/>
-                    <w:i/>
-                  </w:rPr>
-                </m:ctrlPr>
-              </m:sSubPr>
-              <m:e>
-                <m:r>
-                  <w:rPr>
-                    <w:rFonts w:ascii="Cambria Math" w:eastAsiaTheme="minorEastAsia" w:hAnsi="Cambria Math"/>
-                  </w:rPr>
-                  <m:t>x</m:t>
-                </m:r>
-              </m:e>
-              <m:sub>
-                <m:r>
-                  <w:rPr>
-                    <w:rFonts w:ascii="Cambria Math" w:eastAsiaTheme="minorEastAsia" w:hAnsi="Cambria Math"/>
-                  </w:rPr>
-                  <m:t>0</m:t>
-                </m:r>
-              </m:sub>
-            </m:sSub>
-            <m:r>
-              <w:rPr>
-                <w:rFonts w:ascii="Cambria Math" w:eastAsiaTheme="minorEastAsia" w:hAnsi="Cambria Math"/>
-              </w:rPr>
-              <m:t>,</m:t>
-            </m:r>
-            <m:sSub>
-              <m:sSubPr>
-                <m:ctrlPr>
-                  <w:rPr>
-                    <w:rFonts w:ascii="Cambria Math" w:eastAsiaTheme="minorEastAsia" w:hAnsi="Cambria Math"/>
-                    <w:i/>
-                  </w:rPr>
-                </m:ctrlPr>
-              </m:sSubPr>
-              <m:e>
-                <m:r>
-                  <w:rPr>
-                    <w:rFonts w:ascii="Cambria Math" w:eastAsiaTheme="minorEastAsia" w:hAnsi="Cambria Math"/>
-                  </w:rPr>
-                  <m:t>y</m:t>
-                </m:r>
-              </m:e>
-              <m:sub>
-                <m:r>
-                  <w:rPr>
-                    <w:rFonts w:ascii="Cambria Math" w:eastAsiaTheme="minorEastAsia" w:hAnsi="Cambria Math"/>
-                  </w:rPr>
-                  <m:t>0</m:t>
-                </m:r>
-              </m:sub>
-            </m:sSub>
-          </m:e>
-        </m:d>
-      </m:oMath>
-      <w:r>
-        <w:rPr>
-          <w:rFonts w:eastAsiaTheme="minorEastAsia"/>
-        </w:rPr>
-        <w:t xml:space="preserve"> isn’t in the first quadrant, rotate it to the first quadrant before starting the algorithm.</w:t>
-      </w:r>
-    </w:p>
-    <w:p>
-      <w:pPr>
-        <w:rPr>
-          <w:rFonts w:eastAsiaTheme="minorEastAsia"/>
-        </w:rPr>
-      </w:pPr>
-      <w:r>
-        <w:t xml:space="preserve">Note that this algorithm is equivalent to converting rectangular coordinates to polar coordinates. You are rotating </w:t>
-      </w:r>
-      <m:oMath>
-        <m:d>
-          <m:dPr>
-            <m:ctrlPr>
-              <w:rPr>
-                <w:rFonts w:ascii="Cambria Math" w:hAnsi="Cambria Math"/>
-                <w:i/>
-              </w:rPr>
-            </m:ctrlPr>
-          </m:dPr>
-          <m:e>
-            <m:sSub>
-              <m:sSubPr>
-                <m:ctrlPr>
-                  <w:rPr>
-                    <w:rFonts w:ascii="Cambria Math" w:hAnsi="Cambria Math"/>
-                    <w:i/>
-                  </w:rPr>
-                </m:ctrlPr>
-              </m:sSubPr>
-              <m:e>
-                <m:r>
-                  <w:rPr>
-                    <w:rFonts w:ascii="Cambria Math" w:hAnsi="Cambria Math"/>
-                  </w:rPr>
-                  <m:t>x</m:t>
-                </m:r>
-              </m:e>
-              <m:sub>
-                <m:r>
-                  <w:rPr>
-                    <w:rFonts w:ascii="Cambria Math" w:hAnsi="Cambria Math"/>
-                  </w:rPr>
-                  <m:t>0</m:t>
-                </m:r>
-              </m:sub>
-            </m:sSub>
-            <m:r>
-              <w:rPr>
-                <w:rFonts w:ascii="Cambria Math" w:hAnsi="Cambria Math"/>
-              </w:rPr>
-              <m:t>,</m:t>
-            </m:r>
-            <m:sSub>
-              <m:sSubPr>
-                <m:ctrlPr>
-                  <w:rPr>
-                    <w:rFonts w:ascii="Cambria Math" w:hAnsi="Cambria Math"/>
-                    <w:i/>
-                  </w:rPr>
-                </m:ctrlPr>
-              </m:sSubPr>
-              <m:e>
-                <m:r>
-                  <w:rPr>
-                    <w:rFonts w:ascii="Cambria Math" w:hAnsi="Cambria Math"/>
-                  </w:rPr>
-                  <m:t>y</m:t>
-                </m:r>
-              </m:e>
-              <m:sub>
-                <m:r>
-                  <w:rPr>
-                    <w:rFonts w:ascii="Cambria Math" w:hAnsi="Cambria Math"/>
-                  </w:rPr>
-                  <m:t>0</m:t>
-                </m:r>
-              </m:sub>
-            </m:sSub>
-            <m:ctrlPr>
-              <w:rPr>
-                <w:rFonts w:ascii="Cambria Math" w:eastAsiaTheme="minorEastAsia" w:hAnsi="Cambria Math"/>
-                <w:i/>
-              </w:rPr>
-            </m:ctrlPr>
-          </m:e>
-        </m:d>
-      </m:oMath>
-      <w:r>
-        <w:rPr>
-          <w:rFonts w:eastAsiaTheme="minorEastAsia"/>
-        </w:rPr>
-        <w:t xml:space="preserve"> to </w:t>
-      </w:r>
-      <m:oMath>
-        <m:d>
-          <m:dPr>
-            <m:ctrlPr>
-              <w:rPr>
-                <w:rFonts w:ascii="Cambria Math" w:eastAsiaTheme="minorEastAsia" w:hAnsi="Cambria Math"/>
-                <w:i/>
-              </w:rPr>
-            </m:ctrlPr>
-          </m:dPr>
-          <m:e>
-            <m:rad>
-              <m:radPr>
-                <m:degHide m:val="1"/>
-                <m:ctrlPr>
-                  <w:rPr>
-                    <w:rFonts w:ascii="Cambria Math" w:eastAsiaTheme="minorEastAsia" w:hAnsi="Cambria Math"/>
-                    <w:i/>
-                  </w:rPr>
-                </m:ctrlPr>
-              </m:radPr>
-              <m:deg/>
-              <m:e>
-                <m:sSubSup>
-                  <m:sSubSupPr>
-                    <m:ctrlPr>
-                      <w:rPr>
-                        <w:rFonts w:ascii="Cambria Math" w:eastAsiaTheme="minorEastAsia" w:hAnsi="Cambria Math"/>
-                        <w:i/>
-                      </w:rPr>
-                    </m:ctrlPr>
-                  </m:sSubSupPr>
-                  <m:e>
-                    <m:r>
-                      <w:rPr>
-                        <w:rFonts w:ascii="Cambria Math" w:eastAsiaTheme="minorEastAsia" w:hAnsi="Cambria Math"/>
-                      </w:rPr>
-                      <m:t>x</m:t>
-                    </m:r>
-                  </m:e>
-                  <m:sub>
-                    <m:r>
-                      <w:rPr>
-                        <w:rFonts w:ascii="Cambria Math" w:eastAsiaTheme="minorEastAsia" w:hAnsi="Cambria Math"/>
-                      </w:rPr>
-                      <m:t>0</m:t>
-                    </m:r>
-                  </m:sub>
-                  <m:sup>
-                    <m:r>
-                      <w:rPr>
-                        <w:rFonts w:ascii="Cambria Math" w:eastAsiaTheme="minorEastAsia" w:hAnsi="Cambria Math"/>
-                      </w:rPr>
-                      <m:t>2</m:t>
-                    </m:r>
-                  </m:sup>
-                </m:sSubSup>
-                <m:r>
-                  <w:rPr>
-                    <w:rFonts w:ascii="Cambria Math" w:eastAsiaTheme="minorEastAsia" w:hAnsi="Cambria Math"/>
-                  </w:rPr>
-                  <m:t>+</m:t>
-                </m:r>
-                <m:sSubSup>
-                  <m:sSubSupPr>
-                    <m:ctrlPr>
-                      <w:rPr>
-                        <w:rFonts w:ascii="Cambria Math" w:eastAsiaTheme="minorEastAsia" w:hAnsi="Cambria Math"/>
-                        <w:i/>
-                      </w:rPr>
-                    </m:ctrlPr>
-                  </m:sSubSupPr>
-                  <m:e>
-                    <m:r>
-                      <w:rPr>
-                        <w:rFonts w:ascii="Cambria Math" w:eastAsiaTheme="minorEastAsia" w:hAnsi="Cambria Math"/>
-                      </w:rPr>
-                      <m:t>y</m:t>
-                    </m:r>
-                  </m:e>
-                  <m:sub>
-                    <m:r>
-                      <w:rPr>
-                        <w:rFonts w:ascii="Cambria Math" w:eastAsiaTheme="minorEastAsia" w:hAnsi="Cambria Math"/>
-                      </w:rPr>
-                      <m:t>0</m:t>
-                    </m:r>
-                  </m:sub>
-                  <m:sup>
-                    <m:r>
-                      <w:rPr>
-                        <w:rFonts w:ascii="Cambria Math" w:eastAsiaTheme="minorEastAsia" w:hAnsi="Cambria Math"/>
-                      </w:rPr>
-                      <m:t>2</m:t>
-                    </m:r>
-                  </m:sup>
-                </m:sSubSup>
-              </m:e>
-            </m:rad>
-            <m:r>
-              <w:rPr>
-                <w:rFonts w:ascii="Cambria Math" w:eastAsiaTheme="minorEastAsia" w:hAnsi="Cambria Math"/>
-              </w:rPr>
-              <m:t>,0</m:t>
-            </m:r>
-          </m:e>
-        </m:d>
-      </m:oMath>
-      <w:r>
-        <w:rPr>
-          <w:rFonts w:eastAsiaTheme="minorEastAsia"/>
-        </w:rPr>
-        <w:t xml:space="preserve"> and computing </w:t>
-      </w:r>
-      <m:oMath>
-        <m:r>
-          <w:rPr>
-            <w:rFonts w:ascii="Cambria Math" w:eastAsiaTheme="minorEastAsia" w:hAnsi="Cambria Math"/>
-          </w:rPr>
-          <m:t>∠</m:t>
-        </m:r>
-        <m:d>
-          <m:dPr>
-            <m:ctrlPr>
-              <w:rPr>
-                <w:rFonts w:ascii="Cambria Math" w:eastAsiaTheme="minorEastAsia" w:hAnsi="Cambria Math"/>
-                <w:i/>
-              </w:rPr>
-            </m:ctrlPr>
-          </m:dPr>
-          <m:e>
-            <m:sSub>
-              <m:sSubPr>
-                <m:ctrlPr>
-                  <w:rPr>
-                    <w:rFonts w:ascii="Cambria Math" w:eastAsiaTheme="minorEastAsia" w:hAnsi="Cambria Math"/>
-                    <w:i/>
-                  </w:rPr>
-                </m:ctrlPr>
-              </m:sSubPr>
-              <m:e>
-                <m:r>
-                  <w:rPr>
-                    <w:rFonts w:ascii="Cambria Math" w:eastAsiaTheme="minorEastAsia" w:hAnsi="Cambria Math"/>
-                  </w:rPr>
-                  <m:t>x</m:t>
-                </m:r>
-              </m:e>
-              <m:sub>
-                <m:r>
-                  <w:rPr>
-                    <w:rFonts w:ascii="Cambria Math" w:eastAsiaTheme="minorEastAsia" w:hAnsi="Cambria Math"/>
-                  </w:rPr>
-                  <m:t>0</m:t>
-                </m:r>
-              </m:sub>
-            </m:sSub>
-            <m:r>
-              <w:rPr>
-                <w:rFonts w:ascii="Cambria Math" w:eastAsiaTheme="minorEastAsia" w:hAnsi="Cambria Math"/>
-              </w:rPr>
-              <m:t>+j</m:t>
-            </m:r>
-            <m:sSub>
-              <m:sSubPr>
-                <m:ctrlPr>
-                  <w:rPr>
-                    <w:rFonts w:ascii="Cambria Math" w:eastAsiaTheme="minorEastAsia" w:hAnsi="Cambria Math"/>
-                    <w:i/>
-                  </w:rPr>
-                </m:ctrlPr>
-              </m:sSubPr>
-              <m:e>
-                <m:r>
-                  <w:rPr>
-                    <w:rFonts w:ascii="Cambria Math" w:eastAsiaTheme="minorEastAsia" w:hAnsi="Cambria Math"/>
-                  </w:rPr>
-                  <m:t>y</m:t>
-                </m:r>
-              </m:e>
-              <m:sub>
-                <m:r>
-                  <w:rPr>
-                    <w:rFonts w:ascii="Cambria Math" w:eastAsiaTheme="minorEastAsia" w:hAnsi="Cambria Math"/>
-                  </w:rPr>
-                  <m:t>0</m:t>
-                </m:r>
-              </m:sub>
-            </m:sSub>
-          </m:e>
-        </m:d>
-      </m:oMath>
-      <w:r>
-        <w:rPr>
-          <w:rFonts w:eastAsiaTheme="minorEastAsia"/>
-        </w:rPr>
-        <w:t>.</w:t>
-      </w:r>
-    </w:p>
-    <w:p>
-      <w:pPr>
-        <w:rPr>
-          <w:b/>
-          <w:bCs/>
-        </w:rPr>
-      </w:pPr>
-      <w:r>
-        <w:rPr>
-          <w:rFonts w:eastAsiaTheme="minorEastAsia"/>
-          <w:b/>
-          <w:bCs/>
-        </w:rPr>
-        <w:t xml:space="preserve">Binary search algorithm to </w:t>
-      </w:r>
-      <w:r>
-        <w:rPr>
-          <w:rFonts w:eastAsiaTheme="minorEastAsia"/>
-          <w:b/>
-          <w:bCs/>
-        </w:rPr>
-        <w:t>rotate by an angle</w:t>
-      </w:r>
-      <w:r>
-        <w:rPr>
-          <w:rFonts w:eastAsiaTheme="minorEastAsia"/>
-          <w:b/>
-          <w:bCs/>
-        </w:rPr>
-        <w:t>:</w:t>
-      </w:r>
-    </w:p>
-    <w:p>
-      <w:pPr>
-        <w:rPr>
-          <w:rFonts w:eastAsiaTheme="minorEastAsia"/>
-        </w:rPr>
-      </w:pPr>
-      <w:r>
-        <w:lastRenderedPageBreak/>
-        <w:t xml:space="preserve">CORDIC can also rotate coordinates by any arbitrary angle. The only difference is that instead of using the sign of the </w:t>
-      </w:r>
-      <m:oMath>
-        <m:r>
-          <w:rPr>
-            <w:rFonts w:ascii="Cambria Math" w:hAnsi="Cambria Math"/>
-          </w:rPr>
-          <m:t>y</m:t>
-        </m:r>
-      </m:oMath>
-      <w:r>
-        <w:rPr>
-          <w:rFonts w:eastAsiaTheme="minorEastAsia"/>
-        </w:rPr>
-        <w:t xml:space="preserve"> coordinate to determine the direction of rotation, we use the difference between the desired rotation </w:t>
-      </w:r>
-      <m:oMath>
-        <m:r>
-          <w:rPr>
-            <w:rFonts w:ascii="Cambria Math" w:eastAsiaTheme="minorEastAsia" w:hAnsi="Cambria Math"/>
-          </w:rPr>
-          <m:t>θ</m:t>
-        </m:r>
-      </m:oMath>
-      <w:r>
-        <w:rPr>
-          <w:rFonts w:eastAsiaTheme="minorEastAsia"/>
-        </w:rPr>
-        <w:t xml:space="preserve"> and the accumulated rotation.</w:t>
-      </w:r>
-    </w:p>
-    <w:p>
-      <w:pPr>
-        <w:rPr>
-          <w:rFonts w:eastAsiaTheme="minorEastAsia"/>
-        </w:rPr>
-      </w:pPr>
-      <m:oMathPara>
-        <m:oMath>
-          <m:r>
-            <m:rPr>
-              <m:nor/>
-            </m:rPr>
-            <w:rPr>
-              <w:rFonts w:ascii="Cambria Math" w:hAnsi="Cambria Math"/>
-            </w:rPr>
-            <m:t>error</m:t>
-          </m:r>
-          <m:r>
-            <w:rPr>
-              <w:rFonts w:ascii="Cambria Math" w:hAnsi="Cambria Math"/>
-            </w:rPr>
-            <m:t>=θ-</m:t>
-          </m:r>
-          <m:nary>
-            <m:naryPr>
-              <m:chr m:val="∑"/>
-              <m:supHide m:val="1"/>
-              <m:ctrlPr>
-                <w:rPr>
-                  <w:rFonts w:ascii="Cambria Math" w:hAnsi="Cambria Math"/>
-                  <w:i/>
-                </w:rPr>
-              </m:ctrlPr>
-            </m:naryPr>
-            <m:sub>
-              <m:r>
-                <w:rPr>
-                  <w:rFonts w:ascii="Cambria Math" w:hAnsi="Cambria Math"/>
-                </w:rPr>
-                <m:t>i</m:t>
-              </m:r>
-            </m:sub>
-            <m:sup/>
-            <m:e>
-              <m:sSub>
-                <m:sSubPr>
-                  <m:ctrlPr>
-                    <w:rPr>
-                      <w:rFonts w:ascii="Cambria Math" w:hAnsi="Cambria Math"/>
-                      <w:i/>
-                    </w:rPr>
-                  </m:ctrlPr>
-                </m:sSubPr>
-                <m:e>
-                  <m:r>
-                    <w:rPr>
-                      <w:rFonts w:ascii="Cambria Math" w:hAnsi="Cambria Math"/>
-                    </w:rPr>
-                    <m:t>σ</m:t>
-                  </m:r>
-                </m:e>
-                <m:sub>
-                  <m:r>
-                    <w:rPr>
-                      <w:rFonts w:ascii="Cambria Math" w:hAnsi="Cambria Math"/>
-                    </w:rPr>
-                    <m:t>i</m:t>
-                  </m:r>
-                </m:sub>
-              </m:sSub>
-              <m:d>
-                <m:dPr>
-                  <m:begChr m:val="|"/>
-                  <m:endChr m:val="|"/>
-                  <m:ctrlPr>
-                    <w:rPr>
-                      <w:rFonts w:ascii="Cambria Math" w:hAnsi="Cambria Math"/>
-                      <w:i/>
-                    </w:rPr>
-                  </m:ctrlPr>
-                </m:dPr>
-                <m:e>
-                  <m:sSub>
-                    <m:sSubPr>
-                      <m:ctrlPr>
-                        <w:rPr>
-                          <w:rFonts w:ascii="Cambria Math" w:hAnsi="Cambria Math"/>
-                          <w:i/>
-                        </w:rPr>
-                      </m:ctrlPr>
-                    </m:sSubPr>
-                    <m:e>
-                      <m:r>
-                        <w:rPr>
-                          <w:rFonts w:ascii="Cambria Math" w:hAnsi="Cambria Math"/>
-                        </w:rPr>
-                        <m:t>θ</m:t>
-                      </m:r>
-                    </m:e>
-                    <m:sub>
-                      <m:r>
-                        <w:rPr>
-                          <w:rFonts w:ascii="Cambria Math" w:hAnsi="Cambria Math"/>
-                        </w:rPr>
-                        <m:t>i</m:t>
-                      </m:r>
-                    </m:sub>
-                  </m:sSub>
-                </m:e>
-              </m:d>
-            </m:e>
-          </m:nary>
-          <m:r>
-            <w:rPr>
-              <w:rFonts w:ascii="Cambria Math" w:eastAsiaTheme="minorEastAsia" w:hAnsi="Cambria Math"/>
-            </w:rPr>
-            <m:t xml:space="preserve">, </m:t>
-          </m:r>
-          <m:sSub>
-            <m:sSubPr>
-              <m:ctrlPr>
-                <w:rPr>
-                  <w:rFonts w:ascii="Cambria Math" w:eastAsiaTheme="minorEastAsia" w:hAnsi="Cambria Math"/>
-                  <w:i/>
-                </w:rPr>
-              </m:ctrlPr>
-            </m:sSubPr>
-            <m:e>
-              <m:r>
-                <w:rPr>
-                  <w:rFonts w:ascii="Cambria Math" w:eastAsiaTheme="minorEastAsia" w:hAnsi="Cambria Math"/>
-                </w:rPr>
-                <m:t>σ</m:t>
-              </m:r>
-            </m:e>
-            <m:sub>
-              <m:r>
-                <w:rPr>
-                  <w:rFonts w:ascii="Cambria Math" w:eastAsiaTheme="minorEastAsia" w:hAnsi="Cambria Math"/>
-                </w:rPr>
-                <m:t>i</m:t>
-              </m:r>
-            </m:sub>
-          </m:sSub>
-          <m:r>
-            <w:rPr>
-              <w:rFonts w:ascii="Cambria Math" w:eastAsiaTheme="minorEastAsia" w:hAnsi="Cambria Math"/>
-            </w:rPr>
-            <m:t>=±1</m:t>
-          </m:r>
-        </m:oMath>
-      </m:oMathPara>
-    </w:p>
-    <w:p>
-      <w:pPr>
-        <w:rPr>
-          <w:rFonts w:eastAsiaTheme="minorEastAsia"/>
-        </w:rPr>
-      </w:pPr>
-      <w:r>
-        <w:rPr>
-          <w:rFonts w:eastAsiaTheme="minorEastAsia"/>
-        </w:rPr>
-        <w:t xml:space="preserve">If the starting coordinates are </w:t>
-      </w:r>
-      <m:oMath>
-        <m:d>
-          <m:dPr>
-            <m:ctrlPr>
-              <w:rPr>
-                <w:rFonts w:ascii="Cambria Math" w:eastAsiaTheme="minorEastAsia" w:hAnsi="Cambria Math"/>
-                <w:i/>
-              </w:rPr>
-            </m:ctrlPr>
-          </m:dPr>
-          <m:e>
-            <m:r>
-              <w:rPr>
-                <w:rFonts w:ascii="Cambria Math" w:eastAsiaTheme="minorEastAsia" w:hAnsi="Cambria Math"/>
-              </w:rPr>
-              <m:t>1,0</m:t>
-            </m:r>
-          </m:e>
-        </m:d>
-      </m:oMath>
-      <w:r>
-        <w:rPr>
-          <w:rFonts w:eastAsiaTheme="minorEastAsia"/>
-        </w:rPr>
-        <w:t xml:space="preserve">, then this algorithm allows us to compute </w:t>
-      </w:r>
-      <m:oMath>
-        <m:func>
-          <m:funcPr>
-            <m:ctrlPr>
-              <w:rPr>
-                <w:rFonts w:ascii="Cambria Math" w:eastAsiaTheme="minorEastAsia" w:hAnsi="Cambria Math"/>
-                <w:i/>
-              </w:rPr>
-            </m:ctrlPr>
-          </m:funcPr>
-          <m:fName>
-            <m:r>
-              <m:rPr>
-                <m:sty m:val="p"/>
-              </m:rPr>
-              <w:rPr>
-                <w:rFonts w:ascii="Cambria Math" w:eastAsiaTheme="minorEastAsia" w:hAnsi="Cambria Math"/>
-              </w:rPr>
-              <m:t>sin</m:t>
-            </m:r>
-          </m:fName>
-          <m:e>
-            <m:r>
-              <w:rPr>
-                <w:rFonts w:ascii="Cambria Math" w:eastAsiaTheme="minorEastAsia" w:hAnsi="Cambria Math"/>
-              </w:rPr>
-              <m:t>θ</m:t>
-            </m:r>
-          </m:e>
-        </m:func>
-      </m:oMath>
-      <w:r>
-        <w:rPr>
-          <w:rFonts w:eastAsiaTheme="minorEastAsia"/>
-        </w:rPr>
-        <w:t xml:space="preserve"> and </w:t>
-      </w:r>
-      <m:oMath>
-        <m:func>
-          <m:funcPr>
-            <m:ctrlPr>
-              <w:rPr>
-                <w:rFonts w:ascii="Cambria Math" w:eastAsiaTheme="minorEastAsia" w:hAnsi="Cambria Math"/>
-                <w:i/>
-              </w:rPr>
-            </m:ctrlPr>
-          </m:funcPr>
-          <m:fName>
-            <m:r>
-              <m:rPr>
-                <m:sty m:val="p"/>
-              </m:rPr>
-              <w:rPr>
-                <w:rFonts w:ascii="Cambria Math" w:eastAsiaTheme="minorEastAsia" w:hAnsi="Cambria Math"/>
-              </w:rPr>
-              <m:t>cos</m:t>
-            </m:r>
-          </m:fName>
-          <m:e>
-            <m:r>
-              <w:rPr>
-                <w:rFonts w:ascii="Cambria Math" w:eastAsiaTheme="minorEastAsia" w:hAnsi="Cambria Math"/>
-              </w:rPr>
-              <m:t>θ</m:t>
-            </m:r>
-          </m:e>
-        </m:func>
-      </m:oMath>
-      <w:r>
-        <w:rPr>
-          <w:rFonts w:eastAsiaTheme="minorEastAsia"/>
-        </w:rPr>
-        <w:t xml:space="preserve"> since the final coordinate is </w:t>
-      </w:r>
-      <m:oMath>
-        <m:sSup>
-          <m:sSupPr>
-            <m:ctrlPr>
-              <w:rPr>
-                <w:rFonts w:ascii="Cambria Math" w:eastAsiaTheme="minorEastAsia" w:hAnsi="Cambria Math"/>
-                <w:i/>
-              </w:rPr>
-            </m:ctrlPr>
-          </m:sSupPr>
-          <m:e>
-            <m:r>
-              <w:rPr>
-                <w:rFonts w:ascii="Cambria Math" w:eastAsiaTheme="minorEastAsia" w:hAnsi="Cambria Math"/>
-              </w:rPr>
-              <m:t>e</m:t>
-            </m:r>
-          </m:e>
-          <m:sup>
-            <m:r>
-              <w:rPr>
-                <w:rFonts w:ascii="Cambria Math" w:eastAsiaTheme="minorEastAsia" w:hAnsi="Cambria Math"/>
-              </w:rPr>
-              <m:t>jθ</m:t>
-            </m:r>
-          </m:sup>
-        </m:sSup>
-        <m:r>
-          <w:rPr>
-            <w:rFonts w:ascii="Cambria Math" w:eastAsiaTheme="minorEastAsia" w:hAnsi="Cambria Math"/>
-          </w:rPr>
-          <m:t>=</m:t>
-        </m:r>
-        <m:func>
-          <m:funcPr>
-            <m:ctrlPr>
-              <w:rPr>
-                <w:rFonts w:ascii="Cambria Math" w:eastAsiaTheme="minorEastAsia" w:hAnsi="Cambria Math"/>
-                <w:i/>
-              </w:rPr>
-            </m:ctrlPr>
-          </m:funcPr>
-          <m:fName>
-            <m:r>
-              <m:rPr>
-                <m:sty m:val="p"/>
-              </m:rPr>
-              <w:rPr>
-                <w:rFonts w:ascii="Cambria Math" w:eastAsiaTheme="minorEastAsia" w:hAnsi="Cambria Math"/>
-              </w:rPr>
-              <m:t>cos</m:t>
-            </m:r>
-          </m:fName>
-          <m:e>
-            <m:r>
-              <w:rPr>
-                <w:rFonts w:ascii="Cambria Math" w:eastAsiaTheme="minorEastAsia" w:hAnsi="Cambria Math"/>
-              </w:rPr>
-              <m:t>θ</m:t>
-            </m:r>
-          </m:e>
-        </m:func>
-        <m:r>
-          <w:rPr>
-            <w:rFonts w:ascii="Cambria Math" w:eastAsiaTheme="minorEastAsia" w:hAnsi="Cambria Math"/>
-          </w:rPr>
-          <m:t>+j</m:t>
-        </m:r>
-        <m:func>
-          <m:funcPr>
-            <m:ctrlPr>
-              <w:rPr>
-                <w:rFonts w:ascii="Cambria Math" w:eastAsiaTheme="minorEastAsia" w:hAnsi="Cambria Math"/>
-                <w:i/>
-              </w:rPr>
-            </m:ctrlPr>
-          </m:funcPr>
-          <m:fName>
-            <m:r>
-              <m:rPr>
-                <m:sty m:val="p"/>
-              </m:rPr>
-              <w:rPr>
-                <w:rFonts w:ascii="Cambria Math" w:eastAsiaTheme="minorEastAsia" w:hAnsi="Cambria Math"/>
-              </w:rPr>
-              <m:t>sin</m:t>
-            </m:r>
-          </m:fName>
-          <m:e>
-            <m:r>
-              <w:rPr>
-                <w:rFonts w:ascii="Cambria Math" w:eastAsiaTheme="minorEastAsia" w:hAnsi="Cambria Math"/>
-              </w:rPr>
-              <m:t>θ</m:t>
-            </m:r>
-          </m:e>
-        </m:func>
-      </m:oMath>
-      <w:r>
-        <w:rPr>
-          <w:rFonts w:eastAsiaTheme="minorEastAsia"/>
-        </w:rPr>
-        <w:t>.</w:t>
-      </w:r>
-    </w:p>
-    <w:p>
-      <w:pPr>
-        <w:rPr>
-          <w:rFonts w:eastAsiaTheme="minorEastAsia"/>
-        </w:rPr>
-      </w:pPr>
-      <w:r>
-        <w:rPr>
-          <w:rFonts w:eastAsiaTheme="minorEastAsia"/>
-        </w:rPr>
-        <w:t xml:space="preserve">This algorithm also performs polar-to-rectangular conversion since it can take a coordinate </w:t>
-      </w:r>
-      <m:oMath>
-        <m:d>
-          <m:dPr>
-            <m:ctrlPr>
-              <w:rPr>
-                <w:rFonts w:ascii="Cambria Math" w:eastAsiaTheme="minorEastAsia" w:hAnsi="Cambria Math"/>
-                <w:i/>
-              </w:rPr>
-            </m:ctrlPr>
-          </m:dPr>
-          <m:e>
-            <m:rad>
-              <m:radPr>
-                <m:degHide m:val="1"/>
-                <m:ctrlPr>
-                  <w:rPr>
-                    <w:rFonts w:ascii="Cambria Math" w:eastAsiaTheme="minorEastAsia" w:hAnsi="Cambria Math"/>
-                    <w:i/>
-                  </w:rPr>
-                </m:ctrlPr>
-              </m:radPr>
-              <m:deg/>
-              <m:e>
-                <m:sSubSup>
-                  <m:sSubSupPr>
-                    <m:ctrlPr>
-                      <w:rPr>
-                        <w:rFonts w:ascii="Cambria Math" w:eastAsiaTheme="minorEastAsia" w:hAnsi="Cambria Math"/>
-                        <w:i/>
-                      </w:rPr>
-                    </m:ctrlPr>
-                  </m:sSubSupPr>
-                  <m:e>
-                    <m:r>
-                      <w:rPr>
-                        <w:rFonts w:ascii="Cambria Math" w:eastAsiaTheme="minorEastAsia" w:hAnsi="Cambria Math"/>
-                      </w:rPr>
-                      <m:t>x</m:t>
-                    </m:r>
-                  </m:e>
-                  <m:sub>
-                    <m:r>
-                      <w:rPr>
-                        <w:rFonts w:ascii="Cambria Math" w:eastAsiaTheme="minorEastAsia" w:hAnsi="Cambria Math"/>
-                      </w:rPr>
-                      <m:t>0</m:t>
-                    </m:r>
-                  </m:sub>
-                  <m:sup>
-                    <m:r>
-                      <w:rPr>
-                        <w:rFonts w:ascii="Cambria Math" w:eastAsiaTheme="minorEastAsia" w:hAnsi="Cambria Math"/>
-                      </w:rPr>
-                      <m:t>2</m:t>
-                    </m:r>
-                  </m:sup>
-                </m:sSubSup>
-                <m:r>
-                  <w:rPr>
-                    <w:rFonts w:ascii="Cambria Math" w:eastAsiaTheme="minorEastAsia" w:hAnsi="Cambria Math"/>
-                  </w:rPr>
-                  <m:t>+</m:t>
-                </m:r>
-                <m:sSubSup>
-                  <m:sSubSupPr>
-                    <m:ctrlPr>
-                      <w:rPr>
-                        <w:rFonts w:ascii="Cambria Math" w:eastAsiaTheme="minorEastAsia" w:hAnsi="Cambria Math"/>
-                        <w:i/>
-                      </w:rPr>
-                    </m:ctrlPr>
-                  </m:sSubSupPr>
-                  <m:e>
-                    <m:r>
-                      <w:rPr>
-                        <w:rFonts w:ascii="Cambria Math" w:eastAsiaTheme="minorEastAsia" w:hAnsi="Cambria Math"/>
-                      </w:rPr>
-                      <m:t>y</m:t>
-                    </m:r>
-                  </m:e>
-                  <m:sub>
-                    <m:r>
-                      <w:rPr>
-                        <w:rFonts w:ascii="Cambria Math" w:eastAsiaTheme="minorEastAsia" w:hAnsi="Cambria Math"/>
-                      </w:rPr>
-                      <m:t>0</m:t>
-                    </m:r>
-                  </m:sub>
-                  <m:sup>
-                    <m:r>
-                      <w:rPr>
-                        <w:rFonts w:ascii="Cambria Math" w:eastAsiaTheme="minorEastAsia" w:hAnsi="Cambria Math"/>
-                      </w:rPr>
-                      <m:t>2</m:t>
-                    </m:r>
-                  </m:sup>
-                </m:sSubSup>
-              </m:e>
-            </m:rad>
-            <m:r>
-              <w:rPr>
-                <w:rFonts w:ascii="Cambria Math" w:eastAsiaTheme="minorEastAsia" w:hAnsi="Cambria Math"/>
-              </w:rPr>
-              <m:t>,0</m:t>
-            </m:r>
-          </m:e>
-        </m:d>
-      </m:oMath>
-      <w:r>
-        <w:rPr>
-          <w:rFonts w:eastAsiaTheme="minorEastAsia"/>
-        </w:rPr>
-        <w:t xml:space="preserve"> and rotate it back to </w:t>
-      </w:r>
-      <m:oMath>
-        <m:rad>
-          <m:radPr>
-            <m:degHide m:val="1"/>
-            <m:ctrlPr>
-              <w:rPr>
-                <w:rFonts w:ascii="Cambria Math" w:eastAsiaTheme="minorEastAsia" w:hAnsi="Cambria Math"/>
-                <w:i/>
-              </w:rPr>
-            </m:ctrlPr>
-          </m:radPr>
-          <m:deg/>
-          <m:e>
-            <m:sSubSup>
-              <m:sSubSupPr>
-                <m:ctrlPr>
-                  <w:rPr>
-                    <w:rFonts w:ascii="Cambria Math" w:eastAsiaTheme="minorEastAsia" w:hAnsi="Cambria Math"/>
-                    <w:i/>
-                  </w:rPr>
-                </m:ctrlPr>
-              </m:sSubSupPr>
-              <m:e>
-                <m:r>
-                  <w:rPr>
-                    <w:rFonts w:ascii="Cambria Math" w:eastAsiaTheme="minorEastAsia" w:hAnsi="Cambria Math"/>
-                  </w:rPr>
-                  <m:t>x</m:t>
-                </m:r>
-              </m:e>
-              <m:sub>
-                <m:r>
-                  <w:rPr>
-                    <w:rFonts w:ascii="Cambria Math" w:eastAsiaTheme="minorEastAsia" w:hAnsi="Cambria Math"/>
-                  </w:rPr>
-                  <m:t>0</m:t>
-                </m:r>
-              </m:sub>
-              <m:sup>
-                <m:r>
-                  <w:rPr>
-                    <w:rFonts w:ascii="Cambria Math" w:eastAsiaTheme="minorEastAsia" w:hAnsi="Cambria Math"/>
-                  </w:rPr>
-                  <m:t>2</m:t>
-                </m:r>
-              </m:sup>
-            </m:sSubSup>
-            <m:r>
-              <w:rPr>
-                <w:rFonts w:ascii="Cambria Math" w:eastAsiaTheme="minorEastAsia" w:hAnsi="Cambria Math"/>
-              </w:rPr>
-              <m:t>+</m:t>
-            </m:r>
-            <m:sSubSup>
-              <m:sSubSupPr>
-                <m:ctrlPr>
-                  <w:rPr>
-                    <w:rFonts w:ascii="Cambria Math" w:eastAsiaTheme="minorEastAsia" w:hAnsi="Cambria Math"/>
-                    <w:i/>
-                  </w:rPr>
-                </m:ctrlPr>
-              </m:sSubSupPr>
-              <m:e>
-                <m:r>
-                  <w:rPr>
-                    <w:rFonts w:ascii="Cambria Math" w:eastAsiaTheme="minorEastAsia" w:hAnsi="Cambria Math"/>
-                  </w:rPr>
-                  <m:t>y</m:t>
-                </m:r>
-              </m:e>
-              <m:sub>
-                <m:r>
-                  <w:rPr>
-                    <w:rFonts w:ascii="Cambria Math" w:eastAsiaTheme="minorEastAsia" w:hAnsi="Cambria Math"/>
-                  </w:rPr>
-                  <m:t>0</m:t>
-                </m:r>
-              </m:sub>
-              <m:sup>
-                <m:r>
-                  <w:rPr>
-                    <w:rFonts w:ascii="Cambria Math" w:eastAsiaTheme="minorEastAsia" w:hAnsi="Cambria Math"/>
-                  </w:rPr>
-                  <m:t>2</m:t>
-                </m:r>
-              </m:sup>
-            </m:sSubSup>
-          </m:e>
-        </m:rad>
-        <m:sSup>
-          <m:sSupPr>
-            <m:ctrlPr>
-              <w:rPr>
-                <w:rFonts w:ascii="Cambria Math" w:eastAsiaTheme="minorEastAsia" w:hAnsi="Cambria Math"/>
-                <w:i/>
-              </w:rPr>
-            </m:ctrlPr>
-          </m:sSupPr>
-          <m:e>
-            <m:r>
-              <w:rPr>
-                <w:rFonts w:ascii="Cambria Math" w:eastAsiaTheme="minorEastAsia" w:hAnsi="Cambria Math"/>
-              </w:rPr>
-              <m:t>e</m:t>
-            </m:r>
-          </m:e>
-          <m:sup>
-            <m:r>
-              <w:rPr>
-                <w:rFonts w:ascii="Cambria Math" w:eastAsiaTheme="minorEastAsia" w:hAnsi="Cambria Math"/>
-              </w:rPr>
-              <m:t>j∠</m:t>
-            </m:r>
-            <m:d>
-              <m:dPr>
-                <m:ctrlPr>
-                  <w:rPr>
-                    <w:rFonts w:ascii="Cambria Math" w:eastAsiaTheme="minorEastAsia" w:hAnsi="Cambria Math"/>
-                    <w:i/>
-                  </w:rPr>
-                </m:ctrlPr>
-              </m:dPr>
-              <m:e>
-                <m:sSub>
-                  <m:sSubPr>
-                    <m:ctrlPr>
-                      <w:rPr>
-                        <w:rFonts w:ascii="Cambria Math" w:eastAsiaTheme="minorEastAsia" w:hAnsi="Cambria Math"/>
-                        <w:i/>
-                      </w:rPr>
-                    </m:ctrlPr>
-                  </m:sSubPr>
-                  <m:e>
-                    <m:r>
-                      <w:rPr>
-                        <w:rFonts w:ascii="Cambria Math" w:eastAsiaTheme="minorEastAsia" w:hAnsi="Cambria Math"/>
-                      </w:rPr>
-                      <m:t>x</m:t>
-                    </m:r>
-                  </m:e>
-                  <m:sub>
-                    <m:r>
-                      <w:rPr>
-                        <w:rFonts w:ascii="Cambria Math" w:eastAsiaTheme="minorEastAsia" w:hAnsi="Cambria Math"/>
-                      </w:rPr>
-                      <m:t>0</m:t>
-                    </m:r>
-                  </m:sub>
-                </m:sSub>
-                <m:r>
-                  <w:rPr>
-                    <w:rFonts w:ascii="Cambria Math" w:eastAsiaTheme="minorEastAsia" w:hAnsi="Cambria Math"/>
-                  </w:rPr>
-                  <m:t>+j</m:t>
-                </m:r>
-                <m:sSub>
-                  <m:sSubPr>
-                    <m:ctrlPr>
-                      <w:rPr>
-                        <w:rFonts w:ascii="Cambria Math" w:eastAsiaTheme="minorEastAsia" w:hAnsi="Cambria Math"/>
-                        <w:i/>
-                      </w:rPr>
-                    </m:ctrlPr>
-                  </m:sSubPr>
-                  <m:e>
-                    <m:r>
-                      <w:rPr>
-                        <w:rFonts w:ascii="Cambria Math" w:eastAsiaTheme="minorEastAsia" w:hAnsi="Cambria Math"/>
-                      </w:rPr>
-                      <m:t>y</m:t>
-                    </m:r>
-                  </m:e>
-                  <m:sub>
-                    <m:r>
-                      <w:rPr>
-                        <w:rFonts w:ascii="Cambria Math" w:eastAsiaTheme="minorEastAsia" w:hAnsi="Cambria Math"/>
-                      </w:rPr>
-                      <m:t>0</m:t>
-                    </m:r>
-                  </m:sub>
-                </m:sSub>
-              </m:e>
-            </m:d>
-          </m:sup>
-        </m:sSup>
-        <m:r>
-          <w:rPr>
-            <w:rFonts w:ascii="Cambria Math" w:eastAsiaTheme="minorEastAsia" w:hAnsi="Cambria Math"/>
-          </w:rPr>
-          <m:t>=</m:t>
-        </m:r>
-      </m:oMath>
-      <w:r>
-        <w:rPr>
-          <w:rFonts w:eastAsiaTheme="minorEastAsia"/>
-        </w:rPr>
-        <w:t xml:space="preserve"> </w:t>
-      </w:r>
-      <m:oMath>
-        <m:sSub>
-          <m:sSubPr>
-            <m:ctrlPr>
-              <w:rPr>
-                <w:rFonts w:ascii="Cambria Math" w:eastAsiaTheme="minorEastAsia" w:hAnsi="Cambria Math"/>
-                <w:i/>
-              </w:rPr>
-            </m:ctrlPr>
-          </m:sSubPr>
-          <m:e>
-            <m:r>
-              <w:rPr>
-                <w:rFonts w:ascii="Cambria Math" w:eastAsiaTheme="minorEastAsia" w:hAnsi="Cambria Math"/>
-              </w:rPr>
-              <m:t>x</m:t>
-            </m:r>
-          </m:e>
-          <m:sub>
-            <m:r>
-              <w:rPr>
-                <w:rFonts w:ascii="Cambria Math" w:eastAsiaTheme="minorEastAsia" w:hAnsi="Cambria Math"/>
-              </w:rPr>
-              <m:t>0</m:t>
-            </m:r>
-          </m:sub>
-        </m:sSub>
-        <m:r>
-          <w:rPr>
-            <w:rFonts w:ascii="Cambria Math" w:eastAsiaTheme="minorEastAsia" w:hAnsi="Cambria Math"/>
-          </w:rPr>
-          <m:t>+j</m:t>
-        </m:r>
-        <m:sSub>
-          <m:sSubPr>
-            <m:ctrlPr>
-              <w:rPr>
-                <w:rFonts w:ascii="Cambria Math" w:eastAsiaTheme="minorEastAsia" w:hAnsi="Cambria Math"/>
-                <w:i/>
-              </w:rPr>
-            </m:ctrlPr>
-          </m:sSubPr>
-          <m:e>
-            <m:r>
-              <w:rPr>
-                <w:rFonts w:ascii="Cambria Math" w:eastAsiaTheme="minorEastAsia" w:hAnsi="Cambria Math"/>
-              </w:rPr>
-              <m:t>y</m:t>
-            </m:r>
-          </m:e>
-          <m:sub>
-            <m:r>
-              <w:rPr>
-                <w:rFonts w:ascii="Cambria Math" w:eastAsiaTheme="minorEastAsia" w:hAnsi="Cambria Math"/>
-              </w:rPr>
-              <m:t>0</m:t>
-            </m:r>
-          </m:sub>
-        </m:sSub>
-      </m:oMath>
-      <w:r>
-        <w:rPr>
-          <w:rFonts w:eastAsiaTheme="minorEastAsia"/>
-        </w:rPr>
-        <w:t>.</w:t>
-      </w:r>
-    </w:p>
-    <w:p>
-      <w:pPr>
-        <w:rPr>
-          <w:rFonts w:eastAsiaTheme="minorEastAsia"/>
-        </w:rPr>
-      </w:pPr>
-      <w:r>
-        <w:rPr>
-          <w:rFonts w:eastAsiaTheme="minorEastAsia"/>
-        </w:rPr>
-        <w:t xml:space="preserve">The CORDIC does this efficiently by pre-computing the rotation matrices for a fixed set of </w:t>
-      </w:r>
-      <m:oMath>
-        <m:sSub>
-          <m:sSubPr>
-            <m:ctrlPr>
-              <w:rPr>
-                <w:rFonts w:ascii="Cambria Math" w:eastAsiaTheme="minorEastAsia" w:hAnsi="Cambria Math"/>
-                <w:i/>
-              </w:rPr>
-            </m:ctrlPr>
-          </m:sSubPr>
-          <m:e>
-            <m:r>
-              <w:rPr>
-                <w:rFonts w:ascii="Cambria Math" w:eastAsiaTheme="minorEastAsia" w:hAnsi="Cambria Math"/>
-              </w:rPr>
-              <m:t>θ</m:t>
-            </m:r>
-          </m:e>
-          <m:sub>
-            <m:r>
-              <w:rPr>
-                <w:rFonts w:ascii="Cambria Math" w:eastAsiaTheme="minorEastAsia" w:hAnsi="Cambria Math"/>
-              </w:rPr>
-              <m:t>i</m:t>
-            </m:r>
-          </m:sub>
-        </m:sSub>
-      </m:oMath>
-      <w:r>
-        <w:rPr>
-          <w:rFonts w:eastAsiaTheme="minorEastAsia"/>
-        </w:rPr>
-        <w:t>.</w:t>
+        <w:t xml:space="preserve"> s.t. error is less than your requirement.</w:t>
       </w:r>
     </w:p>
     <w:p>
@@ -10347,35 +7662,13 @@
         <w:rPr>
           <w:rFonts w:eastAsiaTheme="minorEastAsia"/>
         </w:rPr>
-        <w:t xml:space="preserve"> </w:t>
-      </w:r>
-      <w:proofErr w:type="spellStart"/>
-      <w:r>
-        <w:rPr>
-          <w:rFonts w:eastAsiaTheme="minorEastAsia"/>
-        </w:rPr>
-        <w:t>s.t.</w:t>
-      </w:r>
-      <w:proofErr w:type="spellEnd"/>
-      <w:r>
-        <w:rPr>
-          <w:rFonts w:eastAsiaTheme="minorEastAsia"/>
-        </w:rPr>
-        <w:t xml:space="preserve"> the coefficients are </w:t>
-      </w:r>
-      <w:proofErr w:type="spellStart"/>
-      <w:r>
-        <w:rPr>
-          <w:rFonts w:eastAsiaTheme="minorEastAsia"/>
-        </w:rPr>
-        <w:t>bitshifts</w:t>
-      </w:r>
-      <w:proofErr w:type="spellEnd"/>
-      <w:r>
-        <w:rPr>
-          <w:rFonts w:eastAsiaTheme="minorEastAsia"/>
-        </w:rPr>
-        <w:t>, i.e.</w:t>
+        <w:t xml:space="preserve"> s.t.</w:t>
+      </w:r>
+      <w:r>
+        <w:rPr>
+          <w:rFonts w:eastAsiaTheme="minorEastAsia"/>
+        </w:rPr>
+        <w:t xml:space="preserve"> the coefficients are bitshifts, i.e.</w:t>
       </w:r>
     </w:p>
     <w:p>
@@ -11938,6 +9231,7 @@
             <w:rPr>
               <w:rFonts w:ascii="Cambria Math" w:hAnsi="Cambria Math"/>
             </w:rPr>
+            <w:lastRenderedPageBreak/>
             <m:t>K</m:t>
           </m:r>
           <m:d>
@@ -12458,17 +9752,10 @@
     </w:p>
     <w:p>
       <w:pPr>
-        <w:rPr>
-          <w:b/>
-          <w:bCs/>
-        </w:rPr>
-      </w:pPr>
-      <w:r>
-        <w:rPr>
-          <w:b/>
-          <w:bCs/>
-        </w:rPr>
-        <w:t>Rotation mode:</w:t>
+        <w:pStyle w:val="Heading3"/>
+      </w:pPr>
+      <w:r>
+        <w:t>Rotation mode</w:t>
       </w:r>
     </w:p>
     <w:p>
@@ -13759,17 +11046,16 @@
     </w:p>
     <w:p>
       <w:pPr>
-        <w:rPr>
-          <w:rFonts w:eastAsiaTheme="minorEastAsia"/>
-        </w:rPr>
-      </w:pPr>
-      <w:r>
-        <w:rPr>
-          <w:rFonts w:eastAsiaTheme="minorEastAsia"/>
-          <w:b/>
-          <w:bCs/>
-        </w:rPr>
-        <w:t>Vectoring mode:</w:t>
+        <w:pStyle w:val="Heading3"/>
+        <w:rPr>
+          <w:rFonts w:eastAsiaTheme="minorEastAsia"/>
+        </w:rPr>
+      </w:pPr>
+      <w:r>
+        <w:rPr>
+          <w:rFonts w:eastAsiaTheme="minorEastAsia"/>
+        </w:rPr>
+        <w:t>Vectoring mode</w:t>
       </w:r>
     </w:p>
     <w:p>
@@ -13782,7 +11068,6 @@
         <w:rPr>
           <w:rFonts w:eastAsiaTheme="minorEastAsia"/>
         </w:rPr>
-        <w:lastRenderedPageBreak/>
         <w:t>This is the inverse of rotation mode.</w:t>
       </w:r>
       <w:r>
@@ -15154,94 +12439,139 @@
     </w:p>
     <w:p>
       <w:pPr>
-        <w:pStyle w:val="Heading1"/>
-      </w:pPr>
-      <w:r>
-        <w:t xml:space="preserve">Digital </w:t>
-      </w:r>
-      <w:proofErr w:type="spellStart"/>
-      <w:r>
-        <w:t>biquad</w:t>
-      </w:r>
-      <w:proofErr w:type="spellEnd"/>
+        <w:pStyle w:val="Heading2"/>
+      </w:pPr>
+      <w:r>
+        <w:t>Pipelining</w:t>
+      </w:r>
     </w:p>
     <w:p>
       <w:pPr>
-        <w:pStyle w:val="Heading1"/>
-      </w:pPr>
-      <w:proofErr w:type="spellStart"/>
-      <w:r>
-        <w:t>Multirate</w:t>
-      </w:r>
-      <w:proofErr w:type="spellEnd"/>
-      <w:r>
-        <w:t xml:space="preserve"> processing</w:t>
+        <w:rPr>
+          <w:rFonts w:eastAsiaTheme="minorEastAsia"/>
+        </w:rPr>
+      </w:pPr>
+      <w:r>
+        <w:t xml:space="preserve">For </w:t>
+      </w:r>
+      <m:oMath>
+        <m:r>
+          <w:rPr>
+            <w:rFonts w:ascii="Cambria Math" w:hAnsi="Cambria Math"/>
+          </w:rPr>
+          <m:t>N</m:t>
+        </m:r>
+      </m:oMath>
+      <w:r>
+        <w:rPr>
+          <w:rFonts w:eastAsiaTheme="minorEastAsia"/>
+        </w:rPr>
+        <w:t xml:space="preserve"> iterations of the CORDIC, there are a corresponding </w:t>
+      </w:r>
+      <m:oMath>
+        <m:r>
+          <w:rPr>
+            <w:rFonts w:ascii="Cambria Math" w:eastAsiaTheme="minorEastAsia" w:hAnsi="Cambria Math"/>
+          </w:rPr>
+          <m:t>N</m:t>
+        </m:r>
+      </m:oMath>
+      <w:r>
+        <w:rPr>
+          <w:rFonts w:eastAsiaTheme="minorEastAsia"/>
+        </w:rPr>
+        <w:t xml:space="preserve"> stages. At the simplest level, each sample completes one iteration per clock cycle. At each clock cycle, you must</w:t>
       </w:r>
     </w:p>
     <w:p>
       <w:pPr>
-        <w:pStyle w:val="Heading2"/>
-      </w:pPr>
-      <w:r>
-        <w:t>CIC</w:t>
-      </w:r>
-      <w:r>
-        <w:t xml:space="preserve"> filters</w:t>
+        <w:pStyle w:val="ListParagraph"/>
+        <w:numPr>
+          <w:ilvl w:val="0"/>
+          <w:numId w:val="13"/>
+        </w:numPr>
+      </w:pPr>
+      <w:r>
+        <w:t>Determine the sign of the next rotation</w:t>
       </w:r>
     </w:p>
     <w:p>
       <w:pPr>
-        <w:pStyle w:val="Heading2"/>
-      </w:pPr>
-      <w:proofErr w:type="spellStart"/>
-      <w:r>
-        <w:t>Halfband</w:t>
-      </w:r>
-      <w:proofErr w:type="spellEnd"/>
-      <w:r>
-        <w:t xml:space="preserve"> filters</w:t>
+        <w:pStyle w:val="ListParagraph"/>
+        <w:numPr>
+          <w:ilvl w:val="0"/>
+          <w:numId w:val="13"/>
+        </w:numPr>
+      </w:pPr>
+      <w:r>
+        <w:t>Update the error or accumulated phase</w:t>
       </w:r>
     </w:p>
     <w:p>
       <w:pPr>
-        <w:pStyle w:val="Heading2"/>
-      </w:pPr>
-      <w:r>
-        <w:t xml:space="preserve">Polyphase </w:t>
-      </w:r>
-      <w:r>
-        <w:t>FIR filters</w:t>
+        <w:pStyle w:val="Heading1"/>
+      </w:pPr>
+      <w:r>
+        <w:t>Digital biquad</w:t>
       </w:r>
     </w:p>
     <w:p>
-      <w:r>
-        <w:t>Symmetric coefficients</w:t>
+      <w:pPr>
+        <w:pStyle w:val="Heading1"/>
+      </w:pPr>
+      <w:r>
+        <w:t>Multirate processing</w:t>
       </w:r>
     </w:p>
     <w:p>
       <w:pPr>
         <w:pStyle w:val="Heading2"/>
       </w:pPr>
-      <w:proofErr w:type="spellStart"/>
-      <w:r>
-        <w:t>Upsampling</w:t>
-      </w:r>
-      <w:proofErr w:type="spellEnd"/>
-      <w:r>
-        <w:t xml:space="preserve"> chains</w:t>
+      <w:r>
+        <w:t>CIC</w:t>
+      </w:r>
+      <w:r>
+        <w:t xml:space="preserve"> filters</w:t>
       </w:r>
     </w:p>
     <w:p>
       <w:pPr>
         <w:pStyle w:val="Heading2"/>
       </w:pPr>
-      <w:proofErr w:type="spellStart"/>
-      <w:r>
-        <w:t>Downsampling</w:t>
-      </w:r>
-      <w:proofErr w:type="spellEnd"/>
-      <w:r>
-        <w:t xml:space="preserve"> chains</w:t>
+      <w:r>
+        <w:t>Halfband filters</w:t>
+      </w:r>
+    </w:p>
+    <w:p>
+      <w:pPr>
+        <w:pStyle w:val="Heading2"/>
+      </w:pPr>
+      <w:r>
+        <w:t xml:space="preserve">Polyphase </w:t>
+      </w:r>
+      <w:r>
+        <w:t>FIR filters</w:t>
+      </w:r>
+    </w:p>
+    <w:p>
+      <w:r>
+        <w:t>Symmetric coefficients</w:t>
+      </w:r>
+    </w:p>
+    <w:p>
+      <w:pPr>
+        <w:pStyle w:val="Heading2"/>
+      </w:pPr>
+      <w:r>
+        <w:t>Upsampling chains</w:t>
+      </w:r>
+    </w:p>
+    <w:p>
+      <w:pPr>
+        <w:pStyle w:val="Heading2"/>
+      </w:pPr>
+      <w:r>
+        <w:t>Downsampling chains</w:t>
       </w:r>
     </w:p>
     <w:p>
@@ -15519,7 +12849,6 @@
             <w:rPr>
               <w:rFonts w:ascii="Cambria Math" w:hAnsi="Cambria Math"/>
             </w:rPr>
-            <w:lastRenderedPageBreak/>
             <m:t>x</m:t>
           </m:r>
           <m:d>
@@ -15643,6 +12972,7 @@
             <w:rPr>
               <w:rFonts w:ascii="Cambria Math" w:eastAsiaTheme="minorEastAsia" w:hAnsi="Cambria Math"/>
             </w:rPr>
+            <w:lastRenderedPageBreak/>
             <m:t>X</m:t>
           </m:r>
           <m:d>

</xml_diff>

<commit_message>
CORDIC first-cut implementation, rename rf_tx/rx_dfe module to tx/rx_dfe_impcomp, move polyphase downsampler function to digital_hw_algo module
</commit_message>
<xml_diff>
--- a/notes/digital-hw-algorithms.docx
+++ b/notes/digital-hw-algorithms.docx
@@ -2846,7 +2846,15 @@
     <w:p/>
     <w:p>
       <w:r>
-        <w:t>The outputs are precomputed. Outputs for values not in the table are interpolated. However, accuracy is limited by the size of the LUT, and interpolation itself may require difficult computations.</w:t>
+        <w:t xml:space="preserve">The outputs are precomputed. Outputs for values not </w:t>
+      </w:r>
+      <w:proofErr w:type="gramStart"/>
+      <w:r>
+        <w:t>in</w:t>
+      </w:r>
+      <w:proofErr w:type="gramEnd"/>
+      <w:r>
+        <w:t xml:space="preserve"> the table are interpolated. However, accuracy is limited by the size of the LUT, and interpolation itself may require difficult computations.</w:t>
       </w:r>
     </w:p>
     <w:p>
@@ -2901,7 +2909,15 @@
       </w:pPr>
       <w:r>
         <w:lastRenderedPageBreak/>
-        <w:t>Simple and efficient algorithm to calculate trigonometric functions, hyperbolic functions, square roots, multiplications, divisions, and exponentials and logarithms with arbitrary base</w:t>
+        <w:t xml:space="preserve">Simple and efficient </w:t>
+      </w:r>
+      <w:proofErr w:type="gramStart"/>
+      <w:r>
+        <w:t>algorithm</w:t>
+      </w:r>
+      <w:proofErr w:type="gramEnd"/>
+      <w:r>
+        <w:t xml:space="preserve"> to calculate trigonometric functions, hyperbolic functions, square roots, multiplications, divisions, and exponentials and logarithms with arbitrary base</w:t>
       </w:r>
     </w:p>
     <w:p>
@@ -10426,7 +10442,7 @@
                     <w:rPr>
                       <w:rFonts w:ascii="Cambria Math" w:hAnsi="Cambria Math"/>
                     </w:rPr>
-                    <m:t>≥</m:t>
+                    <m:t>&gt;</m:t>
                   </m:r>
                   <m:r>
                     <w:rPr>
@@ -10542,7 +10558,13 @@
                     <w:rPr>
                       <w:rFonts w:ascii="Cambria Math" w:eastAsiaTheme="minorEastAsia" w:hAnsi="Cambria Math"/>
                     </w:rPr>
-                    <m:t>≥0</m:t>
+                    <m:t>&gt;</m:t>
+                  </m:r>
+                  <m:r>
+                    <w:rPr>
+                      <w:rFonts w:ascii="Cambria Math" w:eastAsiaTheme="minorEastAsia" w:hAnsi="Cambria Math"/>
+                    </w:rPr>
+                    <m:t>0</m:t>
                   </m:r>
                   <m:ctrlPr>
                     <w:rPr>
@@ -11839,7 +11861,7 @@
                     <w:rPr>
                       <w:rFonts w:ascii="Cambria Math" w:hAnsi="Cambria Math"/>
                     </w:rPr>
-                    <m:t>≥</m:t>
+                    <m:t>&gt;</m:t>
                   </m:r>
                   <m:r>
                     <w:rPr>
@@ -12007,7 +12029,7 @@
                     <w:rPr>
                       <w:rFonts w:ascii="Cambria Math" w:eastAsiaTheme="minorEastAsia" w:hAnsi="Cambria Math"/>
                     </w:rPr>
-                    <m:t>≥</m:t>
+                    <m:t>&gt;</m:t>
                   </m:r>
                   <m:r>
                     <w:rPr>

</xml_diff>

<commit_message>
Update CORDIC implementation and notes for frequency shifting a signal
</commit_message>
<xml_diff>
--- a/notes/digital-hw-algorithms.docx
+++ b/notes/digital-hw-algorithms.docx
@@ -2846,15 +2846,7 @@
     <w:p/>
     <w:p>
       <w:r>
-        <w:t xml:space="preserve">The outputs are precomputed. Outputs for values not </w:t>
-      </w:r>
-      <w:proofErr w:type="gramStart"/>
-      <w:r>
-        <w:t>in</w:t>
-      </w:r>
-      <w:proofErr w:type="gramEnd"/>
-      <w:r>
-        <w:t xml:space="preserve"> the table are interpolated. However, accuracy is limited by the size of the LUT, and interpolation itself may require difficult computations.</w:t>
+        <w:t>The outputs are precomputed. Outputs for values not in the table are interpolated. However, accuracy is limited by the size of the LUT, and interpolation itself may require difficult computations.</w:t>
       </w:r>
     </w:p>
     <w:p>
@@ -2909,15 +2901,7 @@
       </w:pPr>
       <w:r>
         <w:lastRenderedPageBreak/>
-        <w:t xml:space="preserve">Simple and efficient </w:t>
-      </w:r>
-      <w:proofErr w:type="gramStart"/>
-      <w:r>
-        <w:t>algorithm</w:t>
-      </w:r>
-      <w:proofErr w:type="gramEnd"/>
-      <w:r>
-        <w:t xml:space="preserve"> to calculate trigonometric functions, hyperbolic functions, square roots, multiplications, divisions, and exponentials and logarithms with arbitrary base</w:t>
+        <w:t>Simple and efficient algorithm to calculate trigonometric functions, hyperbolic functions, square roots, multiplications, divisions, and exponentials and logarithms with arbitrary base</w:t>
       </w:r>
     </w:p>
     <w:p>
@@ -11068,6 +11052,96 @@
     </w:p>
     <w:p>
       <w:pPr>
+        <w:rPr>
+          <w:rFonts w:eastAsiaTheme="minorEastAsia"/>
+          <w:b/>
+          <w:bCs/>
+        </w:rPr>
+      </w:pPr>
+      <w:r>
+        <w:rPr>
+          <w:rFonts w:eastAsiaTheme="minorEastAsia"/>
+          <w:b/>
+          <w:bCs/>
+        </w:rPr>
+        <w:t xml:space="preserve">Rotation mode can rotate any vector by </w:t>
+      </w:r>
+      <m:oMath>
+        <m:d>
+          <m:dPr>
+            <m:begChr m:val="["/>
+            <m:endChr m:val="]"/>
+            <m:ctrlPr>
+              <w:rPr>
+                <w:rFonts w:ascii="Cambria Math" w:eastAsiaTheme="minorEastAsia" w:hAnsi="Cambria Math"/>
+                <w:b/>
+                <w:bCs/>
+                <w:i/>
+              </w:rPr>
+            </m:ctrlPr>
+          </m:dPr>
+          <m:e>
+            <m:r>
+              <m:rPr>
+                <m:sty m:val="bi"/>
+              </m:rPr>
+              <w:rPr>
+                <w:rFonts w:ascii="Cambria Math" w:eastAsiaTheme="minorEastAsia" w:hAnsi="Cambria Math"/>
+              </w:rPr>
+              <m:t>-π</m:t>
+            </m:r>
+            <m:r>
+              <m:rPr>
+                <m:lit/>
+                <m:sty m:val="bi"/>
+              </m:rPr>
+              <w:rPr>
+                <w:rFonts w:ascii="Cambria Math" w:eastAsiaTheme="minorEastAsia" w:hAnsi="Cambria Math"/>
+              </w:rPr>
+              <m:t>/</m:t>
+            </m:r>
+            <m:r>
+              <m:rPr>
+                <m:sty m:val="bi"/>
+              </m:rPr>
+              <w:rPr>
+                <w:rFonts w:ascii="Cambria Math" w:eastAsiaTheme="minorEastAsia" w:hAnsi="Cambria Math"/>
+              </w:rPr>
+              <m:t>2,+π</m:t>
+            </m:r>
+            <m:r>
+              <m:rPr>
+                <m:lit/>
+                <m:sty m:val="bi"/>
+              </m:rPr>
+              <w:rPr>
+                <w:rFonts w:ascii="Cambria Math" w:eastAsiaTheme="minorEastAsia" w:hAnsi="Cambria Math"/>
+              </w:rPr>
+              <m:t>/</m:t>
+            </m:r>
+            <m:r>
+              <m:rPr>
+                <m:sty m:val="bi"/>
+              </m:rPr>
+              <w:rPr>
+                <w:rFonts w:ascii="Cambria Math" w:eastAsiaTheme="minorEastAsia" w:hAnsi="Cambria Math"/>
+              </w:rPr>
+              <m:t>2</m:t>
+            </m:r>
+          </m:e>
+        </m:d>
+      </m:oMath>
+      <w:r>
+        <w:rPr>
+          <w:rFonts w:eastAsiaTheme="minorEastAsia"/>
+          <w:b/>
+          <w:bCs/>
+        </w:rPr>
+        <w:t xml:space="preserve">. This is a phase shift. To perform a frequency shift, simply accumulate the desired phase shift per sample. </w:t>
+      </w:r>
+    </w:p>
+    <w:p>
+      <w:pPr>
         <w:pStyle w:val="Heading3"/>
         <w:rPr>
           <w:rFonts w:eastAsiaTheme="minorEastAsia"/>
@@ -12871,6 +12945,7 @@
             <w:rPr>
               <w:rFonts w:ascii="Cambria Math" w:hAnsi="Cambria Math"/>
             </w:rPr>
+            <w:lastRenderedPageBreak/>
             <m:t>x</m:t>
           </m:r>
           <m:d>
@@ -12994,7 +13069,6 @@
             <w:rPr>
               <w:rFonts w:ascii="Cambria Math" w:eastAsiaTheme="minorEastAsia" w:hAnsi="Cambria Math"/>
             </w:rPr>
-            <w:lastRenderedPageBreak/>
             <m:t>X</m:t>
           </m:r>
           <m:d>

</xml_diff>

<commit_message>
Add low N CORDIC simulation results for EVM and out-of-band noise to notes/digital-hw-algorithms.docx
</commit_message>
<xml_diff>
--- a/notes/digital-hw-algorithms.docx
+++ b/notes/digital-hw-algorithms.docx
@@ -2846,7 +2846,15 @@
     <w:p/>
     <w:p>
       <w:r>
-        <w:t>The outputs are precomputed. Outputs for values not in the table are interpolated. However, accuracy is limited by the size of the LUT, and interpolation itself may require difficult computations.</w:t>
+        <w:t xml:space="preserve">The outputs are precomputed. Outputs for values not </w:t>
+      </w:r>
+      <w:proofErr w:type="gramStart"/>
+      <w:r>
+        <w:t>in</w:t>
+      </w:r>
+      <w:proofErr w:type="gramEnd"/>
+      <w:r>
+        <w:t xml:space="preserve"> the table are interpolated. However, accuracy is limited by the size of the LUT, and interpolation itself may require difficult computations.</w:t>
       </w:r>
     </w:p>
     <w:p>
@@ -2901,7 +2909,15 @@
       </w:pPr>
       <w:r>
         <w:lastRenderedPageBreak/>
-        <w:t>Simple and efficient algorithm to calculate trigonometric functions, hyperbolic functions, square roots, multiplications, divisions, and exponentials and logarithms with arbitrary base</w:t>
+        <w:t xml:space="preserve">Simple and efficient </w:t>
+      </w:r>
+      <w:proofErr w:type="gramStart"/>
+      <w:r>
+        <w:t>algorithm</w:t>
+      </w:r>
+      <w:proofErr w:type="gramEnd"/>
+      <w:r>
+        <w:t xml:space="preserve"> to calculate trigonometric functions, hyperbolic functions, square roots, multiplications, divisions, and exponentials and logarithms with arbitrary base</w:t>
       </w:r>
     </w:p>
     <w:p>
@@ -2927,7 +2943,15 @@
         <w:spacing w:line="259" w:lineRule="auto"/>
       </w:pPr>
       <w:r>
-        <w:t>Only requires addition, subtraction, bitshift, and LUTs</w:t>
+        <w:t xml:space="preserve">Only requires addition, subtraction, </w:t>
+      </w:r>
+      <w:proofErr w:type="spellStart"/>
+      <w:r>
+        <w:t>bitshift</w:t>
+      </w:r>
+      <w:proofErr w:type="spellEnd"/>
+      <w:r>
+        <w:t>, and LUTs</w:t>
       </w:r>
     </w:p>
     <w:p>
@@ -7385,7 +7409,21 @@
         <w:rPr>
           <w:rFonts w:eastAsiaTheme="minorEastAsia"/>
         </w:rPr>
-        <w:t xml:space="preserve"> s.t. error is less than your requirement.</w:t>
+        <w:t xml:space="preserve"> </w:t>
+      </w:r>
+      <w:proofErr w:type="spellStart"/>
+      <w:r>
+        <w:rPr>
+          <w:rFonts w:eastAsiaTheme="minorEastAsia"/>
+        </w:rPr>
+        <w:t>s.t.</w:t>
+      </w:r>
+      <w:proofErr w:type="spellEnd"/>
+      <w:r>
+        <w:rPr>
+          <w:rFonts w:eastAsiaTheme="minorEastAsia"/>
+        </w:rPr>
+        <w:t xml:space="preserve"> error is less than your requirement.</w:t>
       </w:r>
     </w:p>
     <w:p>
@@ -7662,13 +7700,35 @@
         <w:rPr>
           <w:rFonts w:eastAsiaTheme="minorEastAsia"/>
         </w:rPr>
-        <w:t xml:space="preserve"> s.t.</w:t>
-      </w:r>
-      <w:r>
-        <w:rPr>
-          <w:rFonts w:eastAsiaTheme="minorEastAsia"/>
-        </w:rPr>
-        <w:t xml:space="preserve"> the coefficients are bitshifts, i.e.</w:t>
+        <w:t xml:space="preserve"> </w:t>
+      </w:r>
+      <w:proofErr w:type="spellStart"/>
+      <w:r>
+        <w:rPr>
+          <w:rFonts w:eastAsiaTheme="minorEastAsia"/>
+        </w:rPr>
+        <w:t>s.t.</w:t>
+      </w:r>
+      <w:proofErr w:type="spellEnd"/>
+      <w:r>
+        <w:rPr>
+          <w:rFonts w:eastAsiaTheme="minorEastAsia"/>
+        </w:rPr>
+        <w:t xml:space="preserve"> the coefficients are </w:t>
+      </w:r>
+      <w:proofErr w:type="spellStart"/>
+      <w:r>
+        <w:rPr>
+          <w:rFonts w:eastAsiaTheme="minorEastAsia"/>
+        </w:rPr>
+        <w:t>bitshifts</w:t>
+      </w:r>
+      <w:proofErr w:type="spellEnd"/>
+      <w:r>
+        <w:rPr>
+          <w:rFonts w:eastAsiaTheme="minorEastAsia"/>
+        </w:rPr>
+        <w:t>, i.e.</w:t>
       </w:r>
     </w:p>
     <w:p>
@@ -12538,17 +12598,7 @@
         <w:pStyle w:val="Heading2"/>
       </w:pPr>
       <w:r>
-        <w:t>Pipelining</w:t>
-      </w:r>
-    </w:p>
-    <w:p>
-      <w:pPr>
-        <w:rPr>
-          <w:rFonts w:eastAsiaTheme="minorEastAsia"/>
-        </w:rPr>
-      </w:pPr>
-      <w:r>
-        <w:t xml:space="preserve">For </w:t>
+        <w:t xml:space="preserve">The effect of </w:t>
       </w:r>
       <m:oMath>
         <m:r>
@@ -12559,10 +12609,81 @@
         </m:r>
       </m:oMath>
       <w:r>
-        <w:rPr>
-          <w:rFonts w:eastAsiaTheme="minorEastAsia"/>
-        </w:rPr>
-        <w:t xml:space="preserve"> iterations of the CORDIC, there are a corresponding </w:t>
+        <w:t xml:space="preserve"> on EVM and spectrum</w:t>
+      </w:r>
+    </w:p>
+    <w:p>
+      <w:pPr>
+        <w:rPr>
+          <w:rFonts w:eastAsiaTheme="minorEastAsia"/>
+        </w:rPr>
+      </w:pPr>
+      <w:r>
+        <w:t xml:space="preserve">Reducing </w:t>
+      </w:r>
+      <m:oMath>
+        <m:r>
+          <w:rPr>
+            <w:rFonts w:ascii="Cambria Math" w:hAnsi="Cambria Math"/>
+          </w:rPr>
+          <m:t>N</m:t>
+        </m:r>
+      </m:oMath>
+      <w:r>
+        <w:rPr>
+          <w:rFonts w:eastAsiaTheme="minorEastAsia"/>
+        </w:rPr>
+        <w:t xml:space="preserve"> will of course impact EVM, but it also adds </w:t>
+      </w:r>
+      <w:r>
+        <w:rPr>
+          <w:rFonts w:eastAsiaTheme="minorEastAsia"/>
+        </w:rPr>
+        <w:t>out-of-band noise.</w:t>
+      </w:r>
+      <w:r>
+        <w:rPr>
+          <w:rFonts w:eastAsiaTheme="minorEastAsia"/>
+        </w:rPr>
+        <w:t xml:space="preserve"> The noise spectrum looks different depending on the application. For rectangular-to-polar conversion and vice versa, the noise is relatively smooth. For frequency shifting, the noise spectrum depends on the signal. For </w:t>
+      </w:r>
+      <w:r>
+        <w:rPr>
+          <w:rFonts w:eastAsiaTheme="minorEastAsia"/>
+        </w:rPr>
+        <w:t>low</w:t>
+      </w:r>
+      <w:r>
+        <w:rPr>
+          <w:rFonts w:eastAsiaTheme="minorEastAsia"/>
+        </w:rPr>
+        <w:t xml:space="preserve"> occupied bandwidth, the noise spectrum has ugly artifacts.</w:t>
+      </w:r>
+    </w:p>
+    <w:p>
+      <w:pPr>
+        <w:rPr>
+          <w:rFonts w:eastAsiaTheme="minorEastAsia"/>
+        </w:rPr>
+      </w:pPr>
+      <w:r>
+        <w:rPr>
+          <w:rFonts w:eastAsiaTheme="minorEastAsia"/>
+        </w:rPr>
+        <w:t>These are simulation results using floating-point arithmetic.</w:t>
+      </w:r>
+    </w:p>
+    <w:p>
+      <w:pPr>
+        <w:rPr>
+          <w:rFonts w:eastAsiaTheme="minorEastAsia"/>
+        </w:rPr>
+      </w:pPr>
+      <w:r>
+        <w:rPr>
+          <w:rFonts w:eastAsiaTheme="minorEastAsia"/>
+        </w:rPr>
+        <w:t xml:space="preserve">Constellation due to low </w:t>
       </w:r>
       <m:oMath>
         <m:r>
@@ -12576,6 +12697,372 @@
         <w:rPr>
           <w:rFonts w:eastAsiaTheme="minorEastAsia"/>
         </w:rPr>
+        <w:t>:</w:t>
+      </w:r>
+    </w:p>
+    <w:p>
+      <w:pPr>
+        <w:rPr>
+          <w:rFonts w:eastAsiaTheme="minorEastAsia"/>
+        </w:rPr>
+      </w:pPr>
+      <w:r>
+        <w:rPr>
+          <w:rFonts w:eastAsiaTheme="minorEastAsia"/>
+        </w:rPr>
+        <w:drawing>
+          <wp:inline distT="0" distB="0" distL="0" distR="0" wp14:anchorId="354AC4DE" wp14:editId="5D449BA5">
+            <wp:extent cx="3945608" cy="3200400"/>
+            <wp:effectExtent l="19050" t="19050" r="17145" b="19050"/>
+            <wp:docPr id="1460983165" name="Picture 1" descr="A graph of orange dots&#10;&#10;AI-generated content may be incorrect."/>
+            <wp:cNvGraphicFramePr>
+              <a:graphicFrameLocks xmlns:a="http://schemas.openxmlformats.org/drawingml/2006/main" noChangeAspect="1"/>
+            </wp:cNvGraphicFramePr>
+            <a:graphic xmlns:a="http://schemas.openxmlformats.org/drawingml/2006/main">
+              <a:graphicData uri="http://schemas.openxmlformats.org/drawingml/2006/picture">
+                <pic:pic xmlns:pic="http://schemas.openxmlformats.org/drawingml/2006/picture">
+                  <pic:nvPicPr>
+                    <pic:cNvPr id="1460983165" name="Picture 1" descr="A graph of orange dots&#10;&#10;AI-generated content may be incorrect."/>
+                    <pic:cNvPicPr/>
+                  </pic:nvPicPr>
+                  <pic:blipFill>
+                    <a:blip r:embed="rId9"/>
+                    <a:stretch>
+                      <a:fillRect/>
+                    </a:stretch>
+                  </pic:blipFill>
+                  <pic:spPr>
+                    <a:xfrm>
+                      <a:off x="0" y="0"/>
+                      <a:ext cx="3945608" cy="3200400"/>
+                    </a:xfrm>
+                    <a:prstGeom prst="rect">
+                      <a:avLst/>
+                    </a:prstGeom>
+                    <a:ln>
+                      <a:solidFill>
+                        <a:schemeClr val="tx1"/>
+                      </a:solidFill>
+                    </a:ln>
+                  </pic:spPr>
+                </pic:pic>
+              </a:graphicData>
+            </a:graphic>
+          </wp:inline>
+        </w:drawing>
+      </w:r>
+    </w:p>
+    <w:p>
+      <w:pPr>
+        <w:rPr>
+          <w:rFonts w:eastAsiaTheme="minorEastAsia"/>
+        </w:rPr>
+      </w:pPr>
+      <w:r>
+        <w:rPr>
+          <w:rFonts w:eastAsiaTheme="minorEastAsia"/>
+        </w:rPr>
+        <w:t>Rectangular-to-polar conversion PSD, high occupied BW:</w:t>
+      </w:r>
+    </w:p>
+    <w:p>
+      <w:pPr>
+        <w:rPr>
+          <w:rFonts w:eastAsiaTheme="minorEastAsia"/>
+        </w:rPr>
+      </w:pPr>
+      <w:r>
+        <w:rPr>
+          <w:rFonts w:eastAsiaTheme="minorEastAsia"/>
+        </w:rPr>
+        <w:lastRenderedPageBreak/>
+        <w:drawing>
+          <wp:inline distT="0" distB="0" distL="0" distR="0" wp14:anchorId="74EA1782" wp14:editId="0952048C">
+            <wp:extent cx="4125567" cy="3200400"/>
+            <wp:effectExtent l="19050" t="19050" r="27940" b="19050"/>
+            <wp:docPr id="2076582662" name="Picture 1" descr="A graph of a signal&#10;&#10;AI-generated content may be incorrect."/>
+            <wp:cNvGraphicFramePr>
+              <a:graphicFrameLocks xmlns:a="http://schemas.openxmlformats.org/drawingml/2006/main" noChangeAspect="1"/>
+            </wp:cNvGraphicFramePr>
+            <a:graphic xmlns:a="http://schemas.openxmlformats.org/drawingml/2006/main">
+              <a:graphicData uri="http://schemas.openxmlformats.org/drawingml/2006/picture">
+                <pic:pic xmlns:pic="http://schemas.openxmlformats.org/drawingml/2006/picture">
+                  <pic:nvPicPr>
+                    <pic:cNvPr id="2076582662" name="Picture 1" descr="A graph of a signal&#10;&#10;AI-generated content may be incorrect."/>
+                    <pic:cNvPicPr/>
+                  </pic:nvPicPr>
+                  <pic:blipFill>
+                    <a:blip r:embed="rId10"/>
+                    <a:stretch>
+                      <a:fillRect/>
+                    </a:stretch>
+                  </pic:blipFill>
+                  <pic:spPr>
+                    <a:xfrm>
+                      <a:off x="0" y="0"/>
+                      <a:ext cx="4125567" cy="3200400"/>
+                    </a:xfrm>
+                    <a:prstGeom prst="rect">
+                      <a:avLst/>
+                    </a:prstGeom>
+                    <a:ln>
+                      <a:solidFill>
+                        <a:schemeClr val="tx1"/>
+                      </a:solidFill>
+                    </a:ln>
+                  </pic:spPr>
+                </pic:pic>
+              </a:graphicData>
+            </a:graphic>
+          </wp:inline>
+        </w:drawing>
+      </w:r>
+    </w:p>
+    <w:p>
+      <w:pPr>
+        <w:rPr>
+          <w:rFonts w:eastAsiaTheme="minorEastAsia"/>
+        </w:rPr>
+      </w:pPr>
+      <w:r>
+        <w:rPr>
+          <w:rFonts w:eastAsiaTheme="minorEastAsia"/>
+        </w:rPr>
+        <w:t xml:space="preserve">Rectangular-to-polar conversion PSD, </w:t>
+      </w:r>
+      <w:r>
+        <w:rPr>
+          <w:rFonts w:eastAsiaTheme="minorEastAsia"/>
+        </w:rPr>
+        <w:t>low</w:t>
+      </w:r>
+      <w:r>
+        <w:rPr>
+          <w:rFonts w:eastAsiaTheme="minorEastAsia"/>
+        </w:rPr>
+        <w:t xml:space="preserve"> occupied BW:</w:t>
+      </w:r>
+    </w:p>
+    <w:p>
+      <w:r>
+        <w:drawing>
+          <wp:inline distT="0" distB="0" distL="0" distR="0" wp14:anchorId="4E8A3CDC" wp14:editId="7BCC7BB8">
+            <wp:extent cx="4125568" cy="3200400"/>
+            <wp:effectExtent l="19050" t="19050" r="27940" b="19050"/>
+            <wp:docPr id="953437783" name="Picture 1" descr="A graph of a signal&#10;&#10;AI-generated content may be incorrect."/>
+            <wp:cNvGraphicFramePr>
+              <a:graphicFrameLocks xmlns:a="http://schemas.openxmlformats.org/drawingml/2006/main" noChangeAspect="1"/>
+            </wp:cNvGraphicFramePr>
+            <a:graphic xmlns:a="http://schemas.openxmlformats.org/drawingml/2006/main">
+              <a:graphicData uri="http://schemas.openxmlformats.org/drawingml/2006/picture">
+                <pic:pic xmlns:pic="http://schemas.openxmlformats.org/drawingml/2006/picture">
+                  <pic:nvPicPr>
+                    <pic:cNvPr id="953437783" name="Picture 1" descr="A graph of a signal&#10;&#10;AI-generated content may be incorrect."/>
+                    <pic:cNvPicPr/>
+                  </pic:nvPicPr>
+                  <pic:blipFill>
+                    <a:blip r:embed="rId11"/>
+                    <a:stretch>
+                      <a:fillRect/>
+                    </a:stretch>
+                  </pic:blipFill>
+                  <pic:spPr>
+                    <a:xfrm>
+                      <a:off x="0" y="0"/>
+                      <a:ext cx="4125568" cy="3200400"/>
+                    </a:xfrm>
+                    <a:prstGeom prst="rect">
+                      <a:avLst/>
+                    </a:prstGeom>
+                    <a:ln>
+                      <a:solidFill>
+                        <a:schemeClr val="tx1"/>
+                      </a:solidFill>
+                    </a:ln>
+                  </pic:spPr>
+                </pic:pic>
+              </a:graphicData>
+            </a:graphic>
+          </wp:inline>
+        </w:drawing>
+      </w:r>
+    </w:p>
+    <w:p>
+      <w:pPr>
+        <w:rPr>
+          <w:rFonts w:eastAsiaTheme="minorEastAsia"/>
+        </w:rPr>
+      </w:pPr>
+      <w:r>
+        <w:rPr>
+          <w:rFonts w:eastAsiaTheme="minorEastAsia"/>
+        </w:rPr>
+        <w:t>Frequency shift</w:t>
+      </w:r>
+      <w:r>
+        <w:rPr>
+          <w:rFonts w:eastAsiaTheme="minorEastAsia"/>
+        </w:rPr>
+        <w:t xml:space="preserve"> PSD, high occupied BW:</w:t>
+      </w:r>
+    </w:p>
+    <w:p>
+      <w:r>
+        <w:lastRenderedPageBreak/>
+        <w:drawing>
+          <wp:inline distT="0" distB="0" distL="0" distR="0" wp14:anchorId="35519FBE" wp14:editId="0268ACC6">
+            <wp:extent cx="4125567" cy="3200400"/>
+            <wp:effectExtent l="19050" t="19050" r="27940" b="19050"/>
+            <wp:docPr id="1888907203" name="Picture 1" descr="A graph of a signal&#10;&#10;AI-generated content may be incorrect."/>
+            <wp:cNvGraphicFramePr>
+              <a:graphicFrameLocks xmlns:a="http://schemas.openxmlformats.org/drawingml/2006/main" noChangeAspect="1"/>
+            </wp:cNvGraphicFramePr>
+            <a:graphic xmlns:a="http://schemas.openxmlformats.org/drawingml/2006/main">
+              <a:graphicData uri="http://schemas.openxmlformats.org/drawingml/2006/picture">
+                <pic:pic xmlns:pic="http://schemas.openxmlformats.org/drawingml/2006/picture">
+                  <pic:nvPicPr>
+                    <pic:cNvPr id="1888907203" name="Picture 1" descr="A graph of a signal&#10;&#10;AI-generated content may be incorrect."/>
+                    <pic:cNvPicPr/>
+                  </pic:nvPicPr>
+                  <pic:blipFill>
+                    <a:blip r:embed="rId12"/>
+                    <a:stretch>
+                      <a:fillRect/>
+                    </a:stretch>
+                  </pic:blipFill>
+                  <pic:spPr>
+                    <a:xfrm>
+                      <a:off x="0" y="0"/>
+                      <a:ext cx="4125567" cy="3200400"/>
+                    </a:xfrm>
+                    <a:prstGeom prst="rect">
+                      <a:avLst/>
+                    </a:prstGeom>
+                    <a:ln>
+                      <a:solidFill>
+                        <a:schemeClr val="tx1"/>
+                      </a:solidFill>
+                    </a:ln>
+                  </pic:spPr>
+                </pic:pic>
+              </a:graphicData>
+            </a:graphic>
+          </wp:inline>
+        </w:drawing>
+      </w:r>
+    </w:p>
+    <w:p>
+      <w:pPr>
+        <w:rPr>
+          <w:rFonts w:eastAsiaTheme="minorEastAsia"/>
+        </w:rPr>
+      </w:pPr>
+      <w:r>
+        <w:rPr>
+          <w:rFonts w:eastAsiaTheme="minorEastAsia"/>
+        </w:rPr>
+        <w:t xml:space="preserve">Frequency shift PSD, </w:t>
+      </w:r>
+      <w:r>
+        <w:rPr>
+          <w:rFonts w:eastAsiaTheme="minorEastAsia"/>
+        </w:rPr>
+        <w:t>low</w:t>
+      </w:r>
+      <w:r>
+        <w:rPr>
+          <w:rFonts w:eastAsiaTheme="minorEastAsia"/>
+        </w:rPr>
+        <w:t xml:space="preserve"> occupied BW:</w:t>
+      </w:r>
+    </w:p>
+    <w:p>
+      <w:r>
+        <w:drawing>
+          <wp:inline distT="0" distB="0" distL="0" distR="0" wp14:anchorId="5785A258" wp14:editId="253BE082">
+            <wp:extent cx="4125567" cy="3200400"/>
+            <wp:effectExtent l="19050" t="19050" r="27940" b="19050"/>
+            <wp:docPr id="1911372467" name="Picture 1" descr="A graph of a signal&#10;&#10;AI-generated content may be incorrect."/>
+            <wp:cNvGraphicFramePr>
+              <a:graphicFrameLocks xmlns:a="http://schemas.openxmlformats.org/drawingml/2006/main" noChangeAspect="1"/>
+            </wp:cNvGraphicFramePr>
+            <a:graphic xmlns:a="http://schemas.openxmlformats.org/drawingml/2006/main">
+              <a:graphicData uri="http://schemas.openxmlformats.org/drawingml/2006/picture">
+                <pic:pic xmlns:pic="http://schemas.openxmlformats.org/drawingml/2006/picture">
+                  <pic:nvPicPr>
+                    <pic:cNvPr id="1911372467" name="Picture 1" descr="A graph of a signal&#10;&#10;AI-generated content may be incorrect."/>
+                    <pic:cNvPicPr/>
+                  </pic:nvPicPr>
+                  <pic:blipFill>
+                    <a:blip r:embed="rId13"/>
+                    <a:stretch>
+                      <a:fillRect/>
+                    </a:stretch>
+                  </pic:blipFill>
+                  <pic:spPr>
+                    <a:xfrm>
+                      <a:off x="0" y="0"/>
+                      <a:ext cx="4125567" cy="3200400"/>
+                    </a:xfrm>
+                    <a:prstGeom prst="rect">
+                      <a:avLst/>
+                    </a:prstGeom>
+                    <a:ln>
+                      <a:solidFill>
+                        <a:schemeClr val="tx1"/>
+                      </a:solidFill>
+                    </a:ln>
+                  </pic:spPr>
+                </pic:pic>
+              </a:graphicData>
+            </a:graphic>
+          </wp:inline>
+        </w:drawing>
+      </w:r>
+    </w:p>
+    <w:p>
+      <w:pPr>
+        <w:pStyle w:val="Heading2"/>
+      </w:pPr>
+      <w:r>
+        <w:t>Pipelining</w:t>
+      </w:r>
+    </w:p>
+    <w:p>
+      <w:pPr>
+        <w:rPr>
+          <w:rFonts w:eastAsiaTheme="minorEastAsia"/>
+        </w:rPr>
+      </w:pPr>
+      <w:r>
+        <w:t xml:space="preserve">For </w:t>
+      </w:r>
+      <m:oMath>
+        <m:r>
+          <w:rPr>
+            <w:rFonts w:ascii="Cambria Math" w:hAnsi="Cambria Math"/>
+          </w:rPr>
+          <m:t>N</m:t>
+        </m:r>
+      </m:oMath>
+      <w:r>
+        <w:rPr>
+          <w:rFonts w:eastAsiaTheme="minorEastAsia"/>
+        </w:rPr>
+        <w:t xml:space="preserve"> iterations of the CORDIC, there are a corresponding </w:t>
+      </w:r>
+      <m:oMath>
+        <m:r>
+          <w:rPr>
+            <w:rFonts w:ascii="Cambria Math" w:eastAsiaTheme="minorEastAsia" w:hAnsi="Cambria Math"/>
+          </w:rPr>
+          <m:t>N</m:t>
+        </m:r>
+      </m:oMath>
+      <w:r>
+        <w:rPr>
+          <w:rFonts w:eastAsiaTheme="minorEastAsia"/>
+        </w:rPr>
         <w:t xml:space="preserve"> stages. At the simplest level, each sample completes one iteration per clock cycle. At each clock cycle, you must</w:t>
       </w:r>
     </w:p>
@@ -12600,15 +13087,13 @@
         </w:numPr>
       </w:pPr>
       <w:r>
+        <w:lastRenderedPageBreak/>
         <w:t>Update the error or accumulated phase</w:t>
       </w:r>
     </w:p>
     <w:p>
-      <w:pPr>
-        <w:pStyle w:val="Heading1"/>
-      </w:pPr>
-      <w:r>
-        <w:t>Digital biquad</w:t>
+      <w:r>
+        <w:t>For each sample, track the error or accumulated phase.</w:t>
       </w:r>
     </w:p>
     <w:p>
@@ -12616,18 +13101,25 @@
         <w:pStyle w:val="Heading1"/>
       </w:pPr>
       <w:r>
-        <w:t>Multirate processing</w:t>
-      </w:r>
+        <w:t xml:space="preserve">Digital </w:t>
+      </w:r>
+      <w:proofErr w:type="spellStart"/>
+      <w:r>
+        <w:t>biquad</w:t>
+      </w:r>
+      <w:proofErr w:type="spellEnd"/>
     </w:p>
     <w:p>
       <w:pPr>
-        <w:pStyle w:val="Heading2"/>
-      </w:pPr>
-      <w:r>
-        <w:t>CIC</w:t>
-      </w:r>
-      <w:r>
-        <w:t xml:space="preserve"> filters</w:t>
+        <w:pStyle w:val="Heading1"/>
+      </w:pPr>
+      <w:proofErr w:type="spellStart"/>
+      <w:r>
+        <w:t>Multirate</w:t>
+      </w:r>
+      <w:proofErr w:type="spellEnd"/>
+      <w:r>
+        <w:t xml:space="preserve"> processing</w:t>
       </w:r>
     </w:p>
     <w:p>
@@ -12635,39 +13127,65 @@
         <w:pStyle w:val="Heading2"/>
       </w:pPr>
       <w:r>
-        <w:t>Halfband filters</w:t>
+        <w:t>CIC</w:t>
+      </w:r>
+      <w:r>
+        <w:t xml:space="preserve"> filters</w:t>
       </w:r>
     </w:p>
     <w:p>
       <w:pPr>
         <w:pStyle w:val="Heading2"/>
       </w:pPr>
-      <w:r>
-        <w:t xml:space="preserve">Polyphase </w:t>
-      </w:r>
-      <w:r>
-        <w:t>FIR filters</w:t>
+      <w:proofErr w:type="spellStart"/>
+      <w:r>
+        <w:t>Halfband</w:t>
+      </w:r>
+      <w:proofErr w:type="spellEnd"/>
+      <w:r>
+        <w:t xml:space="preserve"> filters</w:t>
       </w:r>
     </w:p>
     <w:p>
-      <w:r>
-        <w:t>Symmetric coefficients</w:t>
+      <w:pPr>
+        <w:pStyle w:val="Heading2"/>
+      </w:pPr>
+      <w:r>
+        <w:t xml:space="preserve">Polyphase </w:t>
+      </w:r>
+      <w:r>
+        <w:t>FIR filters</w:t>
       </w:r>
     </w:p>
     <w:p>
-      <w:pPr>
-        <w:pStyle w:val="Heading2"/>
-      </w:pPr>
-      <w:r>
-        <w:t>Upsampling chains</w:t>
+      <w:r>
+        <w:t>Symmetric coefficients</w:t>
       </w:r>
     </w:p>
     <w:p>
       <w:pPr>
         <w:pStyle w:val="Heading2"/>
       </w:pPr>
-      <w:r>
-        <w:t>Downsampling chains</w:t>
+      <w:proofErr w:type="spellStart"/>
+      <w:r>
+        <w:t>Upsampling</w:t>
+      </w:r>
+      <w:proofErr w:type="spellEnd"/>
+      <w:r>
+        <w:t xml:space="preserve"> chains</w:t>
+      </w:r>
+    </w:p>
+    <w:p>
+      <w:pPr>
+        <w:pStyle w:val="Heading2"/>
+      </w:pPr>
+      <w:proofErr w:type="spellStart"/>
+      <w:r>
+        <w:t>Downsampling</w:t>
+      </w:r>
+      <w:proofErr w:type="spellEnd"/>
+      <w:r>
+        <w:t xml:space="preserve"> chains</w:t>
       </w:r>
     </w:p>
     <w:p>
@@ -12945,7 +13463,6 @@
             <w:rPr>
               <w:rFonts w:ascii="Cambria Math" w:hAnsi="Cambria Math"/>
             </w:rPr>
-            <w:lastRenderedPageBreak/>
             <m:t>x</m:t>
           </m:r>
           <m:d>
@@ -14276,6 +14793,7 @@
             <w:rPr>
               <w:rFonts w:ascii="Cambria Math" w:eastAsiaTheme="minorEastAsia" w:hAnsi="Cambria Math"/>
             </w:rPr>
+            <w:lastRenderedPageBreak/>
             <m:t>Y</m:t>
           </m:r>
           <m:d>
@@ -18893,6 +19411,7 @@
   <w:style w:type="paragraph" w:default="1" w:styleId="Normal">
     <w:name w:val="Normal"/>
     <w:qFormat/>
+    <w:rsid w:val="002242AD"/>
   </w:style>
   <w:style w:type="paragraph" w:styleId="Heading1">
     <w:name w:val="heading 1"/>

</xml_diff>

<commit_message>
Add digital_hw_algo.SPDFT, rf_analog.DAC, add notebooks/dac_bbf_testbench.ipynb
</commit_message>
<xml_diff>
--- a/notes/digital-hw-algorithms.docx
+++ b/notes/digital-hw-algorithms.docx
@@ -3079,13 +3079,7 @@
         </w:rPr>
       </w:pPr>
       <w:r>
-        <w:t xml:space="preserve">In </w:t>
-      </w:r>
-      <w:r>
-        <w:t>DSP</w:t>
-      </w:r>
-      <w:r>
-        <w:t xml:space="preserve">, this is useful for converting between rectangular and polar representations of a complex baseband signal. Let the “coordinate” be </w:t>
+        <w:t xml:space="preserve">In DSP, this is useful for converting between rectangular and polar representations of a complex baseband signal. Let the “coordinate” be </w:t>
       </w:r>
       <m:oMath>
         <m:d>
@@ -4741,13 +4735,7 @@
           <w:rPr>
             <w:rFonts w:ascii="Cambria Math" w:hAnsi="Cambria Math"/>
           </w:rPr>
-          <m:t>=</m:t>
-        </m:r>
-        <m:r>
-          <w:rPr>
-            <w:rFonts w:ascii="Cambria Math" w:hAnsi="Cambria Math"/>
-          </w:rPr>
-          <m:t>x+jy</m:t>
+          <m:t>=x+jy</m:t>
         </m:r>
       </m:oMath>
       <w:r>
@@ -4827,13 +4815,7 @@
                 <w:rPr>
                   <w:rFonts w:ascii="Cambria Math" w:hAnsi="Cambria Math"/>
                 </w:rPr>
-                <m:t>j</m:t>
-              </m:r>
-              <m:r>
-                <w:rPr>
-                  <w:rFonts w:ascii="Cambria Math" w:hAnsi="Cambria Math"/>
-                </w:rPr>
-                <m:t>θ</m:t>
+                <m:t>jθ</m:t>
               </m:r>
             </m:sup>
           </m:sSup>
@@ -5242,13 +5224,7 @@
             <w:rPr>
               <w:rFonts w:ascii="Cambria Math" w:hAnsi="Cambria Math"/>
             </w:rPr>
-            <m:t>-</m:t>
-          </m:r>
-          <m:r>
-            <w:rPr>
-              <w:rFonts w:ascii="Cambria Math" w:hAnsi="Cambria Math"/>
-            </w:rPr>
-            <m:t>y</m:t>
+            <m:t>-y</m:t>
           </m:r>
           <m:func>
             <m:funcPr>
@@ -5361,13 +5337,7 @@
             <w:rPr>
               <w:rFonts w:ascii="Cambria Math" w:hAnsi="Cambria Math"/>
             </w:rPr>
-            <m:t>+</m:t>
-          </m:r>
-          <m:r>
-            <w:rPr>
-              <w:rFonts w:ascii="Cambria Math" w:hAnsi="Cambria Math"/>
-            </w:rPr>
-            <m:t>y</m:t>
+            <m:t>+y</m:t>
           </m:r>
           <m:func>
             <m:funcPr>
@@ -6884,19 +6854,7 @@
           <w:rPr>
             <w:rFonts w:ascii="Cambria Math" w:eastAsiaTheme="minorEastAsia" w:hAnsi="Cambria Math"/>
           </w:rPr>
-          <m:t>⋅</m:t>
-        </m:r>
-        <m:r>
-          <w:rPr>
-            <w:rFonts w:ascii="Cambria Math" w:eastAsiaTheme="minorEastAsia" w:hAnsi="Cambria Math"/>
-          </w:rPr>
-          <m:t>22.5</m:t>
-        </m:r>
-        <m:r>
-          <w:rPr>
-            <w:rFonts w:ascii="Cambria Math" w:eastAsiaTheme="minorEastAsia" w:hAnsi="Cambria Math"/>
-          </w:rPr>
-          <m:t>°</m:t>
+          <m:t>⋅22.5°</m:t>
         </m:r>
       </m:oMath>
     </w:p>
@@ -7030,19 +6988,7 @@
           <w:rPr>
             <w:rFonts w:ascii="Cambria Math" w:eastAsiaTheme="minorEastAsia" w:hAnsi="Cambria Math"/>
           </w:rPr>
-          <m:t>⋅</m:t>
-        </m:r>
-        <m:r>
-          <w:rPr>
-            <w:rFonts w:ascii="Cambria Math" w:eastAsiaTheme="minorEastAsia" w:hAnsi="Cambria Math"/>
-          </w:rPr>
-          <m:t>11.25</m:t>
-        </m:r>
-        <m:r>
-          <w:rPr>
-            <w:rFonts w:ascii="Cambria Math" w:eastAsiaTheme="minorEastAsia" w:hAnsi="Cambria Math"/>
-          </w:rPr>
-          <m:t>°</m:t>
+          <m:t>⋅11.25°</m:t>
         </m:r>
       </m:oMath>
     </w:p>
@@ -7177,19 +7123,7 @@
           <w:rPr>
             <w:rFonts w:ascii="Cambria Math" w:eastAsiaTheme="minorEastAsia" w:hAnsi="Cambria Math"/>
           </w:rPr>
-          <m:t>⋅</m:t>
-        </m:r>
-        <m:r>
-          <w:rPr>
-            <w:rFonts w:ascii="Cambria Math" w:eastAsiaTheme="minorEastAsia" w:hAnsi="Cambria Math"/>
-          </w:rPr>
-          <m:t>5.625</m:t>
-        </m:r>
-        <m:r>
-          <w:rPr>
-            <w:rFonts w:ascii="Cambria Math" w:eastAsiaTheme="minorEastAsia" w:hAnsi="Cambria Math"/>
-          </w:rPr>
-          <m:t>°</m:t>
+          <m:t>⋅5.625°</m:t>
         </m:r>
       </m:oMath>
     </w:p>
@@ -7323,19 +7257,7 @@
           <w:rPr>
             <w:rFonts w:ascii="Cambria Math" w:eastAsiaTheme="minorEastAsia" w:hAnsi="Cambria Math"/>
           </w:rPr>
-          <m:t>⋅</m:t>
-        </m:r>
-        <m:r>
-          <w:rPr>
-            <w:rFonts w:ascii="Cambria Math" w:eastAsiaTheme="minorEastAsia" w:hAnsi="Cambria Math"/>
-          </w:rPr>
-          <m:t>2.8125</m:t>
-        </m:r>
-        <m:r>
-          <w:rPr>
-            <w:rFonts w:ascii="Cambria Math" w:eastAsiaTheme="minorEastAsia" w:hAnsi="Cambria Math"/>
-          </w:rPr>
-          <m:t>°</m:t>
+          <m:t>⋅2.8125°</m:t>
         </m:r>
       </m:oMath>
     </w:p>
@@ -7409,21 +7331,7 @@
         <w:rPr>
           <w:rFonts w:eastAsiaTheme="minorEastAsia"/>
         </w:rPr>
-        <w:t xml:space="preserve"> </w:t>
-      </w:r>
-      <w:proofErr w:type="spellStart"/>
-      <w:r>
-        <w:rPr>
-          <w:rFonts w:eastAsiaTheme="minorEastAsia"/>
-        </w:rPr>
-        <w:t>s.t.</w:t>
-      </w:r>
-      <w:proofErr w:type="spellEnd"/>
-      <w:r>
-        <w:rPr>
-          <w:rFonts w:eastAsiaTheme="minorEastAsia"/>
-        </w:rPr>
-        <w:t xml:space="preserve"> error is less than your requirement.</w:t>
+        <w:t xml:space="preserve"> s.t. error is less than your requirement.</w:t>
       </w:r>
     </w:p>
     <w:p>
@@ -9342,13 +9250,7 @@
                 <w:rPr>
                   <w:rFonts w:ascii="Cambria Math" w:hAnsi="Cambria Math"/>
                 </w:rPr>
-                <m:t>N</m:t>
-              </m:r>
-              <m:r>
-                <w:rPr>
-                  <w:rFonts w:ascii="Cambria Math" w:hAnsi="Cambria Math"/>
-                </w:rPr>
-                <m:t>-1</m:t>
+                <m:t>N-1</m:t>
               </m:r>
             </m:sup>
             <m:e>
@@ -9559,13 +9461,7 @@
                 <w:rPr>
                   <w:rFonts w:ascii="Cambria Math" w:hAnsi="Cambria Math"/>
                 </w:rPr>
-                <m:t>N</m:t>
-              </m:r>
-              <m:r>
-                <w:rPr>
-                  <w:rFonts w:ascii="Cambria Math" w:hAnsi="Cambria Math"/>
-                </w:rPr>
-                <m:t>-1</m:t>
+                <m:t>N-1</m:t>
               </m:r>
             </m:sup>
             <m:e>
@@ -10486,13 +10382,7 @@
                     <w:rPr>
                       <w:rFonts w:ascii="Cambria Math" w:hAnsi="Cambria Math"/>
                     </w:rPr>
-                    <m:t>&gt;</m:t>
-                  </m:r>
-                  <m:r>
-                    <w:rPr>
-                      <w:rFonts w:ascii="Cambria Math" w:hAnsi="Cambria Math"/>
-                    </w:rPr>
-                    <m:t>0</m:t>
+                    <m:t>&gt;0</m:t>
                   </m:r>
                 </m:e>
                 <m:e>
@@ -10602,13 +10492,7 @@
                     <w:rPr>
                       <w:rFonts w:ascii="Cambria Math" w:eastAsiaTheme="minorEastAsia" w:hAnsi="Cambria Math"/>
                     </w:rPr>
-                    <m:t>&gt;</m:t>
-                  </m:r>
-                  <m:r>
-                    <w:rPr>
-                      <w:rFonts w:ascii="Cambria Math" w:eastAsiaTheme="minorEastAsia" w:hAnsi="Cambria Math"/>
-                    </w:rPr>
-                    <m:t>0</m:t>
+                    <m:t>&gt;0</m:t>
                   </m:r>
                   <m:ctrlPr>
                     <w:rPr>
@@ -10835,13 +10719,7 @@
         <w:rPr>
           <w:rFonts w:eastAsiaTheme="minorEastAsia"/>
         </w:rPr>
-        <w:t xml:space="preserve"> depends on the sign of the error</w:t>
-      </w:r>
-      <w:r>
-        <w:rPr>
-          <w:rFonts w:eastAsiaTheme="minorEastAsia"/>
-        </w:rPr>
-        <w:t xml:space="preserve">, </w:t>
+        <w:t xml:space="preserve"> depends on the sign of the error, </w:t>
       </w:r>
       <m:oMath>
         <m:sSub>
@@ -11995,13 +11873,7 @@
                     <w:rPr>
                       <w:rFonts w:ascii="Cambria Math" w:hAnsi="Cambria Math"/>
                     </w:rPr>
-                    <m:t>&gt;</m:t>
-                  </m:r>
-                  <m:r>
-                    <w:rPr>
-                      <w:rFonts w:ascii="Cambria Math" w:hAnsi="Cambria Math"/>
-                    </w:rPr>
-                    <m:t>0</m:t>
+                    <m:t>&gt;0</m:t>
                   </m:r>
                 </m:e>
                 <m:e>
@@ -12111,13 +11983,7 @@
                     <w:rPr>
                       <w:rFonts w:ascii="Cambria Math" w:eastAsiaTheme="minorEastAsia" w:hAnsi="Cambria Math"/>
                     </w:rPr>
-                    <m:t>&lt;</m:t>
-                  </m:r>
-                  <m:r>
-                    <w:rPr>
-                      <w:rFonts w:ascii="Cambria Math" w:eastAsiaTheme="minorEastAsia" w:hAnsi="Cambria Math"/>
-                    </w:rPr>
-                    <m:t>0</m:t>
+                    <m:t>&lt;0</m:t>
                   </m:r>
                   <m:ctrlPr>
                     <w:rPr>
@@ -12163,13 +12029,7 @@
                     <w:rPr>
                       <w:rFonts w:ascii="Cambria Math" w:eastAsiaTheme="minorEastAsia" w:hAnsi="Cambria Math"/>
                     </w:rPr>
-                    <m:t>&gt;</m:t>
-                  </m:r>
-                  <m:r>
-                    <w:rPr>
-                      <w:rFonts w:ascii="Cambria Math" w:eastAsiaTheme="minorEastAsia" w:hAnsi="Cambria Math"/>
-                    </w:rPr>
-                    <m:t>0</m:t>
+                    <m:t>&gt;0</m:t>
                   </m:r>
                   <m:ctrlPr>
                     <w:rPr>
@@ -12709,6 +12569,7 @@
       <w:r>
         <w:rPr>
           <w:rFonts w:eastAsiaTheme="minorEastAsia"/>
+          <w:noProof/>
         </w:rPr>
         <w:drawing>
           <wp:inline distT="0" distB="0" distL="0" distR="0" wp14:anchorId="354AC4DE" wp14:editId="5D449BA5">
@@ -12774,6 +12635,7 @@
       <w:r>
         <w:rPr>
           <w:rFonts w:eastAsiaTheme="minorEastAsia"/>
+          <w:noProof/>
         </w:rPr>
         <w:lastRenderedPageBreak/>
         <w:drawing>
@@ -12828,23 +12690,14 @@
         <w:rPr>
           <w:rFonts w:eastAsiaTheme="minorEastAsia"/>
         </w:rPr>
-        <w:t xml:space="preserve">Rectangular-to-polar conversion PSD, </w:t>
-      </w:r>
-      <w:r>
-        <w:rPr>
-          <w:rFonts w:eastAsiaTheme="minorEastAsia"/>
-        </w:rPr>
-        <w:t>low</w:t>
-      </w:r>
-      <w:r>
-        <w:rPr>
-          <w:rFonts w:eastAsiaTheme="minorEastAsia"/>
-        </w:rPr>
-        <w:t xml:space="preserve"> occupied BW:</w:t>
+        <w:t>Rectangular-to-polar conversion PSD, low occupied BW:</w:t>
       </w:r>
     </w:p>
     <w:p>
       <w:r>
+        <w:rPr>
+          <w:noProof/>
+        </w:rPr>
         <w:drawing>
           <wp:inline distT="0" distB="0" distL="0" distR="0" wp14:anchorId="4E8A3CDC" wp14:editId="7BCC7BB8">
             <wp:extent cx="4125568" cy="3200400"/>
@@ -12897,17 +12750,14 @@
         <w:rPr>
           <w:rFonts w:eastAsiaTheme="minorEastAsia"/>
         </w:rPr>
-        <w:t>Frequency shift</w:t>
-      </w:r>
-      <w:r>
-        <w:rPr>
-          <w:rFonts w:eastAsiaTheme="minorEastAsia"/>
-        </w:rPr>
-        <w:t xml:space="preserve"> PSD, high occupied BW:</w:t>
+        <w:t>Frequency shift PSD, high occupied BW:</w:t>
       </w:r>
     </w:p>
     <w:p>
       <w:r>
+        <w:rPr>
+          <w:noProof/>
+        </w:rPr>
         <w:lastRenderedPageBreak/>
         <w:drawing>
           <wp:inline distT="0" distB="0" distL="0" distR="0" wp14:anchorId="35519FBE" wp14:editId="0268ACC6">
@@ -12961,23 +12811,14 @@
         <w:rPr>
           <w:rFonts w:eastAsiaTheme="minorEastAsia"/>
         </w:rPr>
-        <w:t xml:space="preserve">Frequency shift PSD, </w:t>
-      </w:r>
-      <w:r>
-        <w:rPr>
-          <w:rFonts w:eastAsiaTheme="minorEastAsia"/>
-        </w:rPr>
-        <w:t>low</w:t>
-      </w:r>
-      <w:r>
-        <w:rPr>
-          <w:rFonts w:eastAsiaTheme="minorEastAsia"/>
-        </w:rPr>
-        <w:t xml:space="preserve"> occupied BW:</w:t>
+        <w:t>Frequency shift PSD, low occupied BW:</w:t>
       </w:r>
     </w:p>
     <w:p>
       <w:r>
+        <w:rPr>
+          <w:noProof/>
+        </w:rPr>
         <w:drawing>
           <wp:inline distT="0" distB="0" distL="0" distR="0" wp14:anchorId="5785A258" wp14:editId="253BE082">
             <wp:extent cx="4125567" cy="3200400"/>
@@ -17727,6 +17568,21 @@
         </m:oMath>
       </m:oMathPara>
     </w:p>
+    <w:p>
+      <w:pPr>
+        <w:pStyle w:val="Heading1"/>
+        <w:rPr>
+          <w:rFonts w:eastAsiaTheme="minorEastAsia"/>
+        </w:rPr>
+      </w:pPr>
+      <w:r>
+        <w:rPr>
+          <w:rFonts w:eastAsiaTheme="minorEastAsia"/>
+        </w:rPr>
+        <w:t>SPDFT</w:t>
+      </w:r>
+    </w:p>
+    <w:p/>
     <w:sectPr>
       <w:pgSz w:w="12240" w:h="15840"/>
       <w:pgMar w:top="1440" w:right="1440" w:bottom="1440" w:left="1440" w:header="720" w:footer="720" w:gutter="0"/>

</xml_diff>

<commit_message>
Update multirate processing notes under notes/digital-hw-algorithms.docx
</commit_message>
<xml_diff>
--- a/notes/digital-hw-algorithms.docx
+++ b/notes/digital-hw-algorithms.docx
@@ -2846,15 +2846,7 @@
     <w:p/>
     <w:p>
       <w:r>
-        <w:t xml:space="preserve">The outputs are precomputed. Outputs for values not </w:t>
-      </w:r>
-      <w:proofErr w:type="gramStart"/>
-      <w:r>
-        <w:t>in</w:t>
-      </w:r>
-      <w:proofErr w:type="gramEnd"/>
-      <w:r>
-        <w:t xml:space="preserve"> the table are interpolated. However, accuracy is limited by the size of the LUT, and interpolation itself may require difficult computations.</w:t>
+        <w:t>The outputs are precomputed. Outputs for values not in the table are interpolated. However, accuracy is limited by the size of the LUT, and interpolation itself may require difficult computations.</w:t>
       </w:r>
     </w:p>
     <w:p>
@@ -2909,15 +2901,7 @@
       </w:pPr>
       <w:r>
         <w:lastRenderedPageBreak/>
-        <w:t xml:space="preserve">Simple and efficient </w:t>
-      </w:r>
-      <w:proofErr w:type="gramStart"/>
-      <w:r>
-        <w:t>algorithm</w:t>
-      </w:r>
-      <w:proofErr w:type="gramEnd"/>
-      <w:r>
-        <w:t xml:space="preserve"> to calculate trigonometric functions, hyperbolic functions, square roots, multiplications, divisions, and exponentials and logarithms with arbitrary base</w:t>
+        <w:t>Simple and efficient algorithm to calculate trigonometric functions, hyperbolic functions, square roots, multiplications, divisions, and exponentials and logarithms with arbitrary base</w:t>
       </w:r>
     </w:p>
     <w:p>
@@ -2943,15 +2927,7 @@
         <w:spacing w:line="259" w:lineRule="auto"/>
       </w:pPr>
       <w:r>
-        <w:t xml:space="preserve">Only requires addition, subtraction, </w:t>
-      </w:r>
-      <w:proofErr w:type="spellStart"/>
-      <w:r>
-        <w:t>bitshift</w:t>
-      </w:r>
-      <w:proofErr w:type="spellEnd"/>
-      <w:r>
-        <w:t>, and LUTs</w:t>
+        <w:t>Only requires addition, subtraction, bitshift, and LUTs</w:t>
       </w:r>
     </w:p>
     <w:p>
@@ -7608,35 +7584,13 @@
         <w:rPr>
           <w:rFonts w:eastAsiaTheme="minorEastAsia"/>
         </w:rPr>
-        <w:t xml:space="preserve"> </w:t>
-      </w:r>
-      <w:proofErr w:type="spellStart"/>
-      <w:r>
-        <w:rPr>
-          <w:rFonts w:eastAsiaTheme="minorEastAsia"/>
-        </w:rPr>
-        <w:t>s.t.</w:t>
-      </w:r>
-      <w:proofErr w:type="spellEnd"/>
-      <w:r>
-        <w:rPr>
-          <w:rFonts w:eastAsiaTheme="minorEastAsia"/>
-        </w:rPr>
-        <w:t xml:space="preserve"> the coefficients are </w:t>
-      </w:r>
-      <w:proofErr w:type="spellStart"/>
-      <w:r>
-        <w:rPr>
-          <w:rFonts w:eastAsiaTheme="minorEastAsia"/>
-        </w:rPr>
-        <w:t>bitshifts</w:t>
-      </w:r>
-      <w:proofErr w:type="spellEnd"/>
-      <w:r>
-        <w:rPr>
-          <w:rFonts w:eastAsiaTheme="minorEastAsia"/>
-        </w:rPr>
-        <w:t>, i.e.</w:t>
+        <w:t xml:space="preserve"> s.t.</w:t>
+      </w:r>
+      <w:r>
+        <w:rPr>
+          <w:rFonts w:eastAsiaTheme="minorEastAsia"/>
+        </w:rPr>
+        <w:t xml:space="preserve"> the coefficients are bitshifts, i.e.</w:t>
       </w:r>
     </w:p>
     <w:p>
@@ -12942,91 +12896,2435 @@
         <w:pStyle w:val="Heading1"/>
       </w:pPr>
       <w:r>
-        <w:t xml:space="preserve">Digital </w:t>
-      </w:r>
-      <w:proofErr w:type="spellStart"/>
-      <w:r>
-        <w:t>biquad</w:t>
-      </w:r>
-      <w:proofErr w:type="spellEnd"/>
+        <w:t>Digital biquad</w:t>
+      </w:r>
     </w:p>
     <w:p>
       <w:pPr>
         <w:pStyle w:val="Heading1"/>
       </w:pPr>
-      <w:proofErr w:type="spellStart"/>
-      <w:r>
-        <w:t>Multirate</w:t>
-      </w:r>
-      <w:proofErr w:type="spellEnd"/>
-      <w:r>
-        <w:t xml:space="preserve"> processing</w:t>
+      <w:r>
+        <w:t>Multirate processing</w:t>
       </w:r>
     </w:p>
     <w:p>
-      <w:pPr>
-        <w:pStyle w:val="Heading2"/>
-      </w:pPr>
-      <w:r>
-        <w:t>CIC</w:t>
-      </w:r>
-      <w:r>
-        <w:t xml:space="preserve"> filters</w:t>
+      <w:r>
+        <w:t xml:space="preserve">Typically, rational resampling filters will be linear-phase FIR filters, which means they have symmetric coefficients. </w:t>
       </w:r>
     </w:p>
     <w:p>
-      <w:pPr>
-        <w:pStyle w:val="Heading2"/>
-      </w:pPr>
-      <w:proofErr w:type="spellStart"/>
-      <w:r>
-        <w:t>Halfband</w:t>
-      </w:r>
-      <w:proofErr w:type="spellEnd"/>
-      <w:r>
-        <w:t xml:space="preserve"> filters</w:t>
+      <w:r>
+        <w:t xml:space="preserve">Remember: </w:t>
       </w:r>
     </w:p>
     <w:p>
       <w:pPr>
-        <w:pStyle w:val="Heading2"/>
-      </w:pPr>
-      <w:r>
-        <w:t xml:space="preserve">Polyphase </w:t>
-      </w:r>
-      <w:r>
-        <w:t>FIR filters</w:t>
+        <w:pStyle w:val="ListParagraph"/>
+        <w:numPr>
+          <w:ilvl w:val="0"/>
+          <w:numId w:val="13"/>
+        </w:numPr>
+      </w:pPr>
+      <w:r>
+        <w:t>Real coefficients = conjugate symmetric response</w:t>
       </w:r>
     </w:p>
     <w:p>
-      <w:r>
-        <w:t>Symmetric coefficients</w:t>
+      <w:pPr>
+        <w:pStyle w:val="ListParagraph"/>
+        <w:numPr>
+          <w:ilvl w:val="0"/>
+          <w:numId w:val="13"/>
+        </w:numPr>
+      </w:pPr>
+      <w:r>
+        <w:t xml:space="preserve">Real + </w:t>
+      </w:r>
+      <w:r>
+        <w:t>symmetric</w:t>
+      </w:r>
+      <w:r>
+        <w:t xml:space="preserve"> = purely real response</w:t>
       </w:r>
     </w:p>
     <w:p>
       <w:pPr>
-        <w:pStyle w:val="Heading2"/>
-      </w:pPr>
-      <w:proofErr w:type="spellStart"/>
-      <w:r>
-        <w:t>Upsampling</w:t>
-      </w:r>
-      <w:proofErr w:type="spellEnd"/>
-      <w:r>
-        <w:t xml:space="preserve"> chains</w:t>
+        <w:pStyle w:val="ListParagraph"/>
+        <w:numPr>
+          <w:ilvl w:val="0"/>
+          <w:numId w:val="13"/>
+        </w:numPr>
+      </w:pPr>
+      <w:r>
+        <w:t xml:space="preserve">Real + </w:t>
+      </w:r>
+      <w:r>
+        <w:t>symmetric</w:t>
+      </w:r>
+      <w:r>
+        <w:t xml:space="preserve"> + causal = conjugate symmetric response, linear phase</w:t>
       </w:r>
     </w:p>
     <w:p>
+      <w:r>
+        <w:t>There are many techniques for saving on computation/hardware:</w:t>
+      </w:r>
+    </w:p>
+    <w:p>
+      <w:pPr>
+        <w:pStyle w:val="ListParagraph"/>
+        <w:numPr>
+          <w:ilvl w:val="0"/>
+          <w:numId w:val="13"/>
+        </w:numPr>
+      </w:pPr>
+      <w:r>
+        <w:t>Since coefficients are symmetric, we can reduce the number of multiplications by 2 by using a “folded” structure</w:t>
+      </w:r>
+    </w:p>
+    <w:p>
+      <w:pPr>
+        <w:pStyle w:val="ListParagraph"/>
+        <w:numPr>
+          <w:ilvl w:val="0"/>
+          <w:numId w:val="13"/>
+        </w:numPr>
+      </w:pPr>
+      <w:r>
+        <w:t>Halfband filters for upsample/downsample by 2</w:t>
+      </w:r>
+    </w:p>
+    <w:p>
+      <w:pPr>
+        <w:pStyle w:val="ListParagraph"/>
+        <w:numPr>
+          <w:ilvl w:val="0"/>
+          <w:numId w:val="13"/>
+        </w:numPr>
+      </w:pPr>
+      <w:r>
+        <w:t>Polyphase filters</w:t>
+      </w:r>
+    </w:p>
+    <w:p>
+      <w:pPr>
+        <w:pStyle w:val="ListParagraph"/>
+        <w:numPr>
+          <w:ilvl w:val="0"/>
+          <w:numId w:val="13"/>
+        </w:numPr>
+      </w:pPr>
+      <w:r>
+        <w:t>CIC filters</w:t>
+      </w:r>
+    </w:p>
+    <w:p>
       <w:pPr>
         <w:pStyle w:val="Heading2"/>
       </w:pPr>
-      <w:proofErr w:type="spellStart"/>
-      <w:r>
-        <w:t>Downsampling</w:t>
-      </w:r>
-      <w:proofErr w:type="spellEnd"/>
-      <w:r>
-        <w:t xml:space="preserve"> chains</w:t>
+      <w:r>
+        <w:t>Folded structure</w:t>
+      </w:r>
+    </w:p>
+    <w:p>
+      <w:pPr>
+        <w:rPr>
+          <w:rFonts w:eastAsiaTheme="minorEastAsia"/>
+        </w:rPr>
+      </w:pPr>
+      <w:r>
+        <w:t xml:space="preserve">Let </w:t>
+      </w:r>
+      <m:oMath>
+        <m:r>
+          <w:rPr>
+            <w:rFonts w:ascii="Cambria Math" w:hAnsi="Cambria Math"/>
+          </w:rPr>
+          <m:t>L</m:t>
+        </m:r>
+      </m:oMath>
+      <w:r>
+        <w:rPr>
+          <w:rFonts w:eastAsiaTheme="minorEastAsia"/>
+        </w:rPr>
+        <w:t xml:space="preserve"> be the filter length and </w:t>
+      </w:r>
+      <m:oMath>
+        <m:r>
+          <w:rPr>
+            <w:rFonts w:ascii="Cambria Math" w:eastAsiaTheme="minorEastAsia" w:hAnsi="Cambria Math"/>
+          </w:rPr>
+          <m:t>N</m:t>
+        </m:r>
+      </m:oMath>
+      <w:r>
+        <w:rPr>
+          <w:rFonts w:eastAsiaTheme="minorEastAsia"/>
+        </w:rPr>
+        <w:t xml:space="preserve"> be the index of the last tap. Assume </w:t>
+      </w:r>
+      <m:oMath>
+        <m:r>
+          <w:rPr>
+            <w:rFonts w:ascii="Cambria Math" w:eastAsiaTheme="minorEastAsia" w:hAnsi="Cambria Math"/>
+          </w:rPr>
+          <m:t>L</m:t>
+        </m:r>
+      </m:oMath>
+      <w:r>
+        <w:rPr>
+          <w:rFonts w:eastAsiaTheme="minorEastAsia"/>
+        </w:rPr>
+        <w:t xml:space="preserve"> is odd.</w:t>
+      </w:r>
+    </w:p>
+    <w:p>
+      <w:pPr>
+        <w:rPr>
+          <w:rFonts w:eastAsiaTheme="minorEastAsia"/>
+        </w:rPr>
+      </w:pPr>
+      <m:oMathPara>
+        <m:oMath>
+          <m:r>
+            <w:rPr>
+              <w:rFonts w:ascii="Cambria Math" w:hAnsi="Cambria Math"/>
+            </w:rPr>
+            <m:t>L=N+1</m:t>
+          </m:r>
+        </m:oMath>
+      </m:oMathPara>
+    </w:p>
+    <w:p>
+      <w:r>
+        <w:rPr>
+          <w:rFonts w:eastAsiaTheme="minorEastAsia"/>
+        </w:rPr>
+        <w:t>The center tap index is</w:t>
+      </w:r>
+      <w:r>
+        <w:t xml:space="preserve"> </w:t>
+      </w:r>
+      <m:oMath>
+        <m:r>
+          <w:rPr>
+            <w:rFonts w:ascii="Cambria Math" w:eastAsiaTheme="minorEastAsia" w:hAnsi="Cambria Math"/>
+          </w:rPr>
+          <m:t>(L-1)</m:t>
+        </m:r>
+        <m:r>
+          <m:rPr>
+            <m:lit/>
+          </m:rPr>
+          <w:rPr>
+            <w:rFonts w:ascii="Cambria Math" w:eastAsiaTheme="minorEastAsia" w:hAnsi="Cambria Math"/>
+          </w:rPr>
+          <m:t>/</m:t>
+        </m:r>
+        <m:r>
+          <w:rPr>
+            <w:rFonts w:ascii="Cambria Math" w:eastAsiaTheme="minorEastAsia" w:hAnsi="Cambria Math"/>
+          </w:rPr>
+          <m:t>2</m:t>
+        </m:r>
+        <m:r>
+          <w:rPr>
+            <w:rFonts w:ascii="Cambria Math" w:eastAsiaTheme="minorEastAsia" w:hAnsi="Cambria Math"/>
+          </w:rPr>
+          <m:t>=</m:t>
+        </m:r>
+        <m:r>
+          <w:rPr>
+            <w:rFonts w:ascii="Cambria Math" w:eastAsiaTheme="minorEastAsia" w:hAnsi="Cambria Math"/>
+          </w:rPr>
+          <m:t>N</m:t>
+        </m:r>
+        <m:r>
+          <m:rPr>
+            <m:lit/>
+          </m:rPr>
+          <w:rPr>
+            <w:rFonts w:ascii="Cambria Math" w:eastAsiaTheme="minorEastAsia" w:hAnsi="Cambria Math"/>
+          </w:rPr>
+          <m:t>/</m:t>
+        </m:r>
+        <m:r>
+          <w:rPr>
+            <w:rFonts w:ascii="Cambria Math" w:eastAsiaTheme="minorEastAsia" w:hAnsi="Cambria Math"/>
+          </w:rPr>
+          <m:t>2</m:t>
+        </m:r>
+      </m:oMath>
+      <w:r>
+        <w:rPr>
+          <w:rFonts w:eastAsiaTheme="minorEastAsia"/>
+        </w:rPr>
+        <w:t>.</w:t>
+      </w:r>
+    </w:p>
+    <w:p>
+      <w:pPr>
+        <w:rPr>
+          <w:rFonts w:eastAsiaTheme="minorEastAsia"/>
+        </w:rPr>
+      </w:pPr>
+      <m:oMathPara>
+        <m:oMath>
+          <m:r>
+            <w:rPr>
+              <w:rFonts w:ascii="Cambria Math" w:hAnsi="Cambria Math"/>
+            </w:rPr>
+            <m:t>y</m:t>
+          </m:r>
+          <m:d>
+            <m:dPr>
+              <m:ctrlPr>
+                <w:rPr>
+                  <w:rFonts w:ascii="Cambria Math" w:hAnsi="Cambria Math"/>
+                  <w:i/>
+                </w:rPr>
+              </m:ctrlPr>
+            </m:dPr>
+            <m:e>
+              <m:r>
+                <w:rPr>
+                  <w:rFonts w:ascii="Cambria Math" w:hAnsi="Cambria Math"/>
+                </w:rPr>
+                <m:t>n</m:t>
+              </m:r>
+            </m:e>
+          </m:d>
+          <m:r>
+            <w:rPr>
+              <w:rFonts w:ascii="Cambria Math" w:hAnsi="Cambria Math"/>
+            </w:rPr>
+            <m:t>=</m:t>
+          </m:r>
+          <m:nary>
+            <m:naryPr>
+              <m:chr m:val="∑"/>
+              <m:ctrlPr>
+                <w:rPr>
+                  <w:rFonts w:ascii="Cambria Math" w:hAnsi="Cambria Math"/>
+                  <w:i/>
+                </w:rPr>
+              </m:ctrlPr>
+            </m:naryPr>
+            <m:sub>
+              <m:r>
+                <w:rPr>
+                  <w:rFonts w:ascii="Cambria Math" w:hAnsi="Cambria Math"/>
+                </w:rPr>
+                <m:t>k=0</m:t>
+              </m:r>
+            </m:sub>
+            <m:sup>
+              <m:r>
+                <w:rPr>
+                  <w:rFonts w:ascii="Cambria Math" w:hAnsi="Cambria Math"/>
+                </w:rPr>
+                <m:t>N</m:t>
+              </m:r>
+            </m:sup>
+            <m:e>
+              <m:r>
+                <w:rPr>
+                  <w:rFonts w:ascii="Cambria Math" w:hAnsi="Cambria Math"/>
+                </w:rPr>
+                <m:t>h</m:t>
+              </m:r>
+              <m:d>
+                <m:dPr>
+                  <m:ctrlPr>
+                    <w:rPr>
+                      <w:rFonts w:ascii="Cambria Math" w:hAnsi="Cambria Math"/>
+                      <w:i/>
+                    </w:rPr>
+                  </m:ctrlPr>
+                </m:dPr>
+                <m:e>
+                  <m:r>
+                    <w:rPr>
+                      <w:rFonts w:ascii="Cambria Math" w:hAnsi="Cambria Math"/>
+                    </w:rPr>
+                    <m:t>k</m:t>
+                  </m:r>
+                </m:e>
+              </m:d>
+              <m:r>
+                <w:rPr>
+                  <w:rFonts w:ascii="Cambria Math" w:hAnsi="Cambria Math"/>
+                </w:rPr>
+                <m:t>x</m:t>
+              </m:r>
+              <m:d>
+                <m:dPr>
+                  <m:ctrlPr>
+                    <w:rPr>
+                      <w:rFonts w:ascii="Cambria Math" w:hAnsi="Cambria Math"/>
+                      <w:i/>
+                    </w:rPr>
+                  </m:ctrlPr>
+                </m:dPr>
+                <m:e>
+                  <m:r>
+                    <w:rPr>
+                      <w:rFonts w:ascii="Cambria Math" w:hAnsi="Cambria Math"/>
+                    </w:rPr>
+                    <m:t>n-k</m:t>
+                  </m:r>
+                </m:e>
+              </m:d>
+            </m:e>
+          </m:nary>
+        </m:oMath>
+      </m:oMathPara>
+    </w:p>
+    <w:p>
+      <w:pPr>
+        <w:rPr>
+          <w:rFonts w:eastAsiaTheme="minorEastAsia"/>
+        </w:rPr>
+      </w:pPr>
+      <w:r>
+        <w:rPr>
+          <w:rFonts w:eastAsiaTheme="minorEastAsia"/>
+        </w:rPr>
+        <w:t>For symmetric filter,</w:t>
+      </w:r>
+    </w:p>
+    <w:p>
+      <w:pPr>
+        <w:rPr>
+          <w:rFonts w:eastAsiaTheme="minorEastAsia"/>
+        </w:rPr>
+      </w:pPr>
+      <m:oMathPara>
+        <m:oMath>
+          <m:r>
+            <w:rPr>
+              <w:rFonts w:ascii="Cambria Math" w:hAnsi="Cambria Math"/>
+            </w:rPr>
+            <m:t>h</m:t>
+          </m:r>
+          <m:d>
+            <m:dPr>
+              <m:ctrlPr>
+                <w:rPr>
+                  <w:rFonts w:ascii="Cambria Math" w:hAnsi="Cambria Math"/>
+                  <w:i/>
+                </w:rPr>
+              </m:ctrlPr>
+            </m:dPr>
+            <m:e>
+              <m:r>
+                <w:rPr>
+                  <w:rFonts w:ascii="Cambria Math" w:hAnsi="Cambria Math"/>
+                </w:rPr>
+                <m:t>0</m:t>
+              </m:r>
+            </m:e>
+          </m:d>
+          <m:r>
+            <w:rPr>
+              <w:rFonts w:ascii="Cambria Math" w:hAnsi="Cambria Math"/>
+            </w:rPr>
+            <m:t>=h</m:t>
+          </m:r>
+          <m:d>
+            <m:dPr>
+              <m:ctrlPr>
+                <w:rPr>
+                  <w:rFonts w:ascii="Cambria Math" w:hAnsi="Cambria Math"/>
+                  <w:i/>
+                </w:rPr>
+              </m:ctrlPr>
+            </m:dPr>
+            <m:e>
+              <m:r>
+                <w:rPr>
+                  <w:rFonts w:ascii="Cambria Math" w:hAnsi="Cambria Math"/>
+                </w:rPr>
+                <m:t>N</m:t>
+              </m:r>
+            </m:e>
+          </m:d>
+          <m:r>
+            <w:rPr>
+              <w:rFonts w:ascii="Cambria Math" w:hAnsi="Cambria Math"/>
+            </w:rPr>
+            <m:t>,h</m:t>
+          </m:r>
+          <m:d>
+            <m:dPr>
+              <m:ctrlPr>
+                <w:rPr>
+                  <w:rFonts w:ascii="Cambria Math" w:hAnsi="Cambria Math"/>
+                  <w:i/>
+                </w:rPr>
+              </m:ctrlPr>
+            </m:dPr>
+            <m:e>
+              <m:r>
+                <w:rPr>
+                  <w:rFonts w:ascii="Cambria Math" w:hAnsi="Cambria Math"/>
+                </w:rPr>
+                <m:t>1</m:t>
+              </m:r>
+            </m:e>
+          </m:d>
+          <m:r>
+            <w:rPr>
+              <w:rFonts w:ascii="Cambria Math" w:hAnsi="Cambria Math"/>
+            </w:rPr>
+            <m:t>=h</m:t>
+          </m:r>
+          <m:d>
+            <m:dPr>
+              <m:ctrlPr>
+                <w:rPr>
+                  <w:rFonts w:ascii="Cambria Math" w:hAnsi="Cambria Math"/>
+                  <w:i/>
+                </w:rPr>
+              </m:ctrlPr>
+            </m:dPr>
+            <m:e>
+              <m:r>
+                <w:rPr>
+                  <w:rFonts w:ascii="Cambria Math" w:hAnsi="Cambria Math"/>
+                </w:rPr>
+                <m:t>N</m:t>
+              </m:r>
+              <m:r>
+                <w:rPr>
+                  <w:rFonts w:ascii="Cambria Math" w:hAnsi="Cambria Math"/>
+                </w:rPr>
+                <m:t>-1</m:t>
+              </m:r>
+            </m:e>
+          </m:d>
+          <m:r>
+            <w:rPr>
+              <w:rFonts w:ascii="Cambria Math" w:hAnsi="Cambria Math"/>
+            </w:rPr>
+            <m:t>,…,h</m:t>
+          </m:r>
+          <m:d>
+            <m:dPr>
+              <m:ctrlPr>
+                <w:rPr>
+                  <w:rFonts w:ascii="Cambria Math" w:hAnsi="Cambria Math"/>
+                  <w:i/>
+                </w:rPr>
+              </m:ctrlPr>
+            </m:dPr>
+            <m:e>
+              <m:r>
+                <w:rPr>
+                  <w:rFonts w:ascii="Cambria Math" w:hAnsi="Cambria Math"/>
+                </w:rPr>
+                <m:t>i</m:t>
+              </m:r>
+            </m:e>
+          </m:d>
+          <m:r>
+            <w:rPr>
+              <w:rFonts w:ascii="Cambria Math" w:hAnsi="Cambria Math"/>
+            </w:rPr>
+            <m:t>=h</m:t>
+          </m:r>
+          <m:d>
+            <m:dPr>
+              <m:ctrlPr>
+                <w:rPr>
+                  <w:rFonts w:ascii="Cambria Math" w:hAnsi="Cambria Math"/>
+                  <w:i/>
+                </w:rPr>
+              </m:ctrlPr>
+            </m:dPr>
+            <m:e>
+              <m:r>
+                <w:rPr>
+                  <w:rFonts w:ascii="Cambria Math" w:hAnsi="Cambria Math"/>
+                </w:rPr>
+                <m:t>N</m:t>
+              </m:r>
+              <m:r>
+                <w:rPr>
+                  <w:rFonts w:ascii="Cambria Math" w:hAnsi="Cambria Math"/>
+                </w:rPr>
+                <m:t>-i</m:t>
+              </m:r>
+            </m:e>
+          </m:d>
+        </m:oMath>
+      </m:oMathPara>
+    </w:p>
+    <w:p>
+      <w:pPr>
+        <w:rPr>
+          <w:rFonts w:eastAsiaTheme="minorEastAsia"/>
+        </w:rPr>
+      </w:pPr>
+      <m:oMathPara>
+        <m:oMath>
+          <m:r>
+            <w:rPr>
+              <w:rFonts w:ascii="Cambria Math" w:hAnsi="Cambria Math"/>
+            </w:rPr>
+            <m:t>y</m:t>
+          </m:r>
+          <m:d>
+            <m:dPr>
+              <m:ctrlPr>
+                <w:rPr>
+                  <w:rFonts w:ascii="Cambria Math" w:hAnsi="Cambria Math"/>
+                  <w:i/>
+                </w:rPr>
+              </m:ctrlPr>
+            </m:dPr>
+            <m:e>
+              <m:r>
+                <w:rPr>
+                  <w:rFonts w:ascii="Cambria Math" w:hAnsi="Cambria Math"/>
+                </w:rPr>
+                <m:t>n</m:t>
+              </m:r>
+            </m:e>
+          </m:d>
+          <m:r>
+            <w:rPr>
+              <w:rFonts w:ascii="Cambria Math" w:hAnsi="Cambria Math"/>
+            </w:rPr>
+            <m:t>=h</m:t>
+          </m:r>
+          <m:d>
+            <m:dPr>
+              <m:ctrlPr>
+                <w:rPr>
+                  <w:rFonts w:ascii="Cambria Math" w:hAnsi="Cambria Math"/>
+                  <w:i/>
+                </w:rPr>
+              </m:ctrlPr>
+            </m:dPr>
+            <m:e>
+              <m:f>
+                <m:fPr>
+                  <m:ctrlPr>
+                    <w:rPr>
+                      <w:rFonts w:ascii="Cambria Math" w:hAnsi="Cambria Math"/>
+                      <w:i/>
+                    </w:rPr>
+                  </m:ctrlPr>
+                </m:fPr>
+                <m:num>
+                  <m:r>
+                    <w:rPr>
+                      <w:rFonts w:ascii="Cambria Math" w:hAnsi="Cambria Math"/>
+                    </w:rPr>
+                    <m:t>N</m:t>
+                  </m:r>
+                </m:num>
+                <m:den>
+                  <m:r>
+                    <w:rPr>
+                      <w:rFonts w:ascii="Cambria Math" w:hAnsi="Cambria Math"/>
+                    </w:rPr>
+                    <m:t>2</m:t>
+                  </m:r>
+                </m:den>
+              </m:f>
+            </m:e>
+          </m:d>
+          <m:r>
+            <w:rPr>
+              <w:rFonts w:ascii="Cambria Math" w:hAnsi="Cambria Math"/>
+            </w:rPr>
+            <m:t>x</m:t>
+          </m:r>
+          <m:d>
+            <m:dPr>
+              <m:ctrlPr>
+                <w:rPr>
+                  <w:rFonts w:ascii="Cambria Math" w:hAnsi="Cambria Math"/>
+                  <w:i/>
+                </w:rPr>
+              </m:ctrlPr>
+            </m:dPr>
+            <m:e>
+              <m:r>
+                <w:rPr>
+                  <w:rFonts w:ascii="Cambria Math" w:hAnsi="Cambria Math"/>
+                </w:rPr>
+                <m:t>n-</m:t>
+              </m:r>
+              <m:f>
+                <m:fPr>
+                  <m:ctrlPr>
+                    <w:rPr>
+                      <w:rFonts w:ascii="Cambria Math" w:hAnsi="Cambria Math"/>
+                      <w:i/>
+                    </w:rPr>
+                  </m:ctrlPr>
+                </m:fPr>
+                <m:num>
+                  <m:r>
+                    <w:rPr>
+                      <w:rFonts w:ascii="Cambria Math" w:hAnsi="Cambria Math"/>
+                    </w:rPr>
+                    <m:t>N</m:t>
+                  </m:r>
+                </m:num>
+                <m:den>
+                  <m:r>
+                    <w:rPr>
+                      <w:rFonts w:ascii="Cambria Math" w:hAnsi="Cambria Math"/>
+                    </w:rPr>
+                    <m:t>2</m:t>
+                  </m:r>
+                </m:den>
+              </m:f>
+            </m:e>
+          </m:d>
+          <m:r>
+            <w:rPr>
+              <w:rFonts w:ascii="Cambria Math" w:hAnsi="Cambria Math"/>
+            </w:rPr>
+            <m:t>+</m:t>
+          </m:r>
+          <m:nary>
+            <m:naryPr>
+              <m:chr m:val="∑"/>
+              <m:ctrlPr>
+                <w:rPr>
+                  <w:rFonts w:ascii="Cambria Math" w:hAnsi="Cambria Math"/>
+                  <w:i/>
+                </w:rPr>
+              </m:ctrlPr>
+            </m:naryPr>
+            <m:sub>
+              <m:r>
+                <w:rPr>
+                  <w:rFonts w:ascii="Cambria Math" w:hAnsi="Cambria Math"/>
+                </w:rPr>
+                <m:t>k=0</m:t>
+              </m:r>
+            </m:sub>
+            <m:sup>
+              <m:f>
+                <m:fPr>
+                  <m:ctrlPr>
+                    <w:rPr>
+                      <w:rFonts w:ascii="Cambria Math" w:hAnsi="Cambria Math"/>
+                      <w:i/>
+                    </w:rPr>
+                  </m:ctrlPr>
+                </m:fPr>
+                <m:num>
+                  <m:r>
+                    <w:rPr>
+                      <w:rFonts w:ascii="Cambria Math" w:hAnsi="Cambria Math"/>
+                    </w:rPr>
+                    <m:t>N-2</m:t>
+                  </m:r>
+                </m:num>
+                <m:den>
+                  <m:r>
+                    <w:rPr>
+                      <w:rFonts w:ascii="Cambria Math" w:hAnsi="Cambria Math"/>
+                    </w:rPr>
+                    <m:t>2</m:t>
+                  </m:r>
+                </m:den>
+              </m:f>
+            </m:sup>
+            <m:e>
+              <m:r>
+                <w:rPr>
+                  <w:rFonts w:ascii="Cambria Math" w:hAnsi="Cambria Math"/>
+                </w:rPr>
+                <m:t>h</m:t>
+              </m:r>
+              <m:d>
+                <m:dPr>
+                  <m:ctrlPr>
+                    <w:rPr>
+                      <w:rFonts w:ascii="Cambria Math" w:hAnsi="Cambria Math"/>
+                      <w:i/>
+                    </w:rPr>
+                  </m:ctrlPr>
+                </m:dPr>
+                <m:e>
+                  <m:r>
+                    <w:rPr>
+                      <w:rFonts w:ascii="Cambria Math" w:hAnsi="Cambria Math"/>
+                    </w:rPr>
+                    <m:t>k</m:t>
+                  </m:r>
+                </m:e>
+              </m:d>
+              <m:r>
+                <w:rPr>
+                  <w:rFonts w:ascii="Cambria Math" w:hAnsi="Cambria Math"/>
+                </w:rPr>
+                <m:t>x</m:t>
+              </m:r>
+              <m:d>
+                <m:dPr>
+                  <m:ctrlPr>
+                    <w:rPr>
+                      <w:rFonts w:ascii="Cambria Math" w:hAnsi="Cambria Math"/>
+                      <w:i/>
+                    </w:rPr>
+                  </m:ctrlPr>
+                </m:dPr>
+                <m:e>
+                  <m:r>
+                    <w:rPr>
+                      <w:rFonts w:ascii="Cambria Math" w:hAnsi="Cambria Math"/>
+                    </w:rPr>
+                    <m:t>n-k</m:t>
+                  </m:r>
+                </m:e>
+              </m:d>
+            </m:e>
+          </m:nary>
+          <m:r>
+            <w:rPr>
+              <w:rFonts w:ascii="Cambria Math" w:hAnsi="Cambria Math"/>
+            </w:rPr>
+            <m:t>+</m:t>
+          </m:r>
+          <m:nary>
+            <m:naryPr>
+              <m:chr m:val="∑"/>
+              <m:ctrlPr>
+                <w:rPr>
+                  <w:rFonts w:ascii="Cambria Math" w:hAnsi="Cambria Math"/>
+                  <w:i/>
+                </w:rPr>
+              </m:ctrlPr>
+            </m:naryPr>
+            <m:sub>
+              <m:r>
+                <w:rPr>
+                  <w:rFonts w:ascii="Cambria Math" w:hAnsi="Cambria Math"/>
+                </w:rPr>
+                <m:t>k=</m:t>
+              </m:r>
+              <m:f>
+                <m:fPr>
+                  <m:ctrlPr>
+                    <w:rPr>
+                      <w:rFonts w:ascii="Cambria Math" w:hAnsi="Cambria Math"/>
+                      <w:i/>
+                    </w:rPr>
+                  </m:ctrlPr>
+                </m:fPr>
+                <m:num>
+                  <m:r>
+                    <w:rPr>
+                      <w:rFonts w:ascii="Cambria Math" w:hAnsi="Cambria Math"/>
+                    </w:rPr>
+                    <m:t>N+2</m:t>
+                  </m:r>
+                </m:num>
+                <m:den>
+                  <m:r>
+                    <w:rPr>
+                      <w:rFonts w:ascii="Cambria Math" w:hAnsi="Cambria Math"/>
+                    </w:rPr>
+                    <m:t>2</m:t>
+                  </m:r>
+                </m:den>
+              </m:f>
+            </m:sub>
+            <m:sup>
+              <m:r>
+                <w:rPr>
+                  <w:rFonts w:ascii="Cambria Math" w:hAnsi="Cambria Math"/>
+                </w:rPr>
+                <m:t>N</m:t>
+              </m:r>
+            </m:sup>
+            <m:e>
+              <m:r>
+                <w:rPr>
+                  <w:rFonts w:ascii="Cambria Math" w:hAnsi="Cambria Math"/>
+                </w:rPr>
+                <m:t>h</m:t>
+              </m:r>
+              <m:d>
+                <m:dPr>
+                  <m:ctrlPr>
+                    <w:rPr>
+                      <w:rFonts w:ascii="Cambria Math" w:hAnsi="Cambria Math"/>
+                      <w:i/>
+                    </w:rPr>
+                  </m:ctrlPr>
+                </m:dPr>
+                <m:e>
+                  <m:r>
+                    <w:rPr>
+                      <w:rFonts w:ascii="Cambria Math" w:hAnsi="Cambria Math"/>
+                    </w:rPr>
+                    <m:t>k</m:t>
+                  </m:r>
+                </m:e>
+              </m:d>
+              <m:r>
+                <w:rPr>
+                  <w:rFonts w:ascii="Cambria Math" w:hAnsi="Cambria Math"/>
+                </w:rPr>
+                <m:t>x</m:t>
+              </m:r>
+              <m:d>
+                <m:dPr>
+                  <m:ctrlPr>
+                    <w:rPr>
+                      <w:rFonts w:ascii="Cambria Math" w:hAnsi="Cambria Math"/>
+                      <w:i/>
+                    </w:rPr>
+                  </m:ctrlPr>
+                </m:dPr>
+                <m:e>
+                  <m:r>
+                    <w:rPr>
+                      <w:rFonts w:ascii="Cambria Math" w:hAnsi="Cambria Math"/>
+                    </w:rPr>
+                    <m:t>n-k</m:t>
+                  </m:r>
+                </m:e>
+              </m:d>
+            </m:e>
+          </m:nary>
+        </m:oMath>
+      </m:oMathPara>
+    </w:p>
+    <w:p>
+      <w:pPr>
+        <w:rPr>
+          <w:rFonts w:eastAsiaTheme="minorEastAsia"/>
+        </w:rPr>
+      </w:pPr>
+      <w:r>
+        <w:rPr>
+          <w:rFonts w:eastAsiaTheme="minorEastAsia"/>
+        </w:rPr>
+        <w:lastRenderedPageBreak/>
+        <w:t xml:space="preserve">In the last term, we can replace </w:t>
+      </w:r>
+      <m:oMath>
+        <m:r>
+          <w:rPr>
+            <w:rFonts w:ascii="Cambria Math" w:eastAsiaTheme="minorEastAsia" w:hAnsi="Cambria Math"/>
+          </w:rPr>
+          <m:t>h</m:t>
+        </m:r>
+        <m:d>
+          <m:dPr>
+            <m:ctrlPr>
+              <w:rPr>
+                <w:rFonts w:ascii="Cambria Math" w:eastAsiaTheme="minorEastAsia" w:hAnsi="Cambria Math"/>
+                <w:i/>
+              </w:rPr>
+            </m:ctrlPr>
+          </m:dPr>
+          <m:e>
+            <m:r>
+              <w:rPr>
+                <w:rFonts w:ascii="Cambria Math" w:eastAsiaTheme="minorEastAsia" w:hAnsi="Cambria Math"/>
+              </w:rPr>
+              <m:t>k</m:t>
+            </m:r>
+          </m:e>
+        </m:d>
+      </m:oMath>
+      <w:r>
+        <w:rPr>
+          <w:rFonts w:eastAsiaTheme="minorEastAsia"/>
+        </w:rPr>
+        <w:t xml:space="preserve"> by </w:t>
+      </w:r>
+      <m:oMath>
+        <m:r>
+          <w:rPr>
+            <w:rFonts w:ascii="Cambria Math" w:eastAsiaTheme="minorEastAsia" w:hAnsi="Cambria Math"/>
+          </w:rPr>
+          <m:t>h</m:t>
+        </m:r>
+        <m:d>
+          <m:dPr>
+            <m:ctrlPr>
+              <w:rPr>
+                <w:rFonts w:ascii="Cambria Math" w:eastAsiaTheme="minorEastAsia" w:hAnsi="Cambria Math"/>
+                <w:i/>
+              </w:rPr>
+            </m:ctrlPr>
+          </m:dPr>
+          <m:e>
+            <m:r>
+              <w:rPr>
+                <w:rFonts w:ascii="Cambria Math" w:eastAsiaTheme="minorEastAsia" w:hAnsi="Cambria Math"/>
+              </w:rPr>
+              <m:t>N-k</m:t>
+            </m:r>
+          </m:e>
+        </m:d>
+      </m:oMath>
+      <w:r>
+        <w:rPr>
+          <w:rFonts w:eastAsiaTheme="minorEastAsia"/>
+        </w:rPr>
+        <w:t xml:space="preserve"> by symmetry. Then</w:t>
+      </w:r>
+    </w:p>
+    <w:p>
+      <w:pPr>
+        <w:rPr>
+          <w:rFonts w:eastAsiaTheme="minorEastAsia"/>
+        </w:rPr>
+      </w:pPr>
+      <m:oMathPara>
+        <m:oMath>
+          <m:nary>
+            <m:naryPr>
+              <m:chr m:val="∑"/>
+              <m:ctrlPr>
+                <w:rPr>
+                  <w:rFonts w:ascii="Cambria Math" w:hAnsi="Cambria Math"/>
+                  <w:i/>
+                </w:rPr>
+              </m:ctrlPr>
+            </m:naryPr>
+            <m:sub>
+              <m:r>
+                <w:rPr>
+                  <w:rFonts w:ascii="Cambria Math" w:hAnsi="Cambria Math"/>
+                </w:rPr>
+                <m:t>k=</m:t>
+              </m:r>
+              <m:f>
+                <m:fPr>
+                  <m:ctrlPr>
+                    <w:rPr>
+                      <w:rFonts w:ascii="Cambria Math" w:hAnsi="Cambria Math"/>
+                      <w:i/>
+                    </w:rPr>
+                  </m:ctrlPr>
+                </m:fPr>
+                <m:num>
+                  <m:r>
+                    <w:rPr>
+                      <w:rFonts w:ascii="Cambria Math" w:hAnsi="Cambria Math"/>
+                    </w:rPr>
+                    <m:t>N+2</m:t>
+                  </m:r>
+                </m:num>
+                <m:den>
+                  <m:r>
+                    <w:rPr>
+                      <w:rFonts w:ascii="Cambria Math" w:hAnsi="Cambria Math"/>
+                    </w:rPr>
+                    <m:t>2</m:t>
+                  </m:r>
+                </m:den>
+              </m:f>
+            </m:sub>
+            <m:sup>
+              <m:r>
+                <w:rPr>
+                  <w:rFonts w:ascii="Cambria Math" w:hAnsi="Cambria Math"/>
+                </w:rPr>
+                <m:t>N</m:t>
+              </m:r>
+            </m:sup>
+            <m:e>
+              <m:r>
+                <w:rPr>
+                  <w:rFonts w:ascii="Cambria Math" w:hAnsi="Cambria Math"/>
+                </w:rPr>
+                <m:t>h</m:t>
+              </m:r>
+              <m:d>
+                <m:dPr>
+                  <m:ctrlPr>
+                    <w:rPr>
+                      <w:rFonts w:ascii="Cambria Math" w:hAnsi="Cambria Math"/>
+                      <w:i/>
+                    </w:rPr>
+                  </m:ctrlPr>
+                </m:dPr>
+                <m:e>
+                  <m:r>
+                    <w:rPr>
+                      <w:rFonts w:ascii="Cambria Math" w:hAnsi="Cambria Math"/>
+                    </w:rPr>
+                    <m:t>k</m:t>
+                  </m:r>
+                </m:e>
+              </m:d>
+              <m:r>
+                <w:rPr>
+                  <w:rFonts w:ascii="Cambria Math" w:hAnsi="Cambria Math"/>
+                </w:rPr>
+                <m:t>x</m:t>
+              </m:r>
+              <m:d>
+                <m:dPr>
+                  <m:ctrlPr>
+                    <w:rPr>
+                      <w:rFonts w:ascii="Cambria Math" w:hAnsi="Cambria Math"/>
+                      <w:i/>
+                    </w:rPr>
+                  </m:ctrlPr>
+                </m:dPr>
+                <m:e>
+                  <m:r>
+                    <w:rPr>
+                      <w:rFonts w:ascii="Cambria Math" w:hAnsi="Cambria Math"/>
+                    </w:rPr>
+                    <m:t>n-k</m:t>
+                  </m:r>
+                </m:e>
+              </m:d>
+            </m:e>
+          </m:nary>
+          <m:r>
+            <w:rPr>
+              <w:rFonts w:ascii="Cambria Math" w:hAnsi="Cambria Math"/>
+            </w:rPr>
+            <m:t>=</m:t>
+          </m:r>
+          <m:nary>
+            <m:naryPr>
+              <m:chr m:val="∑"/>
+              <m:ctrlPr>
+                <w:rPr>
+                  <w:rFonts w:ascii="Cambria Math" w:hAnsi="Cambria Math"/>
+                  <w:i/>
+                </w:rPr>
+              </m:ctrlPr>
+            </m:naryPr>
+            <m:sub>
+              <m:r>
+                <w:rPr>
+                  <w:rFonts w:ascii="Cambria Math" w:hAnsi="Cambria Math"/>
+                </w:rPr>
+                <m:t>k=</m:t>
+              </m:r>
+              <m:f>
+                <m:fPr>
+                  <m:ctrlPr>
+                    <w:rPr>
+                      <w:rFonts w:ascii="Cambria Math" w:hAnsi="Cambria Math"/>
+                      <w:i/>
+                    </w:rPr>
+                  </m:ctrlPr>
+                </m:fPr>
+                <m:num>
+                  <m:r>
+                    <w:rPr>
+                      <w:rFonts w:ascii="Cambria Math" w:hAnsi="Cambria Math"/>
+                    </w:rPr>
+                    <m:t>N+2</m:t>
+                  </m:r>
+                </m:num>
+                <m:den>
+                  <m:r>
+                    <w:rPr>
+                      <w:rFonts w:ascii="Cambria Math" w:hAnsi="Cambria Math"/>
+                    </w:rPr>
+                    <m:t>2</m:t>
+                  </m:r>
+                </m:den>
+              </m:f>
+            </m:sub>
+            <m:sup>
+              <m:r>
+                <w:rPr>
+                  <w:rFonts w:ascii="Cambria Math" w:hAnsi="Cambria Math"/>
+                </w:rPr>
+                <m:t>N</m:t>
+              </m:r>
+            </m:sup>
+            <m:e>
+              <m:r>
+                <w:rPr>
+                  <w:rFonts w:ascii="Cambria Math" w:hAnsi="Cambria Math"/>
+                </w:rPr>
+                <m:t>h</m:t>
+              </m:r>
+              <m:d>
+                <m:dPr>
+                  <m:ctrlPr>
+                    <w:rPr>
+                      <w:rFonts w:ascii="Cambria Math" w:hAnsi="Cambria Math"/>
+                      <w:i/>
+                    </w:rPr>
+                  </m:ctrlPr>
+                </m:dPr>
+                <m:e>
+                  <m:r>
+                    <w:rPr>
+                      <w:rFonts w:ascii="Cambria Math" w:hAnsi="Cambria Math"/>
+                    </w:rPr>
+                    <m:t>N</m:t>
+                  </m:r>
+                  <m:r>
+                    <w:rPr>
+                      <w:rFonts w:ascii="Cambria Math" w:hAnsi="Cambria Math"/>
+                    </w:rPr>
+                    <m:t>-k</m:t>
+                  </m:r>
+                </m:e>
+              </m:d>
+              <m:r>
+                <w:rPr>
+                  <w:rFonts w:ascii="Cambria Math" w:hAnsi="Cambria Math"/>
+                </w:rPr>
+                <m:t>x</m:t>
+              </m:r>
+              <m:d>
+                <m:dPr>
+                  <m:ctrlPr>
+                    <w:rPr>
+                      <w:rFonts w:ascii="Cambria Math" w:hAnsi="Cambria Math"/>
+                      <w:i/>
+                    </w:rPr>
+                  </m:ctrlPr>
+                </m:dPr>
+                <m:e>
+                  <m:r>
+                    <w:rPr>
+                      <w:rFonts w:ascii="Cambria Math" w:hAnsi="Cambria Math"/>
+                    </w:rPr>
+                    <m:t>n-k</m:t>
+                  </m:r>
+                </m:e>
+              </m:d>
+            </m:e>
+          </m:nary>
+          <m:r>
+            <w:rPr>
+              <w:rFonts w:ascii="Cambria Math" w:hAnsi="Cambria Math"/>
+            </w:rPr>
+            <m:t>=</m:t>
+          </m:r>
+          <m:nary>
+            <m:naryPr>
+              <m:chr m:val="∑"/>
+              <m:ctrlPr>
+                <w:rPr>
+                  <w:rFonts w:ascii="Cambria Math" w:hAnsi="Cambria Math"/>
+                  <w:i/>
+                </w:rPr>
+              </m:ctrlPr>
+            </m:naryPr>
+            <m:sub>
+              <m:r>
+                <w:rPr>
+                  <w:rFonts w:ascii="Cambria Math" w:hAnsi="Cambria Math"/>
+                </w:rPr>
+                <m:t>l=0</m:t>
+              </m:r>
+            </m:sub>
+            <m:sup>
+              <m:f>
+                <m:fPr>
+                  <m:ctrlPr>
+                    <w:rPr>
+                      <w:rFonts w:ascii="Cambria Math" w:hAnsi="Cambria Math"/>
+                      <w:i/>
+                    </w:rPr>
+                  </m:ctrlPr>
+                </m:fPr>
+                <m:num>
+                  <m:r>
+                    <w:rPr>
+                      <w:rFonts w:ascii="Cambria Math" w:hAnsi="Cambria Math"/>
+                    </w:rPr>
+                    <m:t>N-2</m:t>
+                  </m:r>
+                </m:num>
+                <m:den>
+                  <m:r>
+                    <w:rPr>
+                      <w:rFonts w:ascii="Cambria Math" w:hAnsi="Cambria Math"/>
+                    </w:rPr>
+                    <m:t>2</m:t>
+                  </m:r>
+                </m:den>
+              </m:f>
+            </m:sup>
+            <m:e>
+              <m:r>
+                <w:rPr>
+                  <w:rFonts w:ascii="Cambria Math" w:hAnsi="Cambria Math"/>
+                </w:rPr>
+                <m:t>h</m:t>
+              </m:r>
+              <m:d>
+                <m:dPr>
+                  <m:ctrlPr>
+                    <w:rPr>
+                      <w:rFonts w:ascii="Cambria Math" w:hAnsi="Cambria Math"/>
+                      <w:i/>
+                    </w:rPr>
+                  </m:ctrlPr>
+                </m:dPr>
+                <m:e>
+                  <m:r>
+                    <w:rPr>
+                      <w:rFonts w:ascii="Cambria Math" w:hAnsi="Cambria Math"/>
+                    </w:rPr>
+                    <m:t>l</m:t>
+                  </m:r>
+                </m:e>
+              </m:d>
+              <m:r>
+                <w:rPr>
+                  <w:rFonts w:ascii="Cambria Math" w:hAnsi="Cambria Math"/>
+                </w:rPr>
+                <m:t>x</m:t>
+              </m:r>
+              <m:d>
+                <m:dPr>
+                  <m:ctrlPr>
+                    <w:rPr>
+                      <w:rFonts w:ascii="Cambria Math" w:hAnsi="Cambria Math"/>
+                      <w:i/>
+                    </w:rPr>
+                  </m:ctrlPr>
+                </m:dPr>
+                <m:e>
+                  <m:r>
+                    <w:rPr>
+                      <w:rFonts w:ascii="Cambria Math" w:hAnsi="Cambria Math"/>
+                    </w:rPr>
+                    <m:t>n-</m:t>
+                  </m:r>
+                  <m:d>
+                    <m:dPr>
+                      <m:ctrlPr>
+                        <w:rPr>
+                          <w:rFonts w:ascii="Cambria Math" w:hAnsi="Cambria Math"/>
+                          <w:i/>
+                        </w:rPr>
+                      </m:ctrlPr>
+                    </m:dPr>
+                    <m:e>
+                      <m:r>
+                        <w:rPr>
+                          <w:rFonts w:ascii="Cambria Math" w:hAnsi="Cambria Math"/>
+                        </w:rPr>
+                        <m:t>N-l</m:t>
+                      </m:r>
+                    </m:e>
+                  </m:d>
+                </m:e>
+              </m:d>
+            </m:e>
+          </m:nary>
+        </m:oMath>
+      </m:oMathPara>
+    </w:p>
+    <w:p>
+      <w:pPr>
+        <w:rPr>
+          <w:rFonts w:eastAsiaTheme="minorEastAsia"/>
+        </w:rPr>
+      </w:pPr>
+      <w:r>
+        <w:rPr>
+          <w:rFonts w:eastAsiaTheme="minorEastAsia"/>
+        </w:rPr>
+        <w:t>Then we can derive the folded structure.</w:t>
+      </w:r>
+    </w:p>
+    <w:p>
+      <w:pPr>
+        <w:rPr>
+          <w:rFonts w:eastAsiaTheme="minorEastAsia"/>
+        </w:rPr>
+      </w:pPr>
+      <m:oMathPara>
+        <m:oMath>
+          <m:r>
+            <w:rPr>
+              <w:rFonts w:ascii="Cambria Math" w:hAnsi="Cambria Math"/>
+            </w:rPr>
+            <m:t>y</m:t>
+          </m:r>
+          <m:d>
+            <m:dPr>
+              <m:ctrlPr>
+                <w:rPr>
+                  <w:rFonts w:ascii="Cambria Math" w:hAnsi="Cambria Math"/>
+                  <w:i/>
+                </w:rPr>
+              </m:ctrlPr>
+            </m:dPr>
+            <m:e>
+              <m:r>
+                <w:rPr>
+                  <w:rFonts w:ascii="Cambria Math" w:hAnsi="Cambria Math"/>
+                </w:rPr>
+                <m:t>n</m:t>
+              </m:r>
+            </m:e>
+          </m:d>
+          <m:r>
+            <w:rPr>
+              <w:rFonts w:ascii="Cambria Math" w:hAnsi="Cambria Math"/>
+            </w:rPr>
+            <m:t>=h</m:t>
+          </m:r>
+          <m:d>
+            <m:dPr>
+              <m:ctrlPr>
+                <w:rPr>
+                  <w:rFonts w:ascii="Cambria Math" w:hAnsi="Cambria Math"/>
+                  <w:i/>
+                </w:rPr>
+              </m:ctrlPr>
+            </m:dPr>
+            <m:e>
+              <m:f>
+                <m:fPr>
+                  <m:ctrlPr>
+                    <w:rPr>
+                      <w:rFonts w:ascii="Cambria Math" w:hAnsi="Cambria Math"/>
+                      <w:i/>
+                    </w:rPr>
+                  </m:ctrlPr>
+                </m:fPr>
+                <m:num>
+                  <m:r>
+                    <w:rPr>
+                      <w:rFonts w:ascii="Cambria Math" w:hAnsi="Cambria Math"/>
+                    </w:rPr>
+                    <m:t>N</m:t>
+                  </m:r>
+                </m:num>
+                <m:den>
+                  <m:r>
+                    <w:rPr>
+                      <w:rFonts w:ascii="Cambria Math" w:hAnsi="Cambria Math"/>
+                    </w:rPr>
+                    <m:t>2</m:t>
+                  </m:r>
+                </m:den>
+              </m:f>
+            </m:e>
+          </m:d>
+          <m:r>
+            <w:rPr>
+              <w:rFonts w:ascii="Cambria Math" w:hAnsi="Cambria Math"/>
+            </w:rPr>
+            <m:t>x</m:t>
+          </m:r>
+          <m:d>
+            <m:dPr>
+              <m:ctrlPr>
+                <w:rPr>
+                  <w:rFonts w:ascii="Cambria Math" w:hAnsi="Cambria Math"/>
+                  <w:i/>
+                </w:rPr>
+              </m:ctrlPr>
+            </m:dPr>
+            <m:e>
+              <m:r>
+                <w:rPr>
+                  <w:rFonts w:ascii="Cambria Math" w:hAnsi="Cambria Math"/>
+                </w:rPr>
+                <m:t>n-</m:t>
+              </m:r>
+              <m:f>
+                <m:fPr>
+                  <m:ctrlPr>
+                    <w:rPr>
+                      <w:rFonts w:ascii="Cambria Math" w:hAnsi="Cambria Math"/>
+                      <w:i/>
+                    </w:rPr>
+                  </m:ctrlPr>
+                </m:fPr>
+                <m:num>
+                  <m:r>
+                    <w:rPr>
+                      <w:rFonts w:ascii="Cambria Math" w:hAnsi="Cambria Math"/>
+                    </w:rPr>
+                    <m:t>N</m:t>
+                  </m:r>
+                </m:num>
+                <m:den>
+                  <m:r>
+                    <w:rPr>
+                      <w:rFonts w:ascii="Cambria Math" w:hAnsi="Cambria Math"/>
+                    </w:rPr>
+                    <m:t>2</m:t>
+                  </m:r>
+                </m:den>
+              </m:f>
+            </m:e>
+          </m:d>
+          <m:r>
+            <w:rPr>
+              <w:rFonts w:ascii="Cambria Math" w:hAnsi="Cambria Math"/>
+            </w:rPr>
+            <m:t>+</m:t>
+          </m:r>
+          <m:nary>
+            <m:naryPr>
+              <m:chr m:val="∑"/>
+              <m:ctrlPr>
+                <w:rPr>
+                  <w:rFonts w:ascii="Cambria Math" w:hAnsi="Cambria Math"/>
+                  <w:i/>
+                </w:rPr>
+              </m:ctrlPr>
+            </m:naryPr>
+            <m:sub>
+              <m:r>
+                <w:rPr>
+                  <w:rFonts w:ascii="Cambria Math" w:hAnsi="Cambria Math"/>
+                </w:rPr>
+                <m:t>k=0</m:t>
+              </m:r>
+            </m:sub>
+            <m:sup>
+              <m:f>
+                <m:fPr>
+                  <m:ctrlPr>
+                    <w:rPr>
+                      <w:rFonts w:ascii="Cambria Math" w:hAnsi="Cambria Math"/>
+                      <w:i/>
+                    </w:rPr>
+                  </m:ctrlPr>
+                </m:fPr>
+                <m:num>
+                  <m:r>
+                    <w:rPr>
+                      <w:rFonts w:ascii="Cambria Math" w:hAnsi="Cambria Math"/>
+                    </w:rPr>
+                    <m:t>N-2</m:t>
+                  </m:r>
+                </m:num>
+                <m:den>
+                  <m:r>
+                    <w:rPr>
+                      <w:rFonts w:ascii="Cambria Math" w:hAnsi="Cambria Math"/>
+                    </w:rPr>
+                    <m:t>2</m:t>
+                  </m:r>
+                </m:den>
+              </m:f>
+            </m:sup>
+            <m:e>
+              <m:r>
+                <w:rPr>
+                  <w:rFonts w:ascii="Cambria Math" w:hAnsi="Cambria Math"/>
+                </w:rPr>
+                <m:t>h</m:t>
+              </m:r>
+              <m:d>
+                <m:dPr>
+                  <m:ctrlPr>
+                    <w:rPr>
+                      <w:rFonts w:ascii="Cambria Math" w:hAnsi="Cambria Math"/>
+                      <w:i/>
+                    </w:rPr>
+                  </m:ctrlPr>
+                </m:dPr>
+                <m:e>
+                  <m:r>
+                    <w:rPr>
+                      <w:rFonts w:ascii="Cambria Math" w:hAnsi="Cambria Math"/>
+                    </w:rPr>
+                    <m:t>k</m:t>
+                  </m:r>
+                </m:e>
+              </m:d>
+              <m:d>
+                <m:dPr>
+                  <m:begChr m:val="["/>
+                  <m:endChr m:val="]"/>
+                  <m:ctrlPr>
+                    <w:rPr>
+                      <w:rFonts w:ascii="Cambria Math" w:hAnsi="Cambria Math"/>
+                      <w:i/>
+                    </w:rPr>
+                  </m:ctrlPr>
+                </m:dPr>
+                <m:e>
+                  <m:r>
+                    <w:rPr>
+                      <w:rFonts w:ascii="Cambria Math" w:hAnsi="Cambria Math"/>
+                    </w:rPr>
+                    <m:t>x</m:t>
+                  </m:r>
+                  <m:d>
+                    <m:dPr>
+                      <m:ctrlPr>
+                        <w:rPr>
+                          <w:rFonts w:ascii="Cambria Math" w:hAnsi="Cambria Math"/>
+                          <w:i/>
+                        </w:rPr>
+                      </m:ctrlPr>
+                    </m:dPr>
+                    <m:e>
+                      <m:r>
+                        <w:rPr>
+                          <w:rFonts w:ascii="Cambria Math" w:hAnsi="Cambria Math"/>
+                        </w:rPr>
+                        <m:t>n-k</m:t>
+                      </m:r>
+                    </m:e>
+                  </m:d>
+                  <m:r>
+                    <w:rPr>
+                      <w:rFonts w:ascii="Cambria Math" w:hAnsi="Cambria Math"/>
+                    </w:rPr>
+                    <m:t>+x</m:t>
+                  </m:r>
+                  <m:d>
+                    <m:dPr>
+                      <m:ctrlPr>
+                        <w:rPr>
+                          <w:rFonts w:ascii="Cambria Math" w:hAnsi="Cambria Math"/>
+                          <w:i/>
+                        </w:rPr>
+                      </m:ctrlPr>
+                    </m:dPr>
+                    <m:e>
+                      <m:r>
+                        <w:rPr>
+                          <w:rFonts w:ascii="Cambria Math" w:hAnsi="Cambria Math"/>
+                        </w:rPr>
+                        <m:t>n-</m:t>
+                      </m:r>
+                      <m:d>
+                        <m:dPr>
+                          <m:ctrlPr>
+                            <w:rPr>
+                              <w:rFonts w:ascii="Cambria Math" w:hAnsi="Cambria Math"/>
+                              <w:i/>
+                            </w:rPr>
+                          </m:ctrlPr>
+                        </m:dPr>
+                        <m:e>
+                          <m:r>
+                            <w:rPr>
+                              <w:rFonts w:ascii="Cambria Math" w:hAnsi="Cambria Math"/>
+                            </w:rPr>
+                            <m:t>N-k</m:t>
+                          </m:r>
+                        </m:e>
+                      </m:d>
+                    </m:e>
+                  </m:d>
+                </m:e>
+              </m:d>
+            </m:e>
+          </m:nary>
+        </m:oMath>
+      </m:oMathPara>
+    </w:p>
+    <w:p>
+      <w:pPr>
+        <w:rPr>
+          <w:rFonts w:eastAsiaTheme="minorEastAsia"/>
+        </w:rPr>
+      </w:pPr>
+      <w:r>
+        <w:rPr>
+          <w:rFonts w:eastAsiaTheme="minorEastAsia"/>
+        </w:rPr>
+        <w:t xml:space="preserve">We have reduced the number of multiplications from </w:t>
+      </w:r>
+      <m:oMath>
+        <m:r>
+          <w:rPr>
+            <w:rFonts w:ascii="Cambria Math" w:eastAsiaTheme="minorEastAsia" w:hAnsi="Cambria Math"/>
+          </w:rPr>
+          <m:t>N+1</m:t>
+        </m:r>
+      </m:oMath>
+      <w:r>
+        <w:rPr>
+          <w:rFonts w:eastAsiaTheme="minorEastAsia"/>
+        </w:rPr>
+        <w:t xml:space="preserve"> to </w:t>
+      </w:r>
+      <m:oMath>
+        <m:r>
+          <w:rPr>
+            <w:rFonts w:ascii="Cambria Math" w:eastAsiaTheme="minorEastAsia" w:hAnsi="Cambria Math"/>
+          </w:rPr>
+          <m:t>(N+2)</m:t>
+        </m:r>
+        <m:r>
+          <m:rPr>
+            <m:lit/>
+          </m:rPr>
+          <w:rPr>
+            <w:rFonts w:ascii="Cambria Math" w:eastAsiaTheme="minorEastAsia" w:hAnsi="Cambria Math"/>
+          </w:rPr>
+          <m:t>/</m:t>
+        </m:r>
+        <m:r>
+          <w:rPr>
+            <w:rFonts w:ascii="Cambria Math" w:eastAsiaTheme="minorEastAsia" w:hAnsi="Cambria Math"/>
+          </w:rPr>
+          <m:t>2</m:t>
+        </m:r>
+      </m:oMath>
+      <w:r>
+        <w:rPr>
+          <w:rFonts w:eastAsiaTheme="minorEastAsia"/>
+        </w:rPr>
+        <w:t>.</w:t>
+      </w:r>
+      <w:r>
+        <w:rPr>
+          <w:rFonts w:eastAsiaTheme="minorEastAsia"/>
+        </w:rPr>
+        <w:t xml:space="preserve"> As </w:t>
+      </w:r>
+      <m:oMath>
+        <m:r>
+          <w:rPr>
+            <w:rFonts w:ascii="Cambria Math" w:eastAsiaTheme="minorEastAsia" w:hAnsi="Cambria Math"/>
+          </w:rPr>
+          <m:t>N→∞</m:t>
+        </m:r>
+      </m:oMath>
+      <w:r>
+        <w:rPr>
+          <w:rFonts w:eastAsiaTheme="minorEastAsia"/>
+        </w:rPr>
+        <w:t>, we roughly halve the number of multiplications</w:t>
+      </w:r>
+    </w:p>
+    <w:p>
+      <w:pPr>
+        <w:pStyle w:val="Heading2"/>
+        <w:rPr>
+          <w:rFonts w:asciiTheme="minorHAnsi" w:eastAsiaTheme="minorEastAsia" w:hAnsiTheme="minorHAnsi" w:cstheme="minorBidi"/>
+        </w:rPr>
+      </w:pPr>
+      <w:r>
+        <w:t>Halfband filters</w:t>
+      </w:r>
+    </w:p>
+    <w:p>
+      <w:hyperlink r:id="rId14" w:history="1">
+        <w:r>
+          <w:rPr>
+            <w:rStyle w:val="Hyperlink"/>
+          </w:rPr>
+          <w:t>https://www.dsprelated.com/showarticle/1113.php</w:t>
+        </w:r>
+      </w:hyperlink>
+      <w:r>
+        <w:t xml:space="preserve"> </w:t>
+      </w:r>
+    </w:p>
+    <w:p>
+      <w:hyperlink r:id="rId15" w:history="1">
+        <w:r>
+          <w:rPr>
+            <w:rStyle w:val="Hyperlink"/>
+          </w:rPr>
+          <w:t>https://www.dsprelated.com/showcode/270.php</w:t>
+        </w:r>
+      </w:hyperlink>
+      <w:r>
+        <w:t xml:space="preserve"> </w:t>
+      </w:r>
+    </w:p>
+    <w:p>
+      <w:r>
+        <w:t>Must be even order, coefficients can be determined via firls or firpm IF the two bands have equal (default) weighting</w:t>
+      </w:r>
+    </w:p>
+    <w:p>
+      <w:r>
+        <w:t xml:space="preserve">A halfband filter is a filter with cutoff frequency </w:t>
+      </w:r>
+      <m:oMath>
+        <m:r>
+          <w:rPr>
+            <w:rFonts w:ascii="Cambria Math" w:hAnsi="Cambria Math"/>
+          </w:rPr>
+          <m:t>π</m:t>
+        </m:r>
+        <m:r>
+          <m:rPr>
+            <m:lit/>
+          </m:rPr>
+          <w:rPr>
+            <w:rFonts w:ascii="Cambria Math" w:hAnsi="Cambria Math"/>
+          </w:rPr>
+          <m:t>/</m:t>
+        </m:r>
+        <m:r>
+          <w:rPr>
+            <w:rFonts w:ascii="Cambria Math" w:hAnsi="Cambria Math"/>
+          </w:rPr>
+          <m:t>2</m:t>
+        </m:r>
+      </m:oMath>
+      <w:r>
+        <w:rPr>
+          <w:rFonts w:eastAsiaTheme="minorEastAsia"/>
+        </w:rPr>
+        <w:t xml:space="preserve">. For example, the ideal LPF with cutoff </w:t>
+      </w:r>
+      <m:oMath>
+        <m:r>
+          <w:rPr>
+            <w:rFonts w:ascii="Cambria Math" w:eastAsiaTheme="minorEastAsia" w:hAnsi="Cambria Math"/>
+          </w:rPr>
+          <m:t>π</m:t>
+        </m:r>
+        <m:r>
+          <m:rPr>
+            <m:lit/>
+          </m:rPr>
+          <w:rPr>
+            <w:rFonts w:ascii="Cambria Math" w:eastAsiaTheme="minorEastAsia" w:hAnsi="Cambria Math"/>
+          </w:rPr>
+          <m:t>/</m:t>
+        </m:r>
+        <m:r>
+          <w:rPr>
+            <w:rFonts w:ascii="Cambria Math" w:eastAsiaTheme="minorEastAsia" w:hAnsi="Cambria Math"/>
+          </w:rPr>
+          <m:t>2</m:t>
+        </m:r>
+      </m:oMath>
+      <w:r>
+        <w:rPr>
+          <w:rFonts w:eastAsiaTheme="minorEastAsia"/>
+        </w:rPr>
+        <w:t xml:space="preserve"> is given by</w:t>
+      </w:r>
+    </w:p>
+    <w:p>
+      <w:pPr>
+        <w:rPr>
+          <w:rFonts w:eastAsiaTheme="minorEastAsia"/>
+        </w:rPr>
+      </w:pPr>
+      <m:oMathPara>
+        <m:oMath>
+          <m:sSub>
+            <m:sSubPr>
+              <m:ctrlPr>
+                <w:rPr>
+                  <w:rFonts w:ascii="Cambria Math" w:hAnsi="Cambria Math"/>
+                  <w:i/>
+                </w:rPr>
+              </m:ctrlPr>
+            </m:sSubPr>
+            <m:e>
+              <m:d>
+                <m:dPr>
+                  <m:begChr m:val=""/>
+                  <m:endChr m:val="|"/>
+                  <m:ctrlPr>
+                    <w:rPr>
+                      <w:rFonts w:ascii="Cambria Math" w:hAnsi="Cambria Math"/>
+                      <w:i/>
+                    </w:rPr>
+                  </m:ctrlPr>
+                </m:dPr>
+                <m:e>
+                  <m:r>
+                    <w:rPr>
+                      <w:rFonts w:ascii="Cambria Math" w:hAnsi="Cambria Math"/>
+                    </w:rPr>
+                    <m:t>H</m:t>
+                  </m:r>
+                  <m:d>
+                    <m:dPr>
+                      <m:ctrlPr>
+                        <w:rPr>
+                          <w:rFonts w:ascii="Cambria Math" w:hAnsi="Cambria Math"/>
+                          <w:i/>
+                        </w:rPr>
+                      </m:ctrlPr>
+                    </m:dPr>
+                    <m:e>
+                      <m:sSup>
+                        <m:sSupPr>
+                          <m:ctrlPr>
+                            <w:rPr>
+                              <w:rFonts w:ascii="Cambria Math" w:hAnsi="Cambria Math"/>
+                              <w:i/>
+                            </w:rPr>
+                          </m:ctrlPr>
+                        </m:sSupPr>
+                        <m:e>
+                          <m:r>
+                            <w:rPr>
+                              <w:rFonts w:ascii="Cambria Math" w:hAnsi="Cambria Math"/>
+                            </w:rPr>
+                            <m:t>e</m:t>
+                          </m:r>
+                        </m:e>
+                        <m:sup>
+                          <m:r>
+                            <w:rPr>
+                              <w:rFonts w:ascii="Cambria Math" w:hAnsi="Cambria Math"/>
+                            </w:rPr>
+                            <m:t>jω</m:t>
+                          </m:r>
+                        </m:sup>
+                      </m:sSup>
+                    </m:e>
+                  </m:d>
+                </m:e>
+              </m:d>
+            </m:e>
+            <m:sub>
+              <m:r>
+                <w:rPr>
+                  <w:rFonts w:ascii="Cambria Math" w:hAnsi="Cambria Math"/>
+                </w:rPr>
+                <m:t>ω∈</m:t>
+              </m:r>
+              <m:d>
+                <m:dPr>
+                  <m:begChr m:val="["/>
+                  <m:endChr m:val="]"/>
+                  <m:ctrlPr>
+                    <w:rPr>
+                      <w:rFonts w:ascii="Cambria Math" w:hAnsi="Cambria Math"/>
+                      <w:i/>
+                    </w:rPr>
+                  </m:ctrlPr>
+                </m:dPr>
+                <m:e>
+                  <m:r>
+                    <w:rPr>
+                      <w:rFonts w:ascii="Cambria Math" w:hAnsi="Cambria Math"/>
+                    </w:rPr>
+                    <m:t>-π,  +π</m:t>
+                  </m:r>
+                </m:e>
+              </m:d>
+            </m:sub>
+          </m:sSub>
+          <m:r>
+            <w:rPr>
+              <w:rFonts w:ascii="Cambria Math" w:hAnsi="Cambria Math"/>
+            </w:rPr>
+            <m:t>=</m:t>
+          </m:r>
+          <m:d>
+            <m:dPr>
+              <m:begChr m:val="{"/>
+              <m:endChr m:val=""/>
+              <m:ctrlPr>
+                <w:rPr>
+                  <w:rFonts w:ascii="Cambria Math" w:hAnsi="Cambria Math" w:cs="Segoe UI Symbol"/>
+                  <w:i/>
+                </w:rPr>
+              </m:ctrlPr>
+            </m:dPr>
+            <m:e>
+              <m:eqArr>
+                <m:eqArrPr>
+                  <m:ctrlPr>
+                    <w:rPr>
+                      <w:rFonts w:ascii="Cambria Math" w:hAnsi="Cambria Math" w:cs="Segoe UI Symbol"/>
+                      <w:i/>
+                    </w:rPr>
+                  </m:ctrlPr>
+                </m:eqArrPr>
+                <m:e>
+                  <m:r>
+                    <w:rPr>
+                      <w:rFonts w:ascii="Cambria Math" w:hAnsi="Cambria Math"/>
+                    </w:rPr>
+                    <m:t>1,</m:t>
+                  </m:r>
+                  <m:d>
+                    <m:dPr>
+                      <m:begChr m:val="|"/>
+                      <m:endChr m:val="|"/>
+                      <m:ctrlPr>
+                        <w:rPr>
+                          <w:rFonts w:ascii="Cambria Math" w:hAnsi="Cambria Math"/>
+                          <w:i/>
+                        </w:rPr>
+                      </m:ctrlPr>
+                    </m:dPr>
+                    <m:e>
+                      <m:r>
+                        <w:rPr>
+                          <w:rFonts w:ascii="Cambria Math" w:hAnsi="Cambria Math"/>
+                        </w:rPr>
+                        <m:t>ω</m:t>
+                      </m:r>
+                    </m:e>
+                  </m:d>
+                  <m:r>
+                    <w:rPr>
+                      <w:rFonts w:ascii="Cambria Math" w:hAnsi="Cambria Math"/>
+                    </w:rPr>
+                    <m:t>≤</m:t>
+                  </m:r>
+                  <m:f>
+                    <m:fPr>
+                      <m:ctrlPr>
+                        <w:rPr>
+                          <w:rFonts w:ascii="Cambria Math" w:hAnsi="Cambria Math"/>
+                          <w:i/>
+                        </w:rPr>
+                      </m:ctrlPr>
+                    </m:fPr>
+                    <m:num>
+                      <m:r>
+                        <w:rPr>
+                          <w:rFonts w:ascii="Cambria Math" w:hAnsi="Cambria Math"/>
+                        </w:rPr>
+                        <m:t>π</m:t>
+                      </m:r>
+                    </m:num>
+                    <m:den>
+                      <m:r>
+                        <w:rPr>
+                          <w:rFonts w:ascii="Cambria Math" w:hAnsi="Cambria Math"/>
+                        </w:rPr>
+                        <m:t>2</m:t>
+                      </m:r>
+                    </m:den>
+                  </m:f>
+                  <m:ctrlPr>
+                    <w:rPr>
+                      <w:rFonts w:ascii="Cambria Math" w:hAnsi="Cambria Math"/>
+                      <w:i/>
+                    </w:rPr>
+                  </m:ctrlPr>
+                </m:e>
+                <m:e>
+                  <m:r>
+                    <w:rPr>
+                      <w:rFonts w:ascii="Cambria Math" w:hAnsi="Cambria Math"/>
+                    </w:rPr>
+                    <m:t xml:space="preserve">0, </m:t>
+                  </m:r>
+                  <m:d>
+                    <m:dPr>
+                      <m:begChr m:val="|"/>
+                      <m:endChr m:val="|"/>
+                      <m:ctrlPr>
+                        <w:rPr>
+                          <w:rFonts w:ascii="Cambria Math" w:hAnsi="Cambria Math"/>
+                          <w:i/>
+                        </w:rPr>
+                      </m:ctrlPr>
+                    </m:dPr>
+                    <m:e>
+                      <m:r>
+                        <w:rPr>
+                          <w:rFonts w:ascii="Cambria Math" w:hAnsi="Cambria Math"/>
+                        </w:rPr>
+                        <m:t>ω</m:t>
+                      </m:r>
+                    </m:e>
+                  </m:d>
+                  <m:r>
+                    <w:rPr>
+                      <w:rFonts w:ascii="Cambria Math" w:hAnsi="Cambria Math"/>
+                    </w:rPr>
+                    <m:t>&gt;</m:t>
+                  </m:r>
+                  <m:f>
+                    <m:fPr>
+                      <m:ctrlPr>
+                        <w:rPr>
+                          <w:rFonts w:ascii="Cambria Math" w:hAnsi="Cambria Math"/>
+                          <w:i/>
+                        </w:rPr>
+                      </m:ctrlPr>
+                    </m:fPr>
+                    <m:num>
+                      <m:r>
+                        <w:rPr>
+                          <w:rFonts w:ascii="Cambria Math" w:hAnsi="Cambria Math"/>
+                        </w:rPr>
+                        <m:t>π</m:t>
+                      </m:r>
+                    </m:num>
+                    <m:den>
+                      <m:r>
+                        <w:rPr>
+                          <w:rFonts w:ascii="Cambria Math" w:hAnsi="Cambria Math"/>
+                        </w:rPr>
+                        <m:t>2</m:t>
+                      </m:r>
+                    </m:den>
+                  </m:f>
+                  <m:ctrlPr>
+                    <w:rPr>
+                      <w:rFonts w:ascii="Cambria Math" w:hAnsi="Cambria Math"/>
+                      <w:i/>
+                    </w:rPr>
+                  </m:ctrlPr>
+                </m:e>
+              </m:eqArr>
+            </m:e>
+          </m:d>
+        </m:oMath>
+      </m:oMathPara>
+    </w:p>
+    <w:p>
+      <w:pPr>
+        <w:rPr>
+          <w:rFonts w:eastAsiaTheme="minorEastAsia"/>
+        </w:rPr>
+      </w:pPr>
+      <m:oMathPara>
+        <m:oMath>
+          <m:r>
+            <w:rPr>
+              <w:rFonts w:ascii="Cambria Math" w:hAnsi="Cambria Math"/>
+            </w:rPr>
+            <m:t>h</m:t>
+          </m:r>
+          <m:d>
+            <m:dPr>
+              <m:ctrlPr>
+                <w:rPr>
+                  <w:rFonts w:ascii="Cambria Math" w:hAnsi="Cambria Math"/>
+                  <w:i/>
+                </w:rPr>
+              </m:ctrlPr>
+            </m:dPr>
+            <m:e>
+              <m:r>
+                <w:rPr>
+                  <w:rFonts w:ascii="Cambria Math" w:hAnsi="Cambria Math"/>
+                </w:rPr>
+                <m:t>n</m:t>
+              </m:r>
+            </m:e>
+          </m:d>
+          <m:r>
+            <w:rPr>
+              <w:rFonts w:ascii="Cambria Math" w:hAnsi="Cambria Math"/>
+            </w:rPr>
+            <m:t>=</m:t>
+          </m:r>
+          <m:f>
+            <m:fPr>
+              <m:ctrlPr>
+                <w:rPr>
+                  <w:rFonts w:ascii="Cambria Math" w:hAnsi="Cambria Math"/>
+                  <w:i/>
+                </w:rPr>
+              </m:ctrlPr>
+            </m:fPr>
+            <m:num>
+              <m:func>
+                <m:funcPr>
+                  <m:ctrlPr>
+                    <w:rPr>
+                      <w:rFonts w:ascii="Cambria Math" w:hAnsi="Cambria Math"/>
+                      <w:i/>
+                    </w:rPr>
+                  </m:ctrlPr>
+                </m:funcPr>
+                <m:fName>
+                  <m:r>
+                    <m:rPr>
+                      <m:sty m:val="p"/>
+                    </m:rPr>
+                    <w:rPr>
+                      <w:rFonts w:ascii="Cambria Math" w:hAnsi="Cambria Math"/>
+                    </w:rPr>
+                    <m:t>sin</m:t>
+                  </m:r>
+                </m:fName>
+                <m:e>
+                  <m:f>
+                    <m:fPr>
+                      <m:ctrlPr>
+                        <w:rPr>
+                          <w:rFonts w:ascii="Cambria Math" w:hAnsi="Cambria Math"/>
+                          <w:i/>
+                        </w:rPr>
+                      </m:ctrlPr>
+                    </m:fPr>
+                    <m:num>
+                      <m:r>
+                        <w:rPr>
+                          <w:rFonts w:ascii="Cambria Math" w:hAnsi="Cambria Math"/>
+                        </w:rPr>
+                        <m:t>π</m:t>
+                      </m:r>
+                    </m:num>
+                    <m:den>
+                      <m:r>
+                        <w:rPr>
+                          <w:rFonts w:ascii="Cambria Math" w:hAnsi="Cambria Math"/>
+                        </w:rPr>
+                        <m:t>2</m:t>
+                      </m:r>
+                    </m:den>
+                  </m:f>
+                </m:e>
+              </m:func>
+              <m:r>
+                <w:rPr>
+                  <w:rFonts w:ascii="Cambria Math" w:hAnsi="Cambria Math"/>
+                </w:rPr>
+                <m:t>n</m:t>
+              </m:r>
+            </m:num>
+            <m:den>
+              <m:r>
+                <w:rPr>
+                  <w:rFonts w:ascii="Cambria Math" w:hAnsi="Cambria Math"/>
+                </w:rPr>
+                <m:t>πn</m:t>
+              </m:r>
+            </m:den>
+          </m:f>
+        </m:oMath>
+      </m:oMathPara>
+    </w:p>
+    <w:p>
+      <w:pPr>
+        <w:rPr>
+          <w:rFonts w:eastAsiaTheme="minorEastAsia"/>
+        </w:rPr>
+      </w:pPr>
+      <w:r>
+        <w:rPr>
+          <w:rFonts w:eastAsiaTheme="minorEastAsia"/>
+        </w:rPr>
+        <w:t>The nulls are</w:t>
+      </w:r>
+    </w:p>
+    <w:p>
+      <w:pPr>
+        <w:rPr>
+          <w:rFonts w:eastAsiaTheme="minorEastAsia"/>
+        </w:rPr>
+      </w:pPr>
+      <m:oMathPara>
+        <m:oMath>
+          <m:f>
+            <m:fPr>
+              <m:ctrlPr>
+                <w:rPr>
+                  <w:rFonts w:ascii="Cambria Math" w:eastAsiaTheme="minorEastAsia" w:hAnsi="Cambria Math"/>
+                  <w:i/>
+                </w:rPr>
+              </m:ctrlPr>
+            </m:fPr>
+            <m:num>
+              <m:r>
+                <w:rPr>
+                  <w:rFonts w:ascii="Cambria Math" w:eastAsiaTheme="minorEastAsia" w:hAnsi="Cambria Math"/>
+                </w:rPr>
+                <m:t>π</m:t>
+              </m:r>
+            </m:num>
+            <m:den>
+              <m:r>
+                <w:rPr>
+                  <w:rFonts w:ascii="Cambria Math" w:eastAsiaTheme="minorEastAsia" w:hAnsi="Cambria Math"/>
+                </w:rPr>
+                <m:t>2</m:t>
+              </m:r>
+            </m:den>
+          </m:f>
+          <m:sSub>
+            <m:sSubPr>
+              <m:ctrlPr>
+                <w:rPr>
+                  <w:rFonts w:ascii="Cambria Math" w:eastAsiaTheme="minorEastAsia" w:hAnsi="Cambria Math"/>
+                  <w:i/>
+                </w:rPr>
+              </m:ctrlPr>
+            </m:sSubPr>
+            <m:e>
+              <m:r>
+                <w:rPr>
+                  <w:rFonts w:ascii="Cambria Math" w:eastAsiaTheme="minorEastAsia" w:hAnsi="Cambria Math"/>
+                </w:rPr>
+                <m:t>n</m:t>
+              </m:r>
+            </m:e>
+            <m:sub>
+              <m:r>
+                <w:rPr>
+                  <w:rFonts w:ascii="Cambria Math" w:eastAsiaTheme="minorEastAsia" w:hAnsi="Cambria Math"/>
+                </w:rPr>
+                <m:t>null</m:t>
+              </m:r>
+            </m:sub>
+          </m:sSub>
+          <m:r>
+            <w:rPr>
+              <w:rFonts w:ascii="Cambria Math" w:eastAsiaTheme="minorEastAsia" w:hAnsi="Cambria Math"/>
+            </w:rPr>
+            <m:t>=mπ→</m:t>
+          </m:r>
+          <m:sSub>
+            <m:sSubPr>
+              <m:ctrlPr>
+                <w:rPr>
+                  <w:rFonts w:ascii="Cambria Math" w:eastAsiaTheme="minorEastAsia" w:hAnsi="Cambria Math"/>
+                  <w:i/>
+                </w:rPr>
+              </m:ctrlPr>
+            </m:sSubPr>
+            <m:e>
+              <m:r>
+                <w:rPr>
+                  <w:rFonts w:ascii="Cambria Math" w:eastAsiaTheme="minorEastAsia" w:hAnsi="Cambria Math"/>
+                </w:rPr>
+                <m:t>n</m:t>
+              </m:r>
+            </m:e>
+            <m:sub>
+              <m:r>
+                <w:rPr>
+                  <w:rFonts w:ascii="Cambria Math" w:eastAsiaTheme="minorEastAsia" w:hAnsi="Cambria Math"/>
+                </w:rPr>
+                <m:t>null</m:t>
+              </m:r>
+            </m:sub>
+          </m:sSub>
+          <m:r>
+            <w:rPr>
+              <w:rFonts w:ascii="Cambria Math" w:eastAsiaTheme="minorEastAsia" w:hAnsi="Cambria Math"/>
+            </w:rPr>
+            <m:t>=</m:t>
+          </m:r>
+          <m:f>
+            <m:fPr>
+              <m:ctrlPr>
+                <w:rPr>
+                  <w:rFonts w:ascii="Cambria Math" w:eastAsiaTheme="minorEastAsia" w:hAnsi="Cambria Math"/>
+                  <w:i/>
+                </w:rPr>
+              </m:ctrlPr>
+            </m:fPr>
+            <m:num>
+              <m:r>
+                <w:rPr>
+                  <w:rFonts w:ascii="Cambria Math" w:eastAsiaTheme="minorEastAsia" w:hAnsi="Cambria Math"/>
+                </w:rPr>
+                <m:t>2πm</m:t>
+              </m:r>
+            </m:num>
+            <m:den>
+              <m:r>
+                <w:rPr>
+                  <w:rFonts w:ascii="Cambria Math" w:eastAsiaTheme="minorEastAsia" w:hAnsi="Cambria Math"/>
+                </w:rPr>
+                <m:t>π</m:t>
+              </m:r>
+            </m:den>
+          </m:f>
+          <m:r>
+            <w:rPr>
+              <w:rFonts w:ascii="Cambria Math" w:eastAsiaTheme="minorEastAsia" w:hAnsi="Cambria Math"/>
+            </w:rPr>
+            <m:t>=2m,m≠0</m:t>
+          </m:r>
+        </m:oMath>
+      </m:oMathPara>
+    </w:p>
+    <w:p>
+      <w:pPr>
+        <w:rPr>
+          <w:rFonts w:eastAsiaTheme="minorEastAsia"/>
+        </w:rPr>
+      </w:pPr>
+      <m:oMath>
+        <m:r>
+          <w:rPr>
+            <w:rFonts w:ascii="Cambria Math" w:eastAsiaTheme="minorEastAsia" w:hAnsi="Cambria Math"/>
+          </w:rPr>
+          <m:t>m</m:t>
+        </m:r>
+      </m:oMath>
+      <w:r>
+        <w:rPr>
+          <w:rFonts w:eastAsiaTheme="minorEastAsia"/>
+        </w:rPr>
+        <w:t xml:space="preserve"> is any nonzero integer, which means the nulls are the even indices, i.e. </w:t>
+      </w:r>
+      <m:oMath>
+        <m:r>
+          <w:rPr>
+            <w:rFonts w:ascii="Cambria Math" w:eastAsiaTheme="minorEastAsia" w:hAnsi="Cambria Math"/>
+          </w:rPr>
+          <m:t>±2,±4,±6,⋯</m:t>
+        </m:r>
+      </m:oMath>
+    </w:p>
+    <w:p>
+      <w:pPr>
+        <w:rPr>
+          <w:rFonts w:eastAsiaTheme="minorEastAsia"/>
+        </w:rPr>
+      </w:pPr>
+      <w:r>
+        <w:rPr>
+          <w:rFonts w:eastAsiaTheme="minorEastAsia"/>
+        </w:rPr>
+        <w:t xml:space="preserve">In a halfband filter, every other coefficient is 0. Since the coefficients are symmetric, </w:t>
+      </w:r>
+    </w:p>
+    <w:p>
+      <w:pPr>
+        <w:pStyle w:val="Heading2"/>
+      </w:pPr>
+      <w:r>
+        <w:t>Polyphase FIR filters</w:t>
+      </w:r>
+    </w:p>
+    <w:p>
+      <w:r>
+        <w:t>Symmetric coefficients</w:t>
+      </w:r>
+    </w:p>
+    <w:p>
+      <w:pPr>
+        <w:pStyle w:val="Heading2"/>
+      </w:pPr>
+      <w:r>
+        <w:lastRenderedPageBreak/>
+        <w:t>CIC</w:t>
+      </w:r>
+      <w:r>
+        <w:t xml:space="preserve"> filters</w:t>
+      </w:r>
+    </w:p>
+    <w:p>
+      <w:pPr>
+        <w:pStyle w:val="Heading2"/>
+      </w:pPr>
+      <w:r>
+        <w:t>Upsampling chains</w:t>
+      </w:r>
+    </w:p>
+    <w:p>
+      <w:pPr>
+        <w:pStyle w:val="Heading2"/>
+      </w:pPr>
+      <w:r>
+        <w:t>Downsampling chains</w:t>
       </w:r>
     </w:p>
     <w:p>
@@ -14634,7 +16932,6 @@
             <w:rPr>
               <w:rFonts w:ascii="Cambria Math" w:eastAsiaTheme="minorEastAsia" w:hAnsi="Cambria Math"/>
             </w:rPr>
-            <w:lastRenderedPageBreak/>
             <m:t>Y</m:t>
           </m:r>
           <m:d>
@@ -19267,7 +21564,7 @@
   <w:style w:type="paragraph" w:default="1" w:styleId="Normal">
     <w:name w:val="Normal"/>
     <w:qFormat/>
-    <w:rsid w:val="002242AD"/>
+    <w:rsid w:val="005A7D19"/>
   </w:style>
   <w:style w:type="paragraph" w:styleId="Heading1">
     <w:name w:val="heading 1"/>
@@ -19974,6 +22271,18 @@
       <w14:ligatures w14:val="none"/>
     </w:rPr>
   </w:style>
+  <w:style w:type="character" w:styleId="FollowedHyperlink">
+    <w:name w:val="FollowedHyperlink"/>
+    <w:basedOn w:val="DefaultParagraphFont"/>
+    <w:uiPriority w:val="99"/>
+    <w:semiHidden/>
+    <w:unhideWhenUsed/>
+    <w:rsid w:val="00CE32E2"/>
+    <w:rPr>
+      <w:color w:val="96607D" w:themeColor="followedHyperlink"/>
+      <w:u w:val="single"/>
+    </w:rPr>
+  </w:style>
 </w:styles>
 </file>
 

</xml_diff>

<commit_message>
Update halfband filter notes in digital-hw-algorithms.docx; update generalized linear-phase FIR notes in DTSP
</commit_message>
<xml_diff>
--- a/notes/digital-hw-algorithms.docx
+++ b/notes/digital-hw-algorithms.docx
@@ -12909,7 +12909,16 @@
     </w:p>
     <w:p>
       <w:r>
-        <w:t xml:space="preserve">Typically, rational resampling filters will be linear-phase FIR filters, which means they have symmetric coefficients. </w:t>
+        <w:t>Typically, rational resampling filters will be</w:t>
+      </w:r>
+      <w:r>
+        <w:t xml:space="preserve"> generalized</w:t>
+      </w:r>
+      <w:r>
+        <w:t xml:space="preserve"> linear-phase FIR filters, which means they have symmetric coefficients.</w:t>
+      </w:r>
+      <w:r>
+        <w:t xml:space="preserve"> I believe we also need the filter order to even even (corresponding to odd number of taps).</w:t>
       </w:r>
     </w:p>
     <w:p>
@@ -12944,7 +12953,13 @@
         <w:t>symmetric</w:t>
       </w:r>
       <w:r>
+        <w:t xml:space="preserve"> or antisymmetric</w:t>
+      </w:r>
+      <w:r>
         <w:t xml:space="preserve"> = purely real response</w:t>
+      </w:r>
+      <w:r>
+        <w:t xml:space="preserve"> or purely imaginary response</w:t>
       </w:r>
     </w:p>
     <w:p>
@@ -12962,7 +12977,16 @@
         <w:t>symmetric</w:t>
       </w:r>
       <w:r>
-        <w:t xml:space="preserve"> + causal = conjugate symmetric response, linear phase</w:t>
+        <w:t xml:space="preserve"> or antisymmetric</w:t>
+      </w:r>
+      <w:r>
+        <w:t xml:space="preserve"> + causal = conjugate symmetric response, </w:t>
+      </w:r>
+      <w:r>
+        <w:t xml:space="preserve">generalized </w:t>
+      </w:r>
+      <w:r>
+        <w:t>linear phase</w:t>
       </w:r>
     </w:p>
     <w:p>
@@ -13027,11 +13051,6 @@
       </w:r>
     </w:p>
     <w:p>
-      <w:pPr>
-        <w:rPr>
-          <w:rFonts w:eastAsiaTheme="minorEastAsia"/>
-        </w:rPr>
-      </w:pPr>
       <w:r>
         <w:t xml:space="preserve">Let </w:t>
       </w:r>
@@ -13040,14 +13059,14 @@
           <w:rPr>
             <w:rFonts w:ascii="Cambria Math" w:hAnsi="Cambria Math"/>
           </w:rPr>
-          <m:t>L</m:t>
+          <m:t>N</m:t>
         </m:r>
       </m:oMath>
       <w:r>
         <w:rPr>
           <w:rFonts w:eastAsiaTheme="minorEastAsia"/>
         </w:rPr>
-        <w:t xml:space="preserve"> be the filter length and </w:t>
+        <w:t xml:space="preserve"> be the filter order. Assume </w:t>
       </w:r>
       <m:oMath>
         <m:r>
@@ -13061,7 +13080,7 @@
         <w:rPr>
           <w:rFonts w:eastAsiaTheme="minorEastAsia"/>
         </w:rPr>
-        <w:t xml:space="preserve"> be the index of the last tap. Assume </w:t>
+        <w:t xml:space="preserve"> is even. </w:t>
       </w:r>
       <m:oMath>
         <m:r>
@@ -13075,25 +13094,22 @@
         <w:rPr>
           <w:rFonts w:eastAsiaTheme="minorEastAsia"/>
         </w:rPr>
-        <w:t xml:space="preserve"> is odd.</w:t>
-      </w:r>
-    </w:p>
-    <w:p>
-      <w:pPr>
-        <w:rPr>
-          <w:rFonts w:eastAsiaTheme="minorEastAsia"/>
-        </w:rPr>
-      </w:pPr>
-      <m:oMathPara>
-        <m:oMath>
-          <m:r>
-            <w:rPr>
-              <w:rFonts w:ascii="Cambria Math" w:hAnsi="Cambria Math"/>
-            </w:rPr>
-            <m:t>L=N+1</m:t>
-          </m:r>
-        </m:oMath>
-      </m:oMathPara>
+        <w:t xml:space="preserve">, the number of taps, is equal to </w:t>
+      </w:r>
+      <m:oMath>
+        <m:r>
+          <w:rPr>
+            <w:rFonts w:ascii="Cambria Math" w:eastAsiaTheme="minorEastAsia" w:hAnsi="Cambria Math"/>
+          </w:rPr>
+          <m:t>N+1</m:t>
+        </m:r>
+      </m:oMath>
+      <w:r>
+        <w:rPr>
+          <w:rFonts w:eastAsiaTheme="minorEastAsia"/>
+        </w:rPr>
+        <w:t>.</w:t>
+      </w:r>
     </w:p>
     <w:p>
       <w:r>
@@ -13290,7 +13306,13 @@
         <w:rPr>
           <w:rFonts w:eastAsiaTheme="minorEastAsia"/>
         </w:rPr>
-        <w:t>For symmetric filter,</w:t>
+        <w:t>Fo</w:t>
+      </w:r>
+      <w:r>
+        <w:rPr>
+          <w:rFonts w:eastAsiaTheme="minorEastAsia"/>
+        </w:rPr>
+        <w:t>r a symmetric or antisymmetric filter,</w:t>
       </w:r>
     </w:p>
     <w:p>
@@ -13329,7 +13351,19 @@
             <w:rPr>
               <w:rFonts w:ascii="Cambria Math" w:hAnsi="Cambria Math"/>
             </w:rPr>
-            <m:t>=h</m:t>
+            <m:t>=</m:t>
+          </m:r>
+          <m:r>
+            <w:rPr>
+              <w:rFonts w:ascii="Cambria Math" w:hAnsi="Cambria Math"/>
+            </w:rPr>
+            <m:t>±</m:t>
+          </m:r>
+          <m:r>
+            <w:rPr>
+              <w:rFonts w:ascii="Cambria Math" w:hAnsi="Cambria Math"/>
+            </w:rPr>
+            <m:t>h</m:t>
           </m:r>
           <m:d>
             <m:dPr>
@@ -13377,7 +13411,19 @@
             <w:rPr>
               <w:rFonts w:ascii="Cambria Math" w:hAnsi="Cambria Math"/>
             </w:rPr>
-            <m:t>=h</m:t>
+            <m:t>=</m:t>
+          </m:r>
+          <m:r>
+            <w:rPr>
+              <w:rFonts w:ascii="Cambria Math" w:hAnsi="Cambria Math"/>
+            </w:rPr>
+            <m:t>±</m:t>
+          </m:r>
+          <m:r>
+            <w:rPr>
+              <w:rFonts w:ascii="Cambria Math" w:hAnsi="Cambria Math"/>
+            </w:rPr>
+            <m:t>h</m:t>
           </m:r>
           <m:d>
             <m:dPr>
@@ -13431,7 +13477,19 @@
             <w:rPr>
               <w:rFonts w:ascii="Cambria Math" w:hAnsi="Cambria Math"/>
             </w:rPr>
-            <m:t>=h</m:t>
+            <m:t>=</m:t>
+          </m:r>
+          <m:r>
+            <w:rPr>
+              <w:rFonts w:ascii="Cambria Math" w:hAnsi="Cambria Math"/>
+            </w:rPr>
+            <m:t>±</m:t>
+          </m:r>
+          <m:r>
+            <w:rPr>
+              <w:rFonts w:ascii="Cambria Math" w:hAnsi="Cambria Math"/>
+            </w:rPr>
+            <m:t>h</m:t>
           </m:r>
           <m:d>
             <m:dPr>
@@ -13472,6 +13530,7 @@
             <w:rPr>
               <w:rFonts w:ascii="Cambria Math" w:hAnsi="Cambria Math"/>
             </w:rPr>
+            <w:lastRenderedPageBreak/>
             <m:t>y</m:t>
           </m:r>
           <m:d>
@@ -13811,7 +13870,6 @@
         <w:rPr>
           <w:rFonts w:eastAsiaTheme="minorEastAsia"/>
         </w:rPr>
-        <w:lastRenderedPageBreak/>
         <w:t xml:space="preserve">In the last term, we can replace </w:t>
       </w:r>
       <m:oMath>
@@ -13849,6 +13907,12 @@
       <m:oMath>
         <m:r>
           <w:rPr>
+            <w:rFonts w:ascii="Cambria Math" w:hAnsi="Cambria Math"/>
+          </w:rPr>
+          <m:t>±</m:t>
+        </m:r>
+        <m:r>
+          <w:rPr>
             <w:rFonts w:ascii="Cambria Math" w:eastAsiaTheme="minorEastAsia" w:hAnsi="Cambria Math"/>
           </w:rPr>
           <m:t>h</m:t>
@@ -14053,6 +14117,12 @@
                 <w:rPr>
                   <w:rFonts w:ascii="Cambria Math" w:hAnsi="Cambria Math"/>
                 </w:rPr>
+                <m:t>±</m:t>
+              </m:r>
+              <m:r>
+                <w:rPr>
+                  <w:rFonts w:ascii="Cambria Math" w:hAnsi="Cambria Math"/>
+                </w:rPr>
                 <m:t>h</m:t>
               </m:r>
               <m:d>
@@ -14110,6 +14180,12 @@
               <w:rFonts w:ascii="Cambria Math" w:hAnsi="Cambria Math"/>
             </w:rPr>
             <m:t>=</m:t>
+          </m:r>
+          <m:r>
+            <w:rPr>
+              <w:rFonts w:ascii="Cambria Math" w:hAnsi="Cambria Math"/>
+            </w:rPr>
+            <m:t>±</m:t>
           </m:r>
           <m:nary>
             <m:naryPr>
@@ -14485,7 +14561,13 @@
                     <w:rPr>
                       <w:rFonts w:ascii="Cambria Math" w:hAnsi="Cambria Math"/>
                     </w:rPr>
-                    <m:t>+x</m:t>
+                    <m:t>±</m:t>
+                  </m:r>
+                  <m:r>
+                    <w:rPr>
+                      <w:rFonts w:ascii="Cambria Math" w:hAnsi="Cambria Math"/>
+                    </w:rPr>
+                    <m:t>x</m:t>
                   </m:r>
                   <m:d>
                     <m:dPr>
@@ -14605,6 +14687,12 @@
         </w:rPr>
         <w:t>, we roughly halve the number of multiplications</w:t>
       </w:r>
+      <w:r>
+        <w:rPr>
+          <w:rFonts w:eastAsiaTheme="minorEastAsia"/>
+        </w:rPr>
+        <w:t>.</w:t>
+      </w:r>
     </w:p>
     <w:p>
       <w:pPr>
@@ -14631,23 +14719,19 @@
       </w:r>
     </w:p>
     <w:p>
-      <w:hyperlink r:id="rId15" w:history="1">
-        <w:r>
-          <w:rPr>
-            <w:rStyle w:val="Hyperlink"/>
-          </w:rPr>
-          <w:t>https://www.dsprelated.com/showcode/270.php</w:t>
-        </w:r>
-      </w:hyperlink>
-      <w:r>
-        <w:t xml:space="preserve"> </w:t>
+      <w:r>
+        <w:t>“</w:t>
+      </w:r>
+      <w:r>
+        <w:t>As already mentioned, ntaps must be odd.  It is possible to create a halfband frequency response with ntaps even, but in that case, there will be no zero-valued coefficients.  Also, for ntaps = 9, 13, … etc, the end coefficients are zero.  For this reason, we should choose ntaps = 4m + 3, where m is an integer.  Thus the useful values of ntaps are 7, 11, 15, etc.  The number of zero coefficients is ½(ntaps-3).</w:t>
+      </w:r>
+      <w:r>
+        <w:t>”</w:t>
       </w:r>
     </w:p>
-    <w:p>
-      <w:r>
-        <w:t>Must be even order, coefficients can be determined via firls or firpm IF the two bands have equal (default) weighting</w:t>
-      </w:r>
-    </w:p>
+    <w:p/>
+    <w:p/>
+    <w:p/>
     <w:p>
       <w:r>
         <w:t xml:space="preserve">A halfband filter is a filter with cutoff frequency </w:t>
@@ -15108,6 +15192,7 @@
         <w:rPr>
           <w:rFonts w:eastAsiaTheme="minorEastAsia"/>
         </w:rPr>
+        <w:lastRenderedPageBreak/>
         <w:t>The nulls are</w:t>
       </w:r>
     </w:p>
@@ -15283,28 +15368,467 @@
         <w:rPr>
           <w:rFonts w:eastAsiaTheme="minorEastAsia"/>
         </w:rPr>
-        <w:t xml:space="preserve">In a halfband filter, every other coefficient is 0. Since the coefficients are symmetric, </w:t>
+        <w:t>In a halfband filter, every other coefficient is 0.</w:t>
+      </w:r>
+      <w:r>
+        <w:rPr>
+          <w:rFonts w:eastAsiaTheme="minorEastAsia"/>
+        </w:rPr>
+        <w:t xml:space="preserve"> This means that </w:t>
+      </w:r>
+      <w:r>
+        <w:rPr>
+          <w:rFonts w:eastAsiaTheme="minorEastAsia"/>
+        </w:rPr>
+        <w:t xml:space="preserve">the useful filter lengths are 3, 7, 11, etc. or </w:t>
+      </w:r>
+      <m:oMath>
+        <m:d>
+          <m:dPr>
+            <m:ctrlPr>
+              <w:rPr>
+                <w:rFonts w:ascii="Cambria Math" w:eastAsiaTheme="minorEastAsia" w:hAnsi="Cambria Math"/>
+                <w:i/>
+              </w:rPr>
+            </m:ctrlPr>
+          </m:dPr>
+          <m:e>
+            <m:r>
+              <w:rPr>
+                <w:rFonts w:ascii="Cambria Math" w:eastAsiaTheme="minorEastAsia" w:hAnsi="Cambria Math"/>
+              </w:rPr>
+              <m:t>4k+3</m:t>
+            </m:r>
+          </m:e>
+        </m:d>
+      </m:oMath>
+      <w:r>
+        <w:rPr>
+          <w:rFonts w:eastAsiaTheme="minorEastAsia"/>
+        </w:rPr>
+        <w:t xml:space="preserve"> taps, where </w:t>
+      </w:r>
+      <m:oMath>
+        <m:r>
+          <w:rPr>
+            <w:rFonts w:ascii="Cambria Math" w:eastAsiaTheme="minorEastAsia" w:hAnsi="Cambria Math"/>
+          </w:rPr>
+          <m:t>k</m:t>
+        </m:r>
+      </m:oMath>
+      <w:r>
+        <w:rPr>
+          <w:rFonts w:eastAsiaTheme="minorEastAsia"/>
+        </w:rPr>
+        <w:t xml:space="preserve"> is a nonnegative integer.</w:t>
+      </w:r>
+      <w:r>
+        <w:rPr>
+          <w:rFonts w:eastAsiaTheme="minorEastAsia"/>
+        </w:rPr>
+        <w:t xml:space="preserve"> For </w:t>
+      </w:r>
+      <m:oMath>
+        <m:d>
+          <m:dPr>
+            <m:ctrlPr>
+              <w:rPr>
+                <w:rFonts w:ascii="Cambria Math" w:eastAsiaTheme="minorEastAsia" w:hAnsi="Cambria Math"/>
+                <w:i/>
+              </w:rPr>
+            </m:ctrlPr>
+          </m:dPr>
+          <m:e>
+            <m:r>
+              <w:rPr>
+                <w:rFonts w:ascii="Cambria Math" w:eastAsiaTheme="minorEastAsia" w:hAnsi="Cambria Math"/>
+              </w:rPr>
+              <m:t>4k+3</m:t>
+            </m:r>
+          </m:e>
+        </m:d>
+      </m:oMath>
+      <w:r>
+        <w:rPr>
+          <w:rFonts w:eastAsiaTheme="minorEastAsia"/>
+        </w:rPr>
+        <w:t xml:space="preserve"> taps, </w:t>
+      </w:r>
+      <m:oMath>
+        <m:r>
+          <w:rPr>
+            <w:rFonts w:ascii="Cambria Math" w:eastAsiaTheme="minorEastAsia" w:hAnsi="Cambria Math"/>
+          </w:rPr>
+          <m:t>2k</m:t>
+        </m:r>
+      </m:oMath>
+      <w:r>
+        <w:rPr>
+          <w:rFonts w:eastAsiaTheme="minorEastAsia"/>
+        </w:rPr>
+        <w:t xml:space="preserve"> of them are zero.</w:t>
       </w:r>
     </w:p>
     <w:p>
       <w:pPr>
-        <w:pStyle w:val="Heading2"/>
-      </w:pPr>
-      <w:r>
-        <w:t>Polyphase FIR filters</w:t>
+        <w:rPr>
+          <w:rFonts w:eastAsiaTheme="minorEastAsia"/>
+        </w:rPr>
+      </w:pPr>
+      <w:r>
+        <w:rPr>
+          <w:rFonts w:eastAsiaTheme="minorEastAsia"/>
+        </w:rPr>
+        <w:t xml:space="preserve">Since the coefficients are symmetric, </w:t>
+      </w:r>
+      <w:r>
+        <w:rPr>
+          <w:rFonts w:eastAsiaTheme="minorEastAsia"/>
+        </w:rPr>
+        <w:t>we can utilize a folded structure to further reduce the number of multiplications.</w:t>
       </w:r>
     </w:p>
     <w:p>
-      <w:r>
-        <w:t>Symmetric coefficients</w:t>
-      </w:r>
+      <w:pPr>
+        <w:rPr>
+          <w:rFonts w:eastAsiaTheme="minorEastAsia"/>
+        </w:rPr>
+      </w:pPr>
+      <w:r>
+        <w:rPr>
+          <w:rFonts w:eastAsiaTheme="minorEastAsia"/>
+        </w:rPr>
+        <w:t xml:space="preserve">Filter order: </w:t>
+      </w:r>
+      <m:oMath>
+        <m:r>
+          <w:rPr>
+            <w:rFonts w:ascii="Cambria Math" w:eastAsiaTheme="minorEastAsia" w:hAnsi="Cambria Math"/>
+          </w:rPr>
+          <m:t>N=4k+2</m:t>
+        </m:r>
+      </m:oMath>
     </w:p>
     <w:p>
       <w:pPr>
+        <w:rPr>
+          <w:rFonts w:eastAsiaTheme="minorEastAsia"/>
+        </w:rPr>
+      </w:pPr>
+      <w:r>
+        <w:rPr>
+          <w:rFonts w:eastAsiaTheme="minorEastAsia"/>
+        </w:rPr>
+        <w:t xml:space="preserve">Nonzero taps: </w:t>
+      </w:r>
+      <m:oMath>
+        <m:r>
+          <w:rPr>
+            <w:rFonts w:ascii="Cambria Math" w:eastAsiaTheme="minorEastAsia" w:hAnsi="Cambria Math"/>
+          </w:rPr>
+          <m:t>N-2k=2k+2</m:t>
+        </m:r>
+      </m:oMath>
+    </w:p>
+    <w:p>
+      <w:pPr>
+        <w:rPr>
+          <w:rFonts w:eastAsiaTheme="minorEastAsia"/>
+        </w:rPr>
+      </w:pPr>
+      <w:r>
+        <w:rPr>
+          <w:rFonts w:eastAsiaTheme="minorEastAsia"/>
+        </w:rPr>
+        <w:t xml:space="preserve">Number of multiplications with folded structure: </w:t>
+      </w:r>
+      <m:oMath>
+        <m:d>
+          <m:dPr>
+            <m:ctrlPr>
+              <w:rPr>
+                <w:rFonts w:ascii="Cambria Math" w:eastAsiaTheme="minorEastAsia" w:hAnsi="Cambria Math"/>
+                <w:i/>
+              </w:rPr>
+            </m:ctrlPr>
+          </m:dPr>
+          <m:e>
+            <m:r>
+              <w:rPr>
+                <w:rFonts w:ascii="Cambria Math" w:eastAsiaTheme="minorEastAsia" w:hAnsi="Cambria Math"/>
+              </w:rPr>
+              <m:t>N+2</m:t>
+            </m:r>
+          </m:e>
+        </m:d>
+        <m:r>
+          <m:rPr>
+            <m:lit/>
+          </m:rPr>
+          <w:rPr>
+            <w:rFonts w:ascii="Cambria Math" w:eastAsiaTheme="minorEastAsia" w:hAnsi="Cambria Math"/>
+          </w:rPr>
+          <m:t>/</m:t>
+        </m:r>
+        <m:r>
+          <w:rPr>
+            <w:rFonts w:ascii="Cambria Math" w:eastAsiaTheme="minorEastAsia" w:hAnsi="Cambria Math"/>
+          </w:rPr>
+          <m:t>2</m:t>
+        </m:r>
+      </m:oMath>
+    </w:p>
+    <w:p>
+      <w:pPr>
+        <w:rPr>
+          <w:rFonts w:eastAsiaTheme="minorEastAsia"/>
+        </w:rPr>
+      </w:pPr>
+      <w:r>
+        <w:rPr>
+          <w:rFonts w:eastAsiaTheme="minorEastAsia"/>
+        </w:rPr>
+        <w:t>The number of multiplications is then</w:t>
+      </w:r>
+    </w:p>
+    <w:p>
+      <w:pPr>
+        <w:rPr>
+          <w:rFonts w:eastAsiaTheme="minorEastAsia"/>
+        </w:rPr>
+      </w:pPr>
+      <m:oMathPara>
+        <m:oMath>
+          <m:sSub>
+            <m:sSubPr>
+              <m:ctrlPr>
+                <w:rPr>
+                  <w:rFonts w:ascii="Cambria Math" w:eastAsiaTheme="minorEastAsia" w:hAnsi="Cambria Math"/>
+                  <w:i/>
+                </w:rPr>
+              </m:ctrlPr>
+            </m:sSubPr>
+            <m:e>
+              <m:d>
+                <m:dPr>
+                  <m:begChr m:val=""/>
+                  <m:endChr m:val="|"/>
+                  <m:ctrlPr>
+                    <w:rPr>
+                      <w:rFonts w:ascii="Cambria Math" w:eastAsiaTheme="minorEastAsia" w:hAnsi="Cambria Math"/>
+                      <w:i/>
+                    </w:rPr>
+                  </m:ctrlPr>
+                </m:dPr>
+                <m:e>
+                  <m:f>
+                    <m:fPr>
+                      <m:ctrlPr>
+                        <w:rPr>
+                          <w:rFonts w:ascii="Cambria Math" w:eastAsiaTheme="minorEastAsia" w:hAnsi="Cambria Math"/>
+                          <w:i/>
+                        </w:rPr>
+                      </m:ctrlPr>
+                    </m:fPr>
+                    <m:num>
+                      <m:r>
+                        <w:rPr>
+                          <w:rFonts w:ascii="Cambria Math" w:eastAsiaTheme="minorEastAsia" w:hAnsi="Cambria Math"/>
+                        </w:rPr>
+                        <m:t>N+2</m:t>
+                      </m:r>
+                    </m:num>
+                    <m:den>
+                      <m:r>
+                        <w:rPr>
+                          <w:rFonts w:ascii="Cambria Math" w:eastAsiaTheme="minorEastAsia" w:hAnsi="Cambria Math"/>
+                        </w:rPr>
+                        <m:t>2</m:t>
+                      </m:r>
+                    </m:den>
+                  </m:f>
+                </m:e>
+              </m:d>
+            </m:e>
+            <m:sub>
+              <m:r>
+                <w:rPr>
+                  <w:rFonts w:ascii="Cambria Math" w:eastAsiaTheme="minorEastAsia" w:hAnsi="Cambria Math"/>
+                </w:rPr>
+                <m:t>N=2k+2</m:t>
+              </m:r>
+            </m:sub>
+          </m:sSub>
+          <m:r>
+            <w:rPr>
+              <w:rFonts w:ascii="Cambria Math" w:eastAsiaTheme="minorEastAsia" w:hAnsi="Cambria Math"/>
+            </w:rPr>
+            <m:t>=</m:t>
+          </m:r>
+          <m:sSub>
+            <m:sSubPr>
+              <m:ctrlPr>
+                <w:rPr>
+                  <w:rFonts w:ascii="Cambria Math" w:eastAsiaTheme="minorEastAsia" w:hAnsi="Cambria Math"/>
+                  <w:i/>
+                </w:rPr>
+              </m:ctrlPr>
+            </m:sSubPr>
+            <m:e>
+              <m:d>
+                <m:dPr>
+                  <m:begChr m:val=""/>
+                  <m:endChr m:val="|"/>
+                  <m:ctrlPr>
+                    <w:rPr>
+                      <w:rFonts w:ascii="Cambria Math" w:eastAsiaTheme="minorEastAsia" w:hAnsi="Cambria Math"/>
+                      <w:i/>
+                    </w:rPr>
+                  </m:ctrlPr>
+                </m:dPr>
+                <m:e>
+                  <m:f>
+                    <m:fPr>
+                      <m:ctrlPr>
+                        <w:rPr>
+                          <w:rFonts w:ascii="Cambria Math" w:eastAsiaTheme="minorEastAsia" w:hAnsi="Cambria Math"/>
+                          <w:i/>
+                        </w:rPr>
+                      </m:ctrlPr>
+                    </m:fPr>
+                    <m:num>
+                      <m:r>
+                        <w:rPr>
+                          <w:rFonts w:ascii="Cambria Math" w:eastAsiaTheme="minorEastAsia" w:hAnsi="Cambria Math"/>
+                        </w:rPr>
+                        <m:t>2k+4</m:t>
+                      </m:r>
+                    </m:num>
+                    <m:den>
+                      <m:r>
+                        <w:rPr>
+                          <w:rFonts w:ascii="Cambria Math" w:eastAsiaTheme="minorEastAsia" w:hAnsi="Cambria Math"/>
+                        </w:rPr>
+                        <m:t>2</m:t>
+                      </m:r>
+                    </m:den>
+                  </m:f>
+                </m:e>
+              </m:d>
+            </m:e>
+            <m:sub>
+              <m:r>
+                <w:rPr>
+                  <w:rFonts w:ascii="Cambria Math" w:eastAsiaTheme="minorEastAsia" w:hAnsi="Cambria Math"/>
+                </w:rPr>
+                <m:t>N→∞</m:t>
+              </m:r>
+            </m:sub>
+          </m:sSub>
+          <m:r>
+            <w:rPr>
+              <w:rFonts w:ascii="Cambria Math" w:eastAsiaTheme="minorEastAsia" w:hAnsi="Cambria Math"/>
+            </w:rPr>
+            <m:t>≈k≈</m:t>
+          </m:r>
+          <m:f>
+            <m:fPr>
+              <m:ctrlPr>
+                <w:rPr>
+                  <w:rFonts w:ascii="Cambria Math" w:eastAsiaTheme="minorEastAsia" w:hAnsi="Cambria Math"/>
+                  <w:i/>
+                </w:rPr>
+              </m:ctrlPr>
+            </m:fPr>
+            <m:num>
+              <m:r>
+                <w:rPr>
+                  <w:rFonts w:ascii="Cambria Math" w:eastAsiaTheme="minorEastAsia" w:hAnsi="Cambria Math"/>
+                </w:rPr>
+                <m:t>N</m:t>
+              </m:r>
+            </m:num>
+            <m:den>
+              <m:r>
+                <w:rPr>
+                  <w:rFonts w:ascii="Cambria Math" w:eastAsiaTheme="minorEastAsia" w:hAnsi="Cambria Math"/>
+                </w:rPr>
+                <m:t>4</m:t>
+              </m:r>
+            </m:den>
+          </m:f>
+        </m:oMath>
+      </m:oMathPara>
+    </w:p>
+    <w:p>
+      <w:pPr>
+        <w:rPr>
+          <w:rFonts w:eastAsiaTheme="minorEastAsia"/>
+        </w:rPr>
+      </w:pPr>
+      <w:r>
+        <w:rPr>
+          <w:rFonts w:eastAsiaTheme="minorEastAsia"/>
+        </w:rPr>
+        <w:t xml:space="preserve">For large </w:t>
+      </w:r>
+      <m:oMath>
+        <m:r>
+          <w:rPr>
+            <w:rFonts w:ascii="Cambria Math" w:eastAsiaTheme="minorEastAsia" w:hAnsi="Cambria Math"/>
+          </w:rPr>
+          <m:t>N</m:t>
+        </m:r>
+      </m:oMath>
+      <w:r>
+        <w:rPr>
+          <w:rFonts w:eastAsiaTheme="minorEastAsia"/>
+        </w:rPr>
+        <w:t>, we have reduced the number of multiplications by 4</w:t>
+      </w:r>
+      <w:r>
+        <w:rPr>
+          <w:rFonts w:eastAsiaTheme="minorEastAsia"/>
+        </w:rPr>
+        <w:t>×</w:t>
+      </w:r>
+      <w:r>
+        <w:rPr>
+          <w:rFonts w:eastAsiaTheme="minorEastAsia"/>
+        </w:rPr>
+        <w:t>.</w:t>
+      </w:r>
+    </w:p>
+    <w:p>
+      <w:pPr>
+        <w:rPr>
+          <w:rFonts w:eastAsiaTheme="minorEastAsia"/>
+        </w:rPr>
+      </w:pPr>
+    </w:p>
+    <w:p>
+      <w:r>
+        <w:t>Must be even order, coefficients can be determined via firls or firpm IF the two bands have equal (default) weighting</w:t>
+      </w:r>
+    </w:p>
+    <w:p>
+      <w:pPr>
         <w:pStyle w:val="Heading2"/>
       </w:pPr>
       <w:r>
-        <w:lastRenderedPageBreak/>
+        <w:t>Polyphase FIR filters</w:t>
+      </w:r>
+    </w:p>
+    <w:p>
+      <w:r>
+        <w:t>Symmetric coefficients</w:t>
+      </w:r>
+    </w:p>
+    <w:p>
+      <w:pPr>
+        <w:pStyle w:val="Heading2"/>
+      </w:pPr>
+      <w:r>
         <w:t>CIC</w:t>
       </w:r>
       <w:r>
@@ -15602,6 +16126,7 @@
             <w:rPr>
               <w:rFonts w:ascii="Cambria Math" w:hAnsi="Cambria Math"/>
             </w:rPr>
+            <w:lastRenderedPageBreak/>
             <m:t>x</m:t>
           </m:r>
           <m:d>
@@ -19876,6 +20401,7 @@
         <w:rPr>
           <w:rFonts w:eastAsiaTheme="minorEastAsia"/>
         </w:rPr>
+        <w:lastRenderedPageBreak/>
         <w:t>SPDFT</w:t>
       </w:r>
     </w:p>
@@ -21801,7 +22327,6 @@
   <w:style w:type="character" w:default="1" w:styleId="DefaultParagraphFont">
     <w:name w:val="Default Paragraph Font"/>
     <w:uiPriority w:val="1"/>
-    <w:semiHidden/>
     <w:unhideWhenUsed/>
   </w:style>
   <w:style w:type="table" w:default="1" w:styleId="TableNormal">

</xml_diff>

<commit_message>
Update halfband notes in digital-hw-algorithms.docx; add notebooks/halfband_filter_testbench.ipynb
</commit_message>
<xml_diff>
--- a/notes/digital-hw-algorithms.docx
+++ b/notes/digital-hw-algorithms.docx
@@ -14706,35 +14706,11 @@
       </w:r>
     </w:p>
     <w:p>
-      <w:hyperlink r:id="rId14" w:history="1">
-        <w:r>
-          <w:rPr>
-            <w:rStyle w:val="Hyperlink"/>
-          </w:rPr>
-          <w:t>https://www.dsprelated.com/showarticle/1113.php</w:t>
-        </w:r>
-      </w:hyperlink>
-      <w:r>
-        <w:t xml:space="preserve"> </w:t>
-      </w:r>
-    </w:p>
-    <w:p>
-      <w:r>
-        <w:t>“</w:t>
-      </w:r>
-      <w:r>
-        <w:t>As already mentioned, ntaps must be odd.  It is possible to create a halfband frequency response with ntaps even, but in that case, there will be no zero-valued coefficients.  Also, for ntaps = 9, 13, … etc, the end coefficients are zero.  For this reason, we should choose ntaps = 4m + 3, where m is an integer.  Thus the useful values of ntaps are 7, 11, 15, etc.  The number of zero coefficients is ½(ntaps-3).</w:t>
-      </w:r>
-      <w:r>
-        <w:t>”</w:t>
-      </w:r>
-    </w:p>
-    <w:p/>
-    <w:p/>
-    <w:p/>
-    <w:p>
-      <w:r>
-        <w:t xml:space="preserve">A halfband filter is a filter with cutoff frequency </w:t>
+      <w:r>
+        <w:t>A</w:t>
+      </w:r>
+      <w:r>
+        <w:t xml:space="preserve"> halfband filter is a filter with cutoff frequency </w:t>
       </w:r>
       <m:oMath>
         <m:r>
@@ -15192,7 +15168,6 @@
         <w:rPr>
           <w:rFonts w:eastAsiaTheme="minorEastAsia"/>
         </w:rPr>
-        <w:lastRenderedPageBreak/>
         <w:t>The nulls are</w:t>
       </w:r>
     </w:p>
@@ -15498,6 +15473,7 @@
         <w:rPr>
           <w:rFonts w:eastAsiaTheme="minorEastAsia"/>
         </w:rPr>
+        <w:lastRenderedPageBreak/>
         <w:t xml:space="preserve">Filter order: </w:t>
       </w:r>
       <m:oMath>
@@ -15803,32 +15779,163 @@
       <w:pPr>
         <w:rPr>
           <w:rFonts w:eastAsiaTheme="minorEastAsia"/>
-        </w:rPr>
-      </w:pPr>
+          <w:b/>
+          <w:bCs/>
+        </w:rPr>
+      </w:pPr>
+      <w:r>
+        <w:rPr>
+          <w:rFonts w:eastAsiaTheme="minorEastAsia"/>
+          <w:b/>
+          <w:bCs/>
+        </w:rPr>
+        <w:t>Designing a halfband filter:</w:t>
+      </w:r>
     </w:p>
     <w:p>
-      <w:r>
-        <w:t>Must be even order, coefficients can be determined via firls or firpm IF the two bands have equal (default) weighting</w:t>
+      <w:pPr>
+        <w:rPr>
+          <w:rFonts w:eastAsiaTheme="minorEastAsia"/>
+        </w:rPr>
+      </w:pPr>
+      <w:r>
+        <w:rPr>
+          <w:rFonts w:eastAsiaTheme="minorEastAsia"/>
+        </w:rPr>
+        <w:t xml:space="preserve">There are three different ways to design a halfband filter. </w:t>
       </w:r>
     </w:p>
     <w:p>
       <w:pPr>
-        <w:pStyle w:val="Heading2"/>
-      </w:pPr>
-      <w:r>
-        <w:t>Polyphase FIR filters</w:t>
+        <w:pStyle w:val="ListParagraph"/>
+        <w:numPr>
+          <w:ilvl w:val="0"/>
+          <w:numId w:val="13"/>
+        </w:numPr>
+        <w:rPr>
+          <w:rFonts w:eastAsiaTheme="minorEastAsia"/>
+        </w:rPr>
+      </w:pPr>
+      <w:r>
+        <w:rPr>
+          <w:rFonts w:eastAsiaTheme="minorEastAsia"/>
+        </w:rPr>
+        <w:t>Windowing – window the impulse response of the ideal halfband LPF</w:t>
       </w:r>
     </w:p>
     <w:p>
-      <w:r>
-        <w:t>Symmetric coefficients</w:t>
+      <w:pPr>
+        <w:pStyle w:val="ListParagraph"/>
+        <w:numPr>
+          <w:ilvl w:val="0"/>
+          <w:numId w:val="13"/>
+        </w:numPr>
+        <w:rPr>
+          <w:rFonts w:eastAsiaTheme="minorEastAsia"/>
+        </w:rPr>
+      </w:pPr>
+      <w:r>
+        <w:rPr>
+          <w:rFonts w:eastAsiaTheme="minorEastAsia"/>
+        </w:rPr>
+        <w:t>Least-squares</w:t>
       </w:r>
     </w:p>
     <w:p>
       <w:pPr>
+        <w:pStyle w:val="ListParagraph"/>
+        <w:numPr>
+          <w:ilvl w:val="0"/>
+          <w:numId w:val="13"/>
+        </w:numPr>
+        <w:rPr>
+          <w:rFonts w:eastAsiaTheme="minorEastAsia"/>
+        </w:rPr>
+      </w:pPr>
+      <w:r>
+        <w:rPr>
+          <w:rFonts w:eastAsiaTheme="minorEastAsia"/>
+        </w:rPr>
+        <w:t>Remez/equiripple</w:t>
+      </w:r>
+    </w:p>
+    <w:p>
+      <w:pPr>
+        <w:rPr>
+          <w:rFonts w:eastAsiaTheme="minorEastAsia"/>
+        </w:rPr>
+      </w:pPr>
+      <w:r>
+        <w:rPr>
+          <w:rFonts w:eastAsiaTheme="minorEastAsia"/>
+        </w:rPr>
+        <w:t>For least-squares and remez algorithms, the filter order must be even (odd number of taps) and the passband and stopband must have equal weighting.</w:t>
+      </w:r>
+    </w:p>
+    <w:p>
+      <w:pPr>
+        <w:rPr>
+          <w:rFonts w:eastAsiaTheme="minorEastAsia"/>
+        </w:rPr>
+      </w:pPr>
+    </w:p>
+    <w:p>
+      <w:pPr>
+        <w:rPr>
+          <w:rFonts w:eastAsiaTheme="minorEastAsia"/>
+        </w:rPr>
+      </w:pPr>
+    </w:p>
+    <w:p>
+      <w:hyperlink r:id="rId14" w:history="1">
+        <w:r>
+          <w:rPr>
+            <w:rStyle w:val="Hyperlink"/>
+          </w:rPr>
+          <w:t>https://www.dsprelated.com/showarticle/1113.php</w:t>
+        </w:r>
+      </w:hyperlink>
+      <w:r>
+        <w:t xml:space="preserve"> </w:t>
+      </w:r>
+    </w:p>
+    <w:p>
+      <w:r>
+        <w:t>“</w:t>
+      </w:r>
+      <w:r>
+        <w:t>As already mentioned, ntaps must be odd.  It is possible to create a halfband frequency response with ntaps even, but in that case, there will be no zero-valued coefficients.  Also, for ntaps = 9, 13, … etc, the end coefficients are zero.  For this reason, we should choose ntaps = 4m + 3, where m is an integer.  Thus the useful values of ntaps are 7, 11, 15, etc.  The number of zero coefficients is ½(ntaps-3).</w:t>
+      </w:r>
+      <w:r>
+        <w:t>”</w:t>
+      </w:r>
+    </w:p>
+    <w:p>
+      <w:pPr>
+        <w:rPr>
+          <w:rFonts w:eastAsiaTheme="minorEastAsia"/>
+        </w:rPr>
+      </w:pPr>
+    </w:p>
+    <w:p>
+      <w:pPr>
         <w:pStyle w:val="Heading2"/>
       </w:pPr>
       <w:r>
+        <w:t>Polyphase FIR filters</w:t>
+      </w:r>
+    </w:p>
+    <w:p>
+      <w:r>
+        <w:t>Symmetric coefficients</w:t>
+      </w:r>
+    </w:p>
+    <w:p>
+      <w:pPr>
+        <w:pStyle w:val="Heading2"/>
+      </w:pPr>
+      <w:r>
+        <w:lastRenderedPageBreak/>
         <w:t>CIC</w:t>
       </w:r>
       <w:r>
@@ -16126,7 +16233,6 @@
             <w:rPr>
               <w:rFonts w:ascii="Cambria Math" w:hAnsi="Cambria Math"/>
             </w:rPr>
-            <w:lastRenderedPageBreak/>
             <m:t>x</m:t>
           </m:r>
           <m:d>
@@ -20401,7 +20507,6 @@
         <w:rPr>
           <w:rFonts w:eastAsiaTheme="minorEastAsia"/>
         </w:rPr>
-        <w:lastRenderedPageBreak/>
         <w:t>SPDFT</w:t>
       </w:r>
     </w:p>

</xml_diff>

<commit_message>
Update polyphase filter notes
</commit_message>
<xml_diff>
--- a/notes/digital-hw-algorithms.docx
+++ b/notes/digital-hw-algorithms.docx
@@ -2846,15 +2846,7 @@
     <w:p/>
     <w:p>
       <w:r>
-        <w:t xml:space="preserve">The outputs are precomputed. Outputs for values not </w:t>
-      </w:r>
-      <w:proofErr w:type="gramStart"/>
-      <w:r>
-        <w:t>in</w:t>
-      </w:r>
-      <w:proofErr w:type="gramEnd"/>
-      <w:r>
-        <w:t xml:space="preserve"> the table are interpolated. However, accuracy is limited by the size of the LUT, and interpolation itself may require difficult computations.</w:t>
+        <w:t>The outputs are precomputed. Outputs for values not in the table are interpolated. However, accuracy is limited by the size of the LUT, and interpolation itself may require difficult computations.</w:t>
       </w:r>
     </w:p>
     <w:p>
@@ -2909,15 +2901,7 @@
       </w:pPr>
       <w:r>
         <w:lastRenderedPageBreak/>
-        <w:t xml:space="preserve">Simple and efficient </w:t>
-      </w:r>
-      <w:proofErr w:type="gramStart"/>
-      <w:r>
-        <w:t>algorithm</w:t>
-      </w:r>
-      <w:proofErr w:type="gramEnd"/>
-      <w:r>
-        <w:t xml:space="preserve"> to calculate trigonometric functions, hyperbolic functions, square roots, multiplications, divisions, and exponentials and logarithms with arbitrary base</w:t>
+        <w:t>Simple and efficient algorithm to calculate trigonometric functions, hyperbolic functions, square roots, multiplications, divisions, and exponentials and logarithms with arbitrary base</w:t>
       </w:r>
     </w:p>
     <w:p>
@@ -13896,21 +13880,7 @@
         <w:rPr>
           <w:rFonts w:eastAsiaTheme="minorEastAsia"/>
         </w:rPr>
-        <w:t xml:space="preserve"> by </w:t>
-      </w:r>
-      <w:proofErr w:type="gramStart"/>
-      <w:r>
-        <w:rPr>
-          <w:rFonts w:eastAsiaTheme="minorEastAsia"/>
-        </w:rPr>
-        <w:t>symmetry</w:t>
-      </w:r>
-      <w:proofErr w:type="gramEnd"/>
-      <w:r>
-        <w:rPr>
-          <w:rFonts w:eastAsiaTheme="minorEastAsia"/>
-        </w:rPr>
-        <w:t>. Then</w:t>
+        <w:t xml:space="preserve"> by symmetry. Then</w:t>
       </w:r>
     </w:p>
     <w:p>
@@ -15815,21 +15785,7 @@
         <w:rPr>
           <w:rFonts w:eastAsiaTheme="minorEastAsia"/>
         </w:rPr>
-        <w:t>For least-squares and remez algorithms, the filter order must be even (odd number of taps</w:t>
-      </w:r>
-      <w:proofErr w:type="gramStart"/>
-      <w:r>
-        <w:rPr>
-          <w:rFonts w:eastAsiaTheme="minorEastAsia"/>
-        </w:rPr>
-        <w:t>)</w:t>
-      </w:r>
-      <w:proofErr w:type="gramEnd"/>
-      <w:r>
-        <w:rPr>
-          <w:rFonts w:eastAsiaTheme="minorEastAsia"/>
-        </w:rPr>
-        <w:t xml:space="preserve"> and the passband and stopband must have equal weighting.</w:t>
+        <w:t>For least-squares and remez algorithms, the filter order must be even (odd number of taps) and the passband and stopband must have equal weighting.</w:t>
       </w:r>
     </w:p>
     <w:p>
@@ -15864,15 +15820,7 @@
         <w:t>“</w:t>
       </w:r>
       <w:r>
-        <w:t xml:space="preserve">As already mentioned, ntaps must be odd.  It is possible to create a halfband frequency response with ntaps even, but in that case, there will be no zero-valued coefficients.  Also, for ntaps = 9, 13, … etc, the end coefficients are zero.  For this reason, we should choose ntaps = 4m + 3, where m is an integer.  </w:t>
-      </w:r>
-      <w:proofErr w:type="gramStart"/>
-      <w:r>
-        <w:t>Thus</w:t>
-      </w:r>
-      <w:proofErr w:type="gramEnd"/>
-      <w:r>
-        <w:t xml:space="preserve"> the useful values of ntaps are 7, 11, 15, etc.  The number of zero coefficients is ½(ntaps-3).</w:t>
+        <w:t>As already mentioned, ntaps must be odd.  It is possible to create a halfband frequency response with ntaps even, but in that case, there will be no zero-valued coefficients.  Also, for ntaps = 9, 13, … etc, the end coefficients are zero.  For this reason, we should choose ntaps = 4m + 3, where m is an integer.  Thus the useful values of ntaps are 7, 11, 15, etc.  The number of zero coefficients is ½(ntaps-3).</w:t>
       </w:r>
       <w:r>
         <w:t>”</w:t>
@@ -19637,73 +19585,50 @@
         </m:oMath>
       </m:oMathPara>
     </w:p>
+    <w:p/>
+    <w:p/>
     <w:p>
-      <w:pPr>
-        <w:rPr>
-          <w:rFonts w:asciiTheme="majorHAnsi" w:eastAsiaTheme="majorEastAsia" w:hAnsiTheme="majorHAnsi" w:cstheme="majorBidi"/>
-        </w:rPr>
-      </w:pPr>
+      <w:r>
+        <w:t>Restoring Coefficient Symmetry in Polyphase Implementation of Linear-Phase FIR Filters</w:t>
+      </w:r>
     </w:p>
     <w:p>
       <w:pPr>
         <w:rPr>
-          <w:rFonts w:asciiTheme="majorHAnsi" w:eastAsiaTheme="majorEastAsia" w:hAnsiTheme="majorHAnsi" w:cstheme="majorBidi"/>
-        </w:rPr>
-      </w:pPr>
+          <w:b/>
+          <w:bCs/>
+        </w:rPr>
+      </w:pPr>
+      <w:r>
+        <w:rPr>
+          <w:b/>
+          <w:bCs/>
+        </w:rPr>
+        <w:t>Polyphase decomposition:</w:t>
+      </w:r>
     </w:p>
     <w:p>
-      <w:pPr>
-        <w:rPr>
-          <w:rFonts w:asciiTheme="majorHAnsi" w:eastAsiaTheme="majorEastAsia" w:hAnsiTheme="majorHAnsi" w:cstheme="majorBidi"/>
-          <w:b/>
-          <w:bCs/>
-        </w:rPr>
-      </w:pPr>
-      <w:r>
-        <w:rPr>
-          <w:rFonts w:asciiTheme="majorHAnsi" w:eastAsiaTheme="majorEastAsia" w:hAnsiTheme="majorHAnsi" w:cstheme="majorBidi"/>
-          <w:b/>
-          <w:bCs/>
-        </w:rPr>
-        <w:t>Restoring Coefficient Symmetry in Polyphase Implementation of Linear-Phase FIR Filters</w:t>
-      </w:r>
-    </w:p>
-    <w:p>
-      <w:pPr>
-        <w:rPr>
-          <w:rFonts w:asciiTheme="majorHAnsi" w:eastAsiaTheme="majorEastAsia" w:hAnsiTheme="majorHAnsi" w:cstheme="majorBidi"/>
-        </w:rPr>
-      </w:pPr>
-      <w:r>
-        <w:rPr>
-          <w:rFonts w:asciiTheme="majorHAnsi" w:eastAsiaTheme="majorEastAsia" w:hAnsiTheme="majorHAnsi" w:cstheme="majorBidi"/>
-        </w:rPr>
+      <w:r>
         <w:t xml:space="preserve">Consider even order, even symmetric filters. </w:t>
       </w:r>
       <w:r>
-        <w:rPr>
-          <w:rFonts w:asciiTheme="majorHAnsi" w:eastAsiaTheme="majorEastAsia" w:hAnsiTheme="majorHAnsi" w:cstheme="majorBidi"/>
-        </w:rPr>
         <w:t xml:space="preserve">Let the order be equal to </w:t>
       </w:r>
       <m:oMath>
         <m:r>
           <w:rPr>
-            <w:rFonts w:ascii="Cambria Math" w:eastAsiaTheme="majorEastAsia" w:hAnsi="Cambria Math" w:cstheme="majorBidi"/>
+            <w:rFonts w:ascii="Cambria Math" w:hAnsi="Cambria Math"/>
           </w:rPr>
           <m:t>2N</m:t>
         </m:r>
       </m:oMath>
       <w:r>
-        <w:rPr>
-          <w:rFonts w:asciiTheme="majorHAnsi" w:eastAsiaTheme="majorEastAsia" w:hAnsiTheme="majorHAnsi" w:cstheme="majorBidi"/>
-        </w:rPr>
         <w:t xml:space="preserve">; then the transfer function of the filter </w:t>
       </w:r>
       <m:oMath>
         <m:r>
           <w:rPr>
-            <w:rFonts w:ascii="Cambria Math" w:eastAsiaTheme="majorEastAsia" w:hAnsi="Cambria Math" w:cstheme="majorBidi"/>
+            <w:rFonts w:ascii="Cambria Math" w:hAnsi="Cambria Math"/>
           </w:rPr>
           <m:t>h</m:t>
         </m:r>
@@ -19711,7 +19636,7 @@
           <m:dPr>
             <m:ctrlPr>
               <w:rPr>
-                <w:rFonts w:ascii="Cambria Math" w:eastAsiaTheme="majorEastAsia" w:hAnsi="Cambria Math" w:cstheme="majorBidi"/>
+                <w:rFonts w:ascii="Cambria Math" w:hAnsi="Cambria Math"/>
                 <w:i/>
               </w:rPr>
             </m:ctrlPr>
@@ -19719,7 +19644,7 @@
           <m:e>
             <m:r>
               <w:rPr>
-                <w:rFonts w:ascii="Cambria Math" w:eastAsiaTheme="majorEastAsia" w:hAnsi="Cambria Math" w:cstheme="majorBidi"/>
+                <w:rFonts w:ascii="Cambria Math" w:hAnsi="Cambria Math"/>
               </w:rPr>
               <m:t>n</m:t>
             </m:r>
@@ -19727,9 +19652,6 @@
         </m:d>
       </m:oMath>
       <w:r>
-        <w:rPr>
-          <w:rFonts w:asciiTheme="majorHAnsi" w:eastAsiaTheme="majorEastAsia" w:hAnsiTheme="majorHAnsi" w:cstheme="majorBidi"/>
-        </w:rPr>
         <w:t xml:space="preserve"> is</w:t>
       </w:r>
     </w:p>
@@ -19919,35 +19841,24 @@
       </m:oMathPara>
     </w:p>
     <w:p>
-      <w:pPr>
-        <w:rPr>
-          <w:rFonts w:asciiTheme="majorHAnsi" w:eastAsiaTheme="majorEastAsia" w:hAnsiTheme="majorHAnsi" w:cstheme="majorBidi"/>
-        </w:rPr>
-      </w:pPr>
-      <w:r>
-        <w:rPr>
-          <w:rFonts w:asciiTheme="majorHAnsi" w:eastAsiaTheme="majorEastAsia" w:hAnsiTheme="majorHAnsi" w:cstheme="majorBidi"/>
-        </w:rPr>
+      <w:r>
         <w:t xml:space="preserve">The </w:t>
       </w:r>
       <m:oMath>
         <m:r>
           <w:rPr>
-            <w:rFonts w:ascii="Cambria Math" w:eastAsiaTheme="majorEastAsia" w:hAnsi="Cambria Math" w:cstheme="majorBidi"/>
+            <w:rFonts w:ascii="Cambria Math" w:hAnsi="Cambria Math"/>
           </w:rPr>
           <m:t>R</m:t>
         </m:r>
       </m:oMath>
       <w:r>
-        <w:rPr>
-          <w:rFonts w:asciiTheme="majorHAnsi" w:eastAsiaTheme="majorEastAsia" w:hAnsiTheme="majorHAnsi" w:cstheme="majorBidi"/>
-        </w:rPr>
         <w:t xml:space="preserve"> polyphase decomposition of </w:t>
       </w:r>
       <m:oMath>
         <m:r>
           <w:rPr>
-            <w:rFonts w:ascii="Cambria Math" w:eastAsiaTheme="majorEastAsia" w:hAnsi="Cambria Math" w:cstheme="majorBidi"/>
+            <w:rFonts w:ascii="Cambria Math" w:hAnsi="Cambria Math"/>
           </w:rPr>
           <m:t>H</m:t>
         </m:r>
@@ -19955,7 +19866,7 @@
           <m:dPr>
             <m:ctrlPr>
               <w:rPr>
-                <w:rFonts w:ascii="Cambria Math" w:eastAsiaTheme="majorEastAsia" w:hAnsi="Cambria Math" w:cstheme="majorBidi"/>
+                <w:rFonts w:ascii="Cambria Math" w:hAnsi="Cambria Math"/>
                 <w:i/>
               </w:rPr>
             </m:ctrlPr>
@@ -19963,7 +19874,7 @@
           <m:e>
             <m:r>
               <w:rPr>
-                <w:rFonts w:ascii="Cambria Math" w:eastAsiaTheme="majorEastAsia" w:hAnsi="Cambria Math" w:cstheme="majorBidi"/>
+                <w:rFonts w:ascii="Cambria Math" w:hAnsi="Cambria Math"/>
               </w:rPr>
               <m:t>z</m:t>
             </m:r>
@@ -19971,15 +19882,9 @@
         </m:d>
       </m:oMath>
       <w:r>
-        <w:rPr>
-          <w:rFonts w:asciiTheme="majorHAnsi" w:eastAsiaTheme="majorEastAsia" w:hAnsiTheme="majorHAnsi" w:cstheme="majorBidi"/>
-        </w:rPr>
         <w:t xml:space="preserve"> </w:t>
       </w:r>
       <w:r>
-        <w:rPr>
-          <w:rFonts w:asciiTheme="majorHAnsi" w:eastAsiaTheme="majorEastAsia" w:hAnsiTheme="majorHAnsi" w:cstheme="majorBidi"/>
-        </w:rPr>
         <w:t>may be expressed as</w:t>
       </w:r>
     </w:p>
@@ -20244,76 +20149,49 @@
       </m:oMathPara>
     </w:p>
     <w:p>
-      <w:pPr>
-        <w:rPr>
-          <w:rFonts w:asciiTheme="majorHAnsi" w:eastAsiaTheme="majorEastAsia" w:hAnsiTheme="majorHAnsi" w:cstheme="majorBidi"/>
-        </w:rPr>
-      </w:pPr>
-      <w:r>
-        <w:rPr>
-          <w:rFonts w:asciiTheme="majorHAnsi" w:eastAsiaTheme="majorEastAsia" w:hAnsiTheme="majorHAnsi" w:cstheme="majorBidi"/>
-        </w:rPr>
+      <w:r>
         <w:t xml:space="preserve">First branch has </w:t>
       </w:r>
       <m:oMath>
         <m:r>
           <w:rPr>
-            <w:rFonts w:ascii="Cambria Math" w:eastAsiaTheme="majorEastAsia" w:hAnsi="Cambria Math" w:cstheme="majorBidi"/>
+            <w:rFonts w:ascii="Cambria Math" w:hAnsi="Cambria Math"/>
           </w:rPr>
           <m:t>2p+1</m:t>
         </m:r>
       </m:oMath>
       <w:r>
-        <w:rPr>
-          <w:rFonts w:asciiTheme="majorHAnsi" w:eastAsiaTheme="majorEastAsia" w:hAnsiTheme="majorHAnsi" w:cstheme="majorBidi"/>
-        </w:rPr>
         <w:t xml:space="preserve"> coefficients. The remaining </w:t>
       </w:r>
       <m:oMath>
         <m:r>
           <w:rPr>
-            <w:rFonts w:ascii="Cambria Math" w:eastAsiaTheme="majorEastAsia" w:hAnsi="Cambria Math" w:cstheme="majorBidi"/>
+            <w:rFonts w:ascii="Cambria Math" w:hAnsi="Cambria Math"/>
           </w:rPr>
           <m:t>R-1</m:t>
         </m:r>
       </m:oMath>
       <w:r>
-        <w:rPr>
-          <w:rFonts w:asciiTheme="majorHAnsi" w:eastAsiaTheme="majorEastAsia" w:hAnsiTheme="majorHAnsi" w:cstheme="majorBidi"/>
-        </w:rPr>
         <w:t xml:space="preserve"> branches have </w:t>
       </w:r>
       <m:oMath>
         <m:r>
           <w:rPr>
-            <w:rFonts w:ascii="Cambria Math" w:eastAsiaTheme="majorEastAsia" w:hAnsi="Cambria Math" w:cstheme="majorBidi"/>
+            <w:rFonts w:ascii="Cambria Math" w:hAnsi="Cambria Math"/>
           </w:rPr>
           <m:t>2p</m:t>
         </m:r>
       </m:oMath>
       <w:r>
-        <w:rPr>
-          <w:rFonts w:asciiTheme="majorHAnsi" w:eastAsiaTheme="majorEastAsia" w:hAnsiTheme="majorHAnsi" w:cstheme="majorBidi"/>
-        </w:rPr>
         <w:t xml:space="preserve"> coefficients per branch.</w:t>
       </w:r>
     </w:p>
     <w:p>
-      <w:pPr>
-        <w:rPr>
-          <w:rFonts w:asciiTheme="majorHAnsi" w:eastAsiaTheme="majorEastAsia" w:hAnsiTheme="majorHAnsi" w:cstheme="majorBidi"/>
-        </w:rPr>
-      </w:pPr>
-      <w:r>
-        <w:rPr>
-          <w:rFonts w:asciiTheme="majorHAnsi" w:eastAsiaTheme="majorEastAsia" w:hAnsiTheme="majorHAnsi" w:cstheme="majorBidi"/>
-        </w:rPr>
+      <w:r>
+        <w:lastRenderedPageBreak/>
         <w:t>Branch c</w:t>
       </w:r>
       <w:r>
-        <w:rPr>
-          <w:rFonts w:asciiTheme="majorHAnsi" w:eastAsiaTheme="majorEastAsia" w:hAnsiTheme="majorHAnsi" w:cstheme="majorBidi"/>
-        </w:rPr>
         <w:t>oefficients are given by</w:t>
       </w:r>
     </w:p>
@@ -20387,77 +20265,54 @@
       </m:oMathPara>
     </w:p>
     <w:p>
-      <w:pPr>
-        <w:rPr>
-          <w:rFonts w:asciiTheme="majorHAnsi" w:eastAsiaTheme="majorEastAsia" w:hAnsiTheme="majorHAnsi" w:cstheme="majorBidi"/>
-        </w:rPr>
-      </w:pPr>
-      <w:r>
-        <w:rPr>
-          <w:rFonts w:asciiTheme="majorHAnsi" w:eastAsiaTheme="majorEastAsia" w:hAnsiTheme="majorHAnsi" w:cstheme="majorBidi"/>
-        </w:rPr>
+      <w:r>
         <w:t xml:space="preserve">Where </w:t>
       </w:r>
       <m:oMath>
         <m:r>
           <w:rPr>
-            <w:rFonts w:ascii="Cambria Math" w:eastAsiaTheme="majorEastAsia" w:hAnsi="Cambria Math" w:cstheme="majorBidi"/>
+            <w:rFonts w:ascii="Cambria Math" w:hAnsi="Cambria Math"/>
           </w:rPr>
           <m:t>r</m:t>
         </m:r>
       </m:oMath>
       <w:r>
-        <w:rPr>
-          <w:rFonts w:asciiTheme="majorHAnsi" w:eastAsiaTheme="majorEastAsia" w:hAnsiTheme="majorHAnsi" w:cstheme="majorBidi"/>
-        </w:rPr>
         <w:t xml:space="preserve"> is the branch index.</w:t>
       </w:r>
       <w:r>
-        <w:rPr>
-          <w:rFonts w:asciiTheme="majorHAnsi" w:eastAsiaTheme="majorEastAsia" w:hAnsiTheme="majorHAnsi" w:cstheme="majorBidi"/>
-        </w:rPr>
         <w:t xml:space="preserve"> For a given branch, </w:t>
       </w:r>
       <m:oMath>
         <m:r>
           <w:rPr>
-            <w:rFonts w:ascii="Cambria Math" w:eastAsiaTheme="majorEastAsia" w:hAnsi="Cambria Math" w:cstheme="majorBidi"/>
+            <w:rFonts w:ascii="Cambria Math" w:hAnsi="Cambria Math"/>
           </w:rPr>
           <m:t>r</m:t>
         </m:r>
       </m:oMath>
       <w:r>
-        <w:rPr>
-          <w:rFonts w:asciiTheme="majorHAnsi" w:eastAsiaTheme="majorEastAsia" w:hAnsiTheme="majorHAnsi" w:cstheme="majorBidi"/>
-        </w:rPr>
         <w:t xml:space="preserve"> is a constant offset. </w:t>
       </w:r>
       <m:oMath>
         <m:r>
           <w:rPr>
-            <w:rFonts w:ascii="Cambria Math" w:eastAsiaTheme="majorEastAsia" w:hAnsi="Cambria Math" w:cstheme="majorBidi"/>
+            <w:rFonts w:ascii="Cambria Math" w:hAnsi="Cambria Math"/>
           </w:rPr>
           <m:t>kR</m:t>
         </m:r>
       </m:oMath>
       <w:r>
-        <w:rPr>
-          <w:rFonts w:asciiTheme="majorHAnsi" w:eastAsiaTheme="majorEastAsia" w:hAnsiTheme="majorHAnsi" w:cstheme="majorBidi"/>
-        </w:rPr>
         <w:t xml:space="preserve"> means you take every </w:t>
       </w:r>
       <m:oMath>
         <m:r>
           <w:rPr>
-            <w:rFonts w:ascii="Cambria Math" w:eastAsiaTheme="majorEastAsia" w:hAnsi="Cambria Math" w:cstheme="majorBidi"/>
+            <w:rFonts w:ascii="Cambria Math" w:hAnsi="Cambria Math"/>
           </w:rPr>
           <m:t>R</m:t>
         </m:r>
       </m:oMath>
       <w:r>
-        <w:rPr>
-          <w:rFonts w:asciiTheme="majorHAnsi" w:eastAsiaTheme="majorEastAsia" w:hAnsiTheme="majorHAnsi" w:cstheme="majorBidi"/>
-        </w:rPr>
         <w:t>th coefficient from the prototype filter.</w:t>
       </w:r>
     </w:p>
@@ -20572,43 +20427,29 @@
       </m:oMathPara>
     </w:p>
     <w:p>
-      <w:pPr>
-        <w:rPr>
-          <w:rFonts w:asciiTheme="majorHAnsi" w:eastAsiaTheme="majorEastAsia" w:hAnsiTheme="majorHAnsi" w:cstheme="majorBidi"/>
-        </w:rPr>
-      </w:pPr>
-      <w:r>
-        <w:rPr>
-          <w:rFonts w:asciiTheme="majorHAnsi" w:eastAsiaTheme="majorEastAsia" w:hAnsiTheme="majorHAnsi" w:cstheme="majorBidi"/>
-        </w:rPr>
+      <w:r>
         <w:t xml:space="preserve">If </w:t>
       </w:r>
       <m:oMath>
         <m:r>
           <w:rPr>
-            <w:rFonts w:ascii="Cambria Math" w:eastAsiaTheme="majorEastAsia" w:hAnsi="Cambria Math" w:cstheme="majorBidi"/>
+            <w:rFonts w:ascii="Cambria Math" w:hAnsi="Cambria Math"/>
           </w:rPr>
           <m:t>N</m:t>
         </m:r>
       </m:oMath>
       <w:r>
-        <w:rPr>
-          <w:rFonts w:asciiTheme="majorHAnsi" w:eastAsiaTheme="majorEastAsia" w:hAnsiTheme="majorHAnsi" w:cstheme="majorBidi"/>
-        </w:rPr>
         <w:t xml:space="preserve"> is not divisible by </w:t>
       </w:r>
       <m:oMath>
         <m:r>
           <w:rPr>
-            <w:rFonts w:ascii="Cambria Math" w:eastAsiaTheme="majorEastAsia" w:hAnsi="Cambria Math" w:cstheme="majorBidi"/>
+            <w:rFonts w:ascii="Cambria Math" w:hAnsi="Cambria Math"/>
           </w:rPr>
           <m:t>R</m:t>
         </m:r>
       </m:oMath>
       <w:r>
-        <w:rPr>
-          <w:rFonts w:asciiTheme="majorHAnsi" w:eastAsiaTheme="majorEastAsia" w:hAnsiTheme="majorHAnsi" w:cstheme="majorBidi"/>
-        </w:rPr>
         <w:t xml:space="preserve">, then symmetrically zero-pad both sides of the filter until you reach an integer </w:t>
       </w:r>
       <m:oMath>
@@ -20616,7 +20457,7 @@
           <m:sSupPr>
             <m:ctrlPr>
               <w:rPr>
-                <w:rFonts w:ascii="Cambria Math" w:eastAsiaTheme="majorEastAsia" w:hAnsi="Cambria Math" w:cstheme="majorBidi"/>
+                <w:rFonts w:ascii="Cambria Math" w:hAnsi="Cambria Math"/>
                 <w:i/>
               </w:rPr>
             </m:ctrlPr>
@@ -20624,7 +20465,7 @@
           <m:e>
             <m:r>
               <w:rPr>
-                <w:rFonts w:ascii="Cambria Math" w:eastAsiaTheme="majorEastAsia" w:hAnsi="Cambria Math" w:cstheme="majorBidi"/>
+                <w:rFonts w:ascii="Cambria Math" w:hAnsi="Cambria Math"/>
               </w:rPr>
               <m:t>N</m:t>
             </m:r>
@@ -20632,7 +20473,7 @@
           <m:sup>
             <m:r>
               <w:rPr>
-                <w:rFonts w:ascii="Cambria Math" w:eastAsiaTheme="majorEastAsia" w:hAnsi="Cambria Math" w:cstheme="majorBidi"/>
+                <w:rFonts w:ascii="Cambria Math" w:hAnsi="Cambria Math"/>
               </w:rPr>
               <m:t>'</m:t>
             </m:r>
@@ -20640,29 +20481,23 @@
         </m:sSup>
       </m:oMath>
       <w:r>
-        <w:rPr>
-          <w:rFonts w:asciiTheme="majorHAnsi" w:eastAsiaTheme="majorEastAsia" w:hAnsiTheme="majorHAnsi" w:cstheme="majorBidi"/>
-        </w:rPr>
         <w:t xml:space="preserve"> that is divisible by </w:t>
       </w:r>
       <m:oMath>
         <m:r>
           <w:rPr>
-            <w:rFonts w:ascii="Cambria Math" w:eastAsiaTheme="majorEastAsia" w:hAnsi="Cambria Math" w:cstheme="majorBidi"/>
+            <w:rFonts w:ascii="Cambria Math" w:hAnsi="Cambria Math"/>
           </w:rPr>
           <m:t>R</m:t>
         </m:r>
       </m:oMath>
       <w:r>
-        <w:rPr>
-          <w:rFonts w:asciiTheme="majorHAnsi" w:eastAsiaTheme="majorEastAsia" w:hAnsiTheme="majorHAnsi" w:cstheme="majorBidi"/>
-        </w:rPr>
         <w:t xml:space="preserve">. Then </w:t>
       </w:r>
       <m:oMath>
         <m:r>
           <w:rPr>
-            <w:rFonts w:ascii="Cambria Math" w:eastAsiaTheme="majorEastAsia" w:hAnsi="Cambria Math" w:cstheme="majorBidi"/>
+            <w:rFonts w:ascii="Cambria Math" w:hAnsi="Cambria Math"/>
           </w:rPr>
           <m:t>p=</m:t>
         </m:r>
@@ -20670,7 +20505,7 @@
           <m:fPr>
             <m:ctrlPr>
               <w:rPr>
-                <w:rFonts w:ascii="Cambria Math" w:eastAsiaTheme="majorEastAsia" w:hAnsi="Cambria Math" w:cstheme="majorBidi"/>
+                <w:rFonts w:ascii="Cambria Math" w:hAnsi="Cambria Math"/>
                 <w:i/>
               </w:rPr>
             </m:ctrlPr>
@@ -20680,7 +20515,7 @@
               <m:sSupPr>
                 <m:ctrlPr>
                   <w:rPr>
-                    <w:rFonts w:ascii="Cambria Math" w:eastAsiaTheme="majorEastAsia" w:hAnsi="Cambria Math" w:cstheme="majorBidi"/>
+                    <w:rFonts w:ascii="Cambria Math" w:hAnsi="Cambria Math"/>
                     <w:i/>
                   </w:rPr>
                 </m:ctrlPr>
@@ -20688,7 +20523,7 @@
               <m:e>
                 <m:r>
                   <w:rPr>
-                    <w:rFonts w:ascii="Cambria Math" w:eastAsiaTheme="majorEastAsia" w:hAnsi="Cambria Math" w:cstheme="majorBidi"/>
+                    <w:rFonts w:ascii="Cambria Math" w:hAnsi="Cambria Math"/>
                   </w:rPr>
                   <m:t>N</m:t>
                 </m:r>
@@ -20696,7 +20531,7 @@
               <m:sup>
                 <m:r>
                   <w:rPr>
-                    <w:rFonts w:ascii="Cambria Math" w:eastAsiaTheme="majorEastAsia" w:hAnsi="Cambria Math" w:cstheme="majorBidi"/>
+                    <w:rFonts w:ascii="Cambria Math" w:hAnsi="Cambria Math"/>
                   </w:rPr>
                   <m:t>'</m:t>
                 </m:r>
@@ -20706,7 +20541,7 @@
           <m:den>
             <m:r>
               <w:rPr>
-                <w:rFonts w:ascii="Cambria Math" w:eastAsiaTheme="majorEastAsia" w:hAnsi="Cambria Math" w:cstheme="majorBidi"/>
+                <w:rFonts w:ascii="Cambria Math" w:hAnsi="Cambria Math"/>
               </w:rPr>
               <m:t>R</m:t>
             </m:r>
@@ -20714,22 +20549,11 @@
         </m:f>
       </m:oMath>
       <w:r>
-        <w:rPr>
-          <w:rFonts w:asciiTheme="majorHAnsi" w:eastAsiaTheme="majorEastAsia" w:hAnsiTheme="majorHAnsi" w:cstheme="majorBidi"/>
-        </w:rPr>
         <w:t>.</w:t>
       </w:r>
     </w:p>
     <w:p>
-      <w:pPr>
-        <w:rPr>
-          <w:rFonts w:asciiTheme="majorHAnsi" w:eastAsiaTheme="majorEastAsia" w:hAnsiTheme="majorHAnsi" w:cstheme="majorBidi"/>
-        </w:rPr>
-      </w:pPr>
-      <w:r>
-        <w:rPr>
-          <w:rFonts w:asciiTheme="majorHAnsi" w:eastAsiaTheme="majorEastAsia" w:hAnsiTheme="majorHAnsi" w:cstheme="majorBidi"/>
-        </w:rPr>
+      <w:r>
         <w:t xml:space="preserve">Let </w:t>
       </w:r>
       <m:oMath>
@@ -20737,7 +20561,7 @@
           <m:sSubPr>
             <m:ctrlPr>
               <w:rPr>
-                <w:rFonts w:ascii="Cambria Math" w:eastAsiaTheme="majorEastAsia" w:hAnsi="Cambria Math" w:cstheme="majorBidi"/>
+                <w:rFonts w:ascii="Cambria Math" w:hAnsi="Cambria Math"/>
                 <w:i/>
               </w:rPr>
             </m:ctrlPr>
@@ -20745,7 +20569,7 @@
           <m:e>
             <m:r>
               <w:rPr>
-                <w:rFonts w:ascii="Cambria Math" w:eastAsiaTheme="majorEastAsia" w:hAnsi="Cambria Math" w:cstheme="majorBidi"/>
+                <w:rFonts w:ascii="Cambria Math" w:hAnsi="Cambria Math"/>
               </w:rPr>
               <m:t>h</m:t>
             </m:r>
@@ -20753,7 +20577,7 @@
           <m:sub>
             <m:r>
               <w:rPr>
-                <w:rFonts w:ascii="Cambria Math" w:eastAsiaTheme="majorEastAsia" w:hAnsi="Cambria Math" w:cstheme="majorBidi"/>
+                <w:rFonts w:ascii="Cambria Math" w:hAnsi="Cambria Math"/>
               </w:rPr>
               <m:t>r</m:t>
             </m:r>
@@ -20763,7 +20587,7 @@
           <m:dPr>
             <m:ctrlPr>
               <w:rPr>
-                <w:rFonts w:ascii="Cambria Math" w:eastAsiaTheme="majorEastAsia" w:hAnsi="Cambria Math" w:cstheme="majorBidi"/>
+                <w:rFonts w:ascii="Cambria Math" w:hAnsi="Cambria Math"/>
                 <w:i/>
               </w:rPr>
             </m:ctrlPr>
@@ -20771,7 +20595,7 @@
           <m:e>
             <m:r>
               <w:rPr>
-                <w:rFonts w:ascii="Cambria Math" w:eastAsiaTheme="majorEastAsia" w:hAnsi="Cambria Math" w:cstheme="majorBidi"/>
+                <w:rFonts w:ascii="Cambria Math" w:hAnsi="Cambria Math"/>
               </w:rPr>
               <m:t>k</m:t>
             </m:r>
@@ -20779,7 +20603,7 @@
         </m:d>
         <m:r>
           <w:rPr>
-            <w:rFonts w:ascii="Cambria Math" w:eastAsiaTheme="majorEastAsia" w:hAnsi="Cambria Math" w:cstheme="majorBidi"/>
+            <w:rFonts w:ascii="Cambria Math" w:hAnsi="Cambria Math"/>
           </w:rPr>
           <m:t>=h</m:t>
         </m:r>
@@ -20787,7 +20611,7 @@
           <m:dPr>
             <m:ctrlPr>
               <w:rPr>
-                <w:rFonts w:ascii="Cambria Math" w:eastAsiaTheme="majorEastAsia" w:hAnsi="Cambria Math" w:cstheme="majorBidi"/>
+                <w:rFonts w:ascii="Cambria Math" w:hAnsi="Cambria Math"/>
                 <w:i/>
               </w:rPr>
             </m:ctrlPr>
@@ -20795,7 +20619,7 @@
           <m:e>
             <m:r>
               <w:rPr>
-                <w:rFonts w:ascii="Cambria Math" w:eastAsiaTheme="majorEastAsia" w:hAnsi="Cambria Math" w:cstheme="majorBidi"/>
+                <w:rFonts w:ascii="Cambria Math" w:hAnsi="Cambria Math"/>
               </w:rPr>
               <m:t>kR+r</m:t>
             </m:r>
@@ -20803,7 +20627,7 @@
         </m:d>
         <m:r>
           <w:rPr>
-            <w:rFonts w:ascii="Cambria Math" w:eastAsiaTheme="majorEastAsia" w:hAnsi="Cambria Math" w:cstheme="majorBidi"/>
+            <w:rFonts w:ascii="Cambria Math" w:hAnsi="Cambria Math"/>
           </w:rPr>
           <m:t>,r∈</m:t>
         </m:r>
@@ -20813,7 +20637,7 @@
             <m:endChr m:val="]"/>
             <m:ctrlPr>
               <w:rPr>
-                <w:rFonts w:ascii="Cambria Math" w:eastAsiaTheme="majorEastAsia" w:hAnsi="Cambria Math" w:cstheme="majorBidi"/>
+                <w:rFonts w:ascii="Cambria Math" w:hAnsi="Cambria Math"/>
                 <w:i/>
               </w:rPr>
             </m:ctrlPr>
@@ -20821,7 +20645,7 @@
           <m:e>
             <m:r>
               <w:rPr>
-                <w:rFonts w:ascii="Cambria Math" w:eastAsiaTheme="majorEastAsia" w:hAnsi="Cambria Math" w:cstheme="majorBidi"/>
+                <w:rFonts w:ascii="Cambria Math" w:hAnsi="Cambria Math"/>
               </w:rPr>
               <m:t>0,R-1</m:t>
             </m:r>
@@ -20829,23 +20653,17 @@
         </m:d>
       </m:oMath>
       <w:r>
-        <w:rPr>
-          <w:rFonts w:asciiTheme="majorHAnsi" w:eastAsiaTheme="majorEastAsia" w:hAnsiTheme="majorHAnsi" w:cstheme="majorBidi"/>
-        </w:rPr>
         <w:t xml:space="preserve"> be the impulse response of the </w:t>
       </w:r>
       <m:oMath>
         <m:r>
           <w:rPr>
-            <w:rFonts w:ascii="Cambria Math" w:eastAsiaTheme="majorEastAsia" w:hAnsi="Cambria Math" w:cstheme="majorBidi"/>
+            <w:rFonts w:ascii="Cambria Math" w:hAnsi="Cambria Math"/>
           </w:rPr>
           <m:t>r</m:t>
         </m:r>
       </m:oMath>
       <w:r>
-        <w:rPr>
-          <w:rFonts w:asciiTheme="majorHAnsi" w:eastAsiaTheme="majorEastAsia" w:hAnsiTheme="majorHAnsi" w:cstheme="majorBidi"/>
-        </w:rPr>
         <w:t>th branch. Then we can rewrite the polyphase decomposition as</w:t>
       </w:r>
     </w:p>
@@ -21360,34 +21178,15 @@
       </m:oMathPara>
     </w:p>
     <w:p>
-      <w:pPr>
-        <w:rPr>
-          <w:rFonts w:asciiTheme="majorHAnsi" w:eastAsiaTheme="majorEastAsia" w:hAnsiTheme="majorHAnsi" w:cstheme="majorBidi"/>
-        </w:rPr>
-      </w:pPr>
-      <w:r>
-        <w:rPr>
-          <w:rFonts w:asciiTheme="majorHAnsi" w:eastAsiaTheme="majorEastAsia" w:hAnsiTheme="majorHAnsi" w:cstheme="majorBidi"/>
-        </w:rPr>
+      <w:r>
         <w:t>This is equivalent to interchanging the order of downsampling and filter</w:t>
       </w:r>
       <w:r>
-        <w:rPr>
-          <w:rFonts w:asciiTheme="majorHAnsi" w:eastAsiaTheme="majorEastAsia" w:hAnsiTheme="majorHAnsi" w:cstheme="majorBidi"/>
-        </w:rPr>
         <w:t xml:space="preserve"> (I think).</w:t>
       </w:r>
     </w:p>
     <w:p>
-      <w:pPr>
-        <w:rPr>
-          <w:rFonts w:asciiTheme="majorHAnsi" w:eastAsiaTheme="majorEastAsia" w:hAnsiTheme="majorHAnsi" w:cstheme="majorBidi"/>
-        </w:rPr>
-      </w:pPr>
-      <w:r>
-        <w:rPr>
-          <w:rFonts w:asciiTheme="majorHAnsi" w:eastAsiaTheme="majorEastAsia" w:hAnsiTheme="majorHAnsi" w:cstheme="majorBidi"/>
-        </w:rPr>
+      <w:r>
         <w:t>Let’s revisit these equations:</w:t>
       </w:r>
     </w:p>
@@ -21538,28 +21337,7 @@
     <w:p>
       <w:pPr>
         <w:rPr>
-          <w:rFonts w:asciiTheme="majorHAnsi" w:eastAsiaTheme="majorEastAsia" w:hAnsiTheme="majorHAnsi" w:cstheme="majorBidi"/>
-        </w:rPr>
-      </w:pPr>
-      <m:oMath>
-        <m:r>
-          <w:rPr>
-            <w:rFonts w:ascii="Cambria Math" w:eastAsiaTheme="majorEastAsia" w:hAnsi="Cambria Math" w:cstheme="majorBidi"/>
-          </w:rPr>
-          <m:t>R</m:t>
-        </m:r>
-      </m:oMath>
-      <w:r>
-        <w:rPr>
-          <w:rFonts w:asciiTheme="majorHAnsi" w:eastAsiaTheme="majorEastAsia" w:hAnsiTheme="majorHAnsi" w:cstheme="majorBidi"/>
-        </w:rPr>
-        <w:t xml:space="preserve"> even:</w:t>
-      </w:r>
-    </w:p>
-    <w:p>
-      <w:pPr>
-        <w:rPr>
-          <w:rFonts w:asciiTheme="majorHAnsi" w:eastAsiaTheme="majorEastAsia" w:hAnsiTheme="majorHAnsi" w:cstheme="majorBidi"/>
+          <w:rFonts w:eastAsiaTheme="majorEastAsia" w:cstheme="majorBidi"/>
         </w:rPr>
       </w:pPr>
       <m:oMathPara>
@@ -21669,11 +21447,489 @@
       </w:pPr>
       <m:oMathPara>
         <m:oMath>
+          <m:d>
+            <m:dPr>
+              <m:ctrlPr>
+                <w:rPr>
+                  <w:rFonts w:ascii="Cambria Math" w:eastAsiaTheme="majorEastAsia" w:hAnsi="Cambria Math" w:cstheme="majorBidi"/>
+                  <w:i/>
+                </w:rPr>
+              </m:ctrlPr>
+            </m:dPr>
+            <m:e>
+              <m:m>
+                <m:mPr>
+                  <m:mcs>
+                    <m:mc>
+                      <m:mcPr>
+                        <m:count m:val="1"/>
+                        <m:mcJc m:val="center"/>
+                      </m:mcPr>
+                    </m:mc>
+                  </m:mcs>
+                  <m:ctrlPr>
+                    <w:rPr>
+                      <w:rFonts w:ascii="Cambria Math" w:eastAsiaTheme="majorEastAsia" w:hAnsi="Cambria Math" w:cstheme="majorBidi"/>
+                      <w:i/>
+                    </w:rPr>
+                  </m:ctrlPr>
+                </m:mPr>
+                <m:mr>
+                  <m:e>
+                    <m:r>
+                      <w:rPr>
+                        <w:rFonts w:ascii="Cambria Math" w:eastAsiaTheme="majorEastAsia" w:hAnsi="Cambria Math" w:cstheme="majorBidi"/>
+                      </w:rPr>
+                      <m:t>h</m:t>
+                    </m:r>
+                    <m:d>
+                      <m:dPr>
+                        <m:ctrlPr>
+                          <w:rPr>
+                            <w:rFonts w:ascii="Cambria Math" w:eastAsiaTheme="majorEastAsia" w:hAnsi="Cambria Math" w:cstheme="majorBidi"/>
+                            <w:i/>
+                          </w:rPr>
+                        </m:ctrlPr>
+                      </m:dPr>
+                      <m:e>
+                        <m:r>
+                          <w:rPr>
+                            <w:rFonts w:ascii="Cambria Math" w:eastAsiaTheme="majorEastAsia" w:hAnsi="Cambria Math" w:cstheme="majorBidi"/>
+                          </w:rPr>
+                          <m:t>0</m:t>
+                        </m:r>
+                      </m:e>
+                    </m:d>
+                  </m:e>
+                </m:mr>
+                <m:mr>
+                  <m:e>
+                    <m:r>
+                      <w:rPr>
+                        <w:rFonts w:ascii="Cambria Math" w:eastAsiaTheme="majorEastAsia" w:hAnsi="Cambria Math" w:cstheme="majorBidi"/>
+                      </w:rPr>
+                      <m:t>h</m:t>
+                    </m:r>
+                    <m:d>
+                      <m:dPr>
+                        <m:ctrlPr>
+                          <w:rPr>
+                            <w:rFonts w:ascii="Cambria Math" w:eastAsiaTheme="majorEastAsia" w:hAnsi="Cambria Math" w:cstheme="majorBidi"/>
+                            <w:i/>
+                          </w:rPr>
+                        </m:ctrlPr>
+                      </m:dPr>
+                      <m:e>
+                        <m:r>
+                          <w:rPr>
+                            <w:rFonts w:ascii="Cambria Math" w:eastAsiaTheme="majorEastAsia" w:hAnsi="Cambria Math" w:cstheme="majorBidi"/>
+                          </w:rPr>
+                          <m:t>R</m:t>
+                        </m:r>
+                      </m:e>
+                    </m:d>
+                  </m:e>
+                </m:mr>
+                <m:mr>
+                  <m:e>
+                    <m:r>
+                      <w:rPr>
+                        <w:rFonts w:ascii="Cambria Math" w:eastAsiaTheme="majorEastAsia" w:hAnsi="Cambria Math" w:cstheme="majorBidi"/>
+                      </w:rPr>
+                      <m:t>h</m:t>
+                    </m:r>
+                    <m:d>
+                      <m:dPr>
+                        <m:ctrlPr>
+                          <w:rPr>
+                            <w:rFonts w:ascii="Cambria Math" w:eastAsiaTheme="majorEastAsia" w:hAnsi="Cambria Math" w:cstheme="majorBidi"/>
+                            <w:i/>
+                          </w:rPr>
+                        </m:ctrlPr>
+                      </m:dPr>
+                      <m:e>
+                        <m:r>
+                          <w:rPr>
+                            <w:rFonts w:ascii="Cambria Math" w:eastAsiaTheme="majorEastAsia" w:hAnsi="Cambria Math" w:cstheme="majorBidi"/>
+                          </w:rPr>
+                          <m:t>2R</m:t>
+                        </m:r>
+                      </m:e>
+                    </m:d>
+                  </m:e>
+                </m:mr>
+                <m:mr>
+                  <m:e>
+                    <m:r>
+                      <w:rPr>
+                        <w:rFonts w:ascii="Cambria Math" w:eastAsiaTheme="majorEastAsia" w:hAnsi="Cambria Math" w:cstheme="majorBidi"/>
+                      </w:rPr>
+                      <m:t>⋮</m:t>
+                    </m:r>
+                  </m:e>
+                </m:mr>
+                <m:mr>
+                  <m:e>
+                    <m:r>
+                      <w:rPr>
+                        <w:rFonts w:ascii="Cambria Math" w:eastAsiaTheme="majorEastAsia" w:hAnsi="Cambria Math" w:cstheme="majorBidi"/>
+                      </w:rPr>
+                      <m:t>h</m:t>
+                    </m:r>
+                    <m:d>
+                      <m:dPr>
+                        <m:ctrlPr>
+                          <w:rPr>
+                            <w:rFonts w:ascii="Cambria Math" w:eastAsiaTheme="majorEastAsia" w:hAnsi="Cambria Math" w:cstheme="majorBidi"/>
+                            <w:i/>
+                          </w:rPr>
+                        </m:ctrlPr>
+                      </m:dPr>
+                      <m:e>
+                        <m:d>
+                          <m:dPr>
+                            <m:ctrlPr>
+                              <w:rPr>
+                                <w:rFonts w:ascii="Cambria Math" w:eastAsiaTheme="majorEastAsia" w:hAnsi="Cambria Math" w:cstheme="majorBidi"/>
+                                <w:i/>
+                              </w:rPr>
+                            </m:ctrlPr>
+                          </m:dPr>
+                          <m:e>
+                            <m:r>
+                              <w:rPr>
+                                <w:rFonts w:ascii="Cambria Math" w:eastAsiaTheme="majorEastAsia" w:hAnsi="Cambria Math" w:cstheme="majorBidi"/>
+                              </w:rPr>
+                              <m:t>2p-2</m:t>
+                            </m:r>
+                          </m:e>
+                        </m:d>
+                        <m:r>
+                          <w:rPr>
+                            <w:rFonts w:ascii="Cambria Math" w:eastAsiaTheme="majorEastAsia" w:hAnsi="Cambria Math" w:cstheme="majorBidi"/>
+                          </w:rPr>
+                          <m:t>R</m:t>
+                        </m:r>
+                      </m:e>
+                    </m:d>
+                  </m:e>
+                </m:mr>
+                <m:mr>
+                  <m:e>
+                    <m:r>
+                      <w:rPr>
+                        <w:rFonts w:ascii="Cambria Math" w:eastAsiaTheme="majorEastAsia" w:hAnsi="Cambria Math" w:cstheme="majorBidi"/>
+                      </w:rPr>
+                      <m:t>h</m:t>
+                    </m:r>
+                    <m:d>
+                      <m:dPr>
+                        <m:ctrlPr>
+                          <w:rPr>
+                            <w:rFonts w:ascii="Cambria Math" w:eastAsiaTheme="majorEastAsia" w:hAnsi="Cambria Math" w:cstheme="majorBidi"/>
+                            <w:i/>
+                          </w:rPr>
+                        </m:ctrlPr>
+                      </m:dPr>
+                      <m:e>
+                        <m:d>
+                          <m:dPr>
+                            <m:ctrlPr>
+                              <w:rPr>
+                                <w:rFonts w:ascii="Cambria Math" w:eastAsiaTheme="majorEastAsia" w:hAnsi="Cambria Math" w:cstheme="majorBidi"/>
+                                <w:i/>
+                              </w:rPr>
+                            </m:ctrlPr>
+                          </m:dPr>
+                          <m:e>
+                            <m:r>
+                              <w:rPr>
+                                <w:rFonts w:ascii="Cambria Math" w:eastAsiaTheme="majorEastAsia" w:hAnsi="Cambria Math" w:cstheme="majorBidi"/>
+                              </w:rPr>
+                              <m:t>2p-1</m:t>
+                            </m:r>
+                          </m:e>
+                        </m:d>
+                        <m:r>
+                          <w:rPr>
+                            <w:rFonts w:ascii="Cambria Math" w:eastAsiaTheme="majorEastAsia" w:hAnsi="Cambria Math" w:cstheme="majorBidi"/>
+                          </w:rPr>
+                          <m:t>R</m:t>
+                        </m:r>
+                      </m:e>
+                    </m:d>
+                  </m:e>
+                </m:mr>
+                <m:mr>
+                  <m:e>
+                    <m:r>
+                      <w:rPr>
+                        <w:rFonts w:ascii="Cambria Math" w:eastAsiaTheme="majorEastAsia" w:hAnsi="Cambria Math" w:cstheme="majorBidi"/>
+                      </w:rPr>
+                      <m:t>h</m:t>
+                    </m:r>
+                    <m:d>
+                      <m:dPr>
+                        <m:ctrlPr>
+                          <w:rPr>
+                            <w:rFonts w:ascii="Cambria Math" w:eastAsiaTheme="majorEastAsia" w:hAnsi="Cambria Math" w:cstheme="majorBidi"/>
+                            <w:i/>
+                          </w:rPr>
+                        </m:ctrlPr>
+                      </m:dPr>
+                      <m:e>
+                        <m:r>
+                          <w:rPr>
+                            <w:rFonts w:ascii="Cambria Math" w:eastAsiaTheme="majorEastAsia" w:hAnsi="Cambria Math" w:cstheme="majorBidi"/>
+                          </w:rPr>
+                          <m:t>2pR</m:t>
+                        </m:r>
+                      </m:e>
+                    </m:d>
+                  </m:e>
+                </m:mr>
+              </m:m>
+            </m:e>
+          </m:d>
+          <m:limUpp>
+            <m:limUppPr>
+              <m:ctrlPr>
+                <w:rPr>
+                  <w:rFonts w:ascii="Cambria Math" w:eastAsiaTheme="majorEastAsia" w:hAnsi="Cambria Math" w:cstheme="majorBidi"/>
+                  <w:i/>
+                </w:rPr>
+              </m:ctrlPr>
+            </m:limUppPr>
+            <m:e>
+              <m:r>
+                <w:rPr>
+                  <w:rFonts w:ascii="Cambria Math" w:eastAsiaTheme="majorEastAsia" w:hAnsi="Cambria Math" w:cstheme="majorBidi"/>
+                </w:rPr>
+                <m:t>=</m:t>
+              </m:r>
+            </m:e>
+            <m:lim>
+              <m:r>
+                <w:rPr>
+                  <w:rFonts w:ascii="Cambria Math" w:eastAsiaTheme="majorEastAsia" w:hAnsi="Cambria Math" w:cstheme="majorBidi"/>
+                </w:rPr>
+                <m:t>N=pR</m:t>
+              </m:r>
+            </m:lim>
+          </m:limUpp>
+          <m:d>
+            <m:dPr>
+              <m:ctrlPr>
+                <w:rPr>
+                  <w:rFonts w:ascii="Cambria Math" w:eastAsiaTheme="majorEastAsia" w:hAnsi="Cambria Math" w:cstheme="majorBidi"/>
+                  <w:i/>
+                </w:rPr>
+              </m:ctrlPr>
+            </m:dPr>
+            <m:e>
+              <m:m>
+                <m:mPr>
+                  <m:mcs>
+                    <m:mc>
+                      <m:mcPr>
+                        <m:count m:val="1"/>
+                        <m:mcJc m:val="center"/>
+                      </m:mcPr>
+                    </m:mc>
+                  </m:mcs>
+                  <m:ctrlPr>
+                    <w:rPr>
+                      <w:rFonts w:ascii="Cambria Math" w:eastAsiaTheme="majorEastAsia" w:hAnsi="Cambria Math" w:cstheme="majorBidi"/>
+                      <w:i/>
+                    </w:rPr>
+                  </m:ctrlPr>
+                </m:mPr>
+                <m:mr>
+                  <m:e>
+                    <m:r>
+                      <w:rPr>
+                        <w:rFonts w:ascii="Cambria Math" w:eastAsiaTheme="majorEastAsia" w:hAnsi="Cambria Math" w:cstheme="majorBidi"/>
+                      </w:rPr>
+                      <m:t>h</m:t>
+                    </m:r>
+                    <m:d>
+                      <m:dPr>
+                        <m:ctrlPr>
+                          <w:rPr>
+                            <w:rFonts w:ascii="Cambria Math" w:eastAsiaTheme="majorEastAsia" w:hAnsi="Cambria Math" w:cstheme="majorBidi"/>
+                            <w:i/>
+                          </w:rPr>
+                        </m:ctrlPr>
+                      </m:dPr>
+                      <m:e>
+                        <m:r>
+                          <w:rPr>
+                            <w:rFonts w:ascii="Cambria Math" w:eastAsiaTheme="majorEastAsia" w:hAnsi="Cambria Math" w:cstheme="majorBidi"/>
+                          </w:rPr>
+                          <m:t>0</m:t>
+                        </m:r>
+                      </m:e>
+                    </m:d>
+                  </m:e>
+                </m:mr>
+                <m:mr>
+                  <m:e>
+                    <m:r>
+                      <w:rPr>
+                        <w:rFonts w:ascii="Cambria Math" w:eastAsiaTheme="majorEastAsia" w:hAnsi="Cambria Math" w:cstheme="majorBidi"/>
+                      </w:rPr>
+                      <m:t>h</m:t>
+                    </m:r>
+                    <m:d>
+                      <m:dPr>
+                        <m:ctrlPr>
+                          <w:rPr>
+                            <w:rFonts w:ascii="Cambria Math" w:eastAsiaTheme="majorEastAsia" w:hAnsi="Cambria Math" w:cstheme="majorBidi"/>
+                            <w:i/>
+                          </w:rPr>
+                        </m:ctrlPr>
+                      </m:dPr>
+                      <m:e>
+                        <m:r>
+                          <w:rPr>
+                            <w:rFonts w:ascii="Cambria Math" w:eastAsiaTheme="majorEastAsia" w:hAnsi="Cambria Math" w:cstheme="majorBidi"/>
+                          </w:rPr>
+                          <m:t>R</m:t>
+                        </m:r>
+                      </m:e>
+                    </m:d>
+                  </m:e>
+                </m:mr>
+                <m:mr>
+                  <m:e>
+                    <m:r>
+                      <w:rPr>
+                        <w:rFonts w:ascii="Cambria Math" w:eastAsiaTheme="majorEastAsia" w:hAnsi="Cambria Math" w:cstheme="majorBidi"/>
+                      </w:rPr>
+                      <m:t>h</m:t>
+                    </m:r>
+                    <m:d>
+                      <m:dPr>
+                        <m:ctrlPr>
+                          <w:rPr>
+                            <w:rFonts w:ascii="Cambria Math" w:eastAsiaTheme="majorEastAsia" w:hAnsi="Cambria Math" w:cstheme="majorBidi"/>
+                            <w:i/>
+                          </w:rPr>
+                        </m:ctrlPr>
+                      </m:dPr>
+                      <m:e>
+                        <m:r>
+                          <w:rPr>
+                            <w:rFonts w:ascii="Cambria Math" w:eastAsiaTheme="majorEastAsia" w:hAnsi="Cambria Math" w:cstheme="majorBidi"/>
+                          </w:rPr>
+                          <m:t>2R</m:t>
+                        </m:r>
+                      </m:e>
+                    </m:d>
+                  </m:e>
+                </m:mr>
+                <m:mr>
+                  <m:e>
+                    <m:r>
+                      <w:rPr>
+                        <w:rFonts w:ascii="Cambria Math" w:eastAsiaTheme="majorEastAsia" w:hAnsi="Cambria Math" w:cstheme="majorBidi"/>
+                      </w:rPr>
+                      <m:t>⋮</m:t>
+                    </m:r>
+                  </m:e>
+                </m:mr>
+                <m:mr>
+                  <m:e>
+                    <m:r>
+                      <w:rPr>
+                        <w:rFonts w:ascii="Cambria Math" w:eastAsiaTheme="majorEastAsia" w:hAnsi="Cambria Math" w:cstheme="majorBidi"/>
+                      </w:rPr>
+                      <m:t>h</m:t>
+                    </m:r>
+                    <m:d>
+                      <m:dPr>
+                        <m:ctrlPr>
+                          <w:rPr>
+                            <w:rFonts w:ascii="Cambria Math" w:eastAsiaTheme="majorEastAsia" w:hAnsi="Cambria Math" w:cstheme="majorBidi"/>
+                            <w:i/>
+                          </w:rPr>
+                        </m:ctrlPr>
+                      </m:dPr>
+                      <m:e>
+                        <m:r>
+                          <w:rPr>
+                            <w:rFonts w:ascii="Cambria Math" w:eastAsiaTheme="majorEastAsia" w:hAnsi="Cambria Math" w:cstheme="majorBidi"/>
+                          </w:rPr>
+                          <m:t>2N-2R</m:t>
+                        </m:r>
+                      </m:e>
+                    </m:d>
+                  </m:e>
+                </m:mr>
+                <m:mr>
+                  <m:e>
+                    <m:r>
+                      <w:rPr>
+                        <w:rFonts w:ascii="Cambria Math" w:eastAsiaTheme="majorEastAsia" w:hAnsi="Cambria Math" w:cstheme="majorBidi"/>
+                      </w:rPr>
+                      <m:t>h</m:t>
+                    </m:r>
+                    <m:d>
+                      <m:dPr>
+                        <m:ctrlPr>
+                          <w:rPr>
+                            <w:rFonts w:ascii="Cambria Math" w:eastAsiaTheme="majorEastAsia" w:hAnsi="Cambria Math" w:cstheme="majorBidi"/>
+                            <w:i/>
+                          </w:rPr>
+                        </m:ctrlPr>
+                      </m:dPr>
+                      <m:e>
+                        <m:r>
+                          <w:rPr>
+                            <w:rFonts w:ascii="Cambria Math" w:eastAsiaTheme="majorEastAsia" w:hAnsi="Cambria Math" w:cstheme="majorBidi"/>
+                          </w:rPr>
+                          <m:t>2N-R</m:t>
+                        </m:r>
+                      </m:e>
+                    </m:d>
+                  </m:e>
+                </m:mr>
+                <m:mr>
+                  <m:e>
+                    <m:r>
+                      <w:rPr>
+                        <w:rFonts w:ascii="Cambria Math" w:eastAsiaTheme="majorEastAsia" w:hAnsi="Cambria Math" w:cstheme="majorBidi"/>
+                      </w:rPr>
+                      <m:t>h</m:t>
+                    </m:r>
+                    <m:d>
+                      <m:dPr>
+                        <m:ctrlPr>
+                          <w:rPr>
+                            <w:rFonts w:ascii="Cambria Math" w:eastAsiaTheme="majorEastAsia" w:hAnsi="Cambria Math" w:cstheme="majorBidi"/>
+                            <w:i/>
+                          </w:rPr>
+                        </m:ctrlPr>
+                      </m:dPr>
+                      <m:e>
+                        <m:r>
+                          <w:rPr>
+                            <w:rFonts w:ascii="Cambria Math" w:eastAsiaTheme="majorEastAsia" w:hAnsi="Cambria Math" w:cstheme="majorBidi"/>
+                          </w:rPr>
+                          <m:t>2N</m:t>
+                        </m:r>
+                      </m:e>
+                    </m:d>
+                  </m:e>
+                </m:mr>
+              </m:m>
+            </m:e>
+          </m:d>
           <m:r>
             <w:rPr>
               <w:rFonts w:ascii="Cambria Math" w:eastAsiaTheme="majorEastAsia" w:hAnsi="Cambria Math" w:cstheme="majorBidi"/>
             </w:rPr>
-            <m:t>=h</m:t>
+            <m:t>=</m:t>
           </m:r>
           <m:d>
             <m:dPr>
@@ -21685,11 +21941,256 @@
               </m:ctrlPr>
             </m:dPr>
             <m:e>
-              <m:r>
+              <m:m>
+                <m:mPr>
+                  <m:mcs>
+                    <m:mc>
+                      <m:mcPr>
+                        <m:count m:val="1"/>
+                        <m:mcJc m:val="center"/>
+                      </m:mcPr>
+                    </m:mc>
+                  </m:mcs>
+                  <m:ctrlPr>
+                    <w:rPr>
+                      <w:rFonts w:ascii="Cambria Math" w:eastAsiaTheme="majorEastAsia" w:hAnsi="Cambria Math" w:cstheme="majorBidi"/>
+                      <w:i/>
+                    </w:rPr>
+                  </m:ctrlPr>
+                </m:mPr>
+                <m:mr>
+                  <m:e>
+                    <m:r>
+                      <w:rPr>
+                        <w:rFonts w:ascii="Cambria Math" w:eastAsiaTheme="majorEastAsia" w:hAnsi="Cambria Math" w:cstheme="majorBidi"/>
+                      </w:rPr>
+                      <m:t>h</m:t>
+                    </m:r>
+                    <m:d>
+                      <m:dPr>
+                        <m:ctrlPr>
+                          <w:rPr>
+                            <w:rFonts w:ascii="Cambria Math" w:eastAsiaTheme="majorEastAsia" w:hAnsi="Cambria Math" w:cstheme="majorBidi"/>
+                            <w:i/>
+                          </w:rPr>
+                        </m:ctrlPr>
+                      </m:dPr>
+                      <m:e>
+                        <m:r>
+                          <w:rPr>
+                            <w:rFonts w:ascii="Cambria Math" w:eastAsiaTheme="majorEastAsia" w:hAnsi="Cambria Math" w:cstheme="majorBidi"/>
+                          </w:rPr>
+                          <m:t>0</m:t>
+                        </m:r>
+                      </m:e>
+                    </m:d>
+                  </m:e>
+                </m:mr>
+                <m:mr>
+                  <m:e>
+                    <m:r>
+                      <w:rPr>
+                        <w:rFonts w:ascii="Cambria Math" w:eastAsiaTheme="majorEastAsia" w:hAnsi="Cambria Math" w:cstheme="majorBidi"/>
+                      </w:rPr>
+                      <m:t>h</m:t>
+                    </m:r>
+                    <m:d>
+                      <m:dPr>
+                        <m:ctrlPr>
+                          <w:rPr>
+                            <w:rFonts w:ascii="Cambria Math" w:eastAsiaTheme="majorEastAsia" w:hAnsi="Cambria Math" w:cstheme="majorBidi"/>
+                            <w:i/>
+                          </w:rPr>
+                        </m:ctrlPr>
+                      </m:dPr>
+                      <m:e>
+                        <m:r>
+                          <w:rPr>
+                            <w:rFonts w:ascii="Cambria Math" w:eastAsiaTheme="majorEastAsia" w:hAnsi="Cambria Math" w:cstheme="majorBidi"/>
+                          </w:rPr>
+                          <m:t>R</m:t>
+                        </m:r>
+                      </m:e>
+                    </m:d>
+                  </m:e>
+                </m:mr>
+                <m:mr>
+                  <m:e>
+                    <m:r>
+                      <w:rPr>
+                        <w:rFonts w:ascii="Cambria Math" w:eastAsiaTheme="majorEastAsia" w:hAnsi="Cambria Math" w:cstheme="majorBidi"/>
+                      </w:rPr>
+                      <m:t>h</m:t>
+                    </m:r>
+                    <m:d>
+                      <m:dPr>
+                        <m:ctrlPr>
+                          <w:rPr>
+                            <w:rFonts w:ascii="Cambria Math" w:eastAsiaTheme="majorEastAsia" w:hAnsi="Cambria Math" w:cstheme="majorBidi"/>
+                            <w:i/>
+                          </w:rPr>
+                        </m:ctrlPr>
+                      </m:dPr>
+                      <m:e>
+                        <m:r>
+                          <w:rPr>
+                            <w:rFonts w:ascii="Cambria Math" w:eastAsiaTheme="majorEastAsia" w:hAnsi="Cambria Math" w:cstheme="majorBidi"/>
+                          </w:rPr>
+                          <m:t>2R</m:t>
+                        </m:r>
+                      </m:e>
+                    </m:d>
+                  </m:e>
+                </m:mr>
+                <m:mr>
+                  <m:e>
+                    <m:r>
+                      <w:rPr>
+                        <w:rFonts w:ascii="Cambria Math" w:eastAsiaTheme="majorEastAsia" w:hAnsi="Cambria Math" w:cstheme="majorBidi"/>
+                      </w:rPr>
+                      <m:t>⋮</m:t>
+                    </m:r>
+                  </m:e>
+                </m:mr>
+                <m:mr>
+                  <m:e>
+                    <m:r>
+                      <w:rPr>
+                        <w:rFonts w:ascii="Cambria Math" w:eastAsiaTheme="majorEastAsia" w:hAnsi="Cambria Math" w:cstheme="majorBidi"/>
+                      </w:rPr>
+                      <m:t>h</m:t>
+                    </m:r>
+                    <m:d>
+                      <m:dPr>
+                        <m:ctrlPr>
+                          <w:rPr>
+                            <w:rFonts w:ascii="Cambria Math" w:eastAsiaTheme="majorEastAsia" w:hAnsi="Cambria Math" w:cstheme="majorBidi"/>
+                            <w:i/>
+                          </w:rPr>
+                        </m:ctrlPr>
+                      </m:dPr>
+                      <m:e>
+                        <m:r>
+                          <w:rPr>
+                            <w:rFonts w:ascii="Cambria Math" w:eastAsiaTheme="majorEastAsia" w:hAnsi="Cambria Math" w:cstheme="majorBidi"/>
+                          </w:rPr>
+                          <m:t>2R</m:t>
+                        </m:r>
+                      </m:e>
+                    </m:d>
+                  </m:e>
+                </m:mr>
+                <m:mr>
+                  <m:e>
+                    <m:r>
+                      <w:rPr>
+                        <w:rFonts w:ascii="Cambria Math" w:eastAsiaTheme="majorEastAsia" w:hAnsi="Cambria Math" w:cstheme="majorBidi"/>
+                      </w:rPr>
+                      <m:t>h</m:t>
+                    </m:r>
+                    <m:d>
+                      <m:dPr>
+                        <m:ctrlPr>
+                          <w:rPr>
+                            <w:rFonts w:ascii="Cambria Math" w:eastAsiaTheme="majorEastAsia" w:hAnsi="Cambria Math" w:cstheme="majorBidi"/>
+                            <w:i/>
+                          </w:rPr>
+                        </m:ctrlPr>
+                      </m:dPr>
+                      <m:e>
+                        <m:r>
+                          <w:rPr>
+                            <w:rFonts w:ascii="Cambria Math" w:eastAsiaTheme="majorEastAsia" w:hAnsi="Cambria Math" w:cstheme="majorBidi"/>
+                          </w:rPr>
+                          <m:t>R</m:t>
+                        </m:r>
+                      </m:e>
+                    </m:d>
+                  </m:e>
+                </m:mr>
+                <m:mr>
+                  <m:e>
+                    <m:r>
+                      <w:rPr>
+                        <w:rFonts w:ascii="Cambria Math" w:eastAsiaTheme="majorEastAsia" w:hAnsi="Cambria Math" w:cstheme="majorBidi"/>
+                      </w:rPr>
+                      <m:t>h</m:t>
+                    </m:r>
+                    <m:d>
+                      <m:dPr>
+                        <m:ctrlPr>
+                          <w:rPr>
+                            <w:rFonts w:ascii="Cambria Math" w:eastAsiaTheme="majorEastAsia" w:hAnsi="Cambria Math" w:cstheme="majorBidi"/>
+                            <w:i/>
+                          </w:rPr>
+                        </m:ctrlPr>
+                      </m:dPr>
+                      <m:e>
+                        <m:r>
+                          <w:rPr>
+                            <w:rFonts w:ascii="Cambria Math" w:eastAsiaTheme="majorEastAsia" w:hAnsi="Cambria Math" w:cstheme="majorBidi"/>
+                          </w:rPr>
+                          <m:t>0</m:t>
+                        </m:r>
+                      </m:e>
+                    </m:d>
+                  </m:e>
+                </m:mr>
+              </m:m>
+            </m:e>
+          </m:d>
+        </m:oMath>
+      </m:oMathPara>
+    </w:p>
+    <w:p>
+      <w:pPr>
+        <w:rPr>
+          <w:rFonts w:asciiTheme="majorHAnsi" w:eastAsiaTheme="majorEastAsia" w:hAnsiTheme="majorHAnsi" w:cstheme="majorBidi"/>
+        </w:rPr>
+      </w:pPr>
+      <m:oMathPara>
+        <m:oMath>
+          <m:sSub>
+            <m:sSubPr>
+              <m:ctrlPr>
                 <w:rPr>
                   <w:rFonts w:ascii="Cambria Math" w:eastAsiaTheme="majorEastAsia" w:hAnsi="Cambria Math" w:cstheme="majorBidi"/>
-                </w:rPr>
-                <m:t>2N-kR</m:t>
+                  <w:i/>
+                </w:rPr>
+              </m:ctrlPr>
+            </m:sSubPr>
+            <m:e>
+              <m:r>
+                <w:rPr>
+                  <w:rFonts w:ascii="Cambria Math" w:eastAsiaTheme="majorEastAsia" w:hAnsi="Cambria Math" w:cstheme="majorBidi"/>
+                </w:rPr>
+                <m:t>h</m:t>
+              </m:r>
+            </m:e>
+            <m:sub>
+              <m:r>
+                <w:rPr>
+                  <w:rFonts w:ascii="Cambria Math" w:eastAsiaTheme="majorEastAsia" w:hAnsi="Cambria Math" w:cstheme="majorBidi"/>
+                </w:rPr>
+                <m:t>r</m:t>
+              </m:r>
+            </m:sub>
+          </m:sSub>
+          <m:d>
+            <m:dPr>
+              <m:ctrlPr>
+                <w:rPr>
+                  <w:rFonts w:ascii="Cambria Math" w:eastAsiaTheme="majorEastAsia" w:hAnsi="Cambria Math" w:cstheme="majorBidi"/>
+                  <w:i/>
+                </w:rPr>
+              </m:ctrlPr>
+            </m:dPr>
+            <m:e>
+              <m:r>
+                <w:rPr>
+                  <w:rFonts w:ascii="Cambria Math" w:eastAsiaTheme="majorEastAsia" w:hAnsi="Cambria Math" w:cstheme="majorBidi"/>
+                </w:rPr>
+                <m:t>k</m:t>
               </m:r>
             </m:e>
           </m:d>
@@ -21713,182 +22214,7 @@
                 <w:rPr>
                   <w:rFonts w:ascii="Cambria Math" w:eastAsiaTheme="majorEastAsia" w:hAnsi="Cambria Math" w:cstheme="majorBidi"/>
                 </w:rPr>
-                <m:t>2N-2pR</m:t>
-              </m:r>
-            </m:e>
-          </m:d>
-          <m:r>
-            <w:rPr>
-              <w:rFonts w:ascii="Cambria Math" w:eastAsiaTheme="majorEastAsia" w:hAnsi="Cambria Math" w:cstheme="majorBidi"/>
-            </w:rPr>
-            <m:t>=h</m:t>
-          </m:r>
-          <m:d>
-            <m:dPr>
-              <m:ctrlPr>
-                <w:rPr>
-                  <w:rFonts w:ascii="Cambria Math" w:eastAsiaTheme="majorEastAsia" w:hAnsi="Cambria Math" w:cstheme="majorBidi"/>
-                  <w:i/>
-                </w:rPr>
-              </m:ctrlPr>
-            </m:dPr>
-            <m:e>
-              <m:r>
-                <w:rPr>
-                  <w:rFonts w:ascii="Cambria Math" w:eastAsiaTheme="majorEastAsia" w:hAnsi="Cambria Math" w:cstheme="majorBidi"/>
-                </w:rPr>
-                <m:t>2</m:t>
-              </m:r>
-              <m:d>
-                <m:dPr>
-                  <m:ctrlPr>
-                    <w:rPr>
-                      <w:rFonts w:ascii="Cambria Math" w:eastAsiaTheme="majorEastAsia" w:hAnsi="Cambria Math" w:cstheme="majorBidi"/>
-                      <w:i/>
-                    </w:rPr>
-                  </m:ctrlPr>
-                </m:dPr>
-                <m:e>
-                  <m:r>
-                    <w:rPr>
-                      <w:rFonts w:ascii="Cambria Math" w:eastAsiaTheme="majorEastAsia" w:hAnsi="Cambria Math" w:cstheme="majorBidi"/>
-                    </w:rPr>
-                    <m:t>N-pR</m:t>
-                  </m:r>
-                </m:e>
-              </m:d>
-            </m:e>
-          </m:d>
-          <m:r>
-            <w:rPr>
-              <w:rFonts w:ascii="Cambria Math" w:eastAsiaTheme="majorEastAsia" w:hAnsi="Cambria Math" w:cstheme="majorBidi"/>
-            </w:rPr>
-            <m:t>=h</m:t>
-          </m:r>
-          <m:d>
-            <m:dPr>
-              <m:ctrlPr>
-                <w:rPr>
-                  <w:rFonts w:ascii="Cambria Math" w:eastAsiaTheme="majorEastAsia" w:hAnsi="Cambria Math" w:cstheme="majorBidi"/>
-                  <w:i/>
-                </w:rPr>
-              </m:ctrlPr>
-            </m:dPr>
-            <m:e>
-              <m:r>
-                <w:rPr>
-                  <w:rFonts w:ascii="Cambria Math" w:eastAsiaTheme="majorEastAsia" w:hAnsi="Cambria Math" w:cstheme="majorBidi"/>
-                </w:rPr>
-                <m:t>0</m:t>
-              </m:r>
-            </m:e>
-          </m:d>
-        </m:oMath>
-      </m:oMathPara>
-    </w:p>
-    <w:p>
-      <w:pPr>
-        <w:rPr>
-          <w:rFonts w:asciiTheme="majorHAnsi" w:eastAsiaTheme="majorEastAsia" w:hAnsiTheme="majorHAnsi" w:cstheme="majorBidi"/>
-        </w:rPr>
-      </w:pPr>
-      <m:oMathPara>
-        <m:oMath>
-          <m:sSub>
-            <m:sSubPr>
-              <m:ctrlPr>
-                <w:rPr>
-                  <w:rFonts w:ascii="Cambria Math" w:eastAsiaTheme="majorEastAsia" w:hAnsi="Cambria Math" w:cstheme="majorBidi"/>
-                  <w:i/>
-                </w:rPr>
-              </m:ctrlPr>
-            </m:sSubPr>
-            <m:e>
-              <m:r>
-                <w:rPr>
-                  <w:rFonts w:ascii="Cambria Math" w:eastAsiaTheme="majorEastAsia" w:hAnsi="Cambria Math" w:cstheme="majorBidi"/>
-                </w:rPr>
-                <m:t>h</m:t>
-              </m:r>
-            </m:e>
-            <m:sub>
-              <m:r>
-                <w:rPr>
-                  <w:rFonts w:ascii="Cambria Math" w:eastAsiaTheme="majorEastAsia" w:hAnsi="Cambria Math" w:cstheme="majorBidi"/>
-                </w:rPr>
-                <m:t>R</m:t>
-              </m:r>
-              <m:r>
-                <m:rPr>
-                  <m:lit/>
-                </m:rPr>
-                <w:rPr>
-                  <w:rFonts w:ascii="Cambria Math" w:eastAsiaTheme="majorEastAsia" w:hAnsi="Cambria Math" w:cstheme="majorBidi"/>
-                </w:rPr>
-                <m:t>/</m:t>
-              </m:r>
-              <m:r>
-                <w:rPr>
-                  <w:rFonts w:ascii="Cambria Math" w:eastAsiaTheme="majorEastAsia" w:hAnsi="Cambria Math" w:cstheme="majorBidi"/>
-                </w:rPr>
-                <m:t>2</m:t>
-              </m:r>
-            </m:sub>
-          </m:sSub>
-          <m:d>
-            <m:dPr>
-              <m:ctrlPr>
-                <w:rPr>
-                  <w:rFonts w:ascii="Cambria Math" w:eastAsiaTheme="majorEastAsia" w:hAnsi="Cambria Math" w:cstheme="majorBidi"/>
-                  <w:i/>
-                </w:rPr>
-              </m:ctrlPr>
-            </m:dPr>
-            <m:e>
-              <m:r>
-                <w:rPr>
-                  <w:rFonts w:ascii="Cambria Math" w:eastAsiaTheme="majorEastAsia" w:hAnsi="Cambria Math" w:cstheme="majorBidi"/>
-                </w:rPr>
-                <m:t>k</m:t>
-              </m:r>
-            </m:e>
-          </m:d>
-          <m:r>
-            <w:rPr>
-              <w:rFonts w:ascii="Cambria Math" w:eastAsiaTheme="majorEastAsia" w:hAnsi="Cambria Math" w:cstheme="majorBidi"/>
-            </w:rPr>
-            <m:t>=h</m:t>
-          </m:r>
-          <m:d>
-            <m:dPr>
-              <m:ctrlPr>
-                <w:rPr>
-                  <w:rFonts w:ascii="Cambria Math" w:eastAsiaTheme="majorEastAsia" w:hAnsi="Cambria Math" w:cstheme="majorBidi"/>
-                  <w:i/>
-                </w:rPr>
-              </m:ctrlPr>
-            </m:dPr>
-            <m:e>
-              <m:r>
-                <w:rPr>
-                  <w:rFonts w:ascii="Cambria Math" w:eastAsiaTheme="majorEastAsia" w:hAnsi="Cambria Math" w:cstheme="majorBidi"/>
-                </w:rPr>
-                <m:t>kR+R</m:t>
-              </m:r>
-              <m:r>
-                <m:rPr>
-                  <m:lit/>
-                </m:rPr>
-                <w:rPr>
-                  <w:rFonts w:ascii="Cambria Math" w:eastAsiaTheme="majorEastAsia" w:hAnsi="Cambria Math" w:cstheme="majorBidi"/>
-                </w:rPr>
-                <m:t>/</m:t>
-              </m:r>
-              <m:r>
-                <w:rPr>
-                  <w:rFonts w:ascii="Cambria Math" w:eastAsiaTheme="majorEastAsia" w:hAnsi="Cambria Math" w:cstheme="majorBidi"/>
-                </w:rPr>
-                <m:t>2</m:t>
+                <m:t>kR+r</m:t>
               </m:r>
             </m:e>
           </m:d>
@@ -21929,12 +22255,1156 @@
       </w:pPr>
       <m:oMathPara>
         <m:oMath>
+          <m:d>
+            <m:dPr>
+              <m:ctrlPr>
+                <w:rPr>
+                  <w:rFonts w:ascii="Cambria Math" w:eastAsiaTheme="majorEastAsia" w:hAnsi="Cambria Math" w:cstheme="majorBidi"/>
+                  <w:i/>
+                </w:rPr>
+              </m:ctrlPr>
+            </m:dPr>
+            <m:e>
+              <m:m>
+                <m:mPr>
+                  <m:mcs>
+                    <m:mc>
+                      <m:mcPr>
+                        <m:count m:val="1"/>
+                        <m:mcJc m:val="center"/>
+                      </m:mcPr>
+                    </m:mc>
+                  </m:mcs>
+                  <m:ctrlPr>
+                    <w:rPr>
+                      <w:rFonts w:ascii="Cambria Math" w:eastAsiaTheme="majorEastAsia" w:hAnsi="Cambria Math" w:cstheme="majorBidi"/>
+                      <w:i/>
+                    </w:rPr>
+                  </m:ctrlPr>
+                </m:mPr>
+                <m:mr>
+                  <m:e>
+                    <m:r>
+                      <w:rPr>
+                        <w:rFonts w:ascii="Cambria Math" w:eastAsiaTheme="majorEastAsia" w:hAnsi="Cambria Math" w:cstheme="majorBidi"/>
+                      </w:rPr>
+                      <m:t>h</m:t>
+                    </m:r>
+                    <m:d>
+                      <m:dPr>
+                        <m:ctrlPr>
+                          <w:rPr>
+                            <w:rFonts w:ascii="Cambria Math" w:eastAsiaTheme="majorEastAsia" w:hAnsi="Cambria Math" w:cstheme="majorBidi"/>
+                            <w:i/>
+                          </w:rPr>
+                        </m:ctrlPr>
+                      </m:dPr>
+                      <m:e>
+                        <m:r>
+                          <w:rPr>
+                            <w:rFonts w:ascii="Cambria Math" w:eastAsiaTheme="majorEastAsia" w:hAnsi="Cambria Math" w:cstheme="majorBidi"/>
+                          </w:rPr>
+                          <m:t>r</m:t>
+                        </m:r>
+                      </m:e>
+                    </m:d>
+                  </m:e>
+                </m:mr>
+                <m:mr>
+                  <m:e>
+                    <m:r>
+                      <w:rPr>
+                        <w:rFonts w:ascii="Cambria Math" w:eastAsiaTheme="majorEastAsia" w:hAnsi="Cambria Math" w:cstheme="majorBidi"/>
+                      </w:rPr>
+                      <m:t>h</m:t>
+                    </m:r>
+                    <m:d>
+                      <m:dPr>
+                        <m:ctrlPr>
+                          <w:rPr>
+                            <w:rFonts w:ascii="Cambria Math" w:eastAsiaTheme="majorEastAsia" w:hAnsi="Cambria Math" w:cstheme="majorBidi"/>
+                            <w:i/>
+                          </w:rPr>
+                        </m:ctrlPr>
+                      </m:dPr>
+                      <m:e>
+                        <m:r>
+                          <w:rPr>
+                            <w:rFonts w:ascii="Cambria Math" w:eastAsiaTheme="majorEastAsia" w:hAnsi="Cambria Math" w:cstheme="majorBidi"/>
+                          </w:rPr>
+                          <m:t>R+r</m:t>
+                        </m:r>
+                      </m:e>
+                    </m:d>
+                  </m:e>
+                </m:mr>
+                <m:mr>
+                  <m:e>
+                    <m:r>
+                      <w:rPr>
+                        <w:rFonts w:ascii="Cambria Math" w:eastAsiaTheme="majorEastAsia" w:hAnsi="Cambria Math" w:cstheme="majorBidi"/>
+                      </w:rPr>
+                      <m:t>h</m:t>
+                    </m:r>
+                    <m:d>
+                      <m:dPr>
+                        <m:ctrlPr>
+                          <w:rPr>
+                            <w:rFonts w:ascii="Cambria Math" w:eastAsiaTheme="majorEastAsia" w:hAnsi="Cambria Math" w:cstheme="majorBidi"/>
+                            <w:i/>
+                          </w:rPr>
+                        </m:ctrlPr>
+                      </m:dPr>
+                      <m:e>
+                        <m:r>
+                          <w:rPr>
+                            <w:rFonts w:ascii="Cambria Math" w:eastAsiaTheme="majorEastAsia" w:hAnsi="Cambria Math" w:cstheme="majorBidi"/>
+                          </w:rPr>
+                          <m:t>2R+r</m:t>
+                        </m:r>
+                      </m:e>
+                    </m:d>
+                  </m:e>
+                </m:mr>
+                <m:mr>
+                  <m:e>
+                    <m:r>
+                      <w:rPr>
+                        <w:rFonts w:ascii="Cambria Math" w:eastAsiaTheme="majorEastAsia" w:hAnsi="Cambria Math" w:cstheme="majorBidi"/>
+                      </w:rPr>
+                      <m:t>⋮</m:t>
+                    </m:r>
+                  </m:e>
+                </m:mr>
+                <m:mr>
+                  <m:e>
+                    <m:r>
+                      <w:rPr>
+                        <w:rFonts w:ascii="Cambria Math" w:eastAsiaTheme="majorEastAsia" w:hAnsi="Cambria Math" w:cstheme="majorBidi"/>
+                      </w:rPr>
+                      <m:t>h</m:t>
+                    </m:r>
+                    <m:d>
+                      <m:dPr>
+                        <m:ctrlPr>
+                          <w:rPr>
+                            <w:rFonts w:ascii="Cambria Math" w:eastAsiaTheme="majorEastAsia" w:hAnsi="Cambria Math" w:cstheme="majorBidi"/>
+                            <w:i/>
+                          </w:rPr>
+                        </m:ctrlPr>
+                      </m:dPr>
+                      <m:e>
+                        <m:d>
+                          <m:dPr>
+                            <m:ctrlPr>
+                              <w:rPr>
+                                <w:rFonts w:ascii="Cambria Math" w:eastAsiaTheme="majorEastAsia" w:hAnsi="Cambria Math" w:cstheme="majorBidi"/>
+                                <w:i/>
+                              </w:rPr>
+                            </m:ctrlPr>
+                          </m:dPr>
+                          <m:e>
+                            <m:r>
+                              <w:rPr>
+                                <w:rFonts w:ascii="Cambria Math" w:eastAsiaTheme="majorEastAsia" w:hAnsi="Cambria Math" w:cstheme="majorBidi"/>
+                              </w:rPr>
+                              <m:t>2p-3</m:t>
+                            </m:r>
+                          </m:e>
+                        </m:d>
+                        <m:r>
+                          <w:rPr>
+                            <w:rFonts w:ascii="Cambria Math" w:eastAsiaTheme="majorEastAsia" w:hAnsi="Cambria Math" w:cstheme="majorBidi"/>
+                          </w:rPr>
+                          <m:t>R+r</m:t>
+                        </m:r>
+                      </m:e>
+                    </m:d>
+                    <m:ctrlPr>
+                      <w:rPr>
+                        <w:rFonts w:ascii="Cambria Math" w:eastAsia="Cambria Math" w:hAnsi="Cambria Math" w:cs="Cambria Math"/>
+                        <w:i/>
+                      </w:rPr>
+                    </m:ctrlPr>
+                  </m:e>
+                </m:mr>
+                <m:mr>
+                  <m:e>
+                    <m:r>
+                      <w:rPr>
+                        <w:rFonts w:ascii="Cambria Math" w:eastAsiaTheme="majorEastAsia" w:hAnsi="Cambria Math" w:cstheme="majorBidi"/>
+                      </w:rPr>
+                      <m:t>h</m:t>
+                    </m:r>
+                    <m:d>
+                      <m:dPr>
+                        <m:ctrlPr>
+                          <w:rPr>
+                            <w:rFonts w:ascii="Cambria Math" w:eastAsiaTheme="majorEastAsia" w:hAnsi="Cambria Math" w:cstheme="majorBidi"/>
+                            <w:i/>
+                          </w:rPr>
+                        </m:ctrlPr>
+                      </m:dPr>
+                      <m:e>
+                        <m:d>
+                          <m:dPr>
+                            <m:ctrlPr>
+                              <w:rPr>
+                                <w:rFonts w:ascii="Cambria Math" w:eastAsiaTheme="majorEastAsia" w:hAnsi="Cambria Math" w:cstheme="majorBidi"/>
+                                <w:i/>
+                              </w:rPr>
+                            </m:ctrlPr>
+                          </m:dPr>
+                          <m:e>
+                            <m:r>
+                              <w:rPr>
+                                <w:rFonts w:ascii="Cambria Math" w:eastAsiaTheme="majorEastAsia" w:hAnsi="Cambria Math" w:cstheme="majorBidi"/>
+                              </w:rPr>
+                              <m:t>2p-2</m:t>
+                            </m:r>
+                          </m:e>
+                        </m:d>
+                        <m:r>
+                          <w:rPr>
+                            <w:rFonts w:ascii="Cambria Math" w:eastAsiaTheme="majorEastAsia" w:hAnsi="Cambria Math" w:cstheme="majorBidi"/>
+                          </w:rPr>
+                          <m:t>R+r</m:t>
+                        </m:r>
+                      </m:e>
+                    </m:d>
+                  </m:e>
+                </m:mr>
+                <m:mr>
+                  <m:e>
+                    <m:r>
+                      <w:rPr>
+                        <w:rFonts w:ascii="Cambria Math" w:eastAsiaTheme="majorEastAsia" w:hAnsi="Cambria Math" w:cstheme="majorBidi"/>
+                      </w:rPr>
+                      <m:t>h</m:t>
+                    </m:r>
+                    <m:d>
+                      <m:dPr>
+                        <m:ctrlPr>
+                          <w:rPr>
+                            <w:rFonts w:ascii="Cambria Math" w:eastAsiaTheme="majorEastAsia" w:hAnsi="Cambria Math" w:cstheme="majorBidi"/>
+                            <w:i/>
+                          </w:rPr>
+                        </m:ctrlPr>
+                      </m:dPr>
+                      <m:e>
+                        <m:d>
+                          <m:dPr>
+                            <m:ctrlPr>
+                              <w:rPr>
+                                <w:rFonts w:ascii="Cambria Math" w:eastAsiaTheme="majorEastAsia" w:hAnsi="Cambria Math" w:cstheme="majorBidi"/>
+                                <w:i/>
+                              </w:rPr>
+                            </m:ctrlPr>
+                          </m:dPr>
+                          <m:e>
+                            <m:r>
+                              <w:rPr>
+                                <w:rFonts w:ascii="Cambria Math" w:eastAsiaTheme="majorEastAsia" w:hAnsi="Cambria Math" w:cstheme="majorBidi"/>
+                              </w:rPr>
+                              <m:t>2p-1</m:t>
+                            </m:r>
+                          </m:e>
+                        </m:d>
+                        <m:r>
+                          <w:rPr>
+                            <w:rFonts w:ascii="Cambria Math" w:eastAsiaTheme="majorEastAsia" w:hAnsi="Cambria Math" w:cstheme="majorBidi"/>
+                          </w:rPr>
+                          <m:t>R+r</m:t>
+                        </m:r>
+                      </m:e>
+                    </m:d>
+                  </m:e>
+                </m:mr>
+              </m:m>
+            </m:e>
+          </m:d>
+          <m:limUpp>
+            <m:limUppPr>
+              <m:ctrlPr>
+                <w:rPr>
+                  <w:rFonts w:ascii="Cambria Math" w:eastAsiaTheme="majorEastAsia" w:hAnsi="Cambria Math" w:cstheme="majorBidi"/>
+                  <w:i/>
+                </w:rPr>
+              </m:ctrlPr>
+            </m:limUppPr>
+            <m:e>
+              <m:r>
+                <w:rPr>
+                  <w:rFonts w:ascii="Cambria Math" w:eastAsiaTheme="majorEastAsia" w:hAnsi="Cambria Math" w:cstheme="majorBidi"/>
+                </w:rPr>
+                <m:t>=</m:t>
+              </m:r>
+            </m:e>
+            <m:lim>
+              <m:r>
+                <w:rPr>
+                  <w:rFonts w:ascii="Cambria Math" w:eastAsiaTheme="majorEastAsia" w:hAnsi="Cambria Math" w:cstheme="majorBidi"/>
+                </w:rPr>
+                <m:t>N=pR</m:t>
+              </m:r>
+            </m:lim>
+          </m:limUpp>
+          <m:d>
+            <m:dPr>
+              <m:ctrlPr>
+                <w:rPr>
+                  <w:rFonts w:ascii="Cambria Math" w:eastAsiaTheme="majorEastAsia" w:hAnsi="Cambria Math" w:cstheme="majorBidi"/>
+                  <w:i/>
+                </w:rPr>
+              </m:ctrlPr>
+            </m:dPr>
+            <m:e>
+              <m:m>
+                <m:mPr>
+                  <m:mcs>
+                    <m:mc>
+                      <m:mcPr>
+                        <m:count m:val="1"/>
+                        <m:mcJc m:val="center"/>
+                      </m:mcPr>
+                    </m:mc>
+                  </m:mcs>
+                  <m:ctrlPr>
+                    <w:rPr>
+                      <w:rFonts w:ascii="Cambria Math" w:eastAsiaTheme="majorEastAsia" w:hAnsi="Cambria Math" w:cstheme="majorBidi"/>
+                      <w:i/>
+                    </w:rPr>
+                  </m:ctrlPr>
+                </m:mPr>
+                <m:mr>
+                  <m:e>
+                    <m:r>
+                      <w:rPr>
+                        <w:rFonts w:ascii="Cambria Math" w:eastAsiaTheme="majorEastAsia" w:hAnsi="Cambria Math" w:cstheme="majorBidi"/>
+                      </w:rPr>
+                      <m:t>h</m:t>
+                    </m:r>
+                    <m:d>
+                      <m:dPr>
+                        <m:ctrlPr>
+                          <w:rPr>
+                            <w:rFonts w:ascii="Cambria Math" w:eastAsiaTheme="majorEastAsia" w:hAnsi="Cambria Math" w:cstheme="majorBidi"/>
+                            <w:i/>
+                          </w:rPr>
+                        </m:ctrlPr>
+                      </m:dPr>
+                      <m:e>
+                        <m:r>
+                          <w:rPr>
+                            <w:rFonts w:ascii="Cambria Math" w:eastAsiaTheme="majorEastAsia" w:hAnsi="Cambria Math" w:cstheme="majorBidi"/>
+                          </w:rPr>
+                          <m:t>r</m:t>
+                        </m:r>
+                      </m:e>
+                    </m:d>
+                  </m:e>
+                </m:mr>
+                <m:mr>
+                  <m:e>
+                    <m:r>
+                      <w:rPr>
+                        <w:rFonts w:ascii="Cambria Math" w:eastAsiaTheme="majorEastAsia" w:hAnsi="Cambria Math" w:cstheme="majorBidi"/>
+                      </w:rPr>
+                      <m:t>h</m:t>
+                    </m:r>
+                    <m:d>
+                      <m:dPr>
+                        <m:ctrlPr>
+                          <w:rPr>
+                            <w:rFonts w:ascii="Cambria Math" w:eastAsiaTheme="majorEastAsia" w:hAnsi="Cambria Math" w:cstheme="majorBidi"/>
+                            <w:i/>
+                          </w:rPr>
+                        </m:ctrlPr>
+                      </m:dPr>
+                      <m:e>
+                        <m:r>
+                          <w:rPr>
+                            <w:rFonts w:ascii="Cambria Math" w:eastAsiaTheme="majorEastAsia" w:hAnsi="Cambria Math" w:cstheme="majorBidi"/>
+                          </w:rPr>
+                          <m:t>R+r</m:t>
+                        </m:r>
+                      </m:e>
+                    </m:d>
+                  </m:e>
+                </m:mr>
+                <m:mr>
+                  <m:e>
+                    <m:r>
+                      <w:rPr>
+                        <w:rFonts w:ascii="Cambria Math" w:eastAsiaTheme="majorEastAsia" w:hAnsi="Cambria Math" w:cstheme="majorBidi"/>
+                      </w:rPr>
+                      <m:t>h</m:t>
+                    </m:r>
+                    <m:d>
+                      <m:dPr>
+                        <m:ctrlPr>
+                          <w:rPr>
+                            <w:rFonts w:ascii="Cambria Math" w:eastAsiaTheme="majorEastAsia" w:hAnsi="Cambria Math" w:cstheme="majorBidi"/>
+                            <w:i/>
+                          </w:rPr>
+                        </m:ctrlPr>
+                      </m:dPr>
+                      <m:e>
+                        <m:r>
+                          <w:rPr>
+                            <w:rFonts w:ascii="Cambria Math" w:eastAsiaTheme="majorEastAsia" w:hAnsi="Cambria Math" w:cstheme="majorBidi"/>
+                          </w:rPr>
+                          <m:t>2R+r</m:t>
+                        </m:r>
+                      </m:e>
+                    </m:d>
+                  </m:e>
+                </m:mr>
+                <m:mr>
+                  <m:e>
+                    <m:r>
+                      <w:rPr>
+                        <w:rFonts w:ascii="Cambria Math" w:eastAsiaTheme="majorEastAsia" w:hAnsi="Cambria Math" w:cstheme="majorBidi"/>
+                      </w:rPr>
+                      <m:t>⋮</m:t>
+                    </m:r>
+                  </m:e>
+                </m:mr>
+                <m:mr>
+                  <m:e>
+                    <m:r>
+                      <w:rPr>
+                        <w:rFonts w:ascii="Cambria Math" w:eastAsiaTheme="majorEastAsia" w:hAnsi="Cambria Math" w:cstheme="majorBidi"/>
+                      </w:rPr>
+                      <m:t>h</m:t>
+                    </m:r>
+                    <m:d>
+                      <m:dPr>
+                        <m:ctrlPr>
+                          <w:rPr>
+                            <w:rFonts w:ascii="Cambria Math" w:eastAsiaTheme="majorEastAsia" w:hAnsi="Cambria Math" w:cstheme="majorBidi"/>
+                            <w:i/>
+                          </w:rPr>
+                        </m:ctrlPr>
+                      </m:dPr>
+                      <m:e>
+                        <m:r>
+                          <w:rPr>
+                            <w:rFonts w:ascii="Cambria Math" w:eastAsiaTheme="majorEastAsia" w:hAnsi="Cambria Math" w:cstheme="majorBidi"/>
+                          </w:rPr>
+                          <m:t>2N-</m:t>
+                        </m:r>
+                        <m:d>
+                          <m:dPr>
+                            <m:ctrlPr>
+                              <w:rPr>
+                                <w:rFonts w:ascii="Cambria Math" w:eastAsiaTheme="majorEastAsia" w:hAnsi="Cambria Math" w:cstheme="majorBidi"/>
+                                <w:i/>
+                              </w:rPr>
+                            </m:ctrlPr>
+                          </m:dPr>
+                          <m:e>
+                            <m:r>
+                              <w:rPr>
+                                <w:rFonts w:ascii="Cambria Math" w:eastAsiaTheme="majorEastAsia" w:hAnsi="Cambria Math" w:cstheme="majorBidi"/>
+                              </w:rPr>
+                              <m:t>3R-r</m:t>
+                            </m:r>
+                          </m:e>
+                        </m:d>
+                      </m:e>
+                    </m:d>
+                    <m:ctrlPr>
+                      <w:rPr>
+                        <w:rFonts w:ascii="Cambria Math" w:eastAsia="Cambria Math" w:hAnsi="Cambria Math" w:cs="Cambria Math"/>
+                        <w:i/>
+                      </w:rPr>
+                    </m:ctrlPr>
+                  </m:e>
+                </m:mr>
+                <m:mr>
+                  <m:e>
+                    <m:r>
+                      <w:rPr>
+                        <w:rFonts w:ascii="Cambria Math" w:eastAsiaTheme="majorEastAsia" w:hAnsi="Cambria Math" w:cstheme="majorBidi"/>
+                      </w:rPr>
+                      <m:t>h</m:t>
+                    </m:r>
+                    <m:d>
+                      <m:dPr>
+                        <m:ctrlPr>
+                          <w:rPr>
+                            <w:rFonts w:ascii="Cambria Math" w:eastAsiaTheme="majorEastAsia" w:hAnsi="Cambria Math" w:cstheme="majorBidi"/>
+                            <w:i/>
+                          </w:rPr>
+                        </m:ctrlPr>
+                      </m:dPr>
+                      <m:e>
+                        <m:r>
+                          <w:rPr>
+                            <w:rFonts w:ascii="Cambria Math" w:eastAsiaTheme="majorEastAsia" w:hAnsi="Cambria Math" w:cstheme="majorBidi"/>
+                          </w:rPr>
+                          <m:t>2N-</m:t>
+                        </m:r>
+                        <m:d>
+                          <m:dPr>
+                            <m:ctrlPr>
+                              <w:rPr>
+                                <w:rFonts w:ascii="Cambria Math" w:eastAsiaTheme="majorEastAsia" w:hAnsi="Cambria Math" w:cstheme="majorBidi"/>
+                                <w:i/>
+                              </w:rPr>
+                            </m:ctrlPr>
+                          </m:dPr>
+                          <m:e>
+                            <m:r>
+                              <w:rPr>
+                                <w:rFonts w:ascii="Cambria Math" w:eastAsiaTheme="majorEastAsia" w:hAnsi="Cambria Math" w:cstheme="majorBidi"/>
+                              </w:rPr>
+                              <m:t>2R-r</m:t>
+                            </m:r>
+                          </m:e>
+                        </m:d>
+                      </m:e>
+                    </m:d>
+                  </m:e>
+                </m:mr>
+                <m:mr>
+                  <m:e>
+                    <m:r>
+                      <w:rPr>
+                        <w:rFonts w:ascii="Cambria Math" w:eastAsiaTheme="majorEastAsia" w:hAnsi="Cambria Math" w:cstheme="majorBidi"/>
+                      </w:rPr>
+                      <m:t>h</m:t>
+                    </m:r>
+                    <m:d>
+                      <m:dPr>
+                        <m:ctrlPr>
+                          <w:rPr>
+                            <w:rFonts w:ascii="Cambria Math" w:eastAsiaTheme="majorEastAsia" w:hAnsi="Cambria Math" w:cstheme="majorBidi"/>
+                            <w:i/>
+                          </w:rPr>
+                        </m:ctrlPr>
+                      </m:dPr>
+                      <m:e>
+                        <m:r>
+                          <w:rPr>
+                            <w:rFonts w:ascii="Cambria Math" w:eastAsiaTheme="majorEastAsia" w:hAnsi="Cambria Math" w:cstheme="majorBidi"/>
+                          </w:rPr>
+                          <m:t>2N-</m:t>
+                        </m:r>
+                        <m:d>
+                          <m:dPr>
+                            <m:ctrlPr>
+                              <w:rPr>
+                                <w:rFonts w:ascii="Cambria Math" w:eastAsiaTheme="majorEastAsia" w:hAnsi="Cambria Math" w:cstheme="majorBidi"/>
+                                <w:i/>
+                              </w:rPr>
+                            </m:ctrlPr>
+                          </m:dPr>
+                          <m:e>
+                            <m:r>
+                              <w:rPr>
+                                <w:rFonts w:ascii="Cambria Math" w:eastAsiaTheme="majorEastAsia" w:hAnsi="Cambria Math" w:cstheme="majorBidi"/>
+                              </w:rPr>
+                              <m:t>R-r</m:t>
+                            </m:r>
+                          </m:e>
+                        </m:d>
+                      </m:e>
+                    </m:d>
+                  </m:e>
+                </m:mr>
+              </m:m>
+            </m:e>
+          </m:d>
+        </m:oMath>
+      </m:oMathPara>
+    </w:p>
+    <w:p>
+      <w:r>
+        <w:t>Which polyphase branches are symmetric?</w:t>
+      </w:r>
+    </w:p>
+    <w:p>
+      <w:pPr>
+        <w:rPr>
+          <w:rFonts w:eastAsiaTheme="minorEastAsia"/>
+        </w:rPr>
+      </w:pPr>
+      <m:oMath>
+        <m:sSub>
+          <m:sSubPr>
+            <m:ctrlPr>
+              <w:rPr>
+                <w:rFonts w:ascii="Cambria Math" w:hAnsi="Cambria Math"/>
+                <w:i/>
+              </w:rPr>
+            </m:ctrlPr>
+          </m:sSubPr>
+          <m:e>
+            <m:r>
+              <w:rPr>
+                <w:rFonts w:ascii="Cambria Math" w:hAnsi="Cambria Math"/>
+              </w:rPr>
+              <m:t>h</m:t>
+            </m:r>
+          </m:e>
+          <m:sub>
+            <m:r>
+              <w:rPr>
+                <w:rFonts w:ascii="Cambria Math" w:hAnsi="Cambria Math"/>
+              </w:rPr>
+              <m:t>0</m:t>
+            </m:r>
+          </m:sub>
+        </m:sSub>
+        <m:d>
+          <m:dPr>
+            <m:ctrlPr>
+              <w:rPr>
+                <w:rFonts w:ascii="Cambria Math" w:hAnsi="Cambria Math"/>
+                <w:i/>
+              </w:rPr>
+            </m:ctrlPr>
+          </m:dPr>
+          <m:e>
+            <m:r>
+              <w:rPr>
+                <w:rFonts w:ascii="Cambria Math" w:hAnsi="Cambria Math"/>
+              </w:rPr>
+              <m:t>k</m:t>
+            </m:r>
+          </m:e>
+        </m:d>
+      </m:oMath>
+      <w:r>
+        <w:t xml:space="preserve"> is always symmetric</w:t>
+      </w:r>
+      <w:r>
+        <w:t xml:space="preserve"> with length </w:t>
+      </w:r>
+      <m:oMath>
+        <m:r>
+          <w:rPr>
+            <w:rFonts w:ascii="Cambria Math" w:hAnsi="Cambria Math"/>
+          </w:rPr>
+          <m:t>2p+1=2N</m:t>
+        </m:r>
+        <m:r>
+          <m:rPr>
+            <m:lit/>
+          </m:rPr>
+          <w:rPr>
+            <w:rFonts w:ascii="Cambria Math" w:hAnsi="Cambria Math"/>
+          </w:rPr>
+          <m:t>/</m:t>
+        </m:r>
+        <m:r>
+          <w:rPr>
+            <w:rFonts w:ascii="Cambria Math" w:hAnsi="Cambria Math"/>
+          </w:rPr>
+          <m:t>R+1</m:t>
+        </m:r>
+      </m:oMath>
+      <w:r>
+        <w:rPr>
+          <w:rFonts w:eastAsiaTheme="minorEastAsia"/>
+        </w:rPr>
+        <w:t>. It always has odd length.</w:t>
+      </w:r>
+    </w:p>
+    <w:p>
+      <w:r>
+        <w:t>For the other branches to be symmetric, these need to hold:</w:t>
+      </w:r>
+    </w:p>
+    <w:p>
+      <w:pPr>
+        <w:rPr>
+          <w:rFonts w:asciiTheme="majorHAnsi" w:eastAsiaTheme="majorEastAsia" w:hAnsiTheme="majorHAnsi" w:cstheme="majorBidi"/>
+        </w:rPr>
+      </w:pPr>
+      <m:oMathPara>
+        <m:oMath>
           <m:r>
             <w:rPr>
               <w:rFonts w:ascii="Cambria Math" w:eastAsiaTheme="majorEastAsia" w:hAnsi="Cambria Math" w:cstheme="majorBidi"/>
             </w:rPr>
-            <m:t>=h</m:t>
+            <m:t>r=R-r→r=</m:t>
           </m:r>
+          <m:f>
+            <m:fPr>
+              <m:ctrlPr>
+                <w:rPr>
+                  <w:rFonts w:ascii="Cambria Math" w:eastAsiaTheme="majorEastAsia" w:hAnsi="Cambria Math" w:cstheme="majorBidi"/>
+                  <w:i/>
+                </w:rPr>
+              </m:ctrlPr>
+            </m:fPr>
+            <m:num>
+              <m:r>
+                <w:rPr>
+                  <w:rFonts w:ascii="Cambria Math" w:eastAsiaTheme="majorEastAsia" w:hAnsi="Cambria Math" w:cstheme="majorBidi"/>
+                </w:rPr>
+                <m:t>R</m:t>
+              </m:r>
+            </m:num>
+            <m:den>
+              <m:r>
+                <w:rPr>
+                  <w:rFonts w:ascii="Cambria Math" w:eastAsiaTheme="majorEastAsia" w:hAnsi="Cambria Math" w:cstheme="majorBidi"/>
+                </w:rPr>
+                <m:t>2</m:t>
+              </m:r>
+            </m:den>
+          </m:f>
+        </m:oMath>
+      </m:oMathPara>
+    </w:p>
+    <w:p>
+      <w:pPr>
+        <w:rPr>
+          <w:rFonts w:asciiTheme="majorHAnsi" w:eastAsiaTheme="majorEastAsia" w:hAnsiTheme="majorHAnsi" w:cstheme="majorBidi"/>
+        </w:rPr>
+      </w:pPr>
+      <m:oMathPara>
+        <m:oMath>
+          <m:r>
+            <w:rPr>
+              <w:rFonts w:ascii="Cambria Math" w:eastAsiaTheme="majorEastAsia" w:hAnsi="Cambria Math" w:cstheme="majorBidi"/>
+            </w:rPr>
+            <m:t>R+r=2R-r→r=</m:t>
+          </m:r>
+          <m:f>
+            <m:fPr>
+              <m:ctrlPr>
+                <w:rPr>
+                  <w:rFonts w:ascii="Cambria Math" w:eastAsiaTheme="majorEastAsia" w:hAnsi="Cambria Math" w:cstheme="majorBidi"/>
+                  <w:i/>
+                </w:rPr>
+              </m:ctrlPr>
+            </m:fPr>
+            <m:num>
+              <m:r>
+                <w:rPr>
+                  <w:rFonts w:ascii="Cambria Math" w:eastAsiaTheme="majorEastAsia" w:hAnsi="Cambria Math" w:cstheme="majorBidi"/>
+                </w:rPr>
+                <m:t>R</m:t>
+              </m:r>
+            </m:num>
+            <m:den>
+              <m:r>
+                <w:rPr>
+                  <w:rFonts w:ascii="Cambria Math" w:eastAsiaTheme="majorEastAsia" w:hAnsi="Cambria Math" w:cstheme="majorBidi"/>
+                </w:rPr>
+                <m:t>2</m:t>
+              </m:r>
+            </m:den>
+          </m:f>
+        </m:oMath>
+      </m:oMathPara>
+    </w:p>
+    <w:p>
+      <w:pPr>
+        <w:rPr>
+          <w:rFonts w:asciiTheme="majorHAnsi" w:eastAsiaTheme="majorEastAsia" w:hAnsiTheme="majorHAnsi" w:cstheme="majorBidi"/>
+        </w:rPr>
+      </w:pPr>
+      <m:oMathPara>
+        <m:oMath>
+          <m:r>
+            <w:rPr>
+              <w:rFonts w:ascii="Cambria Math" w:eastAsiaTheme="majorEastAsia" w:hAnsi="Cambria Math" w:cstheme="majorBidi"/>
+            </w:rPr>
+            <m:t>2R+r=3R-r→r=</m:t>
+          </m:r>
+          <m:f>
+            <m:fPr>
+              <m:ctrlPr>
+                <w:rPr>
+                  <w:rFonts w:ascii="Cambria Math" w:eastAsiaTheme="majorEastAsia" w:hAnsi="Cambria Math" w:cstheme="majorBidi"/>
+                  <w:i/>
+                </w:rPr>
+              </m:ctrlPr>
+            </m:fPr>
+            <m:num>
+              <m:r>
+                <w:rPr>
+                  <w:rFonts w:ascii="Cambria Math" w:eastAsiaTheme="majorEastAsia" w:hAnsi="Cambria Math" w:cstheme="majorBidi"/>
+                </w:rPr>
+                <m:t>R</m:t>
+              </m:r>
+            </m:num>
+            <m:den>
+              <m:r>
+                <w:rPr>
+                  <w:rFonts w:ascii="Cambria Math" w:eastAsiaTheme="majorEastAsia" w:hAnsi="Cambria Math" w:cstheme="majorBidi"/>
+                </w:rPr>
+                <m:t>2</m:t>
+              </m:r>
+            </m:den>
+          </m:f>
+        </m:oMath>
+      </m:oMathPara>
+    </w:p>
+    <w:p>
+      <w:r>
+        <w:t xml:space="preserve">That is, when </w:t>
+      </w:r>
+      <m:oMath>
+        <m:r>
+          <w:rPr>
+            <w:rFonts w:ascii="Cambria Math" w:hAnsi="Cambria Math"/>
+          </w:rPr>
+          <m:t>R</m:t>
+        </m:r>
+      </m:oMath>
+      <w:r>
+        <w:t xml:space="preserve"> is even, the </w:t>
+      </w:r>
+      <m:oMath>
+        <m:r>
+          <w:rPr>
+            <w:rFonts w:ascii="Cambria Math" w:hAnsi="Cambria Math"/>
+          </w:rPr>
+          <m:t>R</m:t>
+        </m:r>
+        <m:r>
+          <m:rPr>
+            <m:lit/>
+          </m:rPr>
+          <w:rPr>
+            <w:rFonts w:ascii="Cambria Math" w:hAnsi="Cambria Math"/>
+          </w:rPr>
+          <m:t>/</m:t>
+        </m:r>
+        <m:r>
+          <w:rPr>
+            <w:rFonts w:ascii="Cambria Math" w:hAnsi="Cambria Math"/>
+          </w:rPr>
+          <m:t>2</m:t>
+        </m:r>
+      </m:oMath>
+      <w:r>
+        <w:t xml:space="preserve"> branch is symmetric with even length</w:t>
+      </w:r>
+      <w:r>
+        <w:t xml:space="preserve"> of </w:t>
+      </w:r>
+      <m:oMath>
+        <m:r>
+          <w:rPr>
+            <w:rFonts w:ascii="Cambria Math" w:hAnsi="Cambria Math"/>
+          </w:rPr>
+          <m:t>2p=2N</m:t>
+        </m:r>
+        <m:r>
+          <m:rPr>
+            <m:lit/>
+          </m:rPr>
+          <w:rPr>
+            <w:rFonts w:ascii="Cambria Math" w:hAnsi="Cambria Math"/>
+          </w:rPr>
+          <m:t>/</m:t>
+        </m:r>
+        <m:r>
+          <w:rPr>
+            <w:rFonts w:ascii="Cambria Math" w:hAnsi="Cambria Math"/>
+          </w:rPr>
+          <m:t>R</m:t>
+        </m:r>
+      </m:oMath>
+      <w:r>
+        <w:rPr>
+          <w:rFonts w:eastAsiaTheme="minorEastAsia"/>
+        </w:rPr>
+        <w:t>.</w:t>
+      </w:r>
+    </w:p>
+    <w:p>
+      <w:r>
+        <w:t xml:space="preserve">When </w:t>
+      </w:r>
+      <m:oMath>
+        <m:r>
+          <w:rPr>
+            <w:rFonts w:ascii="Cambria Math" w:hAnsi="Cambria Math"/>
+          </w:rPr>
+          <m:t>R</m:t>
+        </m:r>
+      </m:oMath>
+      <w:r>
+        <w:rPr>
+          <w:rFonts w:eastAsiaTheme="minorEastAsia"/>
+        </w:rPr>
+        <w:t xml:space="preserve"> is odd, no other branches are symmetric (only </w:t>
+      </w:r>
+      <m:oMath>
+        <m:sSub>
+          <m:sSubPr>
+            <m:ctrlPr>
+              <w:rPr>
+                <w:rFonts w:ascii="Cambria Math" w:eastAsiaTheme="minorEastAsia" w:hAnsi="Cambria Math"/>
+                <w:i/>
+              </w:rPr>
+            </m:ctrlPr>
+          </m:sSubPr>
+          <m:e>
+            <m:r>
+              <w:rPr>
+                <w:rFonts w:ascii="Cambria Math" w:eastAsiaTheme="minorEastAsia" w:hAnsi="Cambria Math"/>
+              </w:rPr>
+              <m:t>h</m:t>
+            </m:r>
+          </m:e>
+          <m:sub>
+            <m:r>
+              <w:rPr>
+                <w:rFonts w:ascii="Cambria Math" w:eastAsiaTheme="minorEastAsia" w:hAnsi="Cambria Math"/>
+              </w:rPr>
+              <m:t>0</m:t>
+            </m:r>
+          </m:sub>
+        </m:sSub>
+      </m:oMath>
+      <w:r>
+        <w:rPr>
+          <w:rFonts w:eastAsiaTheme="minorEastAsia"/>
+        </w:rPr>
+        <w:t>).</w:t>
+      </w:r>
+    </w:p>
+    <w:p>
+      <w:pPr>
+        <w:rPr>
+          <w:b/>
+          <w:bCs/>
+        </w:rPr>
+      </w:pPr>
+      <w:r>
+        <w:rPr>
+          <w:b/>
+          <w:bCs/>
+        </w:rPr>
+        <w:t>Restoring coefficient symmetry of polyphase branches:</w:t>
+      </w:r>
+    </w:p>
+    <w:p>
+      <w:pPr>
+        <w:rPr>
+          <w:rFonts w:eastAsiaTheme="minorEastAsia"/>
+        </w:rPr>
+      </w:pPr>
+      <w:r>
+        <w:t xml:space="preserve">Consider the case where </w:t>
+      </w:r>
+      <m:oMath>
+        <m:r>
+          <w:rPr>
+            <w:rFonts w:ascii="Cambria Math" w:hAnsi="Cambria Math"/>
+          </w:rPr>
+          <m:t>R</m:t>
+        </m:r>
+      </m:oMath>
+      <w:r>
+        <w:rPr>
+          <w:rFonts w:eastAsiaTheme="minorEastAsia"/>
+        </w:rPr>
+        <w:t xml:space="preserve"> is even.</w:t>
+      </w:r>
+    </w:p>
+    <w:p>
+      <w:pPr>
+        <w:rPr>
+          <w:rFonts w:eastAsiaTheme="minorEastAsia"/>
+        </w:rPr>
+      </w:pPr>
+      <m:oMath>
+        <m:sSub>
+          <m:sSubPr>
+            <m:ctrlPr>
+              <w:rPr>
+                <w:rFonts w:ascii="Cambria Math" w:eastAsiaTheme="minorEastAsia" w:hAnsi="Cambria Math"/>
+                <w:i/>
+              </w:rPr>
+            </m:ctrlPr>
+          </m:sSubPr>
+          <m:e>
+            <m:r>
+              <w:rPr>
+                <w:rFonts w:ascii="Cambria Math" w:eastAsiaTheme="minorEastAsia" w:hAnsi="Cambria Math"/>
+              </w:rPr>
+              <m:t>h</m:t>
+            </m:r>
+          </m:e>
+          <m:sub>
+            <m:r>
+              <w:rPr>
+                <w:rFonts w:ascii="Cambria Math" w:eastAsiaTheme="minorEastAsia" w:hAnsi="Cambria Math"/>
+              </w:rPr>
+              <m:t>0</m:t>
+            </m:r>
+          </m:sub>
+        </m:sSub>
+      </m:oMath>
+      <w:r>
+        <w:rPr>
+          <w:rFonts w:eastAsiaTheme="minorEastAsia"/>
+        </w:rPr>
+        <w:t xml:space="preserve"> and </w:t>
+      </w:r>
+      <m:oMath>
+        <m:sSub>
+          <m:sSubPr>
+            <m:ctrlPr>
+              <w:rPr>
+                <w:rFonts w:ascii="Cambria Math" w:eastAsiaTheme="minorEastAsia" w:hAnsi="Cambria Math"/>
+                <w:i/>
+              </w:rPr>
+            </m:ctrlPr>
+          </m:sSubPr>
+          <m:e>
+            <m:r>
+              <w:rPr>
+                <w:rFonts w:ascii="Cambria Math" w:eastAsiaTheme="minorEastAsia" w:hAnsi="Cambria Math"/>
+              </w:rPr>
+              <m:t>h</m:t>
+            </m:r>
+          </m:e>
+          <m:sub>
+            <m:r>
+              <w:rPr>
+                <w:rFonts w:ascii="Cambria Math" w:eastAsiaTheme="minorEastAsia" w:hAnsi="Cambria Math"/>
+              </w:rPr>
+              <m:t>R</m:t>
+            </m:r>
+            <m:r>
+              <m:rPr>
+                <m:lit/>
+              </m:rPr>
+              <w:rPr>
+                <w:rFonts w:ascii="Cambria Math" w:eastAsiaTheme="minorEastAsia" w:hAnsi="Cambria Math"/>
+              </w:rPr>
+              <m:t>/</m:t>
+            </m:r>
+            <m:r>
+              <w:rPr>
+                <w:rFonts w:ascii="Cambria Math" w:eastAsiaTheme="minorEastAsia" w:hAnsi="Cambria Math"/>
+              </w:rPr>
+              <m:t>2</m:t>
+            </m:r>
+          </m:sub>
+        </m:sSub>
+      </m:oMath>
+      <w:r>
+        <w:rPr>
+          <w:rFonts w:eastAsiaTheme="minorEastAsia"/>
+        </w:rPr>
+        <w:t xml:space="preserve"> are symmetric. All other branches are asymmetric. However, </w:t>
+      </w:r>
+      <m:oMath>
+        <m:sSub>
+          <m:sSubPr>
+            <m:ctrlPr>
+              <w:rPr>
+                <w:rFonts w:ascii="Cambria Math" w:eastAsiaTheme="minorEastAsia" w:hAnsi="Cambria Math"/>
+                <w:i/>
+              </w:rPr>
+            </m:ctrlPr>
+          </m:sSubPr>
+          <m:e>
+            <m:r>
+              <w:rPr>
+                <w:rFonts w:ascii="Cambria Math" w:eastAsiaTheme="minorEastAsia" w:hAnsi="Cambria Math"/>
+              </w:rPr>
+              <m:t>h</m:t>
+            </m:r>
+          </m:e>
+          <m:sub>
+            <m:r>
+              <w:rPr>
+                <w:rFonts w:ascii="Cambria Math" w:eastAsiaTheme="minorEastAsia" w:hAnsi="Cambria Math"/>
+              </w:rPr>
+              <m:t>r</m:t>
+            </m:r>
+          </m:sub>
+        </m:sSub>
+      </m:oMath>
+      <w:r>
+        <w:rPr>
+          <w:rFonts w:eastAsiaTheme="minorEastAsia"/>
+        </w:rPr>
+        <w:t xml:space="preserve"> and </w:t>
+      </w:r>
+      <m:oMath>
+        <m:sSub>
+          <m:sSubPr>
+            <m:ctrlPr>
+              <w:rPr>
+                <w:rFonts w:ascii="Cambria Math" w:eastAsiaTheme="minorEastAsia" w:hAnsi="Cambria Math"/>
+                <w:i/>
+              </w:rPr>
+            </m:ctrlPr>
+          </m:sSubPr>
+          <m:e>
+            <m:r>
+              <w:rPr>
+                <w:rFonts w:ascii="Cambria Math" w:eastAsiaTheme="minorEastAsia" w:hAnsi="Cambria Math"/>
+              </w:rPr>
+              <m:t>h</m:t>
+            </m:r>
+          </m:e>
+          <m:sub>
+            <m:r>
+              <w:rPr>
+                <w:rFonts w:ascii="Cambria Math" w:eastAsiaTheme="minorEastAsia" w:hAnsi="Cambria Math"/>
+              </w:rPr>
+              <m:t>R-r</m:t>
+            </m:r>
+          </m:sub>
+        </m:sSub>
+      </m:oMath>
+      <w:r>
+        <w:rPr>
+          <w:rFonts w:eastAsiaTheme="minorEastAsia"/>
+        </w:rPr>
+        <w:t xml:space="preserve"> are mirror images.</w:t>
+      </w:r>
+    </w:p>
+    <w:p>
+      <w:pPr>
+        <w:rPr>
+          <w:rFonts w:asciiTheme="majorHAnsi" w:eastAsiaTheme="majorEastAsia" w:hAnsiTheme="majorHAnsi" w:cstheme="majorBidi"/>
+        </w:rPr>
+      </w:pPr>
+      <m:oMathPara>
+        <m:oMath>
+          <m:sSub>
+            <m:sSubPr>
+              <m:ctrlPr>
+                <w:rPr>
+                  <w:rFonts w:ascii="Cambria Math" w:eastAsiaTheme="majorEastAsia" w:hAnsi="Cambria Math" w:cstheme="majorBidi"/>
+                  <w:i/>
+                </w:rPr>
+              </m:ctrlPr>
+            </m:sSubPr>
+            <m:e>
+              <m:r>
+                <w:rPr>
+                  <w:rFonts w:ascii="Cambria Math" w:eastAsiaTheme="majorEastAsia" w:hAnsi="Cambria Math" w:cstheme="majorBidi"/>
+                </w:rPr>
+                <m:t>h</m:t>
+              </m:r>
+            </m:e>
+            <m:sub>
+              <m:r>
+                <w:rPr>
+                  <w:rFonts w:ascii="Cambria Math" w:eastAsiaTheme="majorEastAsia" w:hAnsi="Cambria Math" w:cstheme="majorBidi"/>
+                </w:rPr>
+                <m:t>r</m:t>
+              </m:r>
+            </m:sub>
+          </m:sSub>
           <m:d>
             <m:dPr>
               <m:ctrlPr>
@@ -21949,22 +23419,7 @@
                 <w:rPr>
                   <w:rFonts w:ascii="Cambria Math" w:eastAsiaTheme="majorEastAsia" w:hAnsi="Cambria Math" w:cstheme="majorBidi"/>
                 </w:rPr>
-                <m:t>2N-kR-R</m:t>
-              </m:r>
-              <m:r>
-                <m:rPr>
-                  <m:lit/>
-                </m:rPr>
-                <w:rPr>
-                  <w:rFonts w:ascii="Cambria Math" w:eastAsiaTheme="majorEastAsia" w:hAnsi="Cambria Math" w:cstheme="majorBidi"/>
-                </w:rPr>
-                <m:t>/</m:t>
-              </m:r>
-              <m:r>
-                <w:rPr>
-                  <w:rFonts w:ascii="Cambria Math" w:eastAsiaTheme="majorEastAsia" w:hAnsi="Cambria Math" w:cstheme="majorBidi"/>
-                </w:rPr>
-                <m:t>2</m:t>
+                <m:t>k</m:t>
               </m:r>
             </m:e>
           </m:d>
@@ -21988,46 +23443,367 @@
                 <w:rPr>
                   <w:rFonts w:ascii="Cambria Math" w:eastAsiaTheme="majorEastAsia" w:hAnsi="Cambria Math" w:cstheme="majorBidi"/>
                 </w:rPr>
-                <m:t>2N-</m:t>
-              </m:r>
-              <m:d>
-                <m:dPr>
+                <m:t>kR+r</m:t>
+              </m:r>
+            </m:e>
+          </m:d>
+          <m:r>
+            <w:rPr>
+              <w:rFonts w:ascii="Cambria Math" w:eastAsiaTheme="majorEastAsia" w:hAnsi="Cambria Math" w:cstheme="majorBidi"/>
+            </w:rPr>
+            <m:t>, k∈</m:t>
+          </m:r>
+          <m:d>
+            <m:dPr>
+              <m:begChr m:val="["/>
+              <m:endChr m:val="]"/>
+              <m:ctrlPr>
+                <w:rPr>
+                  <w:rFonts w:ascii="Cambria Math" w:eastAsiaTheme="majorEastAsia" w:hAnsi="Cambria Math" w:cstheme="majorBidi"/>
+                  <w:i/>
+                </w:rPr>
+              </m:ctrlPr>
+            </m:dPr>
+            <m:e>
+              <m:r>
+                <w:rPr>
+                  <w:rFonts w:ascii="Cambria Math" w:eastAsiaTheme="majorEastAsia" w:hAnsi="Cambria Math" w:cstheme="majorBidi"/>
+                </w:rPr>
+                <m:t>0,2p-1</m:t>
+              </m:r>
+            </m:e>
+          </m:d>
+        </m:oMath>
+      </m:oMathPara>
+    </w:p>
+    <w:p>
+      <w:pPr>
+        <w:rPr>
+          <w:rFonts w:asciiTheme="majorHAnsi" w:eastAsiaTheme="majorEastAsia" w:hAnsiTheme="majorHAnsi" w:cstheme="majorBidi"/>
+        </w:rPr>
+      </w:pPr>
+      <m:oMathPara>
+        <m:oMath>
+          <m:d>
+            <m:dPr>
+              <m:ctrlPr>
+                <w:rPr>
+                  <w:rFonts w:ascii="Cambria Math" w:eastAsiaTheme="majorEastAsia" w:hAnsi="Cambria Math" w:cstheme="majorBidi"/>
+                  <w:i/>
+                </w:rPr>
+              </m:ctrlPr>
+            </m:dPr>
+            <m:e>
+              <m:m>
+                <m:mPr>
+                  <m:mcs>
+                    <m:mc>
+                      <m:mcPr>
+                        <m:count m:val="1"/>
+                        <m:mcJc m:val="center"/>
+                      </m:mcPr>
+                    </m:mc>
+                  </m:mcs>
                   <m:ctrlPr>
                     <w:rPr>
                       <w:rFonts w:ascii="Cambria Math" w:eastAsiaTheme="majorEastAsia" w:hAnsi="Cambria Math" w:cstheme="majorBidi"/>
                       <w:i/>
                     </w:rPr>
                   </m:ctrlPr>
-                </m:dPr>
-                <m:e>
-                  <m:r>
-                    <w:rPr>
-                      <w:rFonts w:ascii="Cambria Math" w:eastAsiaTheme="majorEastAsia" w:hAnsi="Cambria Math" w:cstheme="majorBidi"/>
-                    </w:rPr>
-                    <m:t>2p-1</m:t>
-                  </m:r>
-                </m:e>
-              </m:d>
-              <m:r>
+                </m:mPr>
+                <m:mr>
+                  <m:e>
+                    <m:r>
+                      <w:rPr>
+                        <w:rFonts w:ascii="Cambria Math" w:eastAsiaTheme="majorEastAsia" w:hAnsi="Cambria Math" w:cstheme="majorBidi"/>
+                      </w:rPr>
+                      <m:t>h</m:t>
+                    </m:r>
+                    <m:d>
+                      <m:dPr>
+                        <m:ctrlPr>
+                          <w:rPr>
+                            <w:rFonts w:ascii="Cambria Math" w:eastAsiaTheme="majorEastAsia" w:hAnsi="Cambria Math" w:cstheme="majorBidi"/>
+                            <w:i/>
+                          </w:rPr>
+                        </m:ctrlPr>
+                      </m:dPr>
+                      <m:e>
+                        <m:r>
+                          <w:rPr>
+                            <w:rFonts w:ascii="Cambria Math" w:eastAsiaTheme="majorEastAsia" w:hAnsi="Cambria Math" w:cstheme="majorBidi"/>
+                          </w:rPr>
+                          <m:t>r</m:t>
+                        </m:r>
+                      </m:e>
+                    </m:d>
+                  </m:e>
+                </m:mr>
+                <m:mr>
+                  <m:e>
+                    <m:r>
+                      <w:rPr>
+                        <w:rFonts w:ascii="Cambria Math" w:eastAsiaTheme="majorEastAsia" w:hAnsi="Cambria Math" w:cstheme="majorBidi"/>
+                      </w:rPr>
+                      <m:t>h</m:t>
+                    </m:r>
+                    <m:d>
+                      <m:dPr>
+                        <m:ctrlPr>
+                          <w:rPr>
+                            <w:rFonts w:ascii="Cambria Math" w:eastAsiaTheme="majorEastAsia" w:hAnsi="Cambria Math" w:cstheme="majorBidi"/>
+                            <w:i/>
+                          </w:rPr>
+                        </m:ctrlPr>
+                      </m:dPr>
+                      <m:e>
+                        <m:r>
+                          <w:rPr>
+                            <w:rFonts w:ascii="Cambria Math" w:eastAsiaTheme="majorEastAsia" w:hAnsi="Cambria Math" w:cstheme="majorBidi"/>
+                          </w:rPr>
+                          <m:t>R+r</m:t>
+                        </m:r>
+                      </m:e>
+                    </m:d>
+                  </m:e>
+                </m:mr>
+                <m:mr>
+                  <m:e>
+                    <m:r>
+                      <w:rPr>
+                        <w:rFonts w:ascii="Cambria Math" w:eastAsiaTheme="majorEastAsia" w:hAnsi="Cambria Math" w:cstheme="majorBidi"/>
+                      </w:rPr>
+                      <m:t>h</m:t>
+                    </m:r>
+                    <m:d>
+                      <m:dPr>
+                        <m:ctrlPr>
+                          <w:rPr>
+                            <w:rFonts w:ascii="Cambria Math" w:eastAsiaTheme="majorEastAsia" w:hAnsi="Cambria Math" w:cstheme="majorBidi"/>
+                            <w:i/>
+                          </w:rPr>
+                        </m:ctrlPr>
+                      </m:dPr>
+                      <m:e>
+                        <m:r>
+                          <w:rPr>
+                            <w:rFonts w:ascii="Cambria Math" w:eastAsiaTheme="majorEastAsia" w:hAnsi="Cambria Math" w:cstheme="majorBidi"/>
+                          </w:rPr>
+                          <m:t>2R+r</m:t>
+                        </m:r>
+                      </m:e>
+                    </m:d>
+                  </m:e>
+                </m:mr>
+                <m:mr>
+                  <m:e>
+                    <m:r>
+                      <w:rPr>
+                        <w:rFonts w:ascii="Cambria Math" w:eastAsiaTheme="majorEastAsia" w:hAnsi="Cambria Math" w:cstheme="majorBidi"/>
+                      </w:rPr>
+                      <m:t>⋮</m:t>
+                    </m:r>
+                  </m:e>
+                </m:mr>
+                <m:mr>
+                  <m:e>
+                    <m:r>
+                      <w:rPr>
+                        <w:rFonts w:ascii="Cambria Math" w:eastAsiaTheme="majorEastAsia" w:hAnsi="Cambria Math" w:cstheme="majorBidi"/>
+                      </w:rPr>
+                      <m:t>h</m:t>
+                    </m:r>
+                    <m:d>
+                      <m:dPr>
+                        <m:ctrlPr>
+                          <w:rPr>
+                            <w:rFonts w:ascii="Cambria Math" w:eastAsiaTheme="majorEastAsia" w:hAnsi="Cambria Math" w:cstheme="majorBidi"/>
+                            <w:i/>
+                          </w:rPr>
+                        </m:ctrlPr>
+                      </m:dPr>
+                      <m:e>
+                        <m:r>
+                          <w:rPr>
+                            <w:rFonts w:ascii="Cambria Math" w:eastAsiaTheme="majorEastAsia" w:hAnsi="Cambria Math" w:cstheme="majorBidi"/>
+                          </w:rPr>
+                          <m:t>2N-</m:t>
+                        </m:r>
+                        <m:d>
+                          <m:dPr>
+                            <m:ctrlPr>
+                              <w:rPr>
+                                <w:rFonts w:ascii="Cambria Math" w:eastAsiaTheme="majorEastAsia" w:hAnsi="Cambria Math" w:cstheme="majorBidi"/>
+                                <w:i/>
+                              </w:rPr>
+                            </m:ctrlPr>
+                          </m:dPr>
+                          <m:e>
+                            <m:r>
+                              <w:rPr>
+                                <w:rFonts w:ascii="Cambria Math" w:eastAsiaTheme="majorEastAsia" w:hAnsi="Cambria Math" w:cstheme="majorBidi"/>
+                              </w:rPr>
+                              <m:t>3R-r</m:t>
+                            </m:r>
+                          </m:e>
+                        </m:d>
+                      </m:e>
+                    </m:d>
+                    <m:ctrlPr>
+                      <w:rPr>
+                        <w:rFonts w:ascii="Cambria Math" w:eastAsia="Cambria Math" w:hAnsi="Cambria Math" w:cs="Cambria Math"/>
+                        <w:i/>
+                      </w:rPr>
+                    </m:ctrlPr>
+                  </m:e>
+                </m:mr>
+                <m:mr>
+                  <m:e>
+                    <m:r>
+                      <w:rPr>
+                        <w:rFonts w:ascii="Cambria Math" w:eastAsiaTheme="majorEastAsia" w:hAnsi="Cambria Math" w:cstheme="majorBidi"/>
+                      </w:rPr>
+                      <m:t>h</m:t>
+                    </m:r>
+                    <m:d>
+                      <m:dPr>
+                        <m:ctrlPr>
+                          <w:rPr>
+                            <w:rFonts w:ascii="Cambria Math" w:eastAsiaTheme="majorEastAsia" w:hAnsi="Cambria Math" w:cstheme="majorBidi"/>
+                            <w:i/>
+                          </w:rPr>
+                        </m:ctrlPr>
+                      </m:dPr>
+                      <m:e>
+                        <m:r>
+                          <w:rPr>
+                            <w:rFonts w:ascii="Cambria Math" w:eastAsiaTheme="majorEastAsia" w:hAnsi="Cambria Math" w:cstheme="majorBidi"/>
+                          </w:rPr>
+                          <m:t>2N-</m:t>
+                        </m:r>
+                        <m:d>
+                          <m:dPr>
+                            <m:ctrlPr>
+                              <w:rPr>
+                                <w:rFonts w:ascii="Cambria Math" w:eastAsiaTheme="majorEastAsia" w:hAnsi="Cambria Math" w:cstheme="majorBidi"/>
+                                <w:i/>
+                              </w:rPr>
+                            </m:ctrlPr>
+                          </m:dPr>
+                          <m:e>
+                            <m:r>
+                              <w:rPr>
+                                <w:rFonts w:ascii="Cambria Math" w:eastAsiaTheme="majorEastAsia" w:hAnsi="Cambria Math" w:cstheme="majorBidi"/>
+                              </w:rPr>
+                              <m:t>2R-r</m:t>
+                            </m:r>
+                          </m:e>
+                        </m:d>
+                      </m:e>
+                    </m:d>
+                  </m:e>
+                </m:mr>
+                <m:mr>
+                  <m:e>
+                    <m:r>
+                      <w:rPr>
+                        <w:rFonts w:ascii="Cambria Math" w:eastAsiaTheme="majorEastAsia" w:hAnsi="Cambria Math" w:cstheme="majorBidi"/>
+                      </w:rPr>
+                      <m:t>h</m:t>
+                    </m:r>
+                    <m:d>
+                      <m:dPr>
+                        <m:ctrlPr>
+                          <w:rPr>
+                            <w:rFonts w:ascii="Cambria Math" w:eastAsiaTheme="majorEastAsia" w:hAnsi="Cambria Math" w:cstheme="majorBidi"/>
+                            <w:i/>
+                          </w:rPr>
+                        </m:ctrlPr>
+                      </m:dPr>
+                      <m:e>
+                        <m:r>
+                          <w:rPr>
+                            <w:rFonts w:ascii="Cambria Math" w:eastAsiaTheme="majorEastAsia" w:hAnsi="Cambria Math" w:cstheme="majorBidi"/>
+                          </w:rPr>
+                          <m:t>2N-</m:t>
+                        </m:r>
+                        <m:d>
+                          <m:dPr>
+                            <m:ctrlPr>
+                              <w:rPr>
+                                <w:rFonts w:ascii="Cambria Math" w:eastAsiaTheme="majorEastAsia" w:hAnsi="Cambria Math" w:cstheme="majorBidi"/>
+                                <w:i/>
+                              </w:rPr>
+                            </m:ctrlPr>
+                          </m:dPr>
+                          <m:e>
+                            <m:r>
+                              <w:rPr>
+                                <w:rFonts w:ascii="Cambria Math" w:eastAsiaTheme="majorEastAsia" w:hAnsi="Cambria Math" w:cstheme="majorBidi"/>
+                              </w:rPr>
+                              <m:t>R-r</m:t>
+                            </m:r>
+                          </m:e>
+                        </m:d>
+                      </m:e>
+                    </m:d>
+                  </m:e>
+                </m:mr>
+              </m:m>
+            </m:e>
+          </m:d>
+        </m:oMath>
+      </m:oMathPara>
+    </w:p>
+    <w:p>
+      <w:pPr>
+        <w:rPr>
+          <w:rFonts w:asciiTheme="majorHAnsi" w:eastAsiaTheme="majorEastAsia" w:hAnsiTheme="majorHAnsi" w:cstheme="majorBidi"/>
+        </w:rPr>
+      </w:pPr>
+      <m:oMathPara>
+        <m:oMath>
+          <m:sSub>
+            <m:sSubPr>
+              <m:ctrlPr>
                 <w:rPr>
                   <w:rFonts w:ascii="Cambria Math" w:eastAsiaTheme="majorEastAsia" w:hAnsi="Cambria Math" w:cstheme="majorBidi"/>
-                </w:rPr>
-                <m:t>R-R</m:t>
-              </m:r>
-              <m:r>
-                <m:rPr>
-                  <m:lit/>
-                </m:rPr>
+                  <w:i/>
+                </w:rPr>
+              </m:ctrlPr>
+            </m:sSubPr>
+            <m:e>
+              <m:r>
                 <w:rPr>
                   <w:rFonts w:ascii="Cambria Math" w:eastAsiaTheme="majorEastAsia" w:hAnsi="Cambria Math" w:cstheme="majorBidi"/>
                 </w:rPr>
-                <m:t>/</m:t>
-              </m:r>
+                <m:t>h</m:t>
+              </m:r>
+            </m:e>
+            <m:sub>
               <m:r>
                 <w:rPr>
                   <w:rFonts w:ascii="Cambria Math" w:eastAsiaTheme="majorEastAsia" w:hAnsi="Cambria Math" w:cstheme="majorBidi"/>
                 </w:rPr>
-                <m:t>2</m:t>
+                <m:t>R-r</m:t>
+              </m:r>
+            </m:sub>
+          </m:sSub>
+          <m:d>
+            <m:dPr>
+              <m:ctrlPr>
+                <w:rPr>
+                  <w:rFonts w:ascii="Cambria Math" w:eastAsiaTheme="majorEastAsia" w:hAnsi="Cambria Math" w:cstheme="majorBidi"/>
+                  <w:i/>
+                </w:rPr>
+              </m:ctrlPr>
+            </m:dPr>
+            <m:e>
+              <m:r>
+                <w:rPr>
+                  <w:rFonts w:ascii="Cambria Math" w:eastAsiaTheme="majorEastAsia" w:hAnsi="Cambria Math" w:cstheme="majorBidi"/>
+                </w:rPr>
+                <m:t>k</m:t>
               </m:r>
             </m:e>
           </m:d>
@@ -22051,22 +23827,53 @@
                 <w:rPr>
                   <w:rFonts w:ascii="Cambria Math" w:eastAsiaTheme="majorEastAsia" w:hAnsi="Cambria Math" w:cstheme="majorBidi"/>
                 </w:rPr>
-                <m:t>2N-2pR+R</m:t>
-              </m:r>
-              <m:r>
-                <m:rPr>
-                  <m:lit/>
-                </m:rPr>
+                <m:t>kR+R-r</m:t>
+              </m:r>
+            </m:e>
+          </m:d>
+        </m:oMath>
+      </m:oMathPara>
+    </w:p>
+    <w:p>
+      <w:pPr>
+        <w:rPr>
+          <w:rFonts w:asciiTheme="majorHAnsi" w:eastAsiaTheme="majorEastAsia" w:hAnsiTheme="majorHAnsi" w:cstheme="majorBidi"/>
+        </w:rPr>
+      </w:pPr>
+      <m:oMathPara>
+        <m:oMath>
+          <m:r>
+            <w:rPr>
+              <w:rFonts w:ascii="Cambria Math" w:eastAsiaTheme="majorEastAsia" w:hAnsi="Cambria Math" w:cstheme="majorBidi"/>
+            </w:rPr>
+            <m:t>kR+r</m:t>
+          </m:r>
+        </m:oMath>
+      </m:oMathPara>
+    </w:p>
+    <w:p>
+      <w:pPr>
+        <w:rPr>
+          <w:rFonts w:asciiTheme="majorHAnsi" w:eastAsiaTheme="majorEastAsia" w:hAnsiTheme="majorHAnsi" w:cstheme="majorBidi"/>
+        </w:rPr>
+      </w:pPr>
+      <m:oMathPara>
+        <m:oMath>
+          <m:d>
+            <m:dPr>
+              <m:ctrlPr>
                 <w:rPr>
                   <w:rFonts w:ascii="Cambria Math" w:eastAsiaTheme="majorEastAsia" w:hAnsi="Cambria Math" w:cstheme="majorBidi"/>
-                </w:rPr>
-                <m:t>/</m:t>
-              </m:r>
+                  <w:i/>
+                </w:rPr>
+              </m:ctrlPr>
+            </m:dPr>
+            <m:e>
               <m:r>
                 <w:rPr>
                   <w:rFonts w:ascii="Cambria Math" w:eastAsiaTheme="majorEastAsia" w:hAnsi="Cambria Math" w:cstheme="majorBidi"/>
                 </w:rPr>
-                <m:t>2</m:t>
+                <m:t>k+1</m:t>
               </m:r>
             </m:e>
           </m:d>
@@ -22074,7 +23881,304 @@
             <w:rPr>
               <w:rFonts w:ascii="Cambria Math" w:eastAsiaTheme="majorEastAsia" w:hAnsi="Cambria Math" w:cstheme="majorBidi"/>
             </w:rPr>
-            <m:t>=h</m:t>
+            <m:t>R-r</m:t>
+          </m:r>
+        </m:oMath>
+      </m:oMathPara>
+    </w:p>
+    <w:p>
+      <w:pPr>
+        <w:rPr>
+          <w:rFonts w:asciiTheme="majorHAnsi" w:eastAsiaTheme="majorEastAsia" w:hAnsiTheme="majorHAnsi" w:cstheme="majorBidi"/>
+        </w:rPr>
+      </w:pPr>
+      <m:oMathPara>
+        <m:oMath>
+          <m:d>
+            <m:dPr>
+              <m:ctrlPr>
+                <w:rPr>
+                  <w:rFonts w:ascii="Cambria Math" w:eastAsiaTheme="majorEastAsia" w:hAnsi="Cambria Math" w:cstheme="majorBidi"/>
+                  <w:i/>
+                </w:rPr>
+              </m:ctrlPr>
+            </m:dPr>
+            <m:e>
+              <m:m>
+                <m:mPr>
+                  <m:mcs>
+                    <m:mc>
+                      <m:mcPr>
+                        <m:count m:val="1"/>
+                        <m:mcJc m:val="center"/>
+                      </m:mcPr>
+                    </m:mc>
+                  </m:mcs>
+                  <m:ctrlPr>
+                    <w:rPr>
+                      <w:rFonts w:ascii="Cambria Math" w:eastAsiaTheme="majorEastAsia" w:hAnsi="Cambria Math" w:cstheme="majorBidi"/>
+                      <w:i/>
+                    </w:rPr>
+                  </m:ctrlPr>
+                </m:mPr>
+                <m:mr>
+                  <m:e>
+                    <m:r>
+                      <w:rPr>
+                        <w:rFonts w:ascii="Cambria Math" w:eastAsiaTheme="majorEastAsia" w:hAnsi="Cambria Math" w:cstheme="majorBidi"/>
+                      </w:rPr>
+                      <m:t>h</m:t>
+                    </m:r>
+                    <m:d>
+                      <m:dPr>
+                        <m:ctrlPr>
+                          <w:rPr>
+                            <w:rFonts w:ascii="Cambria Math" w:eastAsiaTheme="majorEastAsia" w:hAnsi="Cambria Math" w:cstheme="majorBidi"/>
+                            <w:i/>
+                          </w:rPr>
+                        </m:ctrlPr>
+                      </m:dPr>
+                      <m:e>
+                        <m:r>
+                          <w:rPr>
+                            <w:rFonts w:ascii="Cambria Math" w:eastAsiaTheme="majorEastAsia" w:hAnsi="Cambria Math" w:cstheme="majorBidi"/>
+                          </w:rPr>
+                          <m:t>R-r</m:t>
+                        </m:r>
+                      </m:e>
+                    </m:d>
+                  </m:e>
+                </m:mr>
+                <m:mr>
+                  <m:e>
+                    <m:r>
+                      <w:rPr>
+                        <w:rFonts w:ascii="Cambria Math" w:eastAsiaTheme="majorEastAsia" w:hAnsi="Cambria Math" w:cstheme="majorBidi"/>
+                      </w:rPr>
+                      <m:t>h</m:t>
+                    </m:r>
+                    <m:d>
+                      <m:dPr>
+                        <m:ctrlPr>
+                          <w:rPr>
+                            <w:rFonts w:ascii="Cambria Math" w:eastAsiaTheme="majorEastAsia" w:hAnsi="Cambria Math" w:cstheme="majorBidi"/>
+                            <w:i/>
+                          </w:rPr>
+                        </m:ctrlPr>
+                      </m:dPr>
+                      <m:e>
+                        <m:r>
+                          <w:rPr>
+                            <w:rFonts w:ascii="Cambria Math" w:eastAsiaTheme="majorEastAsia" w:hAnsi="Cambria Math" w:cstheme="majorBidi"/>
+                          </w:rPr>
+                          <m:t>2R-r</m:t>
+                        </m:r>
+                      </m:e>
+                    </m:d>
+                  </m:e>
+                </m:mr>
+                <m:mr>
+                  <m:e>
+                    <m:r>
+                      <w:rPr>
+                        <w:rFonts w:ascii="Cambria Math" w:eastAsiaTheme="majorEastAsia" w:hAnsi="Cambria Math" w:cstheme="majorBidi"/>
+                      </w:rPr>
+                      <m:t>h</m:t>
+                    </m:r>
+                    <m:d>
+                      <m:dPr>
+                        <m:ctrlPr>
+                          <w:rPr>
+                            <w:rFonts w:ascii="Cambria Math" w:eastAsiaTheme="majorEastAsia" w:hAnsi="Cambria Math" w:cstheme="majorBidi"/>
+                            <w:i/>
+                          </w:rPr>
+                        </m:ctrlPr>
+                      </m:dPr>
+                      <m:e>
+                        <m:r>
+                          <w:rPr>
+                            <w:rFonts w:ascii="Cambria Math" w:eastAsiaTheme="majorEastAsia" w:hAnsi="Cambria Math" w:cstheme="majorBidi"/>
+                          </w:rPr>
+                          <m:t>3R-r</m:t>
+                        </m:r>
+                      </m:e>
+                    </m:d>
+                  </m:e>
+                </m:mr>
+                <m:mr>
+                  <m:e>
+                    <m:r>
+                      <w:rPr>
+                        <w:rFonts w:ascii="Cambria Math" w:eastAsiaTheme="majorEastAsia" w:hAnsi="Cambria Math" w:cstheme="majorBidi"/>
+                      </w:rPr>
+                      <m:t>⋮</m:t>
+                    </m:r>
+                  </m:e>
+                </m:mr>
+                <m:mr>
+                  <m:e>
+                    <m:r>
+                      <w:rPr>
+                        <w:rFonts w:ascii="Cambria Math" w:eastAsiaTheme="majorEastAsia" w:hAnsi="Cambria Math" w:cstheme="majorBidi"/>
+                      </w:rPr>
+                      <m:t>h</m:t>
+                    </m:r>
+                    <m:d>
+                      <m:dPr>
+                        <m:ctrlPr>
+                          <w:rPr>
+                            <w:rFonts w:ascii="Cambria Math" w:eastAsiaTheme="majorEastAsia" w:hAnsi="Cambria Math" w:cstheme="majorBidi"/>
+                            <w:i/>
+                          </w:rPr>
+                        </m:ctrlPr>
+                      </m:dPr>
+                      <m:e>
+                        <m:d>
+                          <m:dPr>
+                            <m:ctrlPr>
+                              <w:rPr>
+                                <w:rFonts w:ascii="Cambria Math" w:eastAsiaTheme="majorEastAsia" w:hAnsi="Cambria Math" w:cstheme="majorBidi"/>
+                                <w:i/>
+                              </w:rPr>
+                            </m:ctrlPr>
+                          </m:dPr>
+                          <m:e>
+                            <m:r>
+                              <w:rPr>
+                                <w:rFonts w:ascii="Cambria Math" w:eastAsiaTheme="majorEastAsia" w:hAnsi="Cambria Math" w:cstheme="majorBidi"/>
+                              </w:rPr>
+                              <m:t>2p-</m:t>
+                            </m:r>
+                            <m:r>
+                              <w:rPr>
+                                <w:rFonts w:ascii="Cambria Math" w:eastAsiaTheme="majorEastAsia" w:hAnsi="Cambria Math" w:cstheme="majorBidi"/>
+                              </w:rPr>
+                              <m:t>3</m:t>
+                            </m:r>
+                          </m:e>
+                        </m:d>
+                        <m:r>
+                          <w:rPr>
+                            <w:rFonts w:ascii="Cambria Math" w:eastAsiaTheme="majorEastAsia" w:hAnsi="Cambria Math" w:cstheme="majorBidi"/>
+                          </w:rPr>
+                          <m:t>R+R-r</m:t>
+                        </m:r>
+                      </m:e>
+                    </m:d>
+                    <m:ctrlPr>
+                      <w:rPr>
+                        <w:rFonts w:ascii="Cambria Math" w:eastAsia="Cambria Math" w:hAnsi="Cambria Math" w:cs="Cambria Math"/>
+                        <w:i/>
+                      </w:rPr>
+                    </m:ctrlPr>
+                  </m:e>
+                </m:mr>
+                <m:mr>
+                  <m:e>
+                    <m:r>
+                      <w:rPr>
+                        <w:rFonts w:ascii="Cambria Math" w:eastAsiaTheme="majorEastAsia" w:hAnsi="Cambria Math" w:cstheme="majorBidi"/>
+                      </w:rPr>
+                      <m:t>h</m:t>
+                    </m:r>
+                    <m:d>
+                      <m:dPr>
+                        <m:ctrlPr>
+                          <w:rPr>
+                            <w:rFonts w:ascii="Cambria Math" w:eastAsiaTheme="majorEastAsia" w:hAnsi="Cambria Math" w:cstheme="majorBidi"/>
+                            <w:i/>
+                          </w:rPr>
+                        </m:ctrlPr>
+                      </m:dPr>
+                      <m:e>
+                        <m:d>
+                          <m:dPr>
+                            <m:ctrlPr>
+                              <w:rPr>
+                                <w:rFonts w:ascii="Cambria Math" w:eastAsiaTheme="majorEastAsia" w:hAnsi="Cambria Math" w:cstheme="majorBidi"/>
+                                <w:i/>
+                              </w:rPr>
+                            </m:ctrlPr>
+                          </m:dPr>
+                          <m:e>
+                            <m:r>
+                              <w:rPr>
+                                <w:rFonts w:ascii="Cambria Math" w:eastAsiaTheme="majorEastAsia" w:hAnsi="Cambria Math" w:cstheme="majorBidi"/>
+                              </w:rPr>
+                              <m:t>2p-</m:t>
+                            </m:r>
+                            <m:r>
+                              <w:rPr>
+                                <w:rFonts w:ascii="Cambria Math" w:eastAsiaTheme="majorEastAsia" w:hAnsi="Cambria Math" w:cstheme="majorBidi"/>
+                              </w:rPr>
+                              <m:t>2</m:t>
+                            </m:r>
+                          </m:e>
+                        </m:d>
+                        <m:r>
+                          <w:rPr>
+                            <w:rFonts w:ascii="Cambria Math" w:eastAsiaTheme="majorEastAsia" w:hAnsi="Cambria Math" w:cstheme="majorBidi"/>
+                          </w:rPr>
+                          <m:t>R+R-r</m:t>
+                        </m:r>
+                      </m:e>
+                    </m:d>
+                  </m:e>
+                </m:mr>
+                <m:mr>
+                  <m:e>
+                    <m:r>
+                      <w:rPr>
+                        <w:rFonts w:ascii="Cambria Math" w:eastAsiaTheme="majorEastAsia" w:hAnsi="Cambria Math" w:cstheme="majorBidi"/>
+                      </w:rPr>
+                      <m:t>h</m:t>
+                    </m:r>
+                    <m:d>
+                      <m:dPr>
+                        <m:ctrlPr>
+                          <w:rPr>
+                            <w:rFonts w:ascii="Cambria Math" w:eastAsiaTheme="majorEastAsia" w:hAnsi="Cambria Math" w:cstheme="majorBidi"/>
+                            <w:i/>
+                          </w:rPr>
+                        </m:ctrlPr>
+                      </m:dPr>
+                      <m:e>
+                        <m:d>
+                          <m:dPr>
+                            <m:ctrlPr>
+                              <w:rPr>
+                                <w:rFonts w:ascii="Cambria Math" w:eastAsiaTheme="majorEastAsia" w:hAnsi="Cambria Math" w:cstheme="majorBidi"/>
+                                <w:i/>
+                              </w:rPr>
+                            </m:ctrlPr>
+                          </m:dPr>
+                          <m:e>
+                            <m:r>
+                              <w:rPr>
+                                <w:rFonts w:ascii="Cambria Math" w:eastAsiaTheme="majorEastAsia" w:hAnsi="Cambria Math" w:cstheme="majorBidi"/>
+                              </w:rPr>
+                              <m:t>2p-1</m:t>
+                            </m:r>
+                          </m:e>
+                        </m:d>
+                        <m:r>
+                          <w:rPr>
+                            <w:rFonts w:ascii="Cambria Math" w:eastAsiaTheme="majorEastAsia" w:hAnsi="Cambria Math" w:cstheme="majorBidi"/>
+                          </w:rPr>
+                          <m:t>R+R-r</m:t>
+                        </m:r>
+                      </m:e>
+                    </m:d>
+                  </m:e>
+                </m:mr>
+              </m:m>
+            </m:e>
+          </m:d>
+          <m:r>
+            <w:rPr>
+              <w:rFonts w:ascii="Cambria Math" w:eastAsiaTheme="majorEastAsia" w:hAnsi="Cambria Math" w:cstheme="majorBidi"/>
+            </w:rPr>
+            <m:t>=</m:t>
           </m:r>
           <m:d>
             <m:dPr>
@@ -22086,38 +24190,273 @@
               </m:ctrlPr>
             </m:dPr>
             <m:e>
-              <m:r>
-                <w:rPr>
-                  <w:rFonts w:ascii="Cambria Math" w:eastAsiaTheme="majorEastAsia" w:hAnsi="Cambria Math" w:cstheme="majorBidi"/>
-                </w:rPr>
-                <m:t>R</m:t>
-              </m:r>
-              <m:r>
-                <m:rPr>
-                  <m:lit/>
-                </m:rPr>
-                <w:rPr>
-                  <w:rFonts w:ascii="Cambria Math" w:eastAsiaTheme="majorEastAsia" w:hAnsi="Cambria Math" w:cstheme="majorBidi"/>
-                </w:rPr>
-                <m:t>/</m:t>
-              </m:r>
-              <m:r>
-                <w:rPr>
-                  <w:rFonts w:ascii="Cambria Math" w:eastAsiaTheme="majorEastAsia" w:hAnsi="Cambria Math" w:cstheme="majorBidi"/>
-                </w:rPr>
-                <m:t>2</m:t>
-              </m:r>
+              <m:m>
+                <m:mPr>
+                  <m:mcs>
+                    <m:mc>
+                      <m:mcPr>
+                        <m:count m:val="1"/>
+                        <m:mcJc m:val="center"/>
+                      </m:mcPr>
+                    </m:mc>
+                  </m:mcs>
+                  <m:ctrlPr>
+                    <w:rPr>
+                      <w:rFonts w:ascii="Cambria Math" w:eastAsiaTheme="majorEastAsia" w:hAnsi="Cambria Math" w:cstheme="majorBidi"/>
+                      <w:i/>
+                    </w:rPr>
+                  </m:ctrlPr>
+                </m:mPr>
+                <m:mr>
+                  <m:e>
+                    <m:r>
+                      <w:rPr>
+                        <w:rFonts w:ascii="Cambria Math" w:eastAsiaTheme="majorEastAsia" w:hAnsi="Cambria Math" w:cstheme="majorBidi"/>
+                      </w:rPr>
+                      <m:t>h</m:t>
+                    </m:r>
+                    <m:d>
+                      <m:dPr>
+                        <m:ctrlPr>
+                          <w:rPr>
+                            <w:rFonts w:ascii="Cambria Math" w:eastAsiaTheme="majorEastAsia" w:hAnsi="Cambria Math" w:cstheme="majorBidi"/>
+                            <w:i/>
+                          </w:rPr>
+                        </m:ctrlPr>
+                      </m:dPr>
+                      <m:e>
+                        <m:r>
+                          <w:rPr>
+                            <w:rFonts w:ascii="Cambria Math" w:eastAsiaTheme="majorEastAsia" w:hAnsi="Cambria Math" w:cstheme="majorBidi"/>
+                          </w:rPr>
+                          <m:t>R-r</m:t>
+                        </m:r>
+                      </m:e>
+                    </m:d>
+                  </m:e>
+                </m:mr>
+                <m:mr>
+                  <m:e>
+                    <m:r>
+                      <w:rPr>
+                        <w:rFonts w:ascii="Cambria Math" w:eastAsiaTheme="majorEastAsia" w:hAnsi="Cambria Math" w:cstheme="majorBidi"/>
+                      </w:rPr>
+                      <m:t>h</m:t>
+                    </m:r>
+                    <m:d>
+                      <m:dPr>
+                        <m:ctrlPr>
+                          <w:rPr>
+                            <w:rFonts w:ascii="Cambria Math" w:eastAsiaTheme="majorEastAsia" w:hAnsi="Cambria Math" w:cstheme="majorBidi"/>
+                            <w:i/>
+                          </w:rPr>
+                        </m:ctrlPr>
+                      </m:dPr>
+                      <m:e>
+                        <m:r>
+                          <w:rPr>
+                            <w:rFonts w:ascii="Cambria Math" w:eastAsiaTheme="majorEastAsia" w:hAnsi="Cambria Math" w:cstheme="majorBidi"/>
+                          </w:rPr>
+                          <m:t>2R-r</m:t>
+                        </m:r>
+                      </m:e>
+                    </m:d>
+                  </m:e>
+                </m:mr>
+                <m:mr>
+                  <m:e>
+                    <m:r>
+                      <w:rPr>
+                        <w:rFonts w:ascii="Cambria Math" w:eastAsiaTheme="majorEastAsia" w:hAnsi="Cambria Math" w:cstheme="majorBidi"/>
+                      </w:rPr>
+                      <m:t>h</m:t>
+                    </m:r>
+                    <m:d>
+                      <m:dPr>
+                        <m:ctrlPr>
+                          <w:rPr>
+                            <w:rFonts w:ascii="Cambria Math" w:eastAsiaTheme="majorEastAsia" w:hAnsi="Cambria Math" w:cstheme="majorBidi"/>
+                            <w:i/>
+                          </w:rPr>
+                        </m:ctrlPr>
+                      </m:dPr>
+                      <m:e>
+                        <m:r>
+                          <w:rPr>
+                            <w:rFonts w:ascii="Cambria Math" w:eastAsiaTheme="majorEastAsia" w:hAnsi="Cambria Math" w:cstheme="majorBidi"/>
+                          </w:rPr>
+                          <m:t>3R-r</m:t>
+                        </m:r>
+                      </m:e>
+                    </m:d>
+                  </m:e>
+                </m:mr>
+                <m:mr>
+                  <m:e>
+                    <m:r>
+                      <w:rPr>
+                        <w:rFonts w:ascii="Cambria Math" w:eastAsiaTheme="majorEastAsia" w:hAnsi="Cambria Math" w:cstheme="majorBidi"/>
+                      </w:rPr>
+                      <m:t>⋮</m:t>
+                    </m:r>
+                  </m:e>
+                </m:mr>
+                <m:mr>
+                  <m:e>
+                    <m:r>
+                      <w:rPr>
+                        <w:rFonts w:ascii="Cambria Math" w:eastAsiaTheme="majorEastAsia" w:hAnsi="Cambria Math" w:cstheme="majorBidi"/>
+                      </w:rPr>
+                      <m:t>h</m:t>
+                    </m:r>
+                    <m:d>
+                      <m:dPr>
+                        <m:ctrlPr>
+                          <w:rPr>
+                            <w:rFonts w:ascii="Cambria Math" w:eastAsiaTheme="majorEastAsia" w:hAnsi="Cambria Math" w:cstheme="majorBidi"/>
+                            <w:i/>
+                          </w:rPr>
+                        </m:ctrlPr>
+                      </m:dPr>
+                      <m:e>
+                        <m:d>
+                          <m:dPr>
+                            <m:ctrlPr>
+                              <w:rPr>
+                                <w:rFonts w:ascii="Cambria Math" w:eastAsiaTheme="majorEastAsia" w:hAnsi="Cambria Math" w:cstheme="majorBidi"/>
+                                <w:i/>
+                              </w:rPr>
+                            </m:ctrlPr>
+                          </m:dPr>
+                          <m:e>
+                            <m:r>
+                              <w:rPr>
+                                <w:rFonts w:ascii="Cambria Math" w:eastAsiaTheme="majorEastAsia" w:hAnsi="Cambria Math" w:cstheme="majorBidi"/>
+                              </w:rPr>
+                              <m:t>2p-3</m:t>
+                            </m:r>
+                          </m:e>
+                        </m:d>
+                        <m:r>
+                          <w:rPr>
+                            <w:rFonts w:ascii="Cambria Math" w:eastAsiaTheme="majorEastAsia" w:hAnsi="Cambria Math" w:cstheme="majorBidi"/>
+                          </w:rPr>
+                          <m:t>R+R-r</m:t>
+                        </m:r>
+                      </m:e>
+                    </m:d>
+                    <m:ctrlPr>
+                      <w:rPr>
+                        <w:rFonts w:ascii="Cambria Math" w:eastAsia="Cambria Math" w:hAnsi="Cambria Math" w:cs="Cambria Math"/>
+                        <w:i/>
+                      </w:rPr>
+                    </m:ctrlPr>
+                  </m:e>
+                </m:mr>
+                <m:mr>
+                  <m:e>
+                    <m:r>
+                      <w:rPr>
+                        <w:rFonts w:ascii="Cambria Math" w:eastAsiaTheme="majorEastAsia" w:hAnsi="Cambria Math" w:cstheme="majorBidi"/>
+                      </w:rPr>
+                      <m:t>h</m:t>
+                    </m:r>
+                    <m:d>
+                      <m:dPr>
+                        <m:ctrlPr>
+                          <w:rPr>
+                            <w:rFonts w:ascii="Cambria Math" w:eastAsiaTheme="majorEastAsia" w:hAnsi="Cambria Math" w:cstheme="majorBidi"/>
+                            <w:i/>
+                          </w:rPr>
+                        </m:ctrlPr>
+                      </m:dPr>
+                      <m:e>
+                        <m:d>
+                          <m:dPr>
+                            <m:ctrlPr>
+                              <w:rPr>
+                                <w:rFonts w:ascii="Cambria Math" w:eastAsiaTheme="majorEastAsia" w:hAnsi="Cambria Math" w:cstheme="majorBidi"/>
+                                <w:i/>
+                              </w:rPr>
+                            </m:ctrlPr>
+                          </m:dPr>
+                          <m:e>
+                            <m:r>
+                              <w:rPr>
+                                <w:rFonts w:ascii="Cambria Math" w:eastAsiaTheme="majorEastAsia" w:hAnsi="Cambria Math" w:cstheme="majorBidi"/>
+                              </w:rPr>
+                              <m:t>2p-2</m:t>
+                            </m:r>
+                          </m:e>
+                        </m:d>
+                        <m:r>
+                          <w:rPr>
+                            <w:rFonts w:ascii="Cambria Math" w:eastAsiaTheme="majorEastAsia" w:hAnsi="Cambria Math" w:cstheme="majorBidi"/>
+                          </w:rPr>
+                          <m:t>R+R-r</m:t>
+                        </m:r>
+                      </m:e>
+                    </m:d>
+                  </m:e>
+                </m:mr>
+                <m:mr>
+                  <m:e>
+                    <m:r>
+                      <w:rPr>
+                        <w:rFonts w:ascii="Cambria Math" w:eastAsiaTheme="majorEastAsia" w:hAnsi="Cambria Math" w:cstheme="majorBidi"/>
+                      </w:rPr>
+                      <m:t>h</m:t>
+                    </m:r>
+                    <m:d>
+                      <m:dPr>
+                        <m:ctrlPr>
+                          <w:rPr>
+                            <w:rFonts w:ascii="Cambria Math" w:eastAsiaTheme="majorEastAsia" w:hAnsi="Cambria Math" w:cstheme="majorBidi"/>
+                            <w:i/>
+                          </w:rPr>
+                        </m:ctrlPr>
+                      </m:dPr>
+                      <m:e>
+                        <m:d>
+                          <m:dPr>
+                            <m:ctrlPr>
+                              <w:rPr>
+                                <w:rFonts w:ascii="Cambria Math" w:eastAsiaTheme="majorEastAsia" w:hAnsi="Cambria Math" w:cstheme="majorBidi"/>
+                                <w:i/>
+                              </w:rPr>
+                            </m:ctrlPr>
+                          </m:dPr>
+                          <m:e>
+                            <m:r>
+                              <w:rPr>
+                                <w:rFonts w:ascii="Cambria Math" w:eastAsiaTheme="majorEastAsia" w:hAnsi="Cambria Math" w:cstheme="majorBidi"/>
+                              </w:rPr>
+                              <m:t>2p-1</m:t>
+                            </m:r>
+                          </m:e>
+                        </m:d>
+                        <m:r>
+                          <w:rPr>
+                            <w:rFonts w:ascii="Cambria Math" w:eastAsiaTheme="majorEastAsia" w:hAnsi="Cambria Math" w:cstheme="majorBidi"/>
+                          </w:rPr>
+                          <m:t>R+R-r</m:t>
+                        </m:r>
+                      </m:e>
+                    </m:d>
+                  </m:e>
+                </m:mr>
+              </m:m>
             </m:e>
           </m:d>
         </m:oMath>
       </m:oMathPara>
     </w:p>
+    <w:p/>
     <w:p>
       <w:pPr>
         <w:pStyle w:val="Heading2"/>
       </w:pPr>
       <w:r>
-        <w:lastRenderedPageBreak/>
         <w:t>CIC</w:t>
       </w:r>
       <w:r>
@@ -24707,6 +27046,7 @@
             <w:rPr>
               <w:rFonts w:ascii="Cambria Math" w:eastAsiaTheme="minorEastAsia" w:hAnsi="Cambria Math"/>
             </w:rPr>
+            <w:lastRenderedPageBreak/>
             <m:t>y</m:t>
           </m:r>
           <m:d>
@@ -29096,6 +31436,15 @@
       <w:u w:val="single"/>
     </w:rPr>
   </w:style>
+  <w:style w:type="paragraph" w:styleId="NoSpacing">
+    <w:name w:val="No Spacing"/>
+    <w:uiPriority w:val="1"/>
+    <w:qFormat/>
+    <w:rsid w:val="005702E1"/>
+    <w:pPr>
+      <w:spacing w:after="0" w:line="240" w:lineRule="auto"/>
+    </w:pPr>
+  </w:style>
 </w:styles>
 </file>
 

</xml_diff>